<commit_message>
ajout des formules de Nuno dans le rapport
</commit_message>
<xml_diff>
--- a/TP1/rapport/phs4700_devoir1_rapport.docx
+++ b/TP1/rapport/phs4700_devoir1_rapport.docx
@@ -1,6 +1,6 @@
 
 <file path=word/document.xml><?xml version="1.0" encoding="utf-8"?>
-<w:document xmlns:wpc="http://schemas.microsoft.com/office/word/2010/wordprocessingCanvas" xmlns:mc="http://schemas.openxmlformats.org/markup-compatibility/2006" xmlns:o="urn:schemas-microsoft-com:office:office" xmlns:r="http://schemas.openxmlformats.org/officeDocument/2006/relationships" xmlns:m="http://schemas.openxmlformats.org/officeDocument/2006/math" xmlns:v="urn:schemas-microsoft-com:vml" xmlns:wp14="http://schemas.microsoft.com/office/word/2010/wordprocessingDrawing" xmlns:wp="http://schemas.openxmlformats.org/drawingml/2006/wordprocessingDrawing" xmlns:w10="urn:schemas-microsoft-com:office:word" xmlns:w="http://schemas.openxmlformats.org/wordprocessingml/2006/main" xmlns:w14="http://schemas.microsoft.com/office/word/2010/wordml" xmlns:wpg="http://schemas.microsoft.com/office/word/2010/wordprocessingGroup" xmlns:wpi="http://schemas.microsoft.com/office/word/2010/wordprocessingInk" xmlns:wne="http://schemas.microsoft.com/office/word/2006/wordml" xmlns:wps="http://schemas.microsoft.com/office/word/2010/wordprocessingShape" mc:Ignorable="w14 wp14">
+<w:document xmlns:wpc="http://schemas.microsoft.com/office/word/2010/wordprocessingCanvas" xmlns:cx="http://schemas.microsoft.com/office/drawing/2014/chartex" xmlns:cx1="http://schemas.microsoft.com/office/drawing/2015/9/8/chartex" xmlns:cx2="http://schemas.microsoft.com/office/drawing/2015/10/21/chartex" xmlns:cx3="http://schemas.microsoft.com/office/drawing/2016/5/9/chartex" xmlns:cx4="http://schemas.microsoft.com/office/drawing/2016/5/10/chartex" xmlns:cx5="http://schemas.microsoft.com/office/drawing/2016/5/11/chartex" xmlns:cx6="http://schemas.microsoft.com/office/drawing/2016/5/12/chartex" xmlns:cx7="http://schemas.microsoft.com/office/drawing/2016/5/13/chartex" xmlns:cx8="http://schemas.microsoft.com/office/drawing/2016/5/14/chartex" xmlns:mc="http://schemas.openxmlformats.org/markup-compatibility/2006" xmlns:aink="http://schemas.microsoft.com/office/drawing/2016/ink" xmlns:am3d="http://schemas.microsoft.com/office/drawing/2017/model3d" xmlns:o="urn:schemas-microsoft-com:office:office" xmlns:r="http://schemas.openxmlformats.org/officeDocument/2006/relationships" xmlns:m="http://schemas.openxmlformats.org/officeDocument/2006/math" xmlns:v="urn:schemas-microsoft-com:vml" xmlns:wp14="http://schemas.microsoft.com/office/word/2010/wordprocessingDrawing" xmlns:wp="http://schemas.openxmlformats.org/drawingml/2006/wordprocessingDrawing" xmlns:w10="urn:schemas-microsoft-com:office:word" xmlns:w="http://schemas.openxmlformats.org/wordprocessingml/2006/main" xmlns:w14="http://schemas.microsoft.com/office/word/2010/wordml" xmlns:w15="http://schemas.microsoft.com/office/word/2012/wordml" xmlns:w16cid="http://schemas.microsoft.com/office/word/2016/wordml/cid" xmlns:w16se="http://schemas.microsoft.com/office/word/2015/wordml/symex" xmlns:wpg="http://schemas.microsoft.com/office/word/2010/wordprocessingGroup" xmlns:wpi="http://schemas.microsoft.com/office/word/2010/wordprocessingInk" xmlns:wne="http://schemas.microsoft.com/office/word/2006/wordml" xmlns:wps="http://schemas.microsoft.com/office/word/2010/wordprocessingShape" mc:Ignorable="w14 w15 w16se w16cid wp14">
   <w:body>
     <w:p>
       <w:pPr>
@@ -46,7 +46,7 @@
                     <pic:cNvPicPr/>
                   </pic:nvPicPr>
                   <pic:blipFill>
-                    <a:blip r:embed="rId8" cstate="print"/>
+                    <a:blip r:embed="rId7" cstate="print"/>
                     <a:stretch>
                       <a:fillRect/>
                     </a:stretch>
@@ -393,7 +393,7 @@
     </w:p>
     <w:p>
       <w:pPr>
-        <w:pStyle w:val="BodyText"/>
+        <w:pStyle w:val="Corpsdetexte"/>
         <w:spacing w:line="464" w:lineRule="auto"/>
         <w:ind w:right="-21"/>
         <w:rPr>
@@ -454,7 +454,7 @@
     </w:p>
     <w:p>
       <w:pPr>
-        <w:pStyle w:val="BodyText"/>
+        <w:pStyle w:val="Corpsdetexte"/>
         <w:spacing w:line="464" w:lineRule="auto"/>
         <w:ind w:right="-21"/>
         <w:rPr>
@@ -527,7 +527,7 @@
     </w:p>
     <w:p>
       <w:pPr>
-        <w:pStyle w:val="BodyText"/>
+        <w:pStyle w:val="Corpsdetexte"/>
         <w:spacing w:line="464" w:lineRule="auto"/>
         <w:ind w:right="-21"/>
         <w:rPr>
@@ -656,6 +656,7 @@
               </w:rPr>
               <w:t xml:space="preserve"> </w:t>
             </w:r>
+            <w:proofErr w:type="spellStart"/>
             <w:r>
               <w:rPr>
                 <w:rFonts w:ascii="Cambria"/>
@@ -663,6 +664,7 @@
               </w:rPr>
               <w:t>Bourgault</w:t>
             </w:r>
+            <w:proofErr w:type="spellEnd"/>
           </w:p>
         </w:tc>
         <w:tc>
@@ -686,6 +688,8 @@
                 <w:szCs w:val="24"/>
               </w:rPr>
             </w:pPr>
+            <w:proofErr w:type="spellStart"/>
+            <w:proofErr w:type="gramStart"/>
             <w:r>
               <w:rPr>
                 <w:rFonts w:ascii="Cambria" w:hAnsi="Cambria"/>
@@ -693,6 +697,7 @@
               </w:rPr>
               <w:t>Prénom</w:t>
             </w:r>
+            <w:proofErr w:type="spellEnd"/>
             <w:r>
               <w:rPr>
                 <w:rFonts w:ascii="Cambria" w:hAnsi="Cambria"/>
@@ -708,6 +713,7 @@
               </w:rPr>
               <w:t>:</w:t>
             </w:r>
+            <w:proofErr w:type="gramEnd"/>
             <w:r>
               <w:rPr>
                 <w:rFonts w:ascii="Cambria" w:hAnsi="Cambria"/>
@@ -738,12 +744,21 @@
                 <w:szCs w:val="24"/>
               </w:rPr>
             </w:pPr>
+            <w:proofErr w:type="spellStart"/>
             <w:r>
               <w:rPr>
                 <w:rFonts w:ascii="Cambria"/>
                 <w:sz w:val="24"/>
               </w:rPr>
-              <w:t>matricule:</w:t>
+              <w:t>matricule</w:t>
+            </w:r>
+            <w:proofErr w:type="spellEnd"/>
+            <w:r>
+              <w:rPr>
+                <w:rFonts w:ascii="Cambria"/>
+                <w:sz w:val="24"/>
+              </w:rPr>
+              <w:t>:</w:t>
             </w:r>
             <w:r>
               <w:rPr>
@@ -780,6 +795,7 @@
                 <w:szCs w:val="24"/>
               </w:rPr>
             </w:pPr>
+            <w:proofErr w:type="gramStart"/>
             <w:r>
               <w:rPr>
                 <w:rFonts w:ascii="Cambria"/>
@@ -803,6 +819,7 @@
               </w:rPr>
               <w:t>:</w:t>
             </w:r>
+            <w:proofErr w:type="gramEnd"/>
           </w:p>
         </w:tc>
         <w:tc>
@@ -892,6 +909,8 @@
                 <w:szCs w:val="24"/>
               </w:rPr>
             </w:pPr>
+            <w:proofErr w:type="spellStart"/>
+            <w:proofErr w:type="gramStart"/>
             <w:r>
               <w:rPr>
                 <w:rFonts w:ascii="Cambria" w:hAnsi="Cambria"/>
@@ -899,6 +918,7 @@
               </w:rPr>
               <w:t>Prénom</w:t>
             </w:r>
+            <w:proofErr w:type="spellEnd"/>
             <w:r>
               <w:rPr>
                 <w:rFonts w:ascii="Cambria" w:hAnsi="Cambria"/>
@@ -914,6 +934,7 @@
               </w:rPr>
               <w:t>:</w:t>
             </w:r>
+            <w:proofErr w:type="gramEnd"/>
             <w:r>
               <w:rPr>
                 <w:rFonts w:ascii="Cambria" w:hAnsi="Cambria"/>
@@ -944,12 +965,21 @@
                 <w:szCs w:val="24"/>
               </w:rPr>
             </w:pPr>
+            <w:proofErr w:type="spellStart"/>
             <w:r>
               <w:rPr>
                 <w:rFonts w:ascii="Cambria"/>
                 <w:sz w:val="24"/>
               </w:rPr>
-              <w:t>matricule:</w:t>
+              <w:t>matricule</w:t>
+            </w:r>
+            <w:proofErr w:type="spellEnd"/>
+            <w:r>
+              <w:rPr>
+                <w:rFonts w:ascii="Cambria"/>
+                <w:sz w:val="24"/>
+              </w:rPr>
+              <w:t>:</w:t>
             </w:r>
             <w:r>
               <w:rPr>
@@ -986,6 +1016,7 @@
                 <w:szCs w:val="24"/>
               </w:rPr>
             </w:pPr>
+            <w:proofErr w:type="gramStart"/>
             <w:r>
               <w:rPr>
                 <w:rFonts w:ascii="Cambria"/>
@@ -1009,6 +1040,7 @@
               </w:rPr>
               <w:t>:</w:t>
             </w:r>
+            <w:proofErr w:type="gramEnd"/>
           </w:p>
         </w:tc>
         <w:tc>
@@ -1093,7 +1125,7 @@
                           <pic:cNvPicPr/>
                         </pic:nvPicPr>
                         <pic:blipFill>
-                          <a:blip r:embed="rId9" cstate="print">
+                          <a:blip r:embed="rId8" cstate="print">
                             <a:extLst>
                               <a:ext uri="{28A0092B-C50C-407E-A947-70E740481C1C}">
                                 <a14:useLocalDpi xmlns:a14="http://schemas.microsoft.com/office/drawing/2010/main" val="0"/>
@@ -1162,6 +1194,8 @@
                 <w:szCs w:val="24"/>
               </w:rPr>
             </w:pPr>
+            <w:proofErr w:type="spellStart"/>
+            <w:proofErr w:type="gramStart"/>
             <w:r>
               <w:rPr>
                 <w:rFonts w:ascii="Cambria" w:hAnsi="Cambria"/>
@@ -1169,6 +1203,7 @@
               </w:rPr>
               <w:t>Prénom</w:t>
             </w:r>
+            <w:proofErr w:type="spellEnd"/>
             <w:r>
               <w:rPr>
                 <w:rFonts w:ascii="Cambria" w:hAnsi="Cambria"/>
@@ -1184,6 +1219,7 @@
               </w:rPr>
               <w:t>:</w:t>
             </w:r>
+            <w:proofErr w:type="gramEnd"/>
             <w:r>
               <w:rPr>
                 <w:rFonts w:ascii="Cambria" w:hAnsi="Cambria"/>
@@ -1214,12 +1250,21 @@
                 <w:szCs w:val="24"/>
               </w:rPr>
             </w:pPr>
+            <w:proofErr w:type="spellStart"/>
             <w:r>
               <w:rPr>
                 <w:rFonts w:ascii="Cambria"/>
                 <w:sz w:val="24"/>
               </w:rPr>
-              <w:t>matricule:</w:t>
+              <w:t>matricule</w:t>
+            </w:r>
+            <w:proofErr w:type="spellEnd"/>
+            <w:r>
+              <w:rPr>
+                <w:rFonts w:ascii="Cambria"/>
+                <w:sz w:val="24"/>
+              </w:rPr>
+              <w:t>:</w:t>
             </w:r>
             <w:r>
               <w:rPr>
@@ -1256,6 +1301,7 @@
                 <w:szCs w:val="24"/>
               </w:rPr>
             </w:pPr>
+            <w:proofErr w:type="gramStart"/>
             <w:r>
               <w:rPr>
                 <w:rFonts w:ascii="Cambria"/>
@@ -1279,6 +1325,7 @@
               </w:rPr>
               <w:t>:</w:t>
             </w:r>
+            <w:proofErr w:type="gramEnd"/>
           </w:p>
         </w:tc>
         <w:tc>
@@ -1368,6 +1415,8 @@
                 <w:szCs w:val="24"/>
               </w:rPr>
             </w:pPr>
+            <w:proofErr w:type="spellStart"/>
+            <w:proofErr w:type="gramStart"/>
             <w:r>
               <w:rPr>
                 <w:rFonts w:ascii="Cambria" w:hAnsi="Cambria"/>
@@ -1375,6 +1424,7 @@
               </w:rPr>
               <w:t>Prénom</w:t>
             </w:r>
+            <w:proofErr w:type="spellEnd"/>
             <w:r>
               <w:rPr>
                 <w:rFonts w:ascii="Cambria" w:hAnsi="Cambria"/>
@@ -1390,6 +1440,7 @@
               </w:rPr>
               <w:t>:</w:t>
             </w:r>
+            <w:proofErr w:type="gramEnd"/>
             <w:r>
               <w:rPr>
                 <w:rFonts w:ascii="Cambria" w:hAnsi="Cambria"/>
@@ -1420,12 +1471,21 @@
                 <w:szCs w:val="24"/>
               </w:rPr>
             </w:pPr>
+            <w:proofErr w:type="spellStart"/>
             <w:r>
               <w:rPr>
                 <w:rFonts w:ascii="Cambria"/>
                 <w:sz w:val="24"/>
               </w:rPr>
-              <w:t>matricule:</w:t>
+              <w:t>matricule</w:t>
+            </w:r>
+            <w:proofErr w:type="spellEnd"/>
+            <w:r>
+              <w:rPr>
+                <w:rFonts w:ascii="Cambria"/>
+                <w:sz w:val="24"/>
+              </w:rPr>
+              <w:t>:</w:t>
             </w:r>
             <w:r>
               <w:rPr>
@@ -1462,6 +1522,7 @@
                 <w:szCs w:val="24"/>
               </w:rPr>
             </w:pPr>
+            <w:proofErr w:type="gramStart"/>
             <w:r>
               <w:rPr>
                 <w:rFonts w:ascii="Cambria"/>
@@ -1485,6 +1546,7 @@
               </w:rPr>
               <w:t>:</w:t>
             </w:r>
+            <w:proofErr w:type="gramEnd"/>
           </w:p>
         </w:tc>
         <w:tc>
@@ -1548,15 +1610,20 @@
       <w:sdtContent>
         <w:p>
           <w:pPr>
-            <w:pStyle w:val="TOCHeading"/>
+            <w:pStyle w:val="En-ttedetabledesmatires"/>
           </w:pPr>
           <w:r>
-            <w:t>Table des matières</w:t>
+            <w:t xml:space="preserve">Table des </w:t>
           </w:r>
+          <w:proofErr w:type="spellStart"/>
+          <w:r>
+            <w:t>matières</w:t>
+          </w:r>
+          <w:proofErr w:type="spellEnd"/>
         </w:p>
         <w:p>
           <w:pPr>
-            <w:pStyle w:val="TOC1"/>
+            <w:pStyle w:val="TM1"/>
             <w:tabs>
               <w:tab w:val="right" w:leader="dot" w:pos="9350"/>
             </w:tabs>
@@ -1578,7 +1645,7 @@
           <w:hyperlink w:anchor="_Toc493874149" w:history="1">
             <w:r>
               <w:rPr>
-                <w:rStyle w:val="Hyperlink"/>
+                <w:rStyle w:val="Lienhypertexte"/>
                 <w:noProof/>
               </w:rPr>
               <w:t>Introduction</w:t>
@@ -1635,7 +1702,7 @@
         </w:p>
         <w:p>
           <w:pPr>
-            <w:pStyle w:val="TOC1"/>
+            <w:pStyle w:val="TM1"/>
             <w:tabs>
               <w:tab w:val="right" w:leader="dot" w:pos="9350"/>
             </w:tabs>
@@ -1648,7 +1715,7 @@
           <w:hyperlink w:anchor="_Toc493874150" w:history="1">
             <w:r>
               <w:rPr>
-                <w:rStyle w:val="Hyperlink"/>
+                <w:rStyle w:val="Lienhypertexte"/>
                 <w:noProof/>
               </w:rPr>
               <w:t>Théorie et équations</w:t>
@@ -1705,7 +1772,7 @@
         </w:p>
         <w:p>
           <w:pPr>
-            <w:pStyle w:val="TOC1"/>
+            <w:pStyle w:val="TM1"/>
             <w:tabs>
               <w:tab w:val="right" w:leader="dot" w:pos="9350"/>
             </w:tabs>
@@ -1718,7 +1785,7 @@
           <w:hyperlink w:anchor="_Toc493874151" w:history="1">
             <w:r>
               <w:rPr>
-                <w:rStyle w:val="Hyperlink"/>
+                <w:rStyle w:val="Lienhypertexte"/>
                 <w:noProof/>
               </w:rPr>
               <w:t>Présentation et analyse des résultats</w:t>
@@ -1775,7 +1842,7 @@
         </w:p>
         <w:p>
           <w:pPr>
-            <w:pStyle w:val="TOC1"/>
+            <w:pStyle w:val="TM1"/>
             <w:tabs>
               <w:tab w:val="right" w:leader="dot" w:pos="9350"/>
             </w:tabs>
@@ -1788,7 +1855,7 @@
           <w:hyperlink w:anchor="_Toc493874152" w:history="1">
             <w:r>
               <w:rPr>
-                <w:rStyle w:val="Hyperlink"/>
+                <w:rStyle w:val="Lienhypertexte"/>
                 <w:noProof/>
               </w:rPr>
               <w:t>Conclusion</w:t>
@@ -1858,8 +1925,8 @@
     <w:p>
       <w:pPr>
         <w:sectPr>
-          <w:headerReference w:type="default" r:id="rId10"/>
-          <w:footerReference w:type="default" r:id="rId11"/>
+          <w:headerReference w:type="default" r:id="rId9"/>
+          <w:footerReference w:type="default" r:id="rId10"/>
           <w:pgSz w:w="12240" w:h="15840"/>
           <w:pgMar w:top="1440" w:right="1440" w:bottom="1440" w:left="1440" w:header="720" w:footer="720" w:gutter="0"/>
           <w:pgNumType w:start="1"/>
@@ -1870,7 +1937,7 @@
     </w:p>
     <w:p>
       <w:pPr>
-        <w:pStyle w:val="Heading1"/>
+        <w:pStyle w:val="Titre1"/>
         <w:ind w:left="0"/>
         <w:rPr>
           <w:lang w:val="fr-CA"/>
@@ -1936,6 +2003,12 @@
           <w:lang w:val="fr-CA"/>
         </w:rPr>
         <w:t xml:space="preserve"> où notre système navette-lanceur se trouve sur la rampe de lancement. En coordonnées cartésiennes, cela correspond à l’origine. Cette situation s’apparente au décollage de la fusée : toutes les forces présentes sont dirigées dans la direction </w:t>
+      </w:r>
+      <w:r>
+        <w:rPr>
+          <w:lang w:val="fr-CA"/>
+        </w:rPr>
+        <w:t xml:space="preserve">des </w:t>
       </w:r>
       <w:r>
         <w:rPr>
@@ -1951,91 +2024,106 @@
           <w:rFonts w:cs="Arial"/>
           <w:lang w:val="fr-CA"/>
         </w:rPr>
+        <w:t xml:space="preserve"> positifs.</w:t>
+      </w:r>
+      <w:r>
+        <w:rPr>
+          <w:rFonts w:cs="Arial"/>
+          <w:lang w:val="fr-CA"/>
+        </w:rPr>
+        <w:t xml:space="preserve"> Ensuite, nous avons simulé</w:t>
+      </w:r>
+      <w:r>
+        <w:rPr>
+          <w:rFonts w:cs="Arial"/>
+          <w:lang w:val="fr-CA"/>
+        </w:rPr>
+        <w:t xml:space="preserve"> une situation exceptionnelle : en raison d’un accident, un des propulseurs du système s’éteint. La navette a subi une rotation d’un certain angle avant l’accident tout en ayant maintenant une vitesse angulaire, suite à l’extinction du propulseur.</w:t>
+      </w:r>
+      <w:r>
+        <w:rPr>
+          <w:rFonts w:cs="Arial"/>
+          <w:lang w:val="fr-CA"/>
+        </w:rPr>
+        <w:t xml:space="preserve"> </w:t>
+      </w:r>
+      <w:r>
+        <w:rPr>
+          <w:lang w:val="fr-CA"/>
+        </w:rPr>
+        <w:t>Il est à noter que certaines conditions telles que la masse du système ainsi que la force du moteur et celle des propulseurs demeurent les mêmes peu importe la situation.</w:t>
+      </w:r>
+    </w:p>
+    <w:p>
+      <w:pPr>
+        <w:rPr>
+          <w:lang w:val="fr-CA"/>
+        </w:rPr>
+      </w:pPr>
+      <w:r>
+        <w:rPr>
+          <w:lang w:val="fr-CA"/>
+        </w:rPr>
+        <w:tab/>
+      </w:r>
+      <w:r>
+        <w:rPr>
+          <w:lang w:val="fr-CA"/>
+        </w:rPr>
+        <w:t>P</w:t>
+      </w:r>
+      <w:r>
+        <w:rPr>
+          <w:lang w:val="fr-CA"/>
+        </w:rPr>
+        <w:t>our pouvoir simuler les deux situations précédentes, nous avons programmé une fonction Matlab nous permettant de déterminer le centre de masse du système, le moment d’inertie du système par rapport à son centre de masse ainsi que l’accélération angulaire du système autour de son centre de masse.</w:t>
+      </w:r>
+    </w:p>
+    <w:p>
+      <w:pPr>
+        <w:rPr>
+          <w:lang w:val="fr-CA"/>
+        </w:rPr>
+      </w:pPr>
+      <w:r>
+        <w:rPr>
+          <w:lang w:val="fr-CA"/>
+        </w:rPr>
+        <w:tab/>
+      </w:r>
+      <w:r>
+        <w:rPr>
+          <w:lang w:val="fr-CA"/>
+        </w:rPr>
+        <w:t xml:space="preserve">Ainsi, le rapport suivant contient la théorie ainsi que les équations auxquels nous nous sommes tournés pour nous aider à programmer la fonction </w:t>
+      </w:r>
+      <w:r>
+        <w:rPr>
+          <w:u w:val="single"/>
+          <w:lang w:val="fr-CA"/>
+        </w:rPr>
+        <w:t>Devoir</w:t>
+      </w:r>
+      <w:proofErr w:type="gramStart"/>
+      <w:r>
+        <w:rPr>
+          <w:u w:val="single"/>
+          <w:lang w:val="fr-CA"/>
+        </w:rPr>
+        <w:t>1.m</w:t>
+      </w:r>
+      <w:r>
+        <w:rPr>
+          <w:lang w:val="fr-CA"/>
+        </w:rPr>
         <w:t>.</w:t>
       </w:r>
-      <w:r>
-        <w:rPr>
-          <w:rFonts w:cs="Arial"/>
-          <w:lang w:val="fr-CA"/>
-        </w:rPr>
-        <w:t xml:space="preserve"> Ensuite, nous avons simulé</w:t>
-      </w:r>
-      <w:r>
-        <w:rPr>
-          <w:rFonts w:cs="Arial"/>
-          <w:lang w:val="fr-CA"/>
-        </w:rPr>
-        <w:t xml:space="preserve"> une situation exceptionnelle : en raison d’un accident, un des propulseurs du système s’éteint. La navette a subi une rotation d’un certain angle avant l’accident tout en ayant maintenant une vitesse angulaire, suite à l’extinction du propulseur.</w:t>
-      </w:r>
-      <w:r>
-        <w:rPr>
-          <w:rFonts w:cs="Arial"/>
-          <w:lang w:val="fr-CA"/>
-        </w:rPr>
-        <w:t xml:space="preserve"> </w:t>
-      </w:r>
-      <w:r>
-        <w:rPr>
-          <w:lang w:val="fr-CA"/>
-        </w:rPr>
-        <w:t>Il est à noter que certaines conditions telles que la masse du système ainsi que la force du moteur et celle des propulseurs demeurent les mêmes peu importe la situation.</w:t>
-      </w:r>
-    </w:p>
-    <w:p>
-      <w:pPr>
-        <w:rPr>
-          <w:lang w:val="fr-CA"/>
-        </w:rPr>
-      </w:pPr>
-      <w:r>
-        <w:rPr>
-          <w:lang w:val="fr-CA"/>
-        </w:rPr>
-        <w:tab/>
-      </w:r>
-      <w:r>
-        <w:rPr>
-          <w:lang w:val="fr-CA"/>
-        </w:rPr>
-        <w:t>P</w:t>
-      </w:r>
-      <w:r>
-        <w:rPr>
-          <w:lang w:val="fr-CA"/>
-        </w:rPr>
-        <w:t>our pouvoir simuler les deux situations précédentes, nous avons programmé une fonction Matlab nous permettant de déterminer le centre de masse du système, le moment d’inertie du système par rapport à son centre de masse ainsi que l’accélération angulaire du système autour de son centre de masse.</w:t>
-      </w:r>
-    </w:p>
-    <w:p>
-      <w:pPr>
-        <w:rPr>
-          <w:lang w:val="fr-CA"/>
-        </w:rPr>
-      </w:pPr>
-      <w:r>
-        <w:rPr>
-          <w:lang w:val="fr-CA"/>
-        </w:rPr>
-        <w:tab/>
-      </w:r>
-      <w:r>
-        <w:rPr>
-          <w:lang w:val="fr-CA"/>
-        </w:rPr>
-        <w:t xml:space="preserve">Ainsi, le rapport suivant contient la théorie ainsi que les équations auxquels nous nous sommes tournés pour nous aider à programmer la fonction </w:t>
-      </w:r>
-      <w:r>
-        <w:rPr>
-          <w:u w:val="single"/>
-          <w:lang w:val="fr-CA"/>
-        </w:rPr>
-        <w:t>Devoir1.m</w:t>
-      </w:r>
-      <w:r>
-        <w:rPr>
-          <w:lang w:val="fr-CA"/>
-        </w:rPr>
-        <w:t xml:space="preserve">. Cette section sera par la suite appuyée par la présentation ainsi que l’analyse des résultats que nous avons obtenus. Finalement, une brève discussion des problèmes rencontrés servira de conclusion à ce devoir. </w:t>
+      <w:proofErr w:type="gramEnd"/>
+      <w:r>
+        <w:rPr>
+          <w:lang w:val="fr-CA"/>
+        </w:rPr>
+        <w:t xml:space="preserve"> Cette section sera par la suite appuyée par la présentation ainsi que l’analyse des résultats que nous avons obtenus. Finalement, une brève discussion des problèmes rencontrés servira de conclusion à ce devoir. </w:t>
       </w:r>
     </w:p>
     <w:p>
@@ -2060,7 +2148,7 @@
     </w:p>
     <w:p>
       <w:pPr>
-        <w:pStyle w:val="Heading1"/>
+        <w:pStyle w:val="Titre1"/>
         <w:ind w:left="0"/>
         <w:rPr>
           <w:lang w:val="fr-CA"/>
@@ -2079,24 +2167,1135 @@
     <w:p>
       <w:pPr>
         <w:rPr>
-          <w:lang w:val="fr-CA"/>
-        </w:rPr>
-      </w:pPr>
-      <w:r>
-        <w:rPr>
-          <w:lang w:val="fr-CA"/>
-        </w:rPr>
-        <w:t xml:space="preserve">Pour nous aider à vaincre nos démons, nous avons usé de sortilèges puissants tels que le </w:t>
-      </w:r>
-      <w:r>
-        <w:rPr>
+          <w:rFonts w:cs="Arial"/>
+          <w:lang w:val="fr-CA"/>
+        </w:rPr>
+      </w:pPr>
+      <w:r>
+        <w:rPr>
+          <w:rFonts w:cs="Arial"/>
+          <w:lang w:val="fr-CA"/>
+        </w:rPr>
+        <w:t xml:space="preserve">Les corps </w:t>
+      </w:r>
+      <w:r>
+        <w:rPr>
+          <w:rFonts w:cs="Arial"/>
+          <w:lang w:val="fr-CA"/>
+        </w:rPr>
+        <w:t xml:space="preserve">complexes </w:t>
+      </w:r>
+      <w:r>
+        <w:rPr>
+          <w:rFonts w:cs="Arial"/>
+          <w:lang w:val="fr-CA"/>
+        </w:rPr>
+        <w:t>sont parfois décomposables en parties géométriques. Lorsque cela est possible, il est plus avantageux de calculer le centre de masse de chacune des parties. On se sert ensuite de chaque centre de masse pour calculer le centre masse du corps entier. Le système du laboratoire est</w:t>
+      </w:r>
+      <w:r>
+        <w:rPr>
+          <w:rFonts w:cs="Arial"/>
+          <w:lang w:val="fr-CA"/>
+        </w:rPr>
+        <w:t xml:space="preserve"> c</w:t>
+      </w:r>
+      <w:r>
+        <w:rPr>
+          <w:rFonts w:cs="Arial"/>
+          <w:lang w:val="fr-CA"/>
+        </w:rPr>
+        <w:t>omposé de cylindre et de cônes.</w:t>
+      </w:r>
+      <w:r>
+        <w:rPr>
+          <w:rFonts w:cs="Arial"/>
+          <w:lang w:val="fr-CA"/>
+        </w:rPr>
+        <w:t xml:space="preserve"> </w:t>
+      </w:r>
+      <w:r>
+        <w:rPr>
+          <w:rFonts w:cs="Arial"/>
+          <w:lang w:val="fr-CA"/>
+        </w:rPr>
+        <w:t>Pour les cônes, l</w:t>
+      </w:r>
+      <w:r>
+        <w:rPr>
+          <w:rFonts w:cs="Arial"/>
+          <w:lang w:val="fr-CA"/>
+        </w:rPr>
+        <w:t xml:space="preserve">e centre de </w:t>
+      </w:r>
+      <w:r>
+        <w:rPr>
+          <w:rFonts w:cs="Arial"/>
+          <w:lang w:val="fr-CA"/>
+        </w:rPr>
+        <w:t>masse</w:t>
+      </w:r>
+      <w:r>
+        <w:rPr>
+          <w:rFonts w:cs="Arial"/>
+          <w:lang w:val="fr-CA"/>
+        </w:rPr>
+        <w:t xml:space="preserve"> est obtenu avec </w:t>
+      </w:r>
+      <w:r>
+        <w:rPr>
+          <w:rFonts w:cs="Arial"/>
+          <w:lang w:val="fr-CA"/>
+        </w:rPr>
+        <w:t>la formule :</w:t>
+      </w:r>
+    </w:p>
+    <w:p>
+      <w:pPr>
+        <w:keepNext/>
+        <w:jc w:val="center"/>
+        <w:rPr>
+          <w:rFonts w:cs="Arial"/>
+        </w:rPr>
+      </w:pPr>
+      <w:r>
+        <w:rPr>
+          <w:rFonts w:cs="Arial"/>
+          <w:noProof/>
+        </w:rPr>
+        <w:drawing>
+          <wp:inline distT="0" distB="0" distL="0" distR="0" wp14:anchorId="4B00A13E" wp14:editId="42A8E483">
+            <wp:extent cx="1274935" cy="211161"/>
+            <wp:effectExtent l="0" t="0" r="0" b="0"/>
+            <wp:docPr id="4" name="Image 4"/>
+            <wp:cNvGraphicFramePr>
+              <a:graphicFrameLocks xmlns:a="http://schemas.openxmlformats.org/drawingml/2006/main" noChangeAspect="1"/>
+            </wp:cNvGraphicFramePr>
+            <a:graphic xmlns:a="http://schemas.openxmlformats.org/drawingml/2006/main">
+              <a:graphicData uri="http://schemas.openxmlformats.org/drawingml/2006/picture">
+                <pic:pic xmlns:pic="http://schemas.openxmlformats.org/drawingml/2006/picture">
+                  <pic:nvPicPr>
+                    <pic:cNvPr id="1" name=""/>
+                    <pic:cNvPicPr/>
+                  </pic:nvPicPr>
+                  <pic:blipFill>
+                    <a:blip r:embed="rId11"/>
+                    <a:stretch>
+                      <a:fillRect/>
+                    </a:stretch>
+                  </pic:blipFill>
+                  <pic:spPr>
+                    <a:xfrm>
+                      <a:off x="0" y="0"/>
+                      <a:ext cx="1294057" cy="214328"/>
+                    </a:xfrm>
+                    <a:prstGeom prst="rect">
+                      <a:avLst/>
+                    </a:prstGeom>
+                  </pic:spPr>
+                </pic:pic>
+              </a:graphicData>
+            </a:graphic>
+          </wp:inline>
+        </w:drawing>
+      </w:r>
+    </w:p>
+    <w:p>
+      <w:pPr>
+        <w:pStyle w:val="Lgende"/>
+        <w:jc w:val="center"/>
+        <w:rPr>
+          <w:rFonts w:cs="Arial"/>
+          <w:sz w:val="22"/>
+          <w:szCs w:val="22"/>
+          <w:lang w:val="fr-CA"/>
+        </w:rPr>
+      </w:pPr>
+      <w:r>
+        <w:rPr>
+          <w:rFonts w:cs="Arial"/>
+          <w:sz w:val="22"/>
+          <w:szCs w:val="22"/>
+          <w:lang w:val="fr-CA"/>
+        </w:rPr>
+        <w:t xml:space="preserve">Équation </w:t>
+      </w:r>
+      <w:r>
+        <w:rPr>
+          <w:rFonts w:cs="Arial"/>
+          <w:sz w:val="22"/>
+          <w:szCs w:val="22"/>
+        </w:rPr>
+        <w:fldChar w:fldCharType="begin"/>
+      </w:r>
+      <w:r>
+        <w:rPr>
+          <w:rFonts w:cs="Arial"/>
+          <w:sz w:val="22"/>
+          <w:szCs w:val="22"/>
+          <w:lang w:val="fr-CA"/>
+        </w:rPr>
+        <w:instrText xml:space="preserve"> SEQ Equation \* ARABIC </w:instrText>
+      </w:r>
+      <w:r>
+        <w:rPr>
+          <w:rFonts w:cs="Arial"/>
+          <w:sz w:val="22"/>
+          <w:szCs w:val="22"/>
+        </w:rPr>
+        <w:fldChar w:fldCharType="separate"/>
+      </w:r>
+      <w:r>
+        <w:rPr>
+          <w:rFonts w:cs="Arial"/>
+          <w:noProof/>
+          <w:sz w:val="22"/>
+          <w:szCs w:val="22"/>
+          <w:lang w:val="fr-CA"/>
+        </w:rPr>
+        <w:t>1</w:t>
+      </w:r>
+      <w:r>
+        <w:rPr>
+          <w:rFonts w:cs="Arial"/>
+          <w:sz w:val="22"/>
+          <w:szCs w:val="22"/>
+        </w:rPr>
+        <w:fldChar w:fldCharType="end"/>
+      </w:r>
+    </w:p>
+    <w:p>
+      <w:pPr>
+        <w:rPr>
+          <w:rFonts w:cs="Arial"/>
+          <w:lang w:val="fr-CA"/>
+        </w:rPr>
+      </w:pPr>
+      <w:r>
+        <w:rPr>
+          <w:rFonts w:cs="Arial"/>
+          <w:lang w:val="fr-CA"/>
+        </w:rPr>
+        <w:t xml:space="preserve">Et </w:t>
+      </w:r>
+      <w:r>
+        <w:rPr>
+          <w:rFonts w:cs="Arial"/>
+          <w:lang w:val="fr-CA"/>
+        </w:rPr>
+        <w:t xml:space="preserve">pour </w:t>
+      </w:r>
+      <w:r>
+        <w:rPr>
+          <w:rFonts w:cs="Arial"/>
+          <w:lang w:val="fr-CA"/>
+        </w:rPr>
+        <w:t xml:space="preserve">les cylindres, le centre de masse </w:t>
+      </w:r>
+      <w:r>
+        <w:rPr>
+          <w:rFonts w:cs="Arial"/>
+          <w:lang w:val="fr-CA"/>
+        </w:rPr>
+        <w:t>est obtenu avec la formule :</w:t>
+      </w:r>
+    </w:p>
+    <w:p>
+      <w:pPr>
+        <w:keepNext/>
+        <w:jc w:val="center"/>
+        <w:rPr>
+          <w:rFonts w:cs="Arial"/>
+        </w:rPr>
+      </w:pPr>
+      <w:r>
+        <w:rPr>
+          <w:rFonts w:cs="Arial"/>
+          <w:noProof/>
+          <w:lang w:val="fr-CA"/>
+        </w:rPr>
+        <w:t xml:space="preserve"> </w:t>
+      </w:r>
+      <w:r>
+        <w:rPr>
+          <w:rFonts w:cs="Arial"/>
+          <w:noProof/>
+        </w:rPr>
+        <w:drawing>
+          <wp:inline distT="0" distB="0" distL="0" distR="0" wp14:anchorId="012038EF" wp14:editId="4C34E750">
+            <wp:extent cx="1234887" cy="224681"/>
+            <wp:effectExtent l="0" t="0" r="0" b="0"/>
+            <wp:docPr id="5" name="Image 5"/>
+            <wp:cNvGraphicFramePr>
+              <a:graphicFrameLocks xmlns:a="http://schemas.openxmlformats.org/drawingml/2006/main" noChangeAspect="1"/>
+            </wp:cNvGraphicFramePr>
+            <a:graphic xmlns:a="http://schemas.openxmlformats.org/drawingml/2006/main">
+              <a:graphicData uri="http://schemas.openxmlformats.org/drawingml/2006/picture">
+                <pic:pic xmlns:pic="http://schemas.openxmlformats.org/drawingml/2006/picture">
+                  <pic:nvPicPr>
+                    <pic:cNvPr id="1" name=""/>
+                    <pic:cNvPicPr/>
+                  </pic:nvPicPr>
+                  <pic:blipFill>
+                    <a:blip r:embed="rId12"/>
+                    <a:stretch>
+                      <a:fillRect/>
+                    </a:stretch>
+                  </pic:blipFill>
+                  <pic:spPr>
+                    <a:xfrm>
+                      <a:off x="0" y="0"/>
+                      <a:ext cx="1266818" cy="230491"/>
+                    </a:xfrm>
+                    <a:prstGeom prst="rect">
+                      <a:avLst/>
+                    </a:prstGeom>
+                  </pic:spPr>
+                </pic:pic>
+              </a:graphicData>
+            </a:graphic>
+          </wp:inline>
+        </w:drawing>
+      </w:r>
+    </w:p>
+    <w:p>
+      <w:pPr>
+        <w:pStyle w:val="Lgende"/>
+        <w:jc w:val="center"/>
+        <w:rPr>
+          <w:rFonts w:cs="Arial"/>
+          <w:noProof/>
+          <w:sz w:val="22"/>
+          <w:szCs w:val="22"/>
+          <w:lang w:val="fr-CA"/>
+        </w:rPr>
+      </w:pPr>
+      <w:r>
+        <w:rPr>
+          <w:rFonts w:cs="Arial"/>
+          <w:sz w:val="22"/>
+          <w:szCs w:val="22"/>
+          <w:lang w:val="fr-CA"/>
+        </w:rPr>
+        <w:t xml:space="preserve">Équation </w:t>
+      </w:r>
+      <w:r>
+        <w:rPr>
+          <w:rFonts w:cs="Arial"/>
+          <w:sz w:val="22"/>
+          <w:szCs w:val="22"/>
+        </w:rPr>
+        <w:fldChar w:fldCharType="begin"/>
+      </w:r>
+      <w:r>
+        <w:rPr>
+          <w:rFonts w:cs="Arial"/>
+          <w:sz w:val="22"/>
+          <w:szCs w:val="22"/>
+          <w:lang w:val="fr-CA"/>
+        </w:rPr>
+        <w:instrText xml:space="preserve"> SEQ Equation \* ARABIC </w:instrText>
+      </w:r>
+      <w:r>
+        <w:rPr>
+          <w:rFonts w:cs="Arial"/>
+          <w:sz w:val="22"/>
+          <w:szCs w:val="22"/>
+        </w:rPr>
+        <w:fldChar w:fldCharType="separate"/>
+      </w:r>
+      <w:r>
+        <w:rPr>
+          <w:rFonts w:cs="Arial"/>
+          <w:noProof/>
+          <w:sz w:val="22"/>
+          <w:szCs w:val="22"/>
+          <w:lang w:val="fr-CA"/>
+        </w:rPr>
+        <w:t>2</w:t>
+      </w:r>
+      <w:r>
+        <w:rPr>
+          <w:rFonts w:cs="Arial"/>
+          <w:sz w:val="22"/>
+          <w:szCs w:val="22"/>
+        </w:rPr>
+        <w:fldChar w:fldCharType="end"/>
+      </w:r>
+    </w:p>
+    <w:p>
+      <w:pPr>
+        <w:rPr>
+          <w:rFonts w:cs="Arial"/>
+          <w:noProof/>
+          <w:lang w:val="fr-CA"/>
+        </w:rPr>
+      </w:pPr>
+      <w:r>
+        <w:rPr>
+          <w:rFonts w:cs="Arial"/>
+          <w:noProof/>
+          <w:lang w:val="fr-CA"/>
+        </w:rPr>
+        <w:t>Pour le centre de masse du corps entier, l</w:t>
+      </w:r>
+      <w:r>
+        <w:rPr>
+          <w:rFonts w:cs="Arial"/>
+          <w:noProof/>
+          <w:lang w:val="fr-CA"/>
+        </w:rPr>
+        <w:t>e centre de masse de chaque partie</w:t>
+      </w:r>
+      <w:r>
+        <w:rPr>
+          <w:rFonts w:cs="Arial"/>
+          <w:noProof/>
+          <w:lang w:val="fr-CA"/>
+        </w:rPr>
+        <w:t xml:space="preserve"> du corps</w:t>
+      </w:r>
+      <w:r>
+        <w:rPr>
+          <w:rFonts w:cs="Arial"/>
+          <w:noProof/>
+          <w:lang w:val="fr-CA"/>
+        </w:rPr>
+        <w:t xml:space="preserve"> </w:t>
+      </w:r>
+      <w:r>
+        <w:rPr>
+          <w:rFonts w:cs="Arial"/>
+          <w:lang w:val="fr-CA"/>
+        </w:rPr>
+        <w:t>(</w:t>
+      </w:r>
+      <w:r>
+        <w:rPr>
+          <w:rFonts w:ascii="Cambria Math" w:hAnsi="Cambria Math" w:cs="Cambria Math"/>
+        </w:rPr>
+        <w:t>𝑟</w:t>
+      </w:r>
+      <w:r>
+        <w:rPr>
+          <w:rFonts w:ascii="Cambria Math" w:hAnsi="Cambria Math" w:cs="Cambria Math"/>
+          <w:lang w:val="fr-CA"/>
+        </w:rPr>
+        <w:t>⃗</w:t>
+      </w:r>
+      <w:proofErr w:type="spellStart"/>
+      <w:proofErr w:type="gramStart"/>
+      <w:r>
+        <w:rPr>
+          <w:rFonts w:ascii="Cambria Math" w:hAnsi="Cambria Math" w:cs="Cambria Math"/>
+          <w:vertAlign w:val="subscript"/>
+          <w:lang w:val="fr-CA"/>
+        </w:rPr>
+        <w:t>c</w:t>
+      </w:r>
+      <w:r>
+        <w:rPr>
+          <w:rFonts w:ascii="Cambria Math" w:hAnsi="Cambria Math" w:cs="Cambria Math"/>
+          <w:vertAlign w:val="subscript"/>
+          <w:lang w:val="fr-CA"/>
+        </w:rPr>
+        <w:t>,n</w:t>
+      </w:r>
+      <w:proofErr w:type="spellEnd"/>
+      <w:proofErr w:type="gramEnd"/>
+      <w:r>
+        <w:rPr>
+          <w:rFonts w:ascii="Cambria Math" w:hAnsi="Cambria Math" w:cs="Cambria Math"/>
+          <w:lang w:val="fr-CA"/>
+        </w:rPr>
+        <w:t>)</w:t>
+      </w:r>
+      <w:r>
+        <w:rPr>
+          <w:rFonts w:cs="Arial"/>
+          <w:noProof/>
+          <w:lang w:val="fr-CA"/>
+        </w:rPr>
+        <w:t xml:space="preserve"> est </w:t>
+      </w:r>
+      <w:r>
+        <w:rPr>
+          <w:rFonts w:cs="Arial"/>
+          <w:noProof/>
+          <w:lang w:val="fr-CA"/>
+        </w:rPr>
+        <w:t>multiplié</w:t>
+      </w:r>
+      <w:r>
+        <w:rPr>
+          <w:rFonts w:cs="Arial"/>
+          <w:noProof/>
+          <w:lang w:val="fr-CA"/>
+        </w:rPr>
+        <w:t xml:space="preserve"> par </w:t>
+      </w:r>
+      <w:r>
+        <w:rPr>
+          <w:rFonts w:cs="Arial"/>
+          <w:noProof/>
+          <w:lang w:val="fr-CA"/>
+        </w:rPr>
+        <w:t xml:space="preserve">leur masse puis </w:t>
+      </w:r>
+      <w:r>
+        <w:rPr>
+          <w:rFonts w:cs="Arial"/>
+          <w:noProof/>
+          <w:lang w:val="fr-CA"/>
+        </w:rPr>
+        <w:t>divisé</w:t>
+      </w:r>
+      <w:r>
+        <w:rPr>
+          <w:rFonts w:cs="Arial"/>
+          <w:noProof/>
+          <w:lang w:val="fr-CA"/>
+        </w:rPr>
+        <w:t xml:space="preserve"> par la masse </w:t>
+      </w:r>
+      <w:r>
+        <w:rPr>
+          <w:rFonts w:cs="Arial"/>
+          <w:noProof/>
+          <w:lang w:val="fr-CA"/>
+        </w:rPr>
+        <w:t>du corps entier</w:t>
+      </w:r>
+      <w:r>
+        <w:rPr>
+          <w:rFonts w:cs="Arial"/>
+          <w:noProof/>
+          <w:lang w:val="fr-CA"/>
+        </w:rPr>
+        <w:t xml:space="preserve">. On </w:t>
+      </w:r>
+      <w:r>
+        <w:rPr>
+          <w:rFonts w:cs="Arial"/>
+          <w:noProof/>
+          <w:lang w:val="fr-CA"/>
+        </w:rPr>
+        <w:t xml:space="preserve">aboutit alors à </w:t>
+      </w:r>
+      <w:r>
+        <w:rPr>
+          <w:rFonts w:cs="Arial"/>
+          <w:noProof/>
+          <w:lang w:val="fr-CA"/>
+        </w:rPr>
+        <w:t xml:space="preserve">cette formule </w:t>
+      </w:r>
+      <w:r>
+        <w:rPr>
+          <w:rFonts w:cs="Arial"/>
+          <w:noProof/>
+          <w:lang w:val="fr-CA"/>
+        </w:rPr>
+        <w:t>permettant de calcul</w:t>
+      </w:r>
+      <w:r>
+        <w:rPr>
+          <w:rFonts w:cs="Arial"/>
+          <w:noProof/>
+          <w:lang w:val="fr-CA"/>
+        </w:rPr>
+        <w:t xml:space="preserve">er le centre de masse du système : </w:t>
+      </w:r>
+    </w:p>
+    <w:p>
+      <w:pPr>
+        <w:keepNext/>
+        <w:jc w:val="center"/>
+        <w:rPr>
+          <w:rFonts w:cs="Arial"/>
+        </w:rPr>
+      </w:pPr>
+      <w:r>
+        <w:rPr>
+          <w:rFonts w:cs="Arial"/>
+          <w:noProof/>
+        </w:rPr>
+        <w:drawing>
+          <wp:inline distT="0" distB="0" distL="0" distR="0" wp14:anchorId="75F7DD87" wp14:editId="656CA24D">
+            <wp:extent cx="1523129" cy="583163"/>
+            <wp:effectExtent l="0" t="0" r="0" b="0"/>
+            <wp:docPr id="3" name="Image 3"/>
+            <wp:cNvGraphicFramePr>
+              <a:graphicFrameLocks xmlns:a="http://schemas.openxmlformats.org/drawingml/2006/main" noChangeAspect="1"/>
+            </wp:cNvGraphicFramePr>
+            <a:graphic xmlns:a="http://schemas.openxmlformats.org/drawingml/2006/main">
+              <a:graphicData uri="http://schemas.openxmlformats.org/drawingml/2006/picture">
+                <pic:pic xmlns:pic="http://schemas.openxmlformats.org/drawingml/2006/picture">
+                  <pic:nvPicPr>
+                    <pic:cNvPr id="1" name=""/>
+                    <pic:cNvPicPr/>
+                  </pic:nvPicPr>
+                  <pic:blipFill>
+                    <a:blip r:embed="rId13"/>
+                    <a:stretch>
+                      <a:fillRect/>
+                    </a:stretch>
+                  </pic:blipFill>
+                  <pic:spPr>
+                    <a:xfrm>
+                      <a:off x="0" y="0"/>
+                      <a:ext cx="1560697" cy="597547"/>
+                    </a:xfrm>
+                    <a:prstGeom prst="rect">
+                      <a:avLst/>
+                    </a:prstGeom>
+                  </pic:spPr>
+                </pic:pic>
+              </a:graphicData>
+            </a:graphic>
+          </wp:inline>
+        </w:drawing>
+      </w:r>
+    </w:p>
+    <w:p>
+      <w:pPr>
+        <w:pStyle w:val="Lgende"/>
+        <w:jc w:val="center"/>
+        <w:rPr>
+          <w:rFonts w:cs="Arial"/>
+          <w:sz w:val="22"/>
+          <w:szCs w:val="22"/>
+          <w:lang w:val="fr-CA"/>
+        </w:rPr>
+      </w:pPr>
+      <w:proofErr w:type="spellStart"/>
+      <w:r>
+        <w:rPr>
+          <w:rFonts w:cs="Arial"/>
+          <w:sz w:val="22"/>
+          <w:szCs w:val="22"/>
+        </w:rPr>
+        <w:t>É</w:t>
+      </w:r>
+      <w:r>
+        <w:rPr>
+          <w:rFonts w:cs="Arial"/>
+          <w:sz w:val="22"/>
+          <w:szCs w:val="22"/>
+        </w:rPr>
+        <w:t>quation</w:t>
+      </w:r>
+      <w:proofErr w:type="spellEnd"/>
+      <w:r>
+        <w:rPr>
+          <w:rFonts w:cs="Arial"/>
+          <w:sz w:val="22"/>
+          <w:szCs w:val="22"/>
+        </w:rPr>
+        <w:t xml:space="preserve"> </w:t>
+      </w:r>
+      <w:r>
+        <w:rPr>
+          <w:rFonts w:cs="Arial"/>
+          <w:sz w:val="22"/>
+          <w:szCs w:val="22"/>
+        </w:rPr>
+        <w:fldChar w:fldCharType="begin"/>
+      </w:r>
+      <w:r>
+        <w:rPr>
+          <w:rFonts w:cs="Arial"/>
+          <w:sz w:val="22"/>
+          <w:szCs w:val="22"/>
+        </w:rPr>
+        <w:instrText xml:space="preserve"> SEQ Equation \* ARABIC </w:instrText>
+      </w:r>
+      <w:r>
+        <w:rPr>
+          <w:rFonts w:cs="Arial"/>
+          <w:sz w:val="22"/>
+          <w:szCs w:val="22"/>
+        </w:rPr>
+        <w:fldChar w:fldCharType="separate"/>
+      </w:r>
+      <w:r>
+        <w:rPr>
+          <w:rFonts w:cs="Arial"/>
+          <w:noProof/>
+          <w:sz w:val="22"/>
+          <w:szCs w:val="22"/>
+        </w:rPr>
+        <w:t>3</w:t>
+      </w:r>
+      <w:r>
+        <w:rPr>
+          <w:rFonts w:cs="Arial"/>
+          <w:sz w:val="22"/>
+          <w:szCs w:val="22"/>
+        </w:rPr>
+        <w:fldChar w:fldCharType="end"/>
+      </w:r>
+    </w:p>
+    <w:p>
+      <w:pPr>
+        <w:rPr>
+          <w:rFonts w:cs="Arial"/>
+          <w:lang w:val="fr-CA"/>
+        </w:rPr>
+      </w:pPr>
+      <w:r>
+        <w:rPr>
+          <w:rFonts w:cs="Arial"/>
+          <w:lang w:val="fr-CA"/>
+        </w:rPr>
+        <w:t xml:space="preserve">Si une force n’est pas appliquée en direction du centre de masse d’un corps, elle créé une force en rotation appelée moment de force. </w:t>
+      </w:r>
+      <w:r>
+        <w:rPr>
+          <w:rFonts w:cs="Arial"/>
+          <w:lang w:val="fr-CA"/>
+        </w:rPr>
+        <w:t>Le moment de force</w:t>
+      </w:r>
+      <w:r>
+        <w:rPr>
+          <w:rFonts w:cs="Arial"/>
+          <w:lang w:val="fr-CA"/>
+        </w:rPr>
+        <w:t xml:space="preserve"> </w:t>
+      </w:r>
+      <w:r>
+        <w:rPr>
+          <w:rFonts w:cs="Arial"/>
+          <w:lang w:val="fr-CA"/>
+        </w:rPr>
+        <w:t>(</w:t>
+      </w:r>
+      <w:proofErr w:type="gramStart"/>
+      <w:r>
+        <w:rPr>
+          <w:rFonts w:eastAsia="Fourier-Math-Letters-Italic" w:cs="Arial"/>
           <w:i/>
-          <w:lang w:val="fr-CA"/>
-        </w:rPr>
-        <w:t>Diagrammus de Corpus Libertum</w:t>
-      </w:r>
-      <w:r>
-        <w:rPr>
+          <w:iCs/>
+          <w:lang w:val="fr-CA"/>
+        </w:rPr>
+        <w:t>τ</w:t>
+      </w:r>
+      <w:r>
+        <w:rPr>
+          <w:rFonts w:ascii="Cambria Math" w:eastAsia="Fourier-Math-Letters-Italic" w:hAnsi="Cambria Math" w:cs="Cambria Math"/>
+          <w:i/>
+          <w:iCs/>
+          <w:lang w:val="fr-CA"/>
+        </w:rPr>
+        <w:t>⃗</w:t>
+      </w:r>
+      <w:r>
+        <w:rPr>
+          <w:rFonts w:cs="Arial"/>
+          <w:lang w:val="fr-CA"/>
+        </w:rPr>
+        <w:t>(</w:t>
+      </w:r>
+      <w:proofErr w:type="gramEnd"/>
+      <w:r>
+        <w:rPr>
+          <w:rFonts w:cs="Arial"/>
+          <w:i/>
+          <w:iCs/>
+          <w:lang w:val="fr-CA"/>
+        </w:rPr>
+        <w:t xml:space="preserve">t </w:t>
+      </w:r>
+      <w:r>
+        <w:rPr>
+          <w:rFonts w:cs="Arial"/>
+          <w:lang w:val="fr-CA"/>
+        </w:rPr>
+        <w:t>)</w:t>
+      </w:r>
+      <w:r>
+        <w:rPr>
+          <w:rFonts w:cs="Arial"/>
+          <w:lang w:val="fr-CA"/>
+        </w:rPr>
+        <w:t>)</w:t>
+      </w:r>
+      <w:r>
+        <w:rPr>
+          <w:rFonts w:cs="Arial"/>
+          <w:lang w:val="fr-CA"/>
+        </w:rPr>
+        <w:t xml:space="preserve"> ressenti à un point</w:t>
+      </w:r>
+      <w:r>
+        <w:rPr>
+          <w:rFonts w:cs="Arial"/>
+          <w:lang w:val="fr-CA"/>
+        </w:rPr>
+        <w:t xml:space="preserve"> </w:t>
+      </w:r>
+      <w:r>
+        <w:rPr>
+          <w:rFonts w:cs="Arial"/>
+          <w:lang w:val="fr-CA"/>
+        </w:rPr>
+        <w:t>(</w:t>
+      </w:r>
+      <w:r>
+        <w:rPr>
+          <w:rFonts w:ascii="Cambria Math" w:hAnsi="Cambria Math" w:cs="Cambria Math"/>
+        </w:rPr>
+        <w:t>𝑟</w:t>
+      </w:r>
+      <w:r>
+        <w:rPr>
+          <w:rFonts w:ascii="Cambria Math" w:hAnsi="Cambria Math" w:cs="Cambria Math"/>
+          <w:lang w:val="fr-CA"/>
+        </w:rPr>
+        <w:t>⃗</w:t>
+      </w:r>
+      <w:r>
+        <w:rPr>
+          <w:rFonts w:cs="Arial"/>
+          <w:lang w:val="fr-CA"/>
+        </w:rPr>
+        <w:t>(</w:t>
+      </w:r>
+      <w:r>
+        <w:rPr>
+          <w:rFonts w:ascii="Cambria Math" w:hAnsi="Cambria Math" w:cs="Cambria Math"/>
+        </w:rPr>
+        <w:t>𝑡</w:t>
+      </w:r>
+      <w:r>
+        <w:rPr>
+          <w:rFonts w:cs="Arial"/>
+          <w:lang w:val="fr-CA"/>
+        </w:rPr>
+        <w:t>)</w:t>
+      </w:r>
+      <w:r>
+        <w:rPr>
+          <w:rFonts w:cs="Arial"/>
+          <w:lang w:val="fr-CA"/>
+        </w:rPr>
+        <w:t>)</w:t>
+      </w:r>
+      <w:r>
+        <w:rPr>
+          <w:rFonts w:cs="Arial"/>
+          <w:lang w:val="fr-CA"/>
+        </w:rPr>
+        <w:t xml:space="preserve"> </w:t>
+      </w:r>
+      <w:r>
+        <w:rPr>
+          <w:rFonts w:cs="Arial"/>
+          <w:lang w:val="fr-CA"/>
+        </w:rPr>
+        <w:t xml:space="preserve">sur </w:t>
+      </w:r>
+      <w:r>
+        <w:rPr>
+          <w:rFonts w:cs="Arial"/>
+          <w:lang w:val="fr-CA"/>
+        </w:rPr>
+        <w:t>un</w:t>
+      </w:r>
+      <w:r>
+        <w:rPr>
+          <w:rFonts w:cs="Arial"/>
+          <w:lang w:val="fr-CA"/>
+        </w:rPr>
+        <w:t xml:space="preserve"> solide</w:t>
+      </w:r>
+      <w:r>
+        <w:rPr>
+          <w:rFonts w:cs="Arial"/>
+          <w:lang w:val="fr-CA"/>
+        </w:rPr>
+        <w:t xml:space="preserve"> dont le centre de masse</w:t>
+      </w:r>
+      <w:r>
+        <w:rPr>
+          <w:rFonts w:cs="Arial"/>
+          <w:lang w:val="fr-CA"/>
+        </w:rPr>
+        <w:t xml:space="preserve"> situé </w:t>
+      </w:r>
+      <w:r>
+        <w:rPr>
+          <w:rFonts w:cs="Arial"/>
+          <w:lang w:val="fr-CA"/>
+        </w:rPr>
+        <w:t>au</w:t>
+      </w:r>
+      <w:r>
+        <w:rPr>
+          <w:rFonts w:cs="Arial"/>
+          <w:lang w:val="fr-CA"/>
+        </w:rPr>
+        <w:t xml:space="preserve"> point </w:t>
+      </w:r>
+      <w:r>
+        <w:rPr>
+          <w:rFonts w:cs="Arial"/>
+          <w:lang w:val="fr-CA"/>
+        </w:rPr>
+        <w:t>(</w:t>
+      </w:r>
+      <w:r>
+        <w:rPr>
+          <w:rFonts w:ascii="Cambria Math" w:hAnsi="Cambria Math" w:cs="Cambria Math"/>
+        </w:rPr>
+        <w:t>𝑟</w:t>
+      </w:r>
+      <w:r>
+        <w:rPr>
+          <w:rFonts w:ascii="Cambria Math" w:hAnsi="Cambria Math" w:cs="Cambria Math"/>
+          <w:lang w:val="fr-CA"/>
+        </w:rPr>
+        <w:t>⃗</w:t>
+      </w:r>
+      <w:r>
+        <w:rPr>
+          <w:rFonts w:ascii="Cambria Math" w:hAnsi="Cambria Math" w:cs="Cambria Math"/>
+        </w:rPr>
+        <w:t>𝑐</w:t>
+      </w:r>
+      <w:r>
+        <w:rPr>
+          <w:rFonts w:cs="Arial"/>
+          <w:lang w:val="fr-CA"/>
+        </w:rPr>
+        <w:t xml:space="preserve">) </w:t>
+      </w:r>
+      <w:r>
+        <w:rPr>
+          <w:rFonts w:cs="Arial"/>
+          <w:lang w:val="fr-CA"/>
+        </w:rPr>
+        <w:t>est :</w:t>
+      </w:r>
+    </w:p>
+    <w:p>
+      <w:pPr>
+        <w:keepNext/>
+        <w:jc w:val="center"/>
+        <w:rPr>
+          <w:rFonts w:cs="Arial"/>
+        </w:rPr>
+      </w:pPr>
+      <w:r>
+        <w:rPr>
+          <w:rFonts w:cs="Arial"/>
+          <w:noProof/>
+        </w:rPr>
+        <w:drawing>
+          <wp:inline distT="0" distB="0" distL="0" distR="0" wp14:anchorId="09921F63" wp14:editId="12C0DDD1">
+            <wp:extent cx="1588443" cy="261302"/>
+            <wp:effectExtent l="0" t="0" r="0" b="0"/>
+            <wp:docPr id="6" name="Image 6"/>
+            <wp:cNvGraphicFramePr>
+              <a:graphicFrameLocks xmlns:a="http://schemas.openxmlformats.org/drawingml/2006/main" noChangeAspect="1"/>
+            </wp:cNvGraphicFramePr>
+            <a:graphic xmlns:a="http://schemas.openxmlformats.org/drawingml/2006/main">
+              <a:graphicData uri="http://schemas.openxmlformats.org/drawingml/2006/picture">
+                <pic:pic xmlns:pic="http://schemas.openxmlformats.org/drawingml/2006/picture">
+                  <pic:nvPicPr>
+                    <pic:cNvPr id="1" name=""/>
+                    <pic:cNvPicPr/>
+                  </pic:nvPicPr>
+                  <pic:blipFill>
+                    <a:blip r:embed="rId14"/>
+                    <a:stretch>
+                      <a:fillRect/>
+                    </a:stretch>
+                  </pic:blipFill>
+                  <pic:spPr>
+                    <a:xfrm>
+                      <a:off x="0" y="0"/>
+                      <a:ext cx="1631467" cy="268380"/>
+                    </a:xfrm>
+                    <a:prstGeom prst="rect">
+                      <a:avLst/>
+                    </a:prstGeom>
+                  </pic:spPr>
+                </pic:pic>
+              </a:graphicData>
+            </a:graphic>
+          </wp:inline>
+        </w:drawing>
+      </w:r>
+    </w:p>
+    <w:p>
+      <w:pPr>
+        <w:pStyle w:val="Lgende"/>
+        <w:jc w:val="center"/>
+        <w:rPr>
+          <w:rFonts w:cs="Arial"/>
+          <w:sz w:val="22"/>
+          <w:szCs w:val="22"/>
+          <w:lang w:val="fr-CA"/>
+        </w:rPr>
+      </w:pPr>
+      <w:r>
+        <w:rPr>
+          <w:rFonts w:cs="Arial"/>
+          <w:sz w:val="22"/>
+          <w:szCs w:val="22"/>
+          <w:lang w:val="fr-CA"/>
+        </w:rPr>
+        <w:t xml:space="preserve">Équation </w:t>
+      </w:r>
+      <w:r>
+        <w:rPr>
+          <w:rFonts w:cs="Arial"/>
+          <w:sz w:val="22"/>
+          <w:szCs w:val="22"/>
+        </w:rPr>
+        <w:fldChar w:fldCharType="begin"/>
+      </w:r>
+      <w:r>
+        <w:rPr>
+          <w:rFonts w:cs="Arial"/>
+          <w:sz w:val="22"/>
+          <w:szCs w:val="22"/>
+          <w:lang w:val="fr-CA"/>
+        </w:rPr>
+        <w:instrText xml:space="preserve"> SEQ Equation \* ARABIC </w:instrText>
+      </w:r>
+      <w:r>
+        <w:rPr>
+          <w:rFonts w:cs="Arial"/>
+          <w:sz w:val="22"/>
+          <w:szCs w:val="22"/>
+        </w:rPr>
+        <w:fldChar w:fldCharType="separate"/>
+      </w:r>
+      <w:r>
+        <w:rPr>
+          <w:rFonts w:cs="Arial"/>
+          <w:noProof/>
+          <w:sz w:val="22"/>
+          <w:szCs w:val="22"/>
+          <w:lang w:val="fr-CA"/>
+        </w:rPr>
+        <w:t>4</w:t>
+      </w:r>
+      <w:r>
+        <w:rPr>
+          <w:rFonts w:cs="Arial"/>
+          <w:sz w:val="22"/>
+          <w:szCs w:val="22"/>
+        </w:rPr>
+        <w:fldChar w:fldCharType="end"/>
+      </w:r>
+    </w:p>
+    <w:p>
+      <w:pPr>
+        <w:rPr>
+          <w:rFonts w:cs="Arial"/>
+          <w:lang w:val="fr-CA"/>
+        </w:rPr>
+      </w:pPr>
+      <w:r>
+        <w:rPr>
+          <w:rFonts w:cs="Arial"/>
+          <w:lang w:val="fr-CA"/>
+        </w:rPr>
+        <w:t xml:space="preserve">On </w:t>
+      </w:r>
+      <w:r>
+        <w:rPr>
+          <w:rFonts w:cs="Arial"/>
+          <w:lang w:val="fr-CA"/>
+        </w:rPr>
+        <w:t>observe dans l’équation</w:t>
+      </w:r>
+      <w:r>
+        <w:rPr>
+          <w:rFonts w:cs="Arial"/>
+          <w:lang w:val="fr-CA"/>
+        </w:rPr>
+        <w:t xml:space="preserve"> que la différence </w:t>
+      </w:r>
+      <w:r>
+        <w:rPr>
+          <w:rFonts w:ascii="Cambria Math" w:hAnsi="Cambria Math" w:cs="Cambria Math"/>
+        </w:rPr>
+        <w:t>𝑟</w:t>
+      </w:r>
+      <w:r>
+        <w:rPr>
+          <w:rFonts w:ascii="Cambria Math" w:hAnsi="Cambria Math" w:cs="Cambria Math"/>
+          <w:lang w:val="fr-CA"/>
+        </w:rPr>
+        <w:t>⃗</w:t>
+      </w:r>
+      <w:r>
+        <w:rPr>
+          <w:rFonts w:cs="Arial"/>
+          <w:lang w:val="fr-CA"/>
+        </w:rPr>
+        <w:t>(</w:t>
+      </w:r>
+      <w:r>
+        <w:rPr>
+          <w:rFonts w:ascii="Cambria Math" w:hAnsi="Cambria Math" w:cs="Cambria Math"/>
+        </w:rPr>
+        <w:t>𝑡</w:t>
+      </w:r>
+      <w:r>
+        <w:rPr>
+          <w:rFonts w:cs="Arial"/>
+          <w:lang w:val="fr-CA"/>
+        </w:rPr>
+        <w:t xml:space="preserve">) - </w:t>
+      </w:r>
+      <w:r>
+        <w:rPr>
+          <w:rFonts w:ascii="Cambria Math" w:hAnsi="Cambria Math" w:cs="Cambria Math"/>
+        </w:rPr>
+        <w:t>𝑟</w:t>
+      </w:r>
+      <w:r>
+        <w:rPr>
+          <w:rFonts w:ascii="Cambria Math" w:hAnsi="Cambria Math" w:cs="Cambria Math"/>
+          <w:lang w:val="fr-CA"/>
+        </w:rPr>
+        <w:t>⃗</w:t>
+      </w:r>
+      <w:r>
+        <w:rPr>
+          <w:rFonts w:ascii="Cambria Math" w:hAnsi="Cambria Math" w:cs="Cambria Math"/>
+        </w:rPr>
+        <w:t>𝑐</w:t>
+      </w:r>
+      <w:r>
+        <w:rPr>
+          <w:rFonts w:cs="Arial"/>
+          <w:lang w:val="fr-CA"/>
+        </w:rPr>
+        <w:t xml:space="preserve"> est en fait le bras de levier, c’est-à-dire la distance entre le point d’application </w:t>
+      </w:r>
+      <w:r>
+        <w:rPr>
+          <w:rFonts w:cs="Arial"/>
+          <w:lang w:val="fr-CA"/>
+        </w:rPr>
+        <w:t>de la force et le point de rotation</w:t>
+      </w:r>
+      <w:r>
+        <w:rPr>
+          <w:rFonts w:cs="Arial"/>
+          <w:lang w:val="fr-CA"/>
+        </w:rPr>
+        <w:t xml:space="preserve"> (le centre de masse dans notre cas)</w:t>
+      </w:r>
+      <w:r>
+        <w:rPr>
+          <w:rFonts w:cs="Arial"/>
           <w:lang w:val="fr-CA"/>
         </w:rPr>
         <w:t>.</w:t>
@@ -2104,6 +3303,563 @@
     </w:p>
     <w:p>
       <w:pPr>
+        <w:rPr>
+          <w:rFonts w:cs="Arial"/>
+          <w:lang w:val="fr-CA"/>
+        </w:rPr>
+      </w:pPr>
+      <w:r>
+        <w:rPr>
+          <w:rFonts w:cs="Arial"/>
+          <w:lang w:val="fr-CA"/>
+        </w:rPr>
+        <w:t>L’équation du</w:t>
+      </w:r>
+      <w:r>
+        <w:rPr>
+          <w:rFonts w:cs="Arial"/>
+          <w:lang w:val="fr-CA"/>
+        </w:rPr>
+        <w:t xml:space="preserve"> moment cinétique </w:t>
+      </w:r>
+      <w:r>
+        <w:rPr>
+          <w:rFonts w:cs="Arial"/>
+          <w:lang w:val="fr-CA"/>
+        </w:rPr>
+        <w:t>(</w:t>
+      </w:r>
+      <w:r>
+        <w:rPr>
+          <w:rFonts w:cs="Arial"/>
+          <w:lang w:val="fr-CA"/>
+        </w:rPr>
+        <w:t>L</w:t>
+      </w:r>
+      <w:r>
+        <w:rPr>
+          <w:rFonts w:ascii="Cambria Math" w:hAnsi="Cambria Math" w:cs="Cambria Math"/>
+          <w:lang w:val="fr-CA"/>
+        </w:rPr>
+        <w:t>⃗</w:t>
+      </w:r>
+      <w:r>
+        <w:rPr>
+          <w:rFonts w:cs="Arial"/>
+          <w:lang w:val="fr-CA"/>
+        </w:rPr>
+        <w:t>(t)</w:t>
+      </w:r>
+      <w:r>
+        <w:rPr>
+          <w:rFonts w:cs="Arial"/>
+          <w:lang w:val="fr-CA"/>
+        </w:rPr>
+        <w:t xml:space="preserve">) d’un corps </w:t>
+      </w:r>
+      <w:r>
+        <w:rPr>
+          <w:rFonts w:cs="Arial"/>
+          <w:lang w:val="fr-CA"/>
+        </w:rPr>
+        <w:t>en fonction</w:t>
+      </w:r>
+      <w:r>
+        <w:rPr>
+          <w:rFonts w:cs="Arial"/>
+          <w:lang w:val="fr-CA"/>
+        </w:rPr>
+        <w:t xml:space="preserve"> du</w:t>
+      </w:r>
+      <w:r>
+        <w:rPr>
+          <w:rFonts w:cs="Arial"/>
+          <w:lang w:val="fr-CA"/>
+        </w:rPr>
+        <w:t xml:space="preserve"> moment d’inertie</w:t>
+      </w:r>
+      <w:r>
+        <w:rPr>
+          <w:rFonts w:cs="Arial"/>
+          <w:lang w:val="fr-CA"/>
+        </w:rPr>
+        <w:t xml:space="preserve"> (</w:t>
+      </w:r>
+      <w:r>
+        <w:rPr>
+          <w:rFonts w:cs="Arial"/>
+          <w:b/>
+          <w:i/>
+          <w:lang w:val="fr-CA"/>
+        </w:rPr>
+        <w:t>I</w:t>
+      </w:r>
+      <w:r>
+        <w:rPr>
+          <w:rFonts w:cs="Arial"/>
+          <w:lang w:val="fr-CA"/>
+        </w:rPr>
+        <w:t>(t)</w:t>
+      </w:r>
+      <w:r>
+        <w:rPr>
+          <w:rFonts w:cs="Arial"/>
+          <w:lang w:val="fr-CA"/>
+        </w:rPr>
+        <w:t>)</w:t>
+      </w:r>
+      <w:r>
+        <w:rPr>
+          <w:rFonts w:cs="Arial"/>
+          <w:lang w:val="fr-CA"/>
+        </w:rPr>
+        <w:t xml:space="preserve"> et </w:t>
+      </w:r>
+      <w:r>
+        <w:rPr>
+          <w:rFonts w:cs="Arial"/>
+          <w:lang w:val="fr-CA"/>
+        </w:rPr>
+        <w:t xml:space="preserve">de </w:t>
+      </w:r>
+      <w:r>
+        <w:rPr>
+          <w:rFonts w:cs="Arial"/>
+          <w:lang w:val="fr-CA"/>
+        </w:rPr>
+        <w:t>la vitesse angulaire</w:t>
+      </w:r>
+      <w:r>
+        <w:rPr>
+          <w:rFonts w:cs="Arial"/>
+          <w:lang w:val="fr-CA"/>
+        </w:rPr>
+        <w:t xml:space="preserve"> (</w:t>
+      </w:r>
+      <w:r>
+        <w:rPr>
+          <w:rFonts w:ascii="Cambria Math" w:hAnsi="Cambria Math" w:cs="Cambria Math"/>
+        </w:rPr>
+        <w:t>𝜔</w:t>
+      </w:r>
+      <w:r>
+        <w:rPr>
+          <w:rFonts w:ascii="Cambria Math" w:hAnsi="Cambria Math" w:cs="Cambria Math"/>
+          <w:lang w:val="fr-CA"/>
+        </w:rPr>
+        <w:t>⃗</w:t>
+      </w:r>
+      <w:r>
+        <w:rPr>
+          <w:rFonts w:cs="Arial"/>
+          <w:lang w:val="fr-CA"/>
+        </w:rPr>
+        <w:t>(t)</w:t>
+      </w:r>
+      <w:r>
+        <w:rPr>
+          <w:rFonts w:cs="Arial"/>
+          <w:lang w:val="fr-CA"/>
+        </w:rPr>
+        <w:t>) du corps</w:t>
+      </w:r>
+      <w:r>
+        <w:rPr>
+          <w:rFonts w:cs="Arial"/>
+          <w:lang w:val="fr-CA"/>
+        </w:rPr>
+        <w:t xml:space="preserve"> peut s’exprimer ainsi</w:t>
+      </w:r>
+      <w:r>
+        <w:rPr>
+          <w:rFonts w:cs="Arial"/>
+          <w:lang w:val="fr-CA"/>
+        </w:rPr>
+        <w:t> :</w:t>
+      </w:r>
+    </w:p>
+    <w:p>
+      <w:pPr>
+        <w:keepNext/>
+        <w:jc w:val="center"/>
+        <w:rPr>
+          <w:rFonts w:cs="Arial"/>
+        </w:rPr>
+      </w:pPr>
+      <w:r>
+        <w:rPr>
+          <w:rFonts w:cs="Arial"/>
+          <w:noProof/>
+        </w:rPr>
+        <w:drawing>
+          <wp:inline distT="0" distB="0" distL="0" distR="0" wp14:anchorId="61FF8401" wp14:editId="1A21DD62">
+            <wp:extent cx="1129350" cy="190718"/>
+            <wp:effectExtent l="0" t="0" r="0" b="0"/>
+            <wp:docPr id="7" name="Image 7"/>
+            <wp:cNvGraphicFramePr>
+              <a:graphicFrameLocks xmlns:a="http://schemas.openxmlformats.org/drawingml/2006/main" noChangeAspect="1"/>
+            </wp:cNvGraphicFramePr>
+            <a:graphic xmlns:a="http://schemas.openxmlformats.org/drawingml/2006/main">
+              <a:graphicData uri="http://schemas.openxmlformats.org/drawingml/2006/picture">
+                <pic:pic xmlns:pic="http://schemas.openxmlformats.org/drawingml/2006/picture">
+                  <pic:nvPicPr>
+                    <pic:cNvPr id="1" name=""/>
+                    <pic:cNvPicPr/>
+                  </pic:nvPicPr>
+                  <pic:blipFill>
+                    <a:blip r:embed="rId15"/>
+                    <a:stretch>
+                      <a:fillRect/>
+                    </a:stretch>
+                  </pic:blipFill>
+                  <pic:spPr>
+                    <a:xfrm>
+                      <a:off x="0" y="0"/>
+                      <a:ext cx="1166325" cy="196962"/>
+                    </a:xfrm>
+                    <a:prstGeom prst="rect">
+                      <a:avLst/>
+                    </a:prstGeom>
+                  </pic:spPr>
+                </pic:pic>
+              </a:graphicData>
+            </a:graphic>
+          </wp:inline>
+        </w:drawing>
+      </w:r>
+    </w:p>
+    <w:p>
+      <w:pPr>
+        <w:pStyle w:val="Lgende"/>
+        <w:jc w:val="center"/>
+        <w:rPr>
+          <w:rFonts w:cs="Arial"/>
+          <w:sz w:val="22"/>
+          <w:szCs w:val="22"/>
+          <w:lang w:val="fr-CA"/>
+        </w:rPr>
+      </w:pPr>
+      <w:r>
+        <w:rPr>
+          <w:rFonts w:cs="Arial"/>
+          <w:sz w:val="22"/>
+          <w:szCs w:val="22"/>
+          <w:lang w:val="fr-CA"/>
+        </w:rPr>
+        <w:t xml:space="preserve">Équation </w:t>
+      </w:r>
+      <w:r>
+        <w:rPr>
+          <w:rFonts w:cs="Arial"/>
+          <w:sz w:val="22"/>
+          <w:szCs w:val="22"/>
+        </w:rPr>
+        <w:fldChar w:fldCharType="begin"/>
+      </w:r>
+      <w:r>
+        <w:rPr>
+          <w:rFonts w:cs="Arial"/>
+          <w:sz w:val="22"/>
+          <w:szCs w:val="22"/>
+          <w:lang w:val="fr-CA"/>
+        </w:rPr>
+        <w:instrText xml:space="preserve"> SEQ Equation \* ARABIC </w:instrText>
+      </w:r>
+      <w:r>
+        <w:rPr>
+          <w:rFonts w:cs="Arial"/>
+          <w:sz w:val="22"/>
+          <w:szCs w:val="22"/>
+        </w:rPr>
+        <w:fldChar w:fldCharType="separate"/>
+      </w:r>
+      <w:r>
+        <w:rPr>
+          <w:rFonts w:cs="Arial"/>
+          <w:noProof/>
+          <w:sz w:val="22"/>
+          <w:szCs w:val="22"/>
+          <w:lang w:val="fr-CA"/>
+        </w:rPr>
+        <w:t>5</w:t>
+      </w:r>
+      <w:r>
+        <w:rPr>
+          <w:rFonts w:cs="Arial"/>
+          <w:sz w:val="22"/>
+          <w:szCs w:val="22"/>
+        </w:rPr>
+        <w:fldChar w:fldCharType="end"/>
+      </w:r>
+    </w:p>
+    <w:p>
+      <w:pPr>
+        <w:rPr>
+          <w:rFonts w:cs="Arial"/>
+          <w:lang w:val="fr-CA"/>
+        </w:rPr>
+      </w:pPr>
+      <w:r>
+        <w:rPr>
+          <w:rFonts w:cs="Arial"/>
+          <w:lang w:val="fr-CA"/>
+        </w:rPr>
+        <w:t xml:space="preserve">À </w:t>
+      </w:r>
+      <w:r>
+        <w:rPr>
+          <w:rFonts w:cs="Arial"/>
+          <w:lang w:val="fr-CA"/>
+        </w:rPr>
+        <w:t>la suite de calcul</w:t>
+      </w:r>
+      <w:r>
+        <w:rPr>
+          <w:rFonts w:cs="Arial"/>
+          <w:lang w:val="fr-CA"/>
+        </w:rPr>
+        <w:t>s</w:t>
+      </w:r>
+      <w:r>
+        <w:rPr>
+          <w:rFonts w:cs="Arial"/>
+          <w:lang w:val="fr-CA"/>
+        </w:rPr>
+        <w:t xml:space="preserve"> découlant</w:t>
+      </w:r>
+      <w:bookmarkStart w:id="2" w:name="_GoBack"/>
+      <w:bookmarkEnd w:id="2"/>
+      <w:r>
+        <w:rPr>
+          <w:rFonts w:cs="Arial"/>
+          <w:lang w:val="fr-CA"/>
+        </w:rPr>
+        <w:t xml:space="preserve"> de</w:t>
+      </w:r>
+      <w:r>
+        <w:rPr>
+          <w:rFonts w:cs="Arial"/>
+          <w:lang w:val="fr-CA"/>
+        </w:rPr>
+        <w:t xml:space="preserve"> l’équation précédente, o</w:t>
+      </w:r>
+      <w:r>
+        <w:rPr>
+          <w:rFonts w:cs="Arial"/>
+          <w:lang w:val="fr-CA"/>
+        </w:rPr>
+        <w:t>n obtient une formule de l</w:t>
+      </w:r>
+      <w:r>
+        <w:rPr>
+          <w:rFonts w:cs="Arial"/>
+          <w:lang w:val="fr-CA"/>
+        </w:rPr>
+        <w:t>’accélér</w:t>
+      </w:r>
+      <w:r>
+        <w:rPr>
+          <w:rFonts w:cs="Arial"/>
+          <w:lang w:val="fr-CA"/>
+        </w:rPr>
+        <w:t>ation angulaire</w:t>
+      </w:r>
+      <w:r>
+        <w:rPr>
+          <w:rFonts w:cs="Arial"/>
+          <w:lang w:val="fr-CA"/>
+        </w:rPr>
+        <w:t xml:space="preserve"> (α</w:t>
+      </w:r>
+      <w:r>
+        <w:rPr>
+          <w:rFonts w:ascii="Cambria Math" w:hAnsi="Cambria Math" w:cs="Cambria Math"/>
+          <w:lang w:val="fr-CA"/>
+        </w:rPr>
+        <w:t>⃗</w:t>
+      </w:r>
+      <w:r>
+        <w:rPr>
+          <w:rFonts w:cs="Arial"/>
+          <w:lang w:val="fr-CA"/>
+        </w:rPr>
+        <w:t>(</w:t>
+      </w:r>
+      <w:r>
+        <w:rPr>
+          <w:rFonts w:cs="Arial"/>
+          <w:lang w:val="fr-CA"/>
+        </w:rPr>
+        <w:t xml:space="preserve">t)) </w:t>
+      </w:r>
+      <w:r>
+        <w:rPr>
+          <w:rFonts w:cs="Arial"/>
+          <w:lang w:val="fr-CA"/>
+        </w:rPr>
+        <w:t>d’un corps</w:t>
+      </w:r>
+      <w:r>
+        <w:rPr>
+          <w:rFonts w:cs="Arial"/>
+          <w:lang w:val="fr-CA"/>
+        </w:rPr>
+        <w:t>.</w:t>
+      </w:r>
+      <w:r>
+        <w:rPr>
+          <w:rFonts w:cs="Arial"/>
+          <w:lang w:val="fr-CA"/>
+        </w:rPr>
+        <w:t xml:space="preserve"> </w:t>
+      </w:r>
+      <w:r>
+        <w:rPr>
+          <w:rFonts w:cs="Arial"/>
+          <w:lang w:val="fr-CA"/>
+        </w:rPr>
+        <w:t>La formule dépend d</w:t>
+      </w:r>
+      <w:r>
+        <w:rPr>
+          <w:rFonts w:cs="Arial"/>
+          <w:lang w:val="fr-CA"/>
+        </w:rPr>
+        <w:t xml:space="preserve">u moment d’inertie, du moment </w:t>
+      </w:r>
+      <w:r>
+        <w:rPr>
+          <w:rFonts w:cs="Arial"/>
+          <w:lang w:val="fr-CA"/>
+        </w:rPr>
+        <w:lastRenderedPageBreak/>
+        <w:t>de force, du moment cinétique et de la vitesse angulaire du corps étudié.</w:t>
+      </w:r>
+    </w:p>
+    <w:p>
+      <w:pPr>
+        <w:keepNext/>
+        <w:jc w:val="center"/>
+        <w:rPr>
+          <w:rFonts w:cs="Arial"/>
+        </w:rPr>
+      </w:pPr>
+      <w:r>
+        <w:rPr>
+          <w:rFonts w:cs="Arial"/>
+          <w:noProof/>
+        </w:rPr>
+        <w:drawing>
+          <wp:inline distT="0" distB="0" distL="0" distR="0" wp14:anchorId="2748043C" wp14:editId="7C7BAC2B">
+            <wp:extent cx="2474105" cy="519139"/>
+            <wp:effectExtent l="0" t="0" r="0" b="0"/>
+            <wp:docPr id="8" name="Image 8"/>
+            <wp:cNvGraphicFramePr>
+              <a:graphicFrameLocks xmlns:a="http://schemas.openxmlformats.org/drawingml/2006/main" noChangeAspect="1"/>
+            </wp:cNvGraphicFramePr>
+            <a:graphic xmlns:a="http://schemas.openxmlformats.org/drawingml/2006/main">
+              <a:graphicData uri="http://schemas.openxmlformats.org/drawingml/2006/picture">
+                <pic:pic xmlns:pic="http://schemas.openxmlformats.org/drawingml/2006/picture">
+                  <pic:nvPicPr>
+                    <pic:cNvPr id="1" name=""/>
+                    <pic:cNvPicPr/>
+                  </pic:nvPicPr>
+                  <pic:blipFill>
+                    <a:blip r:embed="rId16"/>
+                    <a:stretch>
+                      <a:fillRect/>
+                    </a:stretch>
+                  </pic:blipFill>
+                  <pic:spPr>
+                    <a:xfrm>
+                      <a:off x="0" y="0"/>
+                      <a:ext cx="2504035" cy="525419"/>
+                    </a:xfrm>
+                    <a:prstGeom prst="rect">
+                      <a:avLst/>
+                    </a:prstGeom>
+                  </pic:spPr>
+                </pic:pic>
+              </a:graphicData>
+            </a:graphic>
+          </wp:inline>
+        </w:drawing>
+      </w:r>
+    </w:p>
+    <w:p>
+      <w:pPr>
+        <w:pStyle w:val="Lgende"/>
+        <w:jc w:val="center"/>
+        <w:rPr>
+          <w:rFonts w:cs="Arial"/>
+          <w:sz w:val="22"/>
+          <w:szCs w:val="22"/>
+          <w:lang w:val="fr-CA"/>
+        </w:rPr>
+      </w:pPr>
+      <w:r>
+        <w:rPr>
+          <w:rFonts w:cs="Arial"/>
+          <w:sz w:val="22"/>
+          <w:szCs w:val="22"/>
+          <w:lang w:val="fr-CA"/>
+        </w:rPr>
+        <w:t xml:space="preserve">Équation </w:t>
+      </w:r>
+      <w:r>
+        <w:rPr>
+          <w:rFonts w:cs="Arial"/>
+          <w:sz w:val="22"/>
+          <w:szCs w:val="22"/>
+        </w:rPr>
+        <w:fldChar w:fldCharType="begin"/>
+      </w:r>
+      <w:r>
+        <w:rPr>
+          <w:rFonts w:cs="Arial"/>
+          <w:sz w:val="22"/>
+          <w:szCs w:val="22"/>
+          <w:lang w:val="fr-CA"/>
+        </w:rPr>
+        <w:instrText xml:space="preserve"> SEQ Equation \* ARABIC </w:instrText>
+      </w:r>
+      <w:r>
+        <w:rPr>
+          <w:rFonts w:cs="Arial"/>
+          <w:sz w:val="22"/>
+          <w:szCs w:val="22"/>
+        </w:rPr>
+        <w:fldChar w:fldCharType="separate"/>
+      </w:r>
+      <w:r>
+        <w:rPr>
+          <w:rFonts w:cs="Arial"/>
+          <w:noProof/>
+          <w:sz w:val="22"/>
+          <w:szCs w:val="22"/>
+          <w:lang w:val="fr-CA"/>
+        </w:rPr>
+        <w:t>6</w:t>
+      </w:r>
+      <w:r>
+        <w:rPr>
+          <w:rFonts w:cs="Arial"/>
+          <w:sz w:val="22"/>
+          <w:szCs w:val="22"/>
+        </w:rPr>
+        <w:fldChar w:fldCharType="end"/>
+      </w:r>
+    </w:p>
+    <w:p>
+      <w:pPr>
+        <w:rPr>
+          <w:lang w:val="fr-CA"/>
+        </w:rPr>
+      </w:pPr>
+    </w:p>
+    <w:p>
+      <w:pPr>
+        <w:jc w:val="left"/>
         <w:rPr>
           <w:lang w:val="fr-CA"/>
         </w:rPr>
@@ -2114,16 +3870,22 @@
           <w:docGrid w:linePitch="299"/>
         </w:sectPr>
       </w:pPr>
-    </w:p>
-    <w:p>
-      <w:pPr>
-        <w:pStyle w:val="Heading1"/>
+      <w:r>
+        <w:rPr>
+          <w:lang w:val="fr-CA"/>
+        </w:rPr>
+        <w:t xml:space="preserve">   </w:t>
+      </w:r>
+    </w:p>
+    <w:p>
+      <w:pPr>
+        <w:pStyle w:val="Titre1"/>
         <w:ind w:left="0"/>
         <w:rPr>
           <w:lang w:val="fr-CA"/>
         </w:rPr>
       </w:pPr>
-      <w:bookmarkStart w:id="2" w:name="_Toc493874151"/>
+      <w:bookmarkStart w:id="3" w:name="_Toc493874151"/>
       <w:r>
         <w:rPr>
           <w:lang w:val="fr-CA"/>
@@ -2131,11 +3893,11 @@
         <w:lastRenderedPageBreak/>
         <w:t>Présentation et analyse des résultats</w:t>
       </w:r>
-      <w:bookmarkEnd w:id="2"/>
-    </w:p>
-    <w:p>
-      <w:pPr>
-        <w:pStyle w:val="Heading2"/>
+      <w:bookmarkEnd w:id="3"/>
+    </w:p>
+    <w:p>
+      <w:pPr>
+        <w:pStyle w:val="Titre2"/>
         <w:rPr>
           <w:lang w:val="fr-CA"/>
         </w:rPr>
@@ -2156,7 +3918,7 @@
     </w:p>
     <w:p>
       <w:pPr>
-        <w:pStyle w:val="Heading2"/>
+        <w:pStyle w:val="Titre2"/>
         <w:rPr>
           <w:lang w:val="fr-CA"/>
         </w:rPr>
@@ -2177,7 +3939,7 @@
     </w:p>
     <w:p>
       <w:pPr>
-        <w:pStyle w:val="Heading2"/>
+        <w:pStyle w:val="Titre2"/>
         <w:rPr>
           <w:lang w:val="fr-CA"/>
         </w:rPr>
@@ -2218,13 +3980,13 @@
     </w:p>
     <w:p>
       <w:pPr>
-        <w:pStyle w:val="Heading1"/>
+        <w:pStyle w:val="Titre1"/>
         <w:ind w:hanging="650"/>
         <w:rPr>
           <w:lang w:val="fr-CA"/>
         </w:rPr>
       </w:pPr>
-      <w:bookmarkStart w:id="3" w:name="_Toc493874152"/>
+      <w:bookmarkStart w:id="4" w:name="_Toc493874152"/>
       <w:r>
         <w:rPr>
           <w:lang w:val="fr-CA"/>
@@ -2232,7 +3994,7 @@
         <w:lastRenderedPageBreak/>
         <w:t>Conclusion</w:t>
       </w:r>
-      <w:bookmarkEnd w:id="3"/>
+      <w:bookmarkEnd w:id="4"/>
     </w:p>
     <w:p>
       <w:pPr>
@@ -2247,8 +4009,6 @@
         </w:rPr>
         <w:t>Le plus grand problème auquel nous étions exposés était le manque total d’expérience en Matlab de tous les membres de l’équipe au début de ce devoir.</w:t>
       </w:r>
-      <w:bookmarkStart w:id="4" w:name="_GoBack"/>
-      <w:bookmarkEnd w:id="4"/>
     </w:p>
     <w:sectPr>
       <w:pgSz w:w="12240" w:h="15840"/>
@@ -2261,7 +4021,7 @@
 </file>
 
 <file path=word/endnotes.xml><?xml version="1.0" encoding="utf-8"?>
-<w:endnotes xmlns:wpc="http://schemas.microsoft.com/office/word/2010/wordprocessingCanvas" xmlns:mc="http://schemas.openxmlformats.org/markup-compatibility/2006" xmlns:o="urn:schemas-microsoft-com:office:office" xmlns:r="http://schemas.openxmlformats.org/officeDocument/2006/relationships" xmlns:m="http://schemas.openxmlformats.org/officeDocument/2006/math" xmlns:v="urn:schemas-microsoft-com:vml" xmlns:wp14="http://schemas.microsoft.com/office/word/2010/wordprocessingDrawing" xmlns:wp="http://schemas.openxmlformats.org/drawingml/2006/wordprocessingDrawing" xmlns:w10="urn:schemas-microsoft-com:office:word" xmlns:w="http://schemas.openxmlformats.org/wordprocessingml/2006/main" xmlns:w14="http://schemas.microsoft.com/office/word/2010/wordml" xmlns:wpg="http://schemas.microsoft.com/office/word/2010/wordprocessingGroup" xmlns:wpi="http://schemas.microsoft.com/office/word/2010/wordprocessingInk" xmlns:wne="http://schemas.microsoft.com/office/word/2006/wordml" xmlns:wps="http://schemas.microsoft.com/office/word/2010/wordprocessingShape" mc:Ignorable="w14 wp14">
+<w:endnotes xmlns:wpc="http://schemas.microsoft.com/office/word/2010/wordprocessingCanvas" xmlns:cx="http://schemas.microsoft.com/office/drawing/2014/chartex" xmlns:cx1="http://schemas.microsoft.com/office/drawing/2015/9/8/chartex" xmlns:cx2="http://schemas.microsoft.com/office/drawing/2015/10/21/chartex" xmlns:cx3="http://schemas.microsoft.com/office/drawing/2016/5/9/chartex" xmlns:cx4="http://schemas.microsoft.com/office/drawing/2016/5/10/chartex" xmlns:cx5="http://schemas.microsoft.com/office/drawing/2016/5/11/chartex" xmlns:cx6="http://schemas.microsoft.com/office/drawing/2016/5/12/chartex" xmlns:cx7="http://schemas.microsoft.com/office/drawing/2016/5/13/chartex" xmlns:cx8="http://schemas.microsoft.com/office/drawing/2016/5/14/chartex" xmlns:mc="http://schemas.openxmlformats.org/markup-compatibility/2006" xmlns:aink="http://schemas.microsoft.com/office/drawing/2016/ink" xmlns:am3d="http://schemas.microsoft.com/office/drawing/2017/model3d" xmlns:o="urn:schemas-microsoft-com:office:office" xmlns:r="http://schemas.openxmlformats.org/officeDocument/2006/relationships" xmlns:m="http://schemas.openxmlformats.org/officeDocument/2006/math" xmlns:v="urn:schemas-microsoft-com:vml" xmlns:wp14="http://schemas.microsoft.com/office/word/2010/wordprocessingDrawing" xmlns:wp="http://schemas.openxmlformats.org/drawingml/2006/wordprocessingDrawing" xmlns:w10="urn:schemas-microsoft-com:office:word" xmlns:w="http://schemas.openxmlformats.org/wordprocessingml/2006/main" xmlns:w14="http://schemas.microsoft.com/office/word/2010/wordml" xmlns:w15="http://schemas.microsoft.com/office/word/2012/wordml" xmlns:w16cid="http://schemas.microsoft.com/office/word/2016/wordml/cid" xmlns:w16se="http://schemas.microsoft.com/office/word/2015/wordml/symex" xmlns:wpg="http://schemas.microsoft.com/office/word/2010/wordprocessingGroup" xmlns:wpi="http://schemas.microsoft.com/office/word/2010/wordprocessingInk" xmlns:wne="http://schemas.microsoft.com/office/word/2006/wordml" xmlns:wps="http://schemas.microsoft.com/office/word/2010/wordprocessingShape" mc:Ignorable="w14 w15 w16se w16cid wp14">
   <w:endnote w:type="separator" w:id="-1">
     <w:p>
       <w:pPr>
@@ -2286,7 +4046,7 @@
 </file>
 
 <file path=word/footer1.xml><?xml version="1.0" encoding="utf-8"?>
-<w:ftr xmlns:wpc="http://schemas.microsoft.com/office/word/2010/wordprocessingCanvas" xmlns:mc="http://schemas.openxmlformats.org/markup-compatibility/2006" xmlns:o="urn:schemas-microsoft-com:office:office" xmlns:r="http://schemas.openxmlformats.org/officeDocument/2006/relationships" xmlns:m="http://schemas.openxmlformats.org/officeDocument/2006/math" xmlns:v="urn:schemas-microsoft-com:vml" xmlns:wp14="http://schemas.microsoft.com/office/word/2010/wordprocessingDrawing" xmlns:wp="http://schemas.openxmlformats.org/drawingml/2006/wordprocessingDrawing" xmlns:w10="urn:schemas-microsoft-com:office:word" xmlns:w="http://schemas.openxmlformats.org/wordprocessingml/2006/main" xmlns:w14="http://schemas.microsoft.com/office/word/2010/wordml" xmlns:wpg="http://schemas.microsoft.com/office/word/2010/wordprocessingGroup" xmlns:wpi="http://schemas.microsoft.com/office/word/2010/wordprocessingInk" xmlns:wne="http://schemas.microsoft.com/office/word/2006/wordml" xmlns:wps="http://schemas.microsoft.com/office/word/2010/wordprocessingShape" mc:Ignorable="w14 wp14">
+<w:ftr xmlns:wpc="http://schemas.microsoft.com/office/word/2010/wordprocessingCanvas" xmlns:cx="http://schemas.microsoft.com/office/drawing/2014/chartex" xmlns:cx1="http://schemas.microsoft.com/office/drawing/2015/9/8/chartex" xmlns:cx2="http://schemas.microsoft.com/office/drawing/2015/10/21/chartex" xmlns:cx3="http://schemas.microsoft.com/office/drawing/2016/5/9/chartex" xmlns:cx4="http://schemas.microsoft.com/office/drawing/2016/5/10/chartex" xmlns:cx5="http://schemas.microsoft.com/office/drawing/2016/5/11/chartex" xmlns:cx6="http://schemas.microsoft.com/office/drawing/2016/5/12/chartex" xmlns:cx7="http://schemas.microsoft.com/office/drawing/2016/5/13/chartex" xmlns:cx8="http://schemas.microsoft.com/office/drawing/2016/5/14/chartex" xmlns:mc="http://schemas.openxmlformats.org/markup-compatibility/2006" xmlns:aink="http://schemas.microsoft.com/office/drawing/2016/ink" xmlns:am3d="http://schemas.microsoft.com/office/drawing/2017/model3d" xmlns:o="urn:schemas-microsoft-com:office:office" xmlns:r="http://schemas.openxmlformats.org/officeDocument/2006/relationships" xmlns:m="http://schemas.openxmlformats.org/officeDocument/2006/math" xmlns:v="urn:schemas-microsoft-com:vml" xmlns:wp14="http://schemas.microsoft.com/office/word/2010/wordprocessingDrawing" xmlns:wp="http://schemas.openxmlformats.org/drawingml/2006/wordprocessingDrawing" xmlns:w10="urn:schemas-microsoft-com:office:word" xmlns:w="http://schemas.openxmlformats.org/wordprocessingml/2006/main" xmlns:w14="http://schemas.microsoft.com/office/word/2010/wordml" xmlns:w15="http://schemas.microsoft.com/office/word/2012/wordml" xmlns:w16cid="http://schemas.microsoft.com/office/word/2016/wordml/cid" xmlns:w16se="http://schemas.microsoft.com/office/word/2015/wordml/symex" xmlns:wpg="http://schemas.microsoft.com/office/word/2010/wordprocessingGroup" xmlns:wpi="http://schemas.microsoft.com/office/word/2010/wordprocessingInk" xmlns:wne="http://schemas.microsoft.com/office/word/2006/wordml" xmlns:wps="http://schemas.microsoft.com/office/word/2010/wordprocessingShape" mc:Ignorable="w14 w15 w16se w16cid wp14">
   <w:sdt>
     <w:sdtPr>
       <w:id w:val="781839963"/>
@@ -2299,7 +4059,7 @@
     <w:sdtContent>
       <w:p>
         <w:pPr>
-          <w:pStyle w:val="Footer"/>
+          <w:pStyle w:val="Pieddepage"/>
         </w:pPr>
         <w:r>
           <w:rPr>
@@ -2333,7 +4093,7 @@
                         <w:noProof/>
                         <w:color w:val="C0504D" w:themeColor="accent2"/>
                       </w:rPr>
-                      <w:t>5</w:t>
+                      <w:t>4</w:t>
                     </w:r>
                     <w:r>
                       <w:rPr>
@@ -2356,7 +4116,7 @@
 </file>
 
 <file path=word/footnotes.xml><?xml version="1.0" encoding="utf-8"?>
-<w:footnotes xmlns:wpc="http://schemas.microsoft.com/office/word/2010/wordprocessingCanvas" xmlns:mc="http://schemas.openxmlformats.org/markup-compatibility/2006" xmlns:o="urn:schemas-microsoft-com:office:office" xmlns:r="http://schemas.openxmlformats.org/officeDocument/2006/relationships" xmlns:m="http://schemas.openxmlformats.org/officeDocument/2006/math" xmlns:v="urn:schemas-microsoft-com:vml" xmlns:wp14="http://schemas.microsoft.com/office/word/2010/wordprocessingDrawing" xmlns:wp="http://schemas.openxmlformats.org/drawingml/2006/wordprocessingDrawing" xmlns:w10="urn:schemas-microsoft-com:office:word" xmlns:w="http://schemas.openxmlformats.org/wordprocessingml/2006/main" xmlns:w14="http://schemas.microsoft.com/office/word/2010/wordml" xmlns:wpg="http://schemas.microsoft.com/office/word/2010/wordprocessingGroup" xmlns:wpi="http://schemas.microsoft.com/office/word/2010/wordprocessingInk" xmlns:wne="http://schemas.microsoft.com/office/word/2006/wordml" xmlns:wps="http://schemas.microsoft.com/office/word/2010/wordprocessingShape" mc:Ignorable="w14 wp14">
+<w:footnotes xmlns:wpc="http://schemas.microsoft.com/office/word/2010/wordprocessingCanvas" xmlns:cx="http://schemas.microsoft.com/office/drawing/2014/chartex" xmlns:cx1="http://schemas.microsoft.com/office/drawing/2015/9/8/chartex" xmlns:cx2="http://schemas.microsoft.com/office/drawing/2015/10/21/chartex" xmlns:cx3="http://schemas.microsoft.com/office/drawing/2016/5/9/chartex" xmlns:cx4="http://schemas.microsoft.com/office/drawing/2016/5/10/chartex" xmlns:cx5="http://schemas.microsoft.com/office/drawing/2016/5/11/chartex" xmlns:cx6="http://schemas.microsoft.com/office/drawing/2016/5/12/chartex" xmlns:cx7="http://schemas.microsoft.com/office/drawing/2016/5/13/chartex" xmlns:cx8="http://schemas.microsoft.com/office/drawing/2016/5/14/chartex" xmlns:mc="http://schemas.openxmlformats.org/markup-compatibility/2006" xmlns:aink="http://schemas.microsoft.com/office/drawing/2016/ink" xmlns:am3d="http://schemas.microsoft.com/office/drawing/2017/model3d" xmlns:o="urn:schemas-microsoft-com:office:office" xmlns:r="http://schemas.openxmlformats.org/officeDocument/2006/relationships" xmlns:m="http://schemas.openxmlformats.org/officeDocument/2006/math" xmlns:v="urn:schemas-microsoft-com:vml" xmlns:wp14="http://schemas.microsoft.com/office/word/2010/wordprocessingDrawing" xmlns:wp="http://schemas.openxmlformats.org/drawingml/2006/wordprocessingDrawing" xmlns:w10="urn:schemas-microsoft-com:office:word" xmlns:w="http://schemas.openxmlformats.org/wordprocessingml/2006/main" xmlns:w14="http://schemas.microsoft.com/office/word/2010/wordml" xmlns:w15="http://schemas.microsoft.com/office/word/2012/wordml" xmlns:w16cid="http://schemas.microsoft.com/office/word/2016/wordml/cid" xmlns:w16se="http://schemas.microsoft.com/office/word/2015/wordml/symex" xmlns:wpg="http://schemas.microsoft.com/office/word/2010/wordprocessingGroup" xmlns:wpi="http://schemas.microsoft.com/office/word/2010/wordprocessingInk" xmlns:wne="http://schemas.microsoft.com/office/word/2006/wordml" xmlns:wps="http://schemas.microsoft.com/office/word/2010/wordprocessingShape" mc:Ignorable="w14 w15 w16se w16cid wp14">
   <w:footnote w:type="separator" w:id="-1">
     <w:p>
       <w:pPr>
@@ -2381,10 +4141,10 @@
 </file>
 
 <file path=word/header1.xml><?xml version="1.0" encoding="utf-8"?>
-<w:hdr xmlns:wpc="http://schemas.microsoft.com/office/word/2010/wordprocessingCanvas" xmlns:mc="http://schemas.openxmlformats.org/markup-compatibility/2006" xmlns:o="urn:schemas-microsoft-com:office:office" xmlns:r="http://schemas.openxmlformats.org/officeDocument/2006/relationships" xmlns:m="http://schemas.openxmlformats.org/officeDocument/2006/math" xmlns:v="urn:schemas-microsoft-com:vml" xmlns:wp14="http://schemas.microsoft.com/office/word/2010/wordprocessingDrawing" xmlns:wp="http://schemas.openxmlformats.org/drawingml/2006/wordprocessingDrawing" xmlns:w10="urn:schemas-microsoft-com:office:word" xmlns:w="http://schemas.openxmlformats.org/wordprocessingml/2006/main" xmlns:w14="http://schemas.microsoft.com/office/word/2010/wordml" xmlns:wpg="http://schemas.microsoft.com/office/word/2010/wordprocessingGroup" xmlns:wpi="http://schemas.microsoft.com/office/word/2010/wordprocessingInk" xmlns:wne="http://schemas.microsoft.com/office/word/2006/wordml" xmlns:wps="http://schemas.microsoft.com/office/word/2010/wordprocessingShape" mc:Ignorable="w14 wp14">
+<w:hdr xmlns:wpc="http://schemas.microsoft.com/office/word/2010/wordprocessingCanvas" xmlns:cx="http://schemas.microsoft.com/office/drawing/2014/chartex" xmlns:cx1="http://schemas.microsoft.com/office/drawing/2015/9/8/chartex" xmlns:cx2="http://schemas.microsoft.com/office/drawing/2015/10/21/chartex" xmlns:cx3="http://schemas.microsoft.com/office/drawing/2016/5/9/chartex" xmlns:cx4="http://schemas.microsoft.com/office/drawing/2016/5/10/chartex" xmlns:cx5="http://schemas.microsoft.com/office/drawing/2016/5/11/chartex" xmlns:cx6="http://schemas.microsoft.com/office/drawing/2016/5/12/chartex" xmlns:cx7="http://schemas.microsoft.com/office/drawing/2016/5/13/chartex" xmlns:cx8="http://schemas.microsoft.com/office/drawing/2016/5/14/chartex" xmlns:mc="http://schemas.openxmlformats.org/markup-compatibility/2006" xmlns:aink="http://schemas.microsoft.com/office/drawing/2016/ink" xmlns:am3d="http://schemas.microsoft.com/office/drawing/2017/model3d" xmlns:o="urn:schemas-microsoft-com:office:office" xmlns:r="http://schemas.openxmlformats.org/officeDocument/2006/relationships" xmlns:m="http://schemas.openxmlformats.org/officeDocument/2006/math" xmlns:v="urn:schemas-microsoft-com:vml" xmlns:wp14="http://schemas.microsoft.com/office/word/2010/wordprocessingDrawing" xmlns:wp="http://schemas.openxmlformats.org/drawingml/2006/wordprocessingDrawing" xmlns:w10="urn:schemas-microsoft-com:office:word" xmlns:w="http://schemas.openxmlformats.org/wordprocessingml/2006/main" xmlns:w14="http://schemas.microsoft.com/office/word/2010/wordml" xmlns:w15="http://schemas.microsoft.com/office/word/2012/wordml" xmlns:w16cid="http://schemas.microsoft.com/office/word/2016/wordml/cid" xmlns:w16se="http://schemas.microsoft.com/office/word/2015/wordml/symex" xmlns:wpg="http://schemas.microsoft.com/office/word/2010/wordprocessingGroup" xmlns:wpi="http://schemas.microsoft.com/office/word/2010/wordprocessingInk" xmlns:wne="http://schemas.microsoft.com/office/word/2006/wordml" xmlns:wps="http://schemas.microsoft.com/office/word/2010/wordprocessingShape" mc:Ignorable="w14 w15 w16se w16cid wp14">
   <w:p>
     <w:pPr>
-      <w:pStyle w:val="Header"/>
+      <w:pStyle w:val="En-tte"/>
       <w:jc w:val="right"/>
       <w:rPr>
         <w:rFonts w:asciiTheme="majorHAnsi" w:hAnsiTheme="majorHAnsi"/>
@@ -2403,7 +4163,7 @@
 </file>
 
 <file path=word/styles.xml><?xml version="1.0" encoding="utf-8"?>
-<w:styles xmlns:mc="http://schemas.openxmlformats.org/markup-compatibility/2006" xmlns:r="http://schemas.openxmlformats.org/officeDocument/2006/relationships" xmlns:w="http://schemas.openxmlformats.org/wordprocessingml/2006/main" xmlns:w14="http://schemas.microsoft.com/office/word/2010/wordml" mc:Ignorable="w14">
+<w:styles xmlns:mc="http://schemas.openxmlformats.org/markup-compatibility/2006" xmlns:r="http://schemas.openxmlformats.org/officeDocument/2006/relationships" xmlns:w="http://schemas.openxmlformats.org/wordprocessingml/2006/main" xmlns:w14="http://schemas.microsoft.com/office/word/2010/wordml" xmlns:w15="http://schemas.microsoft.com/office/word/2012/wordml" xmlns:w16cid="http://schemas.microsoft.com/office/word/2016/wordml/cid" xmlns:w16se="http://schemas.microsoft.com/office/word/2015/wordml/symex" mc:Ignorable="w14 w15 w16se w16cid">
   <w:docDefaults>
     <w:rPrDefault>
       <w:rPr>
@@ -2419,144 +4179,382 @@
       </w:pPr>
     </w:pPrDefault>
   </w:docDefaults>
-  <w:latentStyles w:defLockedState="0" w:defUIPriority="99" w:defSemiHidden="1" w:defUnhideWhenUsed="1" w:defQFormat="0" w:count="267">
-    <w:lsdException w:name="Normal" w:semiHidden="0" w:uiPriority="0" w:unhideWhenUsed="0" w:qFormat="1"/>
-    <w:lsdException w:name="heading 1" w:semiHidden="0" w:uiPriority="9" w:unhideWhenUsed="0" w:qFormat="1"/>
-    <w:lsdException w:name="heading 2" w:uiPriority="9" w:qFormat="1"/>
-    <w:lsdException w:name="heading 3" w:uiPriority="9" w:qFormat="1"/>
-    <w:lsdException w:name="heading 4" w:uiPriority="9" w:qFormat="1"/>
-    <w:lsdException w:name="heading 5" w:uiPriority="9" w:qFormat="1"/>
-    <w:lsdException w:name="heading 6" w:uiPriority="9" w:qFormat="1"/>
-    <w:lsdException w:name="heading 7" w:uiPriority="9" w:qFormat="1"/>
-    <w:lsdException w:name="heading 8" w:uiPriority="9" w:qFormat="1"/>
-    <w:lsdException w:name="heading 9" w:uiPriority="9" w:qFormat="1"/>
-    <w:lsdException w:name="toc 1" w:uiPriority="39"/>
-    <w:lsdException w:name="toc 2" w:uiPriority="39"/>
-    <w:lsdException w:name="toc 3" w:uiPriority="39"/>
-    <w:lsdException w:name="toc 4" w:uiPriority="39"/>
-    <w:lsdException w:name="toc 5" w:uiPriority="39"/>
-    <w:lsdException w:name="toc 6" w:uiPriority="39"/>
-    <w:lsdException w:name="toc 7" w:uiPriority="39"/>
-    <w:lsdException w:name="toc 8" w:uiPriority="39"/>
-    <w:lsdException w:name="toc 9" w:uiPriority="39"/>
-    <w:lsdException w:name="caption" w:uiPriority="35" w:qFormat="1"/>
-    <w:lsdException w:name="Title" w:semiHidden="0" w:uiPriority="10" w:unhideWhenUsed="0" w:qFormat="1"/>
-    <w:lsdException w:name="Default Paragraph Font" w:uiPriority="1"/>
-    <w:lsdException w:name="Subtitle" w:semiHidden="0" w:uiPriority="11" w:unhideWhenUsed="0" w:qFormat="1"/>
-    <w:lsdException w:name="Strong" w:semiHidden="0" w:uiPriority="22" w:unhideWhenUsed="0" w:qFormat="1"/>
-    <w:lsdException w:name="Emphasis" w:semiHidden="0" w:uiPriority="20" w:unhideWhenUsed="0" w:qFormat="1"/>
-    <w:lsdException w:name="Table Grid" w:semiHidden="0" w:uiPriority="59" w:unhideWhenUsed="0"/>
-    <w:lsdException w:name="Placeholder Text" w:unhideWhenUsed="0"/>
-    <w:lsdException w:name="No Spacing" w:semiHidden="0" w:uiPriority="1" w:unhideWhenUsed="0" w:qFormat="1"/>
-    <w:lsdException w:name="Light Shading" w:semiHidden="0" w:uiPriority="60" w:unhideWhenUsed="0"/>
-    <w:lsdException w:name="Light List" w:semiHidden="0" w:uiPriority="61" w:unhideWhenUsed="0"/>
-    <w:lsdException w:name="Light Grid" w:semiHidden="0" w:uiPriority="62" w:unhideWhenUsed="0"/>
-    <w:lsdException w:name="Medium Shading 1" w:semiHidden="0" w:uiPriority="63" w:unhideWhenUsed="0"/>
-    <w:lsdException w:name="Medium Shading 2" w:semiHidden="0" w:uiPriority="64" w:unhideWhenUsed="0"/>
-    <w:lsdException w:name="Medium List 1" w:semiHidden="0" w:uiPriority="65" w:unhideWhenUsed="0"/>
-    <w:lsdException w:name="Medium List 2" w:semiHidden="0" w:uiPriority="66" w:unhideWhenUsed="0"/>
-    <w:lsdException w:name="Medium Grid 1" w:semiHidden="0" w:uiPriority="67" w:unhideWhenUsed="0"/>
-    <w:lsdException w:name="Medium Grid 2" w:semiHidden="0" w:uiPriority="68" w:unhideWhenUsed="0"/>
-    <w:lsdException w:name="Medium Grid 3" w:semiHidden="0" w:uiPriority="69" w:unhideWhenUsed="0"/>
-    <w:lsdException w:name="Dark List" w:semiHidden="0" w:uiPriority="70" w:unhideWhenUsed="0"/>
-    <w:lsdException w:name="Colorful Shading" w:semiHidden="0" w:uiPriority="71" w:unhideWhenUsed="0"/>
-    <w:lsdException w:name="Colorful List" w:semiHidden="0" w:uiPriority="72" w:unhideWhenUsed="0"/>
-    <w:lsdException w:name="Colorful Grid" w:semiHidden="0" w:uiPriority="73" w:unhideWhenUsed="0"/>
-    <w:lsdException w:name="Light Shading Accent 1" w:semiHidden="0" w:uiPriority="60" w:unhideWhenUsed="0"/>
-    <w:lsdException w:name="Light List Accent 1" w:semiHidden="0" w:uiPriority="61" w:unhideWhenUsed="0"/>
-    <w:lsdException w:name="Light Grid Accent 1" w:semiHidden="0" w:uiPriority="62" w:unhideWhenUsed="0"/>
-    <w:lsdException w:name="Medium Shading 1 Accent 1" w:semiHidden="0" w:uiPriority="63" w:unhideWhenUsed="0"/>
-    <w:lsdException w:name="Medium Shading 2 Accent 1" w:semiHidden="0" w:uiPriority="64" w:unhideWhenUsed="0"/>
-    <w:lsdException w:name="Medium List 1 Accent 1" w:semiHidden="0" w:uiPriority="65" w:unhideWhenUsed="0"/>
-    <w:lsdException w:name="Revision" w:unhideWhenUsed="0"/>
-    <w:lsdException w:name="List Paragraph" w:semiHidden="0" w:uiPriority="34" w:unhideWhenUsed="0" w:qFormat="1"/>
-    <w:lsdException w:name="Quote" w:semiHidden="0" w:uiPriority="29" w:unhideWhenUsed="0" w:qFormat="1"/>
-    <w:lsdException w:name="Intense Quote" w:semiHidden="0" w:uiPriority="30" w:unhideWhenUsed="0" w:qFormat="1"/>
-    <w:lsdException w:name="Medium List 2 Accent 1" w:semiHidden="0" w:uiPriority="66" w:unhideWhenUsed="0"/>
-    <w:lsdException w:name="Medium Grid 1 Accent 1" w:semiHidden="0" w:uiPriority="67" w:unhideWhenUsed="0"/>
-    <w:lsdException w:name="Medium Grid 2 Accent 1" w:semiHidden="0" w:uiPriority="68" w:unhideWhenUsed="0"/>
-    <w:lsdException w:name="Medium Grid 3 Accent 1" w:semiHidden="0" w:uiPriority="69" w:unhideWhenUsed="0"/>
-    <w:lsdException w:name="Dark List Accent 1" w:semiHidden="0" w:uiPriority="70" w:unhideWhenUsed="0"/>
-    <w:lsdException w:name="Colorful Shading Accent 1" w:semiHidden="0" w:uiPriority="71" w:unhideWhenUsed="0"/>
-    <w:lsdException w:name="Colorful List Accent 1" w:semiHidden="0" w:uiPriority="72" w:unhideWhenUsed="0"/>
-    <w:lsdException w:name="Colorful Grid Accent 1" w:semiHidden="0" w:uiPriority="73" w:unhideWhenUsed="0"/>
-    <w:lsdException w:name="Light Shading Accent 2" w:semiHidden="0" w:uiPriority="60" w:unhideWhenUsed="0"/>
-    <w:lsdException w:name="Light List Accent 2" w:semiHidden="0" w:uiPriority="61" w:unhideWhenUsed="0"/>
-    <w:lsdException w:name="Light Grid Accent 2" w:semiHidden="0" w:uiPriority="62" w:unhideWhenUsed="0"/>
-    <w:lsdException w:name="Medium Shading 1 Accent 2" w:semiHidden="0" w:uiPriority="63" w:unhideWhenUsed="0"/>
-    <w:lsdException w:name="Medium Shading 2 Accent 2" w:semiHidden="0" w:uiPriority="64" w:unhideWhenUsed="0"/>
-    <w:lsdException w:name="Medium List 1 Accent 2" w:semiHidden="0" w:uiPriority="65" w:unhideWhenUsed="0"/>
-    <w:lsdException w:name="Medium List 2 Accent 2" w:semiHidden="0" w:uiPriority="66" w:unhideWhenUsed="0"/>
-    <w:lsdException w:name="Medium Grid 1 Accent 2" w:semiHidden="0" w:uiPriority="67" w:unhideWhenUsed="0"/>
-    <w:lsdException w:name="Medium Grid 2 Accent 2" w:semiHidden="0" w:uiPriority="68" w:unhideWhenUsed="0"/>
-    <w:lsdException w:name="Medium Grid 3 Accent 2" w:semiHidden="0" w:uiPriority="69" w:unhideWhenUsed="0"/>
-    <w:lsdException w:name="Dark List Accent 2" w:semiHidden="0" w:uiPriority="70" w:unhideWhenUsed="0"/>
-    <w:lsdException w:name="Colorful Shading Accent 2" w:semiHidden="0" w:uiPriority="71" w:unhideWhenUsed="0"/>
-    <w:lsdException w:name="Colorful List Accent 2" w:semiHidden="0" w:uiPriority="72" w:unhideWhenUsed="0"/>
-    <w:lsdException w:name="Colorful Grid Accent 2" w:semiHidden="0" w:uiPriority="73" w:unhideWhenUsed="0"/>
-    <w:lsdException w:name="Light Shading Accent 3" w:semiHidden="0" w:uiPriority="60" w:unhideWhenUsed="0"/>
-    <w:lsdException w:name="Light List Accent 3" w:semiHidden="0" w:uiPriority="61" w:unhideWhenUsed="0"/>
-    <w:lsdException w:name="Light Grid Accent 3" w:semiHidden="0" w:uiPriority="62" w:unhideWhenUsed="0"/>
-    <w:lsdException w:name="Medium Shading 1 Accent 3" w:semiHidden="0" w:uiPriority="63" w:unhideWhenUsed="0"/>
-    <w:lsdException w:name="Medium Shading 2 Accent 3" w:semiHidden="0" w:uiPriority="64" w:unhideWhenUsed="0"/>
-    <w:lsdException w:name="Medium List 1 Accent 3" w:semiHidden="0" w:uiPriority="65" w:unhideWhenUsed="0"/>
-    <w:lsdException w:name="Medium List 2 Accent 3" w:semiHidden="0" w:uiPriority="66" w:unhideWhenUsed="0"/>
-    <w:lsdException w:name="Medium Grid 1 Accent 3" w:semiHidden="0" w:uiPriority="67" w:unhideWhenUsed="0"/>
-    <w:lsdException w:name="Medium Grid 2 Accent 3" w:semiHidden="0" w:uiPriority="68" w:unhideWhenUsed="0"/>
-    <w:lsdException w:name="Medium Grid 3 Accent 3" w:semiHidden="0" w:uiPriority="69" w:unhideWhenUsed="0"/>
-    <w:lsdException w:name="Dark List Accent 3" w:semiHidden="0" w:uiPriority="70" w:unhideWhenUsed="0"/>
-    <w:lsdException w:name="Colorful Shading Accent 3" w:semiHidden="0" w:uiPriority="71" w:unhideWhenUsed="0"/>
-    <w:lsdException w:name="Colorful List Accent 3" w:semiHidden="0" w:uiPriority="72" w:unhideWhenUsed="0"/>
-    <w:lsdException w:name="Colorful Grid Accent 3" w:semiHidden="0" w:uiPriority="73" w:unhideWhenUsed="0"/>
-    <w:lsdException w:name="Light Shading Accent 4" w:semiHidden="0" w:uiPriority="60" w:unhideWhenUsed="0"/>
-    <w:lsdException w:name="Light List Accent 4" w:semiHidden="0" w:uiPriority="61" w:unhideWhenUsed="0"/>
-    <w:lsdException w:name="Light Grid Accent 4" w:semiHidden="0" w:uiPriority="62" w:unhideWhenUsed="0"/>
-    <w:lsdException w:name="Medium Shading 1 Accent 4" w:semiHidden="0" w:uiPriority="63" w:unhideWhenUsed="0"/>
-    <w:lsdException w:name="Medium Shading 2 Accent 4" w:semiHidden="0" w:uiPriority="64" w:unhideWhenUsed="0"/>
-    <w:lsdException w:name="Medium List 1 Accent 4" w:semiHidden="0" w:uiPriority="65" w:unhideWhenUsed="0"/>
-    <w:lsdException w:name="Medium List 2 Accent 4" w:semiHidden="0" w:uiPriority="66" w:unhideWhenUsed="0"/>
-    <w:lsdException w:name="Medium Grid 1 Accent 4" w:semiHidden="0" w:uiPriority="67" w:unhideWhenUsed="0"/>
-    <w:lsdException w:name="Medium Grid 2 Accent 4" w:semiHidden="0" w:uiPriority="68" w:unhideWhenUsed="0"/>
-    <w:lsdException w:name="Medium Grid 3 Accent 4" w:semiHidden="0" w:uiPriority="69" w:unhideWhenUsed="0"/>
-    <w:lsdException w:name="Dark List Accent 4" w:semiHidden="0" w:uiPriority="70" w:unhideWhenUsed="0"/>
-    <w:lsdException w:name="Colorful Shading Accent 4" w:semiHidden="0" w:uiPriority="71" w:unhideWhenUsed="0"/>
-    <w:lsdException w:name="Colorful List Accent 4" w:semiHidden="0" w:uiPriority="72" w:unhideWhenUsed="0"/>
-    <w:lsdException w:name="Colorful Grid Accent 4" w:semiHidden="0" w:uiPriority="73" w:unhideWhenUsed="0"/>
-    <w:lsdException w:name="Light Shading Accent 5" w:semiHidden="0" w:uiPriority="60" w:unhideWhenUsed="0"/>
-    <w:lsdException w:name="Light List Accent 5" w:semiHidden="0" w:uiPriority="61" w:unhideWhenUsed="0"/>
-    <w:lsdException w:name="Light Grid Accent 5" w:semiHidden="0" w:uiPriority="62" w:unhideWhenUsed="0"/>
-    <w:lsdException w:name="Medium Shading 1 Accent 5" w:semiHidden="0" w:uiPriority="63" w:unhideWhenUsed="0"/>
-    <w:lsdException w:name="Medium Shading 2 Accent 5" w:semiHidden="0" w:uiPriority="64" w:unhideWhenUsed="0"/>
-    <w:lsdException w:name="Medium List 1 Accent 5" w:semiHidden="0" w:uiPriority="65" w:unhideWhenUsed="0"/>
-    <w:lsdException w:name="Medium List 2 Accent 5" w:semiHidden="0" w:uiPriority="66" w:unhideWhenUsed="0"/>
-    <w:lsdException w:name="Medium Grid 1 Accent 5" w:semiHidden="0" w:uiPriority="67" w:unhideWhenUsed="0"/>
-    <w:lsdException w:name="Medium Grid 2 Accent 5" w:semiHidden="0" w:uiPriority="68" w:unhideWhenUsed="0"/>
-    <w:lsdException w:name="Medium Grid 3 Accent 5" w:semiHidden="0" w:uiPriority="69" w:unhideWhenUsed="0"/>
-    <w:lsdException w:name="Dark List Accent 5" w:semiHidden="0" w:uiPriority="70" w:unhideWhenUsed="0"/>
-    <w:lsdException w:name="Colorful Shading Accent 5" w:semiHidden="0" w:uiPriority="71" w:unhideWhenUsed="0"/>
-    <w:lsdException w:name="Colorful List Accent 5" w:semiHidden="0" w:uiPriority="72" w:unhideWhenUsed="0"/>
-    <w:lsdException w:name="Colorful Grid Accent 5" w:semiHidden="0" w:uiPriority="73" w:unhideWhenUsed="0"/>
-    <w:lsdException w:name="Light Shading Accent 6" w:semiHidden="0" w:uiPriority="60" w:unhideWhenUsed="0"/>
-    <w:lsdException w:name="Light List Accent 6" w:semiHidden="0" w:uiPriority="61" w:unhideWhenUsed="0"/>
-    <w:lsdException w:name="Light Grid Accent 6" w:semiHidden="0" w:uiPriority="62" w:unhideWhenUsed="0"/>
-    <w:lsdException w:name="Medium Shading 1 Accent 6" w:semiHidden="0" w:uiPriority="63" w:unhideWhenUsed="0"/>
-    <w:lsdException w:name="Medium Shading 2 Accent 6" w:semiHidden="0" w:uiPriority="64" w:unhideWhenUsed="0"/>
-    <w:lsdException w:name="Medium List 1 Accent 6" w:semiHidden="0" w:uiPriority="65" w:unhideWhenUsed="0"/>
-    <w:lsdException w:name="Medium List 2 Accent 6" w:semiHidden="0" w:uiPriority="66" w:unhideWhenUsed="0"/>
-    <w:lsdException w:name="Medium Grid 1 Accent 6" w:semiHidden="0" w:uiPriority="67" w:unhideWhenUsed="0"/>
-    <w:lsdException w:name="Medium Grid 2 Accent 6" w:semiHidden="0" w:uiPriority="68" w:unhideWhenUsed="0"/>
-    <w:lsdException w:name="Medium Grid 3 Accent 6" w:semiHidden="0" w:uiPriority="69" w:unhideWhenUsed="0"/>
-    <w:lsdException w:name="Dark List Accent 6" w:semiHidden="0" w:uiPriority="70" w:unhideWhenUsed="0"/>
-    <w:lsdException w:name="Colorful Shading Accent 6" w:semiHidden="0" w:uiPriority="71" w:unhideWhenUsed="0"/>
-    <w:lsdException w:name="Colorful List Accent 6" w:semiHidden="0" w:uiPriority="72" w:unhideWhenUsed="0"/>
-    <w:lsdException w:name="Colorful Grid Accent 6" w:semiHidden="0" w:uiPriority="73" w:unhideWhenUsed="0"/>
-    <w:lsdException w:name="Subtle Emphasis" w:semiHidden="0" w:uiPriority="19" w:unhideWhenUsed="0" w:qFormat="1"/>
-    <w:lsdException w:name="Intense Emphasis" w:semiHidden="0" w:uiPriority="21" w:unhideWhenUsed="0" w:qFormat="1"/>
-    <w:lsdException w:name="Subtle Reference" w:semiHidden="0" w:uiPriority="31" w:unhideWhenUsed="0" w:qFormat="1"/>
-    <w:lsdException w:name="Intense Reference" w:semiHidden="0" w:uiPriority="32" w:unhideWhenUsed="0" w:qFormat="1"/>
-    <w:lsdException w:name="Book Title" w:semiHidden="0" w:uiPriority="33" w:unhideWhenUsed="0" w:qFormat="1"/>
-    <w:lsdException w:name="Bibliography" w:uiPriority="37"/>
-    <w:lsdException w:name="TOC Heading" w:uiPriority="39" w:qFormat="1"/>
+  <w:latentStyles w:defLockedState="0" w:defUIPriority="99" w:defSemiHidden="0" w:defUnhideWhenUsed="0" w:defQFormat="0" w:count="375">
+    <w:lsdException w:name="Normal" w:uiPriority="0" w:qFormat="1"/>
+    <w:lsdException w:name="heading 1" w:uiPriority="9" w:qFormat="1"/>
+    <w:lsdException w:name="heading 2" w:semiHidden="1" w:uiPriority="9" w:unhideWhenUsed="1" w:qFormat="1"/>
+    <w:lsdException w:name="heading 3" w:semiHidden="1" w:uiPriority="9" w:unhideWhenUsed="1" w:qFormat="1"/>
+    <w:lsdException w:name="heading 4" w:semiHidden="1" w:uiPriority="9" w:unhideWhenUsed="1" w:qFormat="1"/>
+    <w:lsdException w:name="heading 5" w:semiHidden="1" w:uiPriority="9" w:unhideWhenUsed="1" w:qFormat="1"/>
+    <w:lsdException w:name="heading 6" w:semiHidden="1" w:uiPriority="9" w:unhideWhenUsed="1" w:qFormat="1"/>
+    <w:lsdException w:name="heading 7" w:semiHidden="1" w:uiPriority="9" w:unhideWhenUsed="1" w:qFormat="1"/>
+    <w:lsdException w:name="heading 8" w:semiHidden="1" w:uiPriority="9" w:unhideWhenUsed="1" w:qFormat="1"/>
+    <w:lsdException w:name="heading 9" w:semiHidden="1" w:uiPriority="9" w:unhideWhenUsed="1" w:qFormat="1"/>
+    <w:lsdException w:name="index 1" w:semiHidden="1" w:unhideWhenUsed="1"/>
+    <w:lsdException w:name="index 2" w:semiHidden="1" w:unhideWhenUsed="1"/>
+    <w:lsdException w:name="index 3" w:semiHidden="1" w:unhideWhenUsed="1"/>
+    <w:lsdException w:name="index 4" w:semiHidden="1" w:unhideWhenUsed="1"/>
+    <w:lsdException w:name="index 5" w:semiHidden="1" w:unhideWhenUsed="1"/>
+    <w:lsdException w:name="index 6" w:semiHidden="1" w:unhideWhenUsed="1"/>
+    <w:lsdException w:name="index 7" w:semiHidden="1" w:unhideWhenUsed="1"/>
+    <w:lsdException w:name="index 8" w:semiHidden="1" w:unhideWhenUsed="1"/>
+    <w:lsdException w:name="index 9" w:semiHidden="1" w:unhideWhenUsed="1"/>
+    <w:lsdException w:name="toc 1" w:semiHidden="1" w:uiPriority="39" w:unhideWhenUsed="1"/>
+    <w:lsdException w:name="toc 2" w:semiHidden="1" w:uiPriority="39" w:unhideWhenUsed="1"/>
+    <w:lsdException w:name="toc 3" w:semiHidden="1" w:uiPriority="39" w:unhideWhenUsed="1"/>
+    <w:lsdException w:name="toc 4" w:semiHidden="1" w:uiPriority="39" w:unhideWhenUsed="1"/>
+    <w:lsdException w:name="toc 5" w:semiHidden="1" w:uiPriority="39" w:unhideWhenUsed="1"/>
+    <w:lsdException w:name="toc 6" w:semiHidden="1" w:uiPriority="39" w:unhideWhenUsed="1"/>
+    <w:lsdException w:name="toc 7" w:semiHidden="1" w:uiPriority="39" w:unhideWhenUsed="1"/>
+    <w:lsdException w:name="toc 8" w:semiHidden="1" w:uiPriority="39" w:unhideWhenUsed="1"/>
+    <w:lsdException w:name="toc 9" w:semiHidden="1" w:uiPriority="39" w:unhideWhenUsed="1"/>
+    <w:lsdException w:name="Normal Indent" w:semiHidden="1" w:unhideWhenUsed="1"/>
+    <w:lsdException w:name="footnote text" w:semiHidden="1" w:unhideWhenUsed="1"/>
+    <w:lsdException w:name="annotation text" w:semiHidden="1" w:unhideWhenUsed="1"/>
+    <w:lsdException w:name="header" w:semiHidden="1" w:unhideWhenUsed="1"/>
+    <w:lsdException w:name="footer" w:semiHidden="1" w:unhideWhenUsed="1"/>
+    <w:lsdException w:name="index heading" w:semiHidden="1" w:unhideWhenUsed="1"/>
+    <w:lsdException w:name="caption" w:semiHidden="1" w:uiPriority="35" w:unhideWhenUsed="1" w:qFormat="1"/>
+    <w:lsdException w:name="table of figures" w:semiHidden="1" w:unhideWhenUsed="1"/>
+    <w:lsdException w:name="envelope address" w:semiHidden="1" w:unhideWhenUsed="1"/>
+    <w:lsdException w:name="envelope return" w:semiHidden="1" w:unhideWhenUsed="1"/>
+    <w:lsdException w:name="footnote reference" w:semiHidden="1" w:unhideWhenUsed="1"/>
+    <w:lsdException w:name="annotation reference" w:semiHidden="1" w:unhideWhenUsed="1"/>
+    <w:lsdException w:name="line number" w:semiHidden="1" w:unhideWhenUsed="1"/>
+    <w:lsdException w:name="page number" w:semiHidden="1" w:unhideWhenUsed="1"/>
+    <w:lsdException w:name="endnote reference" w:semiHidden="1" w:unhideWhenUsed="1"/>
+    <w:lsdException w:name="endnote text" w:semiHidden="1" w:unhideWhenUsed="1"/>
+    <w:lsdException w:name="table of authorities" w:semiHidden="1" w:unhideWhenUsed="1"/>
+    <w:lsdException w:name="macro" w:semiHidden="1" w:unhideWhenUsed="1"/>
+    <w:lsdException w:name="toa heading" w:semiHidden="1" w:unhideWhenUsed="1"/>
+    <w:lsdException w:name="List" w:semiHidden="1" w:unhideWhenUsed="1"/>
+    <w:lsdException w:name="List Bullet" w:semiHidden="1" w:unhideWhenUsed="1"/>
+    <w:lsdException w:name="List Number" w:semiHidden="1" w:unhideWhenUsed="1"/>
+    <w:lsdException w:name="List 2" w:semiHidden="1" w:unhideWhenUsed="1"/>
+    <w:lsdException w:name="List 3" w:semiHidden="1" w:unhideWhenUsed="1"/>
+    <w:lsdException w:name="List 4" w:semiHidden="1" w:unhideWhenUsed="1"/>
+    <w:lsdException w:name="List 5" w:semiHidden="1" w:unhideWhenUsed="1"/>
+    <w:lsdException w:name="List Bullet 2" w:semiHidden="1" w:unhideWhenUsed="1"/>
+    <w:lsdException w:name="List Bullet 3" w:semiHidden="1" w:unhideWhenUsed="1"/>
+    <w:lsdException w:name="List Bullet 4" w:semiHidden="1" w:unhideWhenUsed="1"/>
+    <w:lsdException w:name="List Bullet 5" w:semiHidden="1" w:unhideWhenUsed="1"/>
+    <w:lsdException w:name="List Number 2" w:semiHidden="1" w:unhideWhenUsed="1"/>
+    <w:lsdException w:name="List Number 3" w:semiHidden="1" w:unhideWhenUsed="1"/>
+    <w:lsdException w:name="List Number 4" w:semiHidden="1" w:unhideWhenUsed="1"/>
+    <w:lsdException w:name="List Number 5" w:semiHidden="1" w:unhideWhenUsed="1"/>
+    <w:lsdException w:name="Title" w:uiPriority="10" w:qFormat="1"/>
+    <w:lsdException w:name="Closing" w:semiHidden="1" w:unhideWhenUsed="1"/>
+    <w:lsdException w:name="Signature" w:semiHidden="1" w:unhideWhenUsed="1"/>
+    <w:lsdException w:name="Default Paragraph Font" w:semiHidden="1" w:uiPriority="1" w:unhideWhenUsed="1"/>
+    <w:lsdException w:name="Body Text" w:semiHidden="1" w:unhideWhenUsed="1"/>
+    <w:lsdException w:name="Body Text Indent" w:semiHidden="1" w:unhideWhenUsed="1"/>
+    <w:lsdException w:name="List Continue" w:semiHidden="1" w:unhideWhenUsed="1"/>
+    <w:lsdException w:name="List Continue 2" w:semiHidden="1" w:unhideWhenUsed="1"/>
+    <w:lsdException w:name="List Continue 3" w:semiHidden="1" w:unhideWhenUsed="1"/>
+    <w:lsdException w:name="List Continue 4" w:semiHidden="1" w:unhideWhenUsed="1"/>
+    <w:lsdException w:name="List Continue 5" w:semiHidden="1" w:unhideWhenUsed="1"/>
+    <w:lsdException w:name="Message Header" w:semiHidden="1" w:unhideWhenUsed="1"/>
+    <w:lsdException w:name="Subtitle" w:uiPriority="11" w:qFormat="1"/>
+    <w:lsdException w:name="Salutation" w:semiHidden="1" w:unhideWhenUsed="1"/>
+    <w:lsdException w:name="Date" w:semiHidden="1" w:unhideWhenUsed="1"/>
+    <w:lsdException w:name="Body Text First Indent" w:semiHidden="1" w:unhideWhenUsed="1"/>
+    <w:lsdException w:name="Body Text First Indent 2" w:semiHidden="1" w:unhideWhenUsed="1"/>
+    <w:lsdException w:name="Note Heading" w:semiHidden="1" w:unhideWhenUsed="1"/>
+    <w:lsdException w:name="Body Text 2" w:semiHidden="1" w:unhideWhenUsed="1"/>
+    <w:lsdException w:name="Body Text 3" w:semiHidden="1" w:unhideWhenUsed="1"/>
+    <w:lsdException w:name="Body Text Indent 2" w:semiHidden="1" w:unhideWhenUsed="1"/>
+    <w:lsdException w:name="Body Text Indent 3" w:semiHidden="1" w:unhideWhenUsed="1"/>
+    <w:lsdException w:name="Block Text" w:semiHidden="1" w:unhideWhenUsed="1"/>
+    <w:lsdException w:name="Hyperlink" w:semiHidden="1" w:unhideWhenUsed="1"/>
+    <w:lsdException w:name="FollowedHyperlink" w:semiHidden="1" w:unhideWhenUsed="1"/>
+    <w:lsdException w:name="Strong" w:uiPriority="22" w:qFormat="1"/>
+    <w:lsdException w:name="Emphasis" w:uiPriority="20" w:qFormat="1"/>
+    <w:lsdException w:name="Document Map" w:semiHidden="1" w:unhideWhenUsed="1"/>
+    <w:lsdException w:name="Plain Text" w:semiHidden="1" w:unhideWhenUsed="1"/>
+    <w:lsdException w:name="E-mail Signature" w:semiHidden="1" w:unhideWhenUsed="1"/>
+    <w:lsdException w:name="HTML Top of Form" w:semiHidden="1" w:unhideWhenUsed="1"/>
+    <w:lsdException w:name="HTML Bottom of Form" w:semiHidden="1" w:unhideWhenUsed="1"/>
+    <w:lsdException w:name="Normal (Web)" w:semiHidden="1" w:unhideWhenUsed="1"/>
+    <w:lsdException w:name="HTML Acronym" w:semiHidden="1" w:unhideWhenUsed="1"/>
+    <w:lsdException w:name="HTML Address" w:semiHidden="1" w:unhideWhenUsed="1"/>
+    <w:lsdException w:name="HTML Cite" w:semiHidden="1" w:unhideWhenUsed="1"/>
+    <w:lsdException w:name="HTML Code" w:semiHidden="1" w:unhideWhenUsed="1"/>
+    <w:lsdException w:name="HTML Definition" w:semiHidden="1" w:unhideWhenUsed="1"/>
+    <w:lsdException w:name="HTML Keyboard" w:semiHidden="1" w:unhideWhenUsed="1"/>
+    <w:lsdException w:name="HTML Preformatted" w:semiHidden="1" w:unhideWhenUsed="1"/>
+    <w:lsdException w:name="HTML Sample" w:semiHidden="1" w:unhideWhenUsed="1"/>
+    <w:lsdException w:name="HTML Typewriter" w:semiHidden="1" w:unhideWhenUsed="1"/>
+    <w:lsdException w:name="HTML Variable" w:semiHidden="1" w:unhideWhenUsed="1"/>
+    <w:lsdException w:name="Normal Table" w:semiHidden="1" w:unhideWhenUsed="1"/>
+    <w:lsdException w:name="annotation subject" w:semiHidden="1" w:unhideWhenUsed="1"/>
+    <w:lsdException w:name="No List" w:semiHidden="1" w:unhideWhenUsed="1"/>
+    <w:lsdException w:name="Outline List 1" w:semiHidden="1" w:unhideWhenUsed="1"/>
+    <w:lsdException w:name="Outline List 2" w:semiHidden="1" w:unhideWhenUsed="1"/>
+    <w:lsdException w:name="Outline List 3" w:semiHidden="1" w:unhideWhenUsed="1"/>
+    <w:lsdException w:name="Table Simple 1" w:semiHidden="1" w:unhideWhenUsed="1"/>
+    <w:lsdException w:name="Table Simple 2" w:semiHidden="1" w:unhideWhenUsed="1"/>
+    <w:lsdException w:name="Table Simple 3" w:semiHidden="1" w:unhideWhenUsed="1"/>
+    <w:lsdException w:name="Table Classic 1" w:semiHidden="1" w:unhideWhenUsed="1"/>
+    <w:lsdException w:name="Table Classic 2" w:semiHidden="1" w:unhideWhenUsed="1"/>
+    <w:lsdException w:name="Table Classic 3" w:semiHidden="1" w:unhideWhenUsed="1"/>
+    <w:lsdException w:name="Table Classic 4" w:semiHidden="1" w:unhideWhenUsed="1"/>
+    <w:lsdException w:name="Table Colorful 1" w:semiHidden="1" w:unhideWhenUsed="1"/>
+    <w:lsdException w:name="Table Colorful 2" w:semiHidden="1" w:unhideWhenUsed="1"/>
+    <w:lsdException w:name="Table Colorful 3" w:semiHidden="1" w:unhideWhenUsed="1"/>
+    <w:lsdException w:name="Table Columns 1" w:semiHidden="1" w:unhideWhenUsed="1"/>
+    <w:lsdException w:name="Table Columns 2" w:semiHidden="1" w:unhideWhenUsed="1"/>
+    <w:lsdException w:name="Table Columns 3" w:semiHidden="1" w:unhideWhenUsed="1"/>
+    <w:lsdException w:name="Table Columns 4" w:semiHidden="1" w:unhideWhenUsed="1"/>
+    <w:lsdException w:name="Table Columns 5" w:semiHidden="1" w:unhideWhenUsed="1"/>
+    <w:lsdException w:name="Table Grid 1" w:semiHidden="1" w:unhideWhenUsed="1"/>
+    <w:lsdException w:name="Table Grid 2" w:semiHidden="1" w:unhideWhenUsed="1"/>
+    <w:lsdException w:name="Table Grid 3" w:semiHidden="1" w:unhideWhenUsed="1"/>
+    <w:lsdException w:name="Table Grid 4" w:semiHidden="1" w:unhideWhenUsed="1"/>
+    <w:lsdException w:name="Table Grid 5" w:semiHidden="1" w:unhideWhenUsed="1"/>
+    <w:lsdException w:name="Table Grid 6" w:semiHidden="1" w:unhideWhenUsed="1"/>
+    <w:lsdException w:name="Table Grid 7" w:semiHidden="1" w:unhideWhenUsed="1"/>
+    <w:lsdException w:name="Table Grid 8" w:semiHidden="1" w:unhideWhenUsed="1"/>
+    <w:lsdException w:name="Table List 1" w:semiHidden="1" w:unhideWhenUsed="1"/>
+    <w:lsdException w:name="Table List 2" w:semiHidden="1" w:unhideWhenUsed="1"/>
+    <w:lsdException w:name="Table List 3" w:semiHidden="1" w:unhideWhenUsed="1"/>
+    <w:lsdException w:name="Table List 4" w:semiHidden="1" w:unhideWhenUsed="1"/>
+    <w:lsdException w:name="Table List 5" w:semiHidden="1" w:unhideWhenUsed="1"/>
+    <w:lsdException w:name="Table List 6" w:semiHidden="1" w:unhideWhenUsed="1"/>
+    <w:lsdException w:name="Table List 7" w:semiHidden="1" w:unhideWhenUsed="1"/>
+    <w:lsdException w:name="Table List 8" w:semiHidden="1" w:unhideWhenUsed="1"/>
+    <w:lsdException w:name="Table 3D effects 1" w:semiHidden="1" w:unhideWhenUsed="1"/>
+    <w:lsdException w:name="Table 3D effects 2" w:semiHidden="1" w:unhideWhenUsed="1"/>
+    <w:lsdException w:name="Table 3D effects 3" w:semiHidden="1" w:unhideWhenUsed="1"/>
+    <w:lsdException w:name="Table Contemporary" w:semiHidden="1" w:unhideWhenUsed="1"/>
+    <w:lsdException w:name="Table Elegant" w:semiHidden="1" w:unhideWhenUsed="1"/>
+    <w:lsdException w:name="Table Professional" w:semiHidden="1" w:unhideWhenUsed="1"/>
+    <w:lsdException w:name="Table Subtle 1" w:semiHidden="1" w:unhideWhenUsed="1"/>
+    <w:lsdException w:name="Table Subtle 2" w:semiHidden="1" w:unhideWhenUsed="1"/>
+    <w:lsdException w:name="Table Web 1" w:semiHidden="1" w:unhideWhenUsed="1"/>
+    <w:lsdException w:name="Table Web 2" w:semiHidden="1" w:unhideWhenUsed="1"/>
+    <w:lsdException w:name="Table Web 3" w:semiHidden="1" w:unhideWhenUsed="1"/>
+    <w:lsdException w:name="Balloon Text" w:semiHidden="1" w:unhideWhenUsed="1"/>
+    <w:lsdException w:name="Table Grid" w:uiPriority="59"/>
+    <w:lsdException w:name="Table Theme" w:semiHidden="1" w:unhideWhenUsed="1"/>
+    <w:lsdException w:name="Placeholder Text" w:semiHidden="1"/>
+    <w:lsdException w:name="No Spacing" w:uiPriority="1" w:qFormat="1"/>
+    <w:lsdException w:name="Light Shading" w:uiPriority="60"/>
+    <w:lsdException w:name="Light List" w:uiPriority="61"/>
+    <w:lsdException w:name="Light Grid" w:uiPriority="62"/>
+    <w:lsdException w:name="Medium Shading 1" w:uiPriority="63"/>
+    <w:lsdException w:name="Medium Shading 2" w:uiPriority="64"/>
+    <w:lsdException w:name="Medium List 1" w:uiPriority="65"/>
+    <w:lsdException w:name="Medium List 2" w:uiPriority="66"/>
+    <w:lsdException w:name="Medium Grid 1" w:uiPriority="67"/>
+    <w:lsdException w:name="Medium Grid 2" w:uiPriority="68"/>
+    <w:lsdException w:name="Medium Grid 3" w:uiPriority="69"/>
+    <w:lsdException w:name="Dark List" w:uiPriority="70"/>
+    <w:lsdException w:name="Colorful Shading" w:uiPriority="71"/>
+    <w:lsdException w:name="Colorful List" w:uiPriority="72"/>
+    <w:lsdException w:name="Colorful Grid" w:uiPriority="73"/>
+    <w:lsdException w:name="Light Shading Accent 1" w:uiPriority="60"/>
+    <w:lsdException w:name="Light List Accent 1" w:uiPriority="61"/>
+    <w:lsdException w:name="Light Grid Accent 1" w:uiPriority="62"/>
+    <w:lsdException w:name="Medium Shading 1 Accent 1" w:uiPriority="63"/>
+    <w:lsdException w:name="Medium Shading 2 Accent 1" w:uiPriority="64"/>
+    <w:lsdException w:name="Medium List 1 Accent 1" w:uiPriority="65"/>
+    <w:lsdException w:name="Revision" w:semiHidden="1"/>
+    <w:lsdException w:name="List Paragraph" w:uiPriority="34" w:qFormat="1"/>
+    <w:lsdException w:name="Quote" w:uiPriority="29" w:qFormat="1"/>
+    <w:lsdException w:name="Intense Quote" w:uiPriority="30" w:qFormat="1"/>
+    <w:lsdException w:name="Medium List 2 Accent 1" w:uiPriority="66"/>
+    <w:lsdException w:name="Medium Grid 1 Accent 1" w:uiPriority="67"/>
+    <w:lsdException w:name="Medium Grid 2 Accent 1" w:uiPriority="68"/>
+    <w:lsdException w:name="Medium Grid 3 Accent 1" w:uiPriority="69"/>
+    <w:lsdException w:name="Dark List Accent 1" w:uiPriority="70"/>
+    <w:lsdException w:name="Colorful Shading Accent 1" w:uiPriority="71"/>
+    <w:lsdException w:name="Colorful List Accent 1" w:uiPriority="72"/>
+    <w:lsdException w:name="Colorful Grid Accent 1" w:uiPriority="73"/>
+    <w:lsdException w:name="Light Shading Accent 2" w:uiPriority="60"/>
+    <w:lsdException w:name="Light List Accent 2" w:uiPriority="61"/>
+    <w:lsdException w:name="Light Grid Accent 2" w:uiPriority="62"/>
+    <w:lsdException w:name="Medium Shading 1 Accent 2" w:uiPriority="63"/>
+    <w:lsdException w:name="Medium Shading 2 Accent 2" w:uiPriority="64"/>
+    <w:lsdException w:name="Medium List 1 Accent 2" w:uiPriority="65"/>
+    <w:lsdException w:name="Medium List 2 Accent 2" w:uiPriority="66"/>
+    <w:lsdException w:name="Medium Grid 1 Accent 2" w:uiPriority="67"/>
+    <w:lsdException w:name="Medium Grid 2 Accent 2" w:uiPriority="68"/>
+    <w:lsdException w:name="Medium Grid 3 Accent 2" w:uiPriority="69"/>
+    <w:lsdException w:name="Dark List Accent 2" w:uiPriority="70"/>
+    <w:lsdException w:name="Colorful Shading Accent 2" w:uiPriority="71"/>
+    <w:lsdException w:name="Colorful List Accent 2" w:uiPriority="72"/>
+    <w:lsdException w:name="Colorful Grid Accent 2" w:uiPriority="73"/>
+    <w:lsdException w:name="Light Shading Accent 3" w:uiPriority="60"/>
+    <w:lsdException w:name="Light List Accent 3" w:uiPriority="61"/>
+    <w:lsdException w:name="Light Grid Accent 3" w:uiPriority="62"/>
+    <w:lsdException w:name="Medium Shading 1 Accent 3" w:uiPriority="63"/>
+    <w:lsdException w:name="Medium Shading 2 Accent 3" w:uiPriority="64"/>
+    <w:lsdException w:name="Medium List 1 Accent 3" w:uiPriority="65"/>
+    <w:lsdException w:name="Medium List 2 Accent 3" w:uiPriority="66"/>
+    <w:lsdException w:name="Medium Grid 1 Accent 3" w:uiPriority="67"/>
+    <w:lsdException w:name="Medium Grid 2 Accent 3" w:uiPriority="68"/>
+    <w:lsdException w:name="Medium Grid 3 Accent 3" w:uiPriority="69"/>
+    <w:lsdException w:name="Dark List Accent 3" w:uiPriority="70"/>
+    <w:lsdException w:name="Colorful Shading Accent 3" w:uiPriority="71"/>
+    <w:lsdException w:name="Colorful List Accent 3" w:uiPriority="72"/>
+    <w:lsdException w:name="Colorful Grid Accent 3" w:uiPriority="73"/>
+    <w:lsdException w:name="Light Shading Accent 4" w:uiPriority="60"/>
+    <w:lsdException w:name="Light List Accent 4" w:uiPriority="61"/>
+    <w:lsdException w:name="Light Grid Accent 4" w:uiPriority="62"/>
+    <w:lsdException w:name="Medium Shading 1 Accent 4" w:uiPriority="63"/>
+    <w:lsdException w:name="Medium Shading 2 Accent 4" w:uiPriority="64"/>
+    <w:lsdException w:name="Medium List 1 Accent 4" w:uiPriority="65"/>
+    <w:lsdException w:name="Medium List 2 Accent 4" w:uiPriority="66"/>
+    <w:lsdException w:name="Medium Grid 1 Accent 4" w:uiPriority="67"/>
+    <w:lsdException w:name="Medium Grid 2 Accent 4" w:uiPriority="68"/>
+    <w:lsdException w:name="Medium Grid 3 Accent 4" w:uiPriority="69"/>
+    <w:lsdException w:name="Dark List Accent 4" w:uiPriority="70"/>
+    <w:lsdException w:name="Colorful Shading Accent 4" w:uiPriority="71"/>
+    <w:lsdException w:name="Colorful List Accent 4" w:uiPriority="72"/>
+    <w:lsdException w:name="Colorful Grid Accent 4" w:uiPriority="73"/>
+    <w:lsdException w:name="Light Shading Accent 5" w:uiPriority="60"/>
+    <w:lsdException w:name="Light List Accent 5" w:uiPriority="61"/>
+    <w:lsdException w:name="Light Grid Accent 5" w:uiPriority="62"/>
+    <w:lsdException w:name="Medium Shading 1 Accent 5" w:uiPriority="63"/>
+    <w:lsdException w:name="Medium Shading 2 Accent 5" w:uiPriority="64"/>
+    <w:lsdException w:name="Medium List 1 Accent 5" w:uiPriority="65"/>
+    <w:lsdException w:name="Medium List 2 Accent 5" w:uiPriority="66"/>
+    <w:lsdException w:name="Medium Grid 1 Accent 5" w:uiPriority="67"/>
+    <w:lsdException w:name="Medium Grid 2 Accent 5" w:uiPriority="68"/>
+    <w:lsdException w:name="Medium Grid 3 Accent 5" w:uiPriority="69"/>
+    <w:lsdException w:name="Dark List Accent 5" w:uiPriority="70"/>
+    <w:lsdException w:name="Colorful Shading Accent 5" w:uiPriority="71"/>
+    <w:lsdException w:name="Colorful List Accent 5" w:uiPriority="72"/>
+    <w:lsdException w:name="Colorful Grid Accent 5" w:uiPriority="73"/>
+    <w:lsdException w:name="Light Shading Accent 6" w:uiPriority="60"/>
+    <w:lsdException w:name="Light List Accent 6" w:uiPriority="61"/>
+    <w:lsdException w:name="Light Grid Accent 6" w:uiPriority="62"/>
+    <w:lsdException w:name="Medium Shading 1 Accent 6" w:uiPriority="63"/>
+    <w:lsdException w:name="Medium Shading 2 Accent 6" w:uiPriority="64"/>
+    <w:lsdException w:name="Medium List 1 Accent 6" w:uiPriority="65"/>
+    <w:lsdException w:name="Medium List 2 Accent 6" w:uiPriority="66"/>
+    <w:lsdException w:name="Medium Grid 1 Accent 6" w:uiPriority="67"/>
+    <w:lsdException w:name="Medium Grid 2 Accent 6" w:uiPriority="68"/>
+    <w:lsdException w:name="Medium Grid 3 Accent 6" w:uiPriority="69"/>
+    <w:lsdException w:name="Dark List Accent 6" w:uiPriority="70"/>
+    <w:lsdException w:name="Colorful Shading Accent 6" w:uiPriority="71"/>
+    <w:lsdException w:name="Colorful List Accent 6" w:uiPriority="72"/>
+    <w:lsdException w:name="Colorful Grid Accent 6" w:uiPriority="73"/>
+    <w:lsdException w:name="Subtle Emphasis" w:uiPriority="19" w:qFormat="1"/>
+    <w:lsdException w:name="Intense Emphasis" w:uiPriority="21" w:qFormat="1"/>
+    <w:lsdException w:name="Subtle Reference" w:uiPriority="31" w:qFormat="1"/>
+    <w:lsdException w:name="Intense Reference" w:uiPriority="32" w:qFormat="1"/>
+    <w:lsdException w:name="Book Title" w:uiPriority="33" w:qFormat="1"/>
+    <w:lsdException w:name="Bibliography" w:semiHidden="1" w:uiPriority="37" w:unhideWhenUsed="1"/>
+    <w:lsdException w:name="TOC Heading" w:semiHidden="1" w:uiPriority="39" w:unhideWhenUsed="1" w:qFormat="1"/>
+    <w:lsdException w:name="Plain Table 1" w:uiPriority="41"/>
+    <w:lsdException w:name="Plain Table 2" w:uiPriority="42"/>
+    <w:lsdException w:name="Plain Table 3" w:uiPriority="43"/>
+    <w:lsdException w:name="Plain Table 4" w:uiPriority="44"/>
+    <w:lsdException w:name="Plain Table 5" w:uiPriority="45"/>
+    <w:lsdException w:name="Grid Table Light" w:uiPriority="40"/>
+    <w:lsdException w:name="Grid Table 1 Light" w:uiPriority="46"/>
+    <w:lsdException w:name="Grid Table 2" w:uiPriority="47"/>
+    <w:lsdException w:name="Grid Table 3" w:uiPriority="48"/>
+    <w:lsdException w:name="Grid Table 4" w:uiPriority="49"/>
+    <w:lsdException w:name="Grid Table 5 Dark" w:uiPriority="50"/>
+    <w:lsdException w:name="Grid Table 6 Colorful" w:uiPriority="51"/>
+    <w:lsdException w:name="Grid Table 7 Colorful" w:uiPriority="52"/>
+    <w:lsdException w:name="Grid Table 1 Light Accent 1" w:uiPriority="46"/>
+    <w:lsdException w:name="Grid Table 2 Accent 1" w:uiPriority="47"/>
+    <w:lsdException w:name="Grid Table 3 Accent 1" w:uiPriority="48"/>
+    <w:lsdException w:name="Grid Table 4 Accent 1" w:uiPriority="49"/>
+    <w:lsdException w:name="Grid Table 5 Dark Accent 1" w:uiPriority="50"/>
+    <w:lsdException w:name="Grid Table 6 Colorful Accent 1" w:uiPriority="51"/>
+    <w:lsdException w:name="Grid Table 7 Colorful Accent 1" w:uiPriority="52"/>
+    <w:lsdException w:name="Grid Table 1 Light Accent 2" w:uiPriority="46"/>
+    <w:lsdException w:name="Grid Table 2 Accent 2" w:uiPriority="47"/>
+    <w:lsdException w:name="Grid Table 3 Accent 2" w:uiPriority="48"/>
+    <w:lsdException w:name="Grid Table 4 Accent 2" w:uiPriority="49"/>
+    <w:lsdException w:name="Grid Table 5 Dark Accent 2" w:uiPriority="50"/>
+    <w:lsdException w:name="Grid Table 6 Colorful Accent 2" w:uiPriority="51"/>
+    <w:lsdException w:name="Grid Table 7 Colorful Accent 2" w:uiPriority="52"/>
+    <w:lsdException w:name="Grid Table 1 Light Accent 3" w:uiPriority="46"/>
+    <w:lsdException w:name="Grid Table 2 Accent 3" w:uiPriority="47"/>
+    <w:lsdException w:name="Grid Table 3 Accent 3" w:uiPriority="48"/>
+    <w:lsdException w:name="Grid Table 4 Accent 3" w:uiPriority="49"/>
+    <w:lsdException w:name="Grid Table 5 Dark Accent 3" w:uiPriority="50"/>
+    <w:lsdException w:name="Grid Table 6 Colorful Accent 3" w:uiPriority="51"/>
+    <w:lsdException w:name="Grid Table 7 Colorful Accent 3" w:uiPriority="52"/>
+    <w:lsdException w:name="Grid Table 1 Light Accent 4" w:uiPriority="46"/>
+    <w:lsdException w:name="Grid Table 2 Accent 4" w:uiPriority="47"/>
+    <w:lsdException w:name="Grid Table 3 Accent 4" w:uiPriority="48"/>
+    <w:lsdException w:name="Grid Table 4 Accent 4" w:uiPriority="49"/>
+    <w:lsdException w:name="Grid Table 5 Dark Accent 4" w:uiPriority="50"/>
+    <w:lsdException w:name="Grid Table 6 Colorful Accent 4" w:uiPriority="51"/>
+    <w:lsdException w:name="Grid Table 7 Colorful Accent 4" w:uiPriority="52"/>
+    <w:lsdException w:name="Grid Table 1 Light Accent 5" w:uiPriority="46"/>
+    <w:lsdException w:name="Grid Table 2 Accent 5" w:uiPriority="47"/>
+    <w:lsdException w:name="Grid Table 3 Accent 5" w:uiPriority="48"/>
+    <w:lsdException w:name="Grid Table 4 Accent 5" w:uiPriority="49"/>
+    <w:lsdException w:name="Grid Table 5 Dark Accent 5" w:uiPriority="50"/>
+    <w:lsdException w:name="Grid Table 6 Colorful Accent 5" w:uiPriority="51"/>
+    <w:lsdException w:name="Grid Table 7 Colorful Accent 5" w:uiPriority="52"/>
+    <w:lsdException w:name="Grid Table 1 Light Accent 6" w:uiPriority="46"/>
+    <w:lsdException w:name="Grid Table 2 Accent 6" w:uiPriority="47"/>
+    <w:lsdException w:name="Grid Table 3 Accent 6" w:uiPriority="48"/>
+    <w:lsdException w:name="Grid Table 4 Accent 6" w:uiPriority="49"/>
+    <w:lsdException w:name="Grid Table 5 Dark Accent 6" w:uiPriority="50"/>
+    <w:lsdException w:name="Grid Table 6 Colorful Accent 6" w:uiPriority="51"/>
+    <w:lsdException w:name="Grid Table 7 Colorful Accent 6" w:uiPriority="52"/>
+    <w:lsdException w:name="List Table 1 Light" w:uiPriority="46"/>
+    <w:lsdException w:name="List Table 2" w:uiPriority="47"/>
+    <w:lsdException w:name="List Table 3" w:uiPriority="48"/>
+    <w:lsdException w:name="List Table 4" w:uiPriority="49"/>
+    <w:lsdException w:name="List Table 5 Dark" w:uiPriority="50"/>
+    <w:lsdException w:name="List Table 6 Colorful" w:uiPriority="51"/>
+    <w:lsdException w:name="List Table 7 Colorful" w:uiPriority="52"/>
+    <w:lsdException w:name="List Table 1 Light Accent 1" w:uiPriority="46"/>
+    <w:lsdException w:name="List Table 2 Accent 1" w:uiPriority="47"/>
+    <w:lsdException w:name="List Table 3 Accent 1" w:uiPriority="48"/>
+    <w:lsdException w:name="List Table 4 Accent 1" w:uiPriority="49"/>
+    <w:lsdException w:name="List Table 5 Dark Accent 1" w:uiPriority="50"/>
+    <w:lsdException w:name="List Table 6 Colorful Accent 1" w:uiPriority="51"/>
+    <w:lsdException w:name="List Table 7 Colorful Accent 1" w:uiPriority="52"/>
+    <w:lsdException w:name="List Table 1 Light Accent 2" w:uiPriority="46"/>
+    <w:lsdException w:name="List Table 2 Accent 2" w:uiPriority="47"/>
+    <w:lsdException w:name="List Table 3 Accent 2" w:uiPriority="48"/>
+    <w:lsdException w:name="List Table 4 Accent 2" w:uiPriority="49"/>
+    <w:lsdException w:name="List Table 5 Dark Accent 2" w:uiPriority="50"/>
+    <w:lsdException w:name="List Table 6 Colorful Accent 2" w:uiPriority="51"/>
+    <w:lsdException w:name="List Table 7 Colorful Accent 2" w:uiPriority="52"/>
+    <w:lsdException w:name="List Table 1 Light Accent 3" w:uiPriority="46"/>
+    <w:lsdException w:name="List Table 2 Accent 3" w:uiPriority="47"/>
+    <w:lsdException w:name="List Table 3 Accent 3" w:uiPriority="48"/>
+    <w:lsdException w:name="List Table 4 Accent 3" w:uiPriority="49"/>
+    <w:lsdException w:name="List Table 5 Dark Accent 3" w:uiPriority="50"/>
+    <w:lsdException w:name="List Table 6 Colorful Accent 3" w:uiPriority="51"/>
+    <w:lsdException w:name="List Table 7 Colorful Accent 3" w:uiPriority="52"/>
+    <w:lsdException w:name="List Table 1 Light Accent 4" w:uiPriority="46"/>
+    <w:lsdException w:name="List Table 2 Accent 4" w:uiPriority="47"/>
+    <w:lsdException w:name="List Table 3 Accent 4" w:uiPriority="48"/>
+    <w:lsdException w:name="List Table 4 Accent 4" w:uiPriority="49"/>
+    <w:lsdException w:name="List Table 5 Dark Accent 4" w:uiPriority="50"/>
+    <w:lsdException w:name="List Table 6 Colorful Accent 4" w:uiPriority="51"/>
+    <w:lsdException w:name="List Table 7 Colorful Accent 4" w:uiPriority="52"/>
+    <w:lsdException w:name="List Table 1 Light Accent 5" w:uiPriority="46"/>
+    <w:lsdException w:name="List Table 2 Accent 5" w:uiPriority="47"/>
+    <w:lsdException w:name="List Table 3 Accent 5" w:uiPriority="48"/>
+    <w:lsdException w:name="List Table 4 Accent 5" w:uiPriority="49"/>
+    <w:lsdException w:name="List Table 5 Dark Accent 5" w:uiPriority="50"/>
+    <w:lsdException w:name="List Table 6 Colorful Accent 5" w:uiPriority="51"/>
+    <w:lsdException w:name="List Table 7 Colorful Accent 5" w:uiPriority="52"/>
+    <w:lsdException w:name="List Table 1 Light Accent 6" w:uiPriority="46"/>
+    <w:lsdException w:name="List Table 2 Accent 6" w:uiPriority="47"/>
+    <w:lsdException w:name="List Table 3 Accent 6" w:uiPriority="48"/>
+    <w:lsdException w:name="List Table 4 Accent 6" w:uiPriority="49"/>
+    <w:lsdException w:name="List Table 5 Dark Accent 6" w:uiPriority="50"/>
+    <w:lsdException w:name="List Table 6 Colorful Accent 6" w:uiPriority="51"/>
+    <w:lsdException w:name="List Table 7 Colorful Accent 6" w:uiPriority="52"/>
+    <w:lsdException w:name="Mention" w:semiHidden="1" w:unhideWhenUsed="1"/>
+    <w:lsdException w:name="Smart Hyperlink" w:semiHidden="1" w:unhideWhenUsed="1"/>
+    <w:lsdException w:name="Hashtag" w:semiHidden="1" w:unhideWhenUsed="1"/>
+    <w:lsdException w:name="Unresolved Mention" w:semiHidden="1" w:unhideWhenUsed="1"/>
   </w:latentStyles>
   <w:style w:type="paragraph" w:default="1" w:styleId="Normal">
     <w:name w:val="Normal"/>
@@ -2571,7 +4569,7 @@
       <w:rFonts w:ascii="Arial" w:hAnsi="Arial"/>
     </w:rPr>
   </w:style>
-  <w:style w:type="paragraph" w:styleId="Heading1">
+  <w:style w:type="paragraph" w:styleId="Titre1">
     <w:name w:val="heading 1"/>
     <w:basedOn w:val="Normal"/>
     <w:uiPriority w:val="1"/>
@@ -2589,11 +4587,11 @@
       <w:szCs w:val="31"/>
     </w:rPr>
   </w:style>
-  <w:style w:type="paragraph" w:styleId="Heading2">
+  <w:style w:type="paragraph" w:styleId="Titre2">
     <w:name w:val="heading 2"/>
     <w:basedOn w:val="Normal"/>
     <w:next w:val="Normal"/>
-    <w:link w:val="Heading2Char"/>
+    <w:link w:val="Titre2Car"/>
     <w:uiPriority w:val="9"/>
     <w:unhideWhenUsed/>
     <w:qFormat/>
@@ -2613,13 +4611,13 @@
       <w:szCs w:val="26"/>
     </w:rPr>
   </w:style>
-  <w:style w:type="character" w:default="1" w:styleId="DefaultParagraphFont">
+  <w:style w:type="character" w:default="1" w:styleId="Policepardfaut">
     <w:name w:val="Default Paragraph Font"/>
     <w:uiPriority w:val="1"/>
     <w:semiHidden/>
     <w:unhideWhenUsed/>
   </w:style>
-  <w:style w:type="table" w:default="1" w:styleId="TableNormal">
+  <w:style w:type="table" w:default="1" w:styleId="TableauNormal">
     <w:name w:val="Normal Table"/>
     <w:uiPriority w:val="99"/>
     <w:semiHidden/>
@@ -2634,13 +4632,13 @@
       </w:tblCellMar>
     </w:tblPr>
   </w:style>
-  <w:style w:type="numbering" w:default="1" w:styleId="NoList">
+  <w:style w:type="numbering" w:default="1" w:styleId="Aucuneliste">
     <w:name w:val="No List"/>
     <w:uiPriority w:val="99"/>
     <w:semiHidden/>
     <w:unhideWhenUsed/>
   </w:style>
-  <w:style w:type="paragraph" w:styleId="BodyText">
+  <w:style w:type="paragraph" w:styleId="Corpsdetexte">
     <w:name w:val="Body Text"/>
     <w:basedOn w:val="Normal"/>
     <w:uiPriority w:val="1"/>
@@ -2656,7 +4654,7 @@
       <w:szCs w:val="28"/>
     </w:rPr>
   </w:style>
-  <w:style w:type="paragraph" w:styleId="ListParagraph">
+  <w:style w:type="paragraph" w:styleId="Paragraphedeliste">
     <w:name w:val="List Paragraph"/>
     <w:basedOn w:val="Normal"/>
     <w:uiPriority w:val="1"/>
@@ -2668,10 +4666,10 @@
     <w:uiPriority w:val="1"/>
     <w:qFormat/>
   </w:style>
-  <w:style w:type="paragraph" w:styleId="BalloonText">
+  <w:style w:type="paragraph" w:styleId="Textedebulles">
     <w:name w:val="Balloon Text"/>
     <w:basedOn w:val="Normal"/>
-    <w:link w:val="BalloonTextChar"/>
+    <w:link w:val="TextedebullesCar"/>
     <w:uiPriority w:val="99"/>
     <w:semiHidden/>
     <w:unhideWhenUsed/>
@@ -2682,10 +4680,10 @@
       <w:szCs w:val="16"/>
     </w:rPr>
   </w:style>
-  <w:style w:type="character" w:customStyle="1" w:styleId="BalloonTextChar">
-    <w:name w:val="Balloon Text Char"/>
-    <w:basedOn w:val="DefaultParagraphFont"/>
-    <w:link w:val="BalloonText"/>
+  <w:style w:type="character" w:customStyle="1" w:styleId="TextedebullesCar">
+    <w:name w:val="Texte de bulles Car"/>
+    <w:basedOn w:val="Policepardfaut"/>
+    <w:link w:val="Textedebulles"/>
     <w:uiPriority w:val="99"/>
     <w:semiHidden/>
     <w:rsid w:val="00620D06"/>
@@ -2695,10 +4693,10 @@
       <w:szCs w:val="16"/>
     </w:rPr>
   </w:style>
-  <w:style w:type="character" w:customStyle="1" w:styleId="Heading2Char">
-    <w:name w:val="Heading 2 Char"/>
-    <w:basedOn w:val="DefaultParagraphFont"/>
-    <w:link w:val="Heading2"/>
+  <w:style w:type="character" w:customStyle="1" w:styleId="Titre2Car">
+    <w:name w:val="Titre 2 Car"/>
+    <w:basedOn w:val="Policepardfaut"/>
+    <w:link w:val="Titre2"/>
     <w:uiPriority w:val="9"/>
     <w:rsid w:val="008921FC"/>
     <w:rPr>
@@ -2710,10 +4708,10 @@
       <w:szCs w:val="26"/>
     </w:rPr>
   </w:style>
-  <w:style w:type="paragraph" w:styleId="Header">
+  <w:style w:type="paragraph" w:styleId="En-tte">
     <w:name w:val="header"/>
     <w:basedOn w:val="Normal"/>
-    <w:link w:val="HeaderChar"/>
+    <w:link w:val="En-tteCar"/>
     <w:uiPriority w:val="99"/>
     <w:unhideWhenUsed/>
     <w:rsid w:val="008921FC"/>
@@ -2724,20 +4722,20 @@
       </w:tabs>
     </w:pPr>
   </w:style>
-  <w:style w:type="character" w:customStyle="1" w:styleId="HeaderChar">
-    <w:name w:val="Header Char"/>
-    <w:basedOn w:val="DefaultParagraphFont"/>
-    <w:link w:val="Header"/>
+  <w:style w:type="character" w:customStyle="1" w:styleId="En-tteCar">
+    <w:name w:val="En-tête Car"/>
+    <w:basedOn w:val="Policepardfaut"/>
+    <w:link w:val="En-tte"/>
     <w:uiPriority w:val="99"/>
     <w:rsid w:val="008921FC"/>
     <w:rPr>
       <w:rFonts w:ascii="Arial" w:hAnsi="Arial"/>
     </w:rPr>
   </w:style>
-  <w:style w:type="paragraph" w:styleId="Footer">
+  <w:style w:type="paragraph" w:styleId="Pieddepage">
     <w:name w:val="footer"/>
     <w:basedOn w:val="Normal"/>
-    <w:link w:val="FooterChar"/>
+    <w:link w:val="PieddepageCar"/>
     <w:uiPriority w:val="99"/>
     <w:unhideWhenUsed/>
     <w:rsid w:val="008921FC"/>
@@ -2748,19 +4746,19 @@
       </w:tabs>
     </w:pPr>
   </w:style>
-  <w:style w:type="character" w:customStyle="1" w:styleId="FooterChar">
-    <w:name w:val="Footer Char"/>
-    <w:basedOn w:val="DefaultParagraphFont"/>
-    <w:link w:val="Footer"/>
+  <w:style w:type="character" w:customStyle="1" w:styleId="PieddepageCar">
+    <w:name w:val="Pied de page Car"/>
+    <w:basedOn w:val="Policepardfaut"/>
+    <w:link w:val="Pieddepage"/>
     <w:uiPriority w:val="99"/>
     <w:rsid w:val="008921FC"/>
     <w:rPr>
       <w:rFonts w:ascii="Arial" w:hAnsi="Arial"/>
     </w:rPr>
   </w:style>
-  <w:style w:type="paragraph" w:styleId="TOCHeading">
+  <w:style w:type="paragraph" w:styleId="En-ttedetabledesmatires">
     <w:name w:val="TOC Heading"/>
-    <w:basedOn w:val="Heading1"/>
+    <w:basedOn w:val="Titre1"/>
     <w:next w:val="Normal"/>
     <w:uiPriority w:val="39"/>
     <w:semiHidden/>
@@ -2784,7 +4782,7 @@
       <w:lang w:eastAsia="ja-JP"/>
     </w:rPr>
   </w:style>
-  <w:style w:type="paragraph" w:styleId="TOC1">
+  <w:style w:type="paragraph" w:styleId="TM1">
     <w:name w:val="toc 1"/>
     <w:basedOn w:val="Normal"/>
     <w:next w:val="Normal"/>
@@ -2796,9 +4794,9 @@
       <w:spacing w:after="100"/>
     </w:pPr>
   </w:style>
-  <w:style w:type="character" w:styleId="Hyperlink">
+  <w:style w:type="character" w:styleId="Lienhypertexte">
     <w:name w:val="Hyperlink"/>
-    <w:basedOn w:val="DefaultParagraphFont"/>
+    <w:basedOn w:val="Policepardfaut"/>
     <w:uiPriority w:val="99"/>
     <w:unhideWhenUsed/>
     <w:rsid w:val="00201CDF"/>
@@ -2807,195 +4805,24 @@
       <w:u w:val="single"/>
     </w:rPr>
   </w:style>
-</w:styles>
-</file>
-
-<file path=word/stylesWithEffects.xml><?xml version="1.0" encoding="utf-8"?>
-<w:styles xmlns:wpc="http://schemas.microsoft.com/office/word/2010/wordprocessingCanvas" xmlns:mc="http://schemas.openxmlformats.org/markup-compatibility/2006" xmlns:o="urn:schemas-microsoft-com:office:office" xmlns:r="http://schemas.openxmlformats.org/officeDocument/2006/relationships" xmlns:m="http://schemas.openxmlformats.org/officeDocument/2006/math" xmlns:v="urn:schemas-microsoft-com:vml" xmlns:wp14="http://schemas.microsoft.com/office/word/2010/wordprocessingDrawing" xmlns:wp="http://schemas.openxmlformats.org/drawingml/2006/wordprocessingDrawing" xmlns:w10="urn:schemas-microsoft-com:office:word" xmlns:w="http://schemas.openxmlformats.org/wordprocessingml/2006/main" xmlns:w14="http://schemas.microsoft.com/office/word/2010/wordml" xmlns:wpg="http://schemas.microsoft.com/office/word/2010/wordprocessingGroup" xmlns:wpi="http://schemas.microsoft.com/office/word/2010/wordprocessingInk" xmlns:wne="http://schemas.microsoft.com/office/word/2006/wordml" xmlns:wps="http://schemas.microsoft.com/office/word/2010/wordprocessingShape" mc:Ignorable="w14 wp14">
-  <w:docDefaults>
-    <w:rPrDefault>
-      <w:rPr>
-        <w:rFonts w:asciiTheme="minorHAnsi" w:eastAsiaTheme="minorEastAsia" w:hAnsiTheme="minorHAnsi" w:cstheme="minorBidi"/>
-        <w:sz w:val="22"/>
-        <w:szCs w:val="22"/>
-        <w:lang w:val="en-CA" w:eastAsia="en-CA" w:bidi="ar-SA"/>
-      </w:rPr>
-    </w:rPrDefault>
-    <w:pPrDefault>
-      <w:pPr>
-        <w:spacing w:after="200" w:line="276" w:lineRule="auto"/>
-      </w:pPr>
-    </w:pPrDefault>
-  </w:docDefaults>
-  <w:latentStyles w:defLockedState="0" w:defUIPriority="99" w:defSemiHidden="1" w:defUnhideWhenUsed="1" w:defQFormat="0" w:count="267">
-    <w:lsdException w:name="Normal" w:semiHidden="0" w:uiPriority="0" w:unhideWhenUsed="0" w:qFormat="1"/>
-    <w:lsdException w:name="heading 1" w:semiHidden="0" w:uiPriority="9" w:unhideWhenUsed="0" w:qFormat="1"/>
-    <w:lsdException w:name="heading 2" w:uiPriority="9" w:qFormat="1"/>
-    <w:lsdException w:name="heading 3" w:uiPriority="9" w:qFormat="1"/>
-    <w:lsdException w:name="heading 4" w:uiPriority="9" w:qFormat="1"/>
-    <w:lsdException w:name="heading 5" w:uiPriority="9" w:qFormat="1"/>
-    <w:lsdException w:name="heading 6" w:uiPriority="9" w:qFormat="1"/>
-    <w:lsdException w:name="heading 7" w:uiPriority="9" w:qFormat="1"/>
-    <w:lsdException w:name="heading 8" w:uiPriority="9" w:qFormat="1"/>
-    <w:lsdException w:name="heading 9" w:uiPriority="9" w:qFormat="1"/>
-    <w:lsdException w:name="toc 1" w:uiPriority="39"/>
-    <w:lsdException w:name="toc 2" w:uiPriority="39"/>
-    <w:lsdException w:name="toc 3" w:uiPriority="39"/>
-    <w:lsdException w:name="toc 4" w:uiPriority="39"/>
-    <w:lsdException w:name="toc 5" w:uiPriority="39"/>
-    <w:lsdException w:name="toc 6" w:uiPriority="39"/>
-    <w:lsdException w:name="toc 7" w:uiPriority="39"/>
-    <w:lsdException w:name="toc 8" w:uiPriority="39"/>
-    <w:lsdException w:name="toc 9" w:uiPriority="39"/>
-    <w:lsdException w:name="caption" w:uiPriority="35" w:qFormat="1"/>
-    <w:lsdException w:name="Title" w:semiHidden="0" w:uiPriority="10" w:unhideWhenUsed="0" w:qFormat="1"/>
-    <w:lsdException w:name="Default Paragraph Font" w:uiPriority="1"/>
-    <w:lsdException w:name="Subtitle" w:semiHidden="0" w:uiPriority="11" w:unhideWhenUsed="0" w:qFormat="1"/>
-    <w:lsdException w:name="Strong" w:semiHidden="0" w:uiPriority="22" w:unhideWhenUsed="0" w:qFormat="1"/>
-    <w:lsdException w:name="Emphasis" w:semiHidden="0" w:uiPriority="20" w:unhideWhenUsed="0" w:qFormat="1"/>
-    <w:lsdException w:name="Table Grid" w:semiHidden="0" w:uiPriority="59" w:unhideWhenUsed="0"/>
-    <w:lsdException w:name="Placeholder Text" w:unhideWhenUsed="0"/>
-    <w:lsdException w:name="No Spacing" w:semiHidden="0" w:uiPriority="1" w:unhideWhenUsed="0" w:qFormat="1"/>
-    <w:lsdException w:name="Light Shading" w:semiHidden="0" w:uiPriority="60" w:unhideWhenUsed="0"/>
-    <w:lsdException w:name="Light List" w:semiHidden="0" w:uiPriority="61" w:unhideWhenUsed="0"/>
-    <w:lsdException w:name="Light Grid" w:semiHidden="0" w:uiPriority="62" w:unhideWhenUsed="0"/>
-    <w:lsdException w:name="Medium Shading 1" w:semiHidden="0" w:uiPriority="63" w:unhideWhenUsed="0"/>
-    <w:lsdException w:name="Medium Shading 2" w:semiHidden="0" w:uiPriority="64" w:unhideWhenUsed="0"/>
-    <w:lsdException w:name="Medium List 1" w:semiHidden="0" w:uiPriority="65" w:unhideWhenUsed="0"/>
-    <w:lsdException w:name="Medium List 2" w:semiHidden="0" w:uiPriority="66" w:unhideWhenUsed="0"/>
-    <w:lsdException w:name="Medium Grid 1" w:semiHidden="0" w:uiPriority="67" w:unhideWhenUsed="0"/>
-    <w:lsdException w:name="Medium Grid 2" w:semiHidden="0" w:uiPriority="68" w:unhideWhenUsed="0"/>
-    <w:lsdException w:name="Medium Grid 3" w:semiHidden="0" w:uiPriority="69" w:unhideWhenUsed="0"/>
-    <w:lsdException w:name="Dark List" w:semiHidden="0" w:uiPriority="70" w:unhideWhenUsed="0"/>
-    <w:lsdException w:name="Colorful Shading" w:semiHidden="0" w:uiPriority="71" w:unhideWhenUsed="0"/>
-    <w:lsdException w:name="Colorful List" w:semiHidden="0" w:uiPriority="72" w:unhideWhenUsed="0"/>
-    <w:lsdException w:name="Colorful Grid" w:semiHidden="0" w:uiPriority="73" w:unhideWhenUsed="0"/>
-    <w:lsdException w:name="Light Shading Accent 1" w:semiHidden="0" w:uiPriority="60" w:unhideWhenUsed="0"/>
-    <w:lsdException w:name="Light List Accent 1" w:semiHidden="0" w:uiPriority="61" w:unhideWhenUsed="0"/>
-    <w:lsdException w:name="Light Grid Accent 1" w:semiHidden="0" w:uiPriority="62" w:unhideWhenUsed="0"/>
-    <w:lsdException w:name="Medium Shading 1 Accent 1" w:semiHidden="0" w:uiPriority="63" w:unhideWhenUsed="0"/>
-    <w:lsdException w:name="Medium Shading 2 Accent 1" w:semiHidden="0" w:uiPriority="64" w:unhideWhenUsed="0"/>
-    <w:lsdException w:name="Medium List 1 Accent 1" w:semiHidden="0" w:uiPriority="65" w:unhideWhenUsed="0"/>
-    <w:lsdException w:name="Revision" w:unhideWhenUsed="0"/>
-    <w:lsdException w:name="List Paragraph" w:semiHidden="0" w:uiPriority="34" w:unhideWhenUsed="0" w:qFormat="1"/>
-    <w:lsdException w:name="Quote" w:semiHidden="0" w:uiPriority="29" w:unhideWhenUsed="0" w:qFormat="1"/>
-    <w:lsdException w:name="Intense Quote" w:semiHidden="0" w:uiPriority="30" w:unhideWhenUsed="0" w:qFormat="1"/>
-    <w:lsdException w:name="Medium List 2 Accent 1" w:semiHidden="0" w:uiPriority="66" w:unhideWhenUsed="0"/>
-    <w:lsdException w:name="Medium Grid 1 Accent 1" w:semiHidden="0" w:uiPriority="67" w:unhideWhenUsed="0"/>
-    <w:lsdException w:name="Medium Grid 2 Accent 1" w:semiHidden="0" w:uiPriority="68" w:unhideWhenUsed="0"/>
-    <w:lsdException w:name="Medium Grid 3 Accent 1" w:semiHidden="0" w:uiPriority="69" w:unhideWhenUsed="0"/>
-    <w:lsdException w:name="Dark List Accent 1" w:semiHidden="0" w:uiPriority="70" w:unhideWhenUsed="0"/>
-    <w:lsdException w:name="Colorful Shading Accent 1" w:semiHidden="0" w:uiPriority="71" w:unhideWhenUsed="0"/>
-    <w:lsdException w:name="Colorful List Accent 1" w:semiHidden="0" w:uiPriority="72" w:unhideWhenUsed="0"/>
-    <w:lsdException w:name="Colorful Grid Accent 1" w:semiHidden="0" w:uiPriority="73" w:unhideWhenUsed="0"/>
-    <w:lsdException w:name="Light Shading Accent 2" w:semiHidden="0" w:uiPriority="60" w:unhideWhenUsed="0"/>
-    <w:lsdException w:name="Light List Accent 2" w:semiHidden="0" w:uiPriority="61" w:unhideWhenUsed="0"/>
-    <w:lsdException w:name="Light Grid Accent 2" w:semiHidden="0" w:uiPriority="62" w:unhideWhenUsed="0"/>
-    <w:lsdException w:name="Medium Shading 1 Accent 2" w:semiHidden="0" w:uiPriority="63" w:unhideWhenUsed="0"/>
-    <w:lsdException w:name="Medium Shading 2 Accent 2" w:semiHidden="0" w:uiPriority="64" w:unhideWhenUsed="0"/>
-    <w:lsdException w:name="Medium List 1 Accent 2" w:semiHidden="0" w:uiPriority="65" w:unhideWhenUsed="0"/>
-    <w:lsdException w:name="Medium List 2 Accent 2" w:semiHidden="0" w:uiPriority="66" w:unhideWhenUsed="0"/>
-    <w:lsdException w:name="Medium Grid 1 Accent 2" w:semiHidden="0" w:uiPriority="67" w:unhideWhenUsed="0"/>
-    <w:lsdException w:name="Medium Grid 2 Accent 2" w:semiHidden="0" w:uiPriority="68" w:unhideWhenUsed="0"/>
-    <w:lsdException w:name="Medium Grid 3 Accent 2" w:semiHidden="0" w:uiPriority="69" w:unhideWhenUsed="0"/>
-    <w:lsdException w:name="Dark List Accent 2" w:semiHidden="0" w:uiPriority="70" w:unhideWhenUsed="0"/>
-    <w:lsdException w:name="Colorful Shading Accent 2" w:semiHidden="0" w:uiPriority="71" w:unhideWhenUsed="0"/>
-    <w:lsdException w:name="Colorful List Accent 2" w:semiHidden="0" w:uiPriority="72" w:unhideWhenUsed="0"/>
-    <w:lsdException w:name="Colorful Grid Accent 2" w:semiHidden="0" w:uiPriority="73" w:unhideWhenUsed="0"/>
-    <w:lsdException w:name="Light Shading Accent 3" w:semiHidden="0" w:uiPriority="60" w:unhideWhenUsed="0"/>
-    <w:lsdException w:name="Light List Accent 3" w:semiHidden="0" w:uiPriority="61" w:unhideWhenUsed="0"/>
-    <w:lsdException w:name="Light Grid Accent 3" w:semiHidden="0" w:uiPriority="62" w:unhideWhenUsed="0"/>
-    <w:lsdException w:name="Medium Shading 1 Accent 3" w:semiHidden="0" w:uiPriority="63" w:unhideWhenUsed="0"/>
-    <w:lsdException w:name="Medium Shading 2 Accent 3" w:semiHidden="0" w:uiPriority="64" w:unhideWhenUsed="0"/>
-    <w:lsdException w:name="Medium List 1 Accent 3" w:semiHidden="0" w:uiPriority="65" w:unhideWhenUsed="0"/>
-    <w:lsdException w:name="Medium List 2 Accent 3" w:semiHidden="0" w:uiPriority="66" w:unhideWhenUsed="0"/>
-    <w:lsdException w:name="Medium Grid 1 Accent 3" w:semiHidden="0" w:uiPriority="67" w:unhideWhenUsed="0"/>
-    <w:lsdException w:name="Medium Grid 2 Accent 3" w:semiHidden="0" w:uiPriority="68" w:unhideWhenUsed="0"/>
-    <w:lsdException w:name="Medium Grid 3 Accent 3" w:semiHidden="0" w:uiPriority="69" w:unhideWhenUsed="0"/>
-    <w:lsdException w:name="Dark List Accent 3" w:semiHidden="0" w:uiPriority="70" w:unhideWhenUsed="0"/>
-    <w:lsdException w:name="Colorful Shading Accent 3" w:semiHidden="0" w:uiPriority="71" w:unhideWhenUsed="0"/>
-    <w:lsdException w:name="Colorful List Accent 3" w:semiHidden="0" w:uiPriority="72" w:unhideWhenUsed="0"/>
-    <w:lsdException w:name="Colorful Grid Accent 3" w:semiHidden="0" w:uiPriority="73" w:unhideWhenUsed="0"/>
-    <w:lsdException w:name="Light Shading Accent 4" w:semiHidden="0" w:uiPriority="60" w:unhideWhenUsed="0"/>
-    <w:lsdException w:name="Light List Accent 4" w:semiHidden="0" w:uiPriority="61" w:unhideWhenUsed="0"/>
-    <w:lsdException w:name="Light Grid Accent 4" w:semiHidden="0" w:uiPriority="62" w:unhideWhenUsed="0"/>
-    <w:lsdException w:name="Medium Shading 1 Accent 4" w:semiHidden="0" w:uiPriority="63" w:unhideWhenUsed="0"/>
-    <w:lsdException w:name="Medium Shading 2 Accent 4" w:semiHidden="0" w:uiPriority="64" w:unhideWhenUsed="0"/>
-    <w:lsdException w:name="Medium List 1 Accent 4" w:semiHidden="0" w:uiPriority="65" w:unhideWhenUsed="0"/>
-    <w:lsdException w:name="Medium List 2 Accent 4" w:semiHidden="0" w:uiPriority="66" w:unhideWhenUsed="0"/>
-    <w:lsdException w:name="Medium Grid 1 Accent 4" w:semiHidden="0" w:uiPriority="67" w:unhideWhenUsed="0"/>
-    <w:lsdException w:name="Medium Grid 2 Accent 4" w:semiHidden="0" w:uiPriority="68" w:unhideWhenUsed="0"/>
-    <w:lsdException w:name="Medium Grid 3 Accent 4" w:semiHidden="0" w:uiPriority="69" w:unhideWhenUsed="0"/>
-    <w:lsdException w:name="Dark List Accent 4" w:semiHidden="0" w:uiPriority="70" w:unhideWhenUsed="0"/>
-    <w:lsdException w:name="Colorful Shading Accent 4" w:semiHidden="0" w:uiPriority="71" w:unhideWhenUsed="0"/>
-    <w:lsdException w:name="Colorful List Accent 4" w:semiHidden="0" w:uiPriority="72" w:unhideWhenUsed="0"/>
-    <w:lsdException w:name="Colorful Grid Accent 4" w:semiHidden="0" w:uiPriority="73" w:unhideWhenUsed="0"/>
-    <w:lsdException w:name="Light Shading Accent 5" w:semiHidden="0" w:uiPriority="60" w:unhideWhenUsed="0"/>
-    <w:lsdException w:name="Light List Accent 5" w:semiHidden="0" w:uiPriority="61" w:unhideWhenUsed="0"/>
-    <w:lsdException w:name="Light Grid Accent 5" w:semiHidden="0" w:uiPriority="62" w:unhideWhenUsed="0"/>
-    <w:lsdException w:name="Medium Shading 1 Accent 5" w:semiHidden="0" w:uiPriority="63" w:unhideWhenUsed="0"/>
-    <w:lsdException w:name="Medium Shading 2 Accent 5" w:semiHidden="0" w:uiPriority="64" w:unhideWhenUsed="0"/>
-    <w:lsdException w:name="Medium List 1 Accent 5" w:semiHidden="0" w:uiPriority="65" w:unhideWhenUsed="0"/>
-    <w:lsdException w:name="Medium List 2 Accent 5" w:semiHidden="0" w:uiPriority="66" w:unhideWhenUsed="0"/>
-    <w:lsdException w:name="Medium Grid 1 Accent 5" w:semiHidden="0" w:uiPriority="67" w:unhideWhenUsed="0"/>
-    <w:lsdException w:name="Medium Grid 2 Accent 5" w:semiHidden="0" w:uiPriority="68" w:unhideWhenUsed="0"/>
-    <w:lsdException w:name="Medium Grid 3 Accent 5" w:semiHidden="0" w:uiPriority="69" w:unhideWhenUsed="0"/>
-    <w:lsdException w:name="Dark List Accent 5" w:semiHidden="0" w:uiPriority="70" w:unhideWhenUsed="0"/>
-    <w:lsdException w:name="Colorful Shading Accent 5" w:semiHidden="0" w:uiPriority="71" w:unhideWhenUsed="0"/>
-    <w:lsdException w:name="Colorful List Accent 5" w:semiHidden="0" w:uiPriority="72" w:unhideWhenUsed="0"/>
-    <w:lsdException w:name="Colorful Grid Accent 5" w:semiHidden="0" w:uiPriority="73" w:unhideWhenUsed="0"/>
-    <w:lsdException w:name="Light Shading Accent 6" w:semiHidden="0" w:uiPriority="60" w:unhideWhenUsed="0"/>
-    <w:lsdException w:name="Light List Accent 6" w:semiHidden="0" w:uiPriority="61" w:unhideWhenUsed="0"/>
-    <w:lsdException w:name="Light Grid Accent 6" w:semiHidden="0" w:uiPriority="62" w:unhideWhenUsed="0"/>
-    <w:lsdException w:name="Medium Shading 1 Accent 6" w:semiHidden="0" w:uiPriority="63" w:unhideWhenUsed="0"/>
-    <w:lsdException w:name="Medium Shading 2 Accent 6" w:semiHidden="0" w:uiPriority="64" w:unhideWhenUsed="0"/>
-    <w:lsdException w:name="Medium List 1 Accent 6" w:semiHidden="0" w:uiPriority="65" w:unhideWhenUsed="0"/>
-    <w:lsdException w:name="Medium List 2 Accent 6" w:semiHidden="0" w:uiPriority="66" w:unhideWhenUsed="0"/>
-    <w:lsdException w:name="Medium Grid 1 Accent 6" w:semiHidden="0" w:uiPriority="67" w:unhideWhenUsed="0"/>
-    <w:lsdException w:name="Medium Grid 2 Accent 6" w:semiHidden="0" w:uiPriority="68" w:unhideWhenUsed="0"/>
-    <w:lsdException w:name="Medium Grid 3 Accent 6" w:semiHidden="0" w:uiPriority="69" w:unhideWhenUsed="0"/>
-    <w:lsdException w:name="Dark List Accent 6" w:semiHidden="0" w:uiPriority="70" w:unhideWhenUsed="0"/>
-    <w:lsdException w:name="Colorful Shading Accent 6" w:semiHidden="0" w:uiPriority="71" w:unhideWhenUsed="0"/>
-    <w:lsdException w:name="Colorful List Accent 6" w:semiHidden="0" w:uiPriority="72" w:unhideWhenUsed="0"/>
-    <w:lsdException w:name="Colorful Grid Accent 6" w:semiHidden="0" w:uiPriority="73" w:unhideWhenUsed="0"/>
-    <w:lsdException w:name="Subtle Emphasis" w:semiHidden="0" w:uiPriority="19" w:unhideWhenUsed="0" w:qFormat="1"/>
-    <w:lsdException w:name="Intense Emphasis" w:semiHidden="0" w:uiPriority="21" w:unhideWhenUsed="0" w:qFormat="1"/>
-    <w:lsdException w:name="Subtle Reference" w:semiHidden="0" w:uiPriority="31" w:unhideWhenUsed="0" w:qFormat="1"/>
-    <w:lsdException w:name="Intense Reference" w:semiHidden="0" w:uiPriority="32" w:unhideWhenUsed="0" w:qFormat="1"/>
-    <w:lsdException w:name="Book Title" w:semiHidden="0" w:uiPriority="33" w:unhideWhenUsed="0" w:qFormat="1"/>
-    <w:lsdException w:name="Bibliography" w:uiPriority="37"/>
-    <w:lsdException w:name="TOC Heading" w:uiPriority="39" w:qFormat="1"/>
-  </w:latentStyles>
-  <w:style w:type="paragraph" w:default="1" w:styleId="Normal">
-    <w:name w:val="Normal"/>
+  <w:style w:type="paragraph" w:styleId="Lgende">
+    <w:name w:val="caption"/>
+    <w:basedOn w:val="Normal"/>
+    <w:next w:val="Normal"/>
+    <w:uiPriority w:val="35"/>
+    <w:unhideWhenUsed/>
     <w:qFormat/>
-  </w:style>
-  <w:style w:type="character" w:default="1" w:styleId="DefaultParagraphFont">
-    <w:name w:val="Default Paragraph Font"/>
-    <w:uiPriority w:val="1"/>
-    <w:semiHidden/>
-    <w:unhideWhenUsed/>
-  </w:style>
-  <w:style w:type="table" w:default="1" w:styleId="TableNormal">
-    <w:name w:val="Normal Table"/>
-    <w:uiPriority w:val="99"/>
-    <w:semiHidden/>
-    <w:unhideWhenUsed/>
-    <w:tblPr>
-      <w:tblInd w:w="0" w:type="dxa"/>
-      <w:tblCellMar>
-        <w:top w:w="0" w:type="dxa"/>
-        <w:left w:w="108" w:type="dxa"/>
-        <w:bottom w:w="0" w:type="dxa"/>
-        <w:right w:w="108" w:type="dxa"/>
-      </w:tblCellMar>
-    </w:tblPr>
-  </w:style>
-  <w:style w:type="numbering" w:default="1" w:styleId="NoList">
-    <w:name w:val="No List"/>
-    <w:uiPriority w:val="99"/>
-    <w:semiHidden/>
-    <w:unhideWhenUsed/>
+    <w:rsid w:val="00B06758"/>
+    <w:pPr>
+      <w:spacing w:after="200" w:line="240" w:lineRule="auto"/>
+    </w:pPr>
+    <w:rPr>
+      <w:i/>
+      <w:iCs/>
+      <w:color w:val="1F497D" w:themeColor="text2"/>
+      <w:sz w:val="18"/>
+      <w:szCs w:val="18"/>
+    </w:rPr>
   </w:style>
 </w:styles>
 </file>
@@ -3288,7 +5115,7 @@
 </file>
 
 <file path=customXml/itemProps1.xml><?xml version="1.0" encoding="utf-8"?>
-<ds:datastoreItem xmlns:ds="http://schemas.openxmlformats.org/officeDocument/2006/customXml" ds:itemID="{4A955C11-0A56-48C6-8AB9-80613808D8B8}">
+<ds:datastoreItem xmlns:ds="http://schemas.openxmlformats.org/officeDocument/2006/customXml" ds:itemID="{23569616-7103-4731-95FE-8C18A2FDF75D}">
   <ds:schemaRefs>
     <ds:schemaRef ds:uri="http://schemas.openxmlformats.org/officeDocument/2006/bibliography"/>
   </ds:schemaRefs>

</xml_diff>

<commit_message>
partie theorique et equations du rapport terminee
</commit_message>
<xml_diff>
--- a/TP1/rapport/phs4700_devoir1_rapport.docx
+++ b/TP1/rapport/phs4700_devoir1_rapport.docx
@@ -2204,7 +2204,49 @@
           <w:rFonts w:cs="Arial"/>
           <w:lang w:val="fr-CA"/>
         </w:rPr>
-        <w:t>omposé de cylindre et de cônes.</w:t>
+        <w:t>omposé de</w:t>
+      </w:r>
+      <w:r>
+        <w:rPr>
+          <w:rFonts w:cs="Arial"/>
+          <w:lang w:val="fr-CA"/>
+        </w:rPr>
+        <w:t xml:space="preserve"> plusieurs</w:t>
+      </w:r>
+      <w:r>
+        <w:rPr>
+          <w:rFonts w:cs="Arial"/>
+          <w:lang w:val="fr-CA"/>
+        </w:rPr>
+        <w:t xml:space="preserve"> cylindre</w:t>
+      </w:r>
+      <w:r>
+        <w:rPr>
+          <w:rFonts w:cs="Arial"/>
+          <w:lang w:val="fr-CA"/>
+        </w:rPr>
+        <w:t>s</w:t>
+      </w:r>
+      <w:r>
+        <w:rPr>
+          <w:rFonts w:cs="Arial"/>
+          <w:lang w:val="fr-CA"/>
+        </w:rPr>
+        <w:t xml:space="preserve"> et de</w:t>
+      </w:r>
+      <w:r>
+        <w:rPr>
+          <w:rFonts w:cs="Arial"/>
+          <w:lang w:val="fr-CA"/>
+        </w:rPr>
+        <w:t xml:space="preserve"> plusieurs</w:t>
+      </w:r>
+      <w:r>
+        <w:rPr>
+          <w:rFonts w:cs="Arial"/>
+          <w:lang w:val="fr-CA"/>
+        </w:rPr>
+        <w:t xml:space="preserve"> cônes.</w:t>
       </w:r>
       <w:r>
         <w:rPr>
@@ -2218,14 +2260,35 @@
           <w:rFonts w:cs="Arial"/>
           <w:lang w:val="fr-CA"/>
         </w:rPr>
-        <w:t>Pour les cônes, l</w:t>
-      </w:r>
-      <w:r>
-        <w:rPr>
-          <w:rFonts w:cs="Arial"/>
-          <w:lang w:val="fr-CA"/>
-        </w:rPr>
-        <w:t xml:space="preserve">e centre de </w:t>
+        <w:t xml:space="preserve">Compte tenu du fait que les cônes ont une direction z, </w:t>
+      </w:r>
+      <w:r>
+        <w:rPr>
+          <w:rFonts w:cs="Arial"/>
+          <w:lang w:val="fr-CA"/>
+        </w:rPr>
+        <w:t>l</w:t>
+      </w:r>
+      <w:r>
+        <w:rPr>
+          <w:rFonts w:cs="Arial"/>
+          <w:lang w:val="fr-CA"/>
+        </w:rPr>
+        <w:t>e</w:t>
+      </w:r>
+      <w:r>
+        <w:rPr>
+          <w:rFonts w:cs="Arial"/>
+          <w:lang w:val="fr-CA"/>
+        </w:rPr>
+        <w:t>ur</w:t>
+      </w:r>
+      <w:r>
+        <w:rPr>
+          <w:rFonts w:cs="Arial"/>
+          <w:lang w:val="fr-CA"/>
+        </w:rPr>
+        <w:t xml:space="preserve"> centre de </w:t>
       </w:r>
       <w:r>
         <w:rPr>
@@ -2324,6 +2387,7 @@
           <w:rFonts w:cs="Arial"/>
           <w:sz w:val="22"/>
           <w:szCs w:val="22"/>
+          <w:lang w:val="fr-CA"/>
         </w:rPr>
         <w:fldChar w:fldCharType="begin"/>
       </w:r>
@@ -2341,6 +2405,7 @@
           <w:rFonts w:cs="Arial"/>
           <w:sz w:val="22"/>
           <w:szCs w:val="22"/>
+          <w:lang w:val="fr-CA"/>
         </w:rPr>
         <w:fldChar w:fldCharType="separate"/>
       </w:r>
@@ -2359,6 +2424,7 @@
           <w:rFonts w:cs="Arial"/>
           <w:sz w:val="22"/>
           <w:szCs w:val="22"/>
+          <w:lang w:val="fr-CA"/>
         </w:rPr>
         <w:fldChar w:fldCharType="end"/>
       </w:r>
@@ -2375,21 +2441,35 @@
           <w:rFonts w:cs="Arial"/>
           <w:lang w:val="fr-CA"/>
         </w:rPr>
-        <w:t xml:space="preserve">Et </w:t>
-      </w:r>
-      <w:r>
-        <w:rPr>
-          <w:rFonts w:cs="Arial"/>
-          <w:lang w:val="fr-CA"/>
-        </w:rPr>
-        <w:t xml:space="preserve">pour </w:t>
-      </w:r>
-      <w:r>
-        <w:rPr>
-          <w:rFonts w:cs="Arial"/>
-          <w:lang w:val="fr-CA"/>
-        </w:rPr>
-        <w:t xml:space="preserve">les cylindres, le centre de masse </w:t>
+        <w:t>Pour</w:t>
+      </w:r>
+      <w:r>
+        <w:rPr>
+          <w:rFonts w:cs="Arial"/>
+          <w:lang w:val="fr-CA"/>
+        </w:rPr>
+        <w:t xml:space="preserve"> </w:t>
+      </w:r>
+      <w:r>
+        <w:rPr>
+          <w:rFonts w:cs="Arial"/>
+          <w:lang w:val="fr-CA"/>
+        </w:rPr>
+        <w:t>les cylindres</w:t>
+      </w:r>
+      <w:r>
+        <w:rPr>
+          <w:rFonts w:cs="Arial"/>
+          <w:lang w:val="fr-CA"/>
+        </w:rPr>
+        <w:t>, qui ont également une direction z)</w:t>
+      </w:r>
+      <w:r>
+        <w:rPr>
+          <w:rFonts w:cs="Arial"/>
+          <w:lang w:val="fr-CA"/>
+        </w:rPr>
+        <w:t xml:space="preserve">, le centre de masse </w:t>
       </w:r>
       <w:r>
         <w:rPr>
@@ -2483,6 +2563,7 @@
           <w:rFonts w:cs="Arial"/>
           <w:sz w:val="22"/>
           <w:szCs w:val="22"/>
+          <w:lang w:val="fr-CA"/>
         </w:rPr>
         <w:fldChar w:fldCharType="begin"/>
       </w:r>
@@ -2500,6 +2581,7 @@
           <w:rFonts w:cs="Arial"/>
           <w:sz w:val="22"/>
           <w:szCs w:val="22"/>
+          <w:lang w:val="fr-CA"/>
         </w:rPr>
         <w:fldChar w:fldCharType="separate"/>
       </w:r>
@@ -2518,6 +2600,7 @@
           <w:rFonts w:cs="Arial"/>
           <w:sz w:val="22"/>
           <w:szCs w:val="22"/>
+          <w:lang w:val="fr-CA"/>
         </w:rPr>
         <w:fldChar w:fldCharType="end"/>
       </w:r>
@@ -2767,31 +2850,14 @@
           <w:lang w:val="fr-CA"/>
         </w:rPr>
       </w:pPr>
-      <w:proofErr w:type="spellStart"/>
-      <w:r>
-        <w:rPr>
-          <w:rFonts w:cs="Arial"/>
-          <w:sz w:val="22"/>
-          <w:szCs w:val="22"/>
-        </w:rPr>
-        <w:t>É</w:t>
-      </w:r>
-      <w:r>
-        <w:rPr>
-          <w:rFonts w:cs="Arial"/>
-          <w:sz w:val="22"/>
-          <w:szCs w:val="22"/>
-        </w:rPr>
-        <w:t>quation</w:t>
-      </w:r>
-      <w:proofErr w:type="spellEnd"/>
-      <w:r>
-        <w:rPr>
-          <w:rFonts w:cs="Arial"/>
-          <w:sz w:val="22"/>
-          <w:szCs w:val="22"/>
-        </w:rPr>
-        <w:t xml:space="preserve"> </w:t>
+      <w:r>
+        <w:rPr>
+          <w:rFonts w:cs="Arial"/>
+          <w:sz w:val="22"/>
+          <w:szCs w:val="22"/>
+          <w:lang w:val="fr-CA"/>
+        </w:rPr>
+        <w:t xml:space="preserve">Équation </w:t>
       </w:r>
       <w:r>
         <w:rPr>
@@ -2806,6 +2872,7 @@
           <w:rFonts w:cs="Arial"/>
           <w:sz w:val="22"/>
           <w:szCs w:val="22"/>
+          <w:lang w:val="fr-CA"/>
         </w:rPr>
         <w:instrText xml:space="preserve"> SEQ Equation \* ARABIC </w:instrText>
       </w:r>
@@ -2823,6 +2890,7 @@
           <w:noProof/>
           <w:sz w:val="22"/>
           <w:szCs w:val="22"/>
+          <w:lang w:val="fr-CA"/>
         </w:rPr>
         <w:t>3</w:t>
       </w:r>
@@ -3153,6 +3221,7 @@
           <w:rFonts w:cs="Arial"/>
           <w:sz w:val="22"/>
           <w:szCs w:val="22"/>
+          <w:lang w:val="fr-CA"/>
         </w:rPr>
         <w:fldChar w:fldCharType="begin"/>
       </w:r>
@@ -3170,6 +3239,7 @@
           <w:rFonts w:cs="Arial"/>
           <w:sz w:val="22"/>
           <w:szCs w:val="22"/>
+          <w:lang w:val="fr-CA"/>
         </w:rPr>
         <w:fldChar w:fldCharType="separate"/>
       </w:r>
@@ -3188,6 +3258,7 @@
           <w:rFonts w:cs="Arial"/>
           <w:sz w:val="22"/>
           <w:szCs w:val="22"/>
+          <w:lang w:val="fr-CA"/>
         </w:rPr>
         <w:fldChar w:fldCharType="end"/>
       </w:r>
@@ -3277,7 +3348,23 @@
           <w:rFonts w:cs="Arial"/>
           <w:lang w:val="fr-CA"/>
         </w:rPr>
-        <w:t xml:space="preserve"> est en fait le bras de levier, c’est-à-dire la distance entre le point d’application </w:t>
+        <w:t xml:space="preserve"> est en fait le bras de levier, c’est-à-dire </w:t>
+      </w:r>
+      <w:proofErr w:type="gramStart"/>
+      <w:r>
+        <w:rPr>
+          <w:rFonts w:cs="Arial"/>
+          <w:lang w:val="fr-CA"/>
+        </w:rPr>
+        <w:t>la</w:t>
+      </w:r>
+      <w:proofErr w:type="gramEnd"/>
+      <w:r>
+        <w:rPr>
+          <w:rFonts w:cs="Arial"/>
+          <w:lang w:val="fr-CA"/>
+        </w:rPr>
+        <w:t xml:space="preserve"> distance entre le point d’application </w:t>
       </w:r>
       <w:r>
         <w:rPr>
@@ -3313,32 +3400,1148 @@
           <w:rFonts w:cs="Arial"/>
           <w:lang w:val="fr-CA"/>
         </w:rPr>
-        <w:t>L’équation du</w:t>
-      </w:r>
-      <w:r>
-        <w:rPr>
-          <w:rFonts w:cs="Arial"/>
-          <w:lang w:val="fr-CA"/>
-        </w:rPr>
-        <w:t xml:space="preserve"> moment cinétique </w:t>
-      </w:r>
-      <w:r>
-        <w:rPr>
-          <w:rFonts w:cs="Arial"/>
-          <w:lang w:val="fr-CA"/>
-        </w:rPr>
-        <w:t>(</w:t>
-      </w:r>
-      <w:r>
-        <w:rPr>
-          <w:rFonts w:cs="Arial"/>
-          <w:lang w:val="fr-CA"/>
-        </w:rPr>
-        <w:t>L</w:t>
-      </w:r>
-      <w:r>
-        <w:rPr>
-          <w:rFonts w:ascii="Cambria Math" w:hAnsi="Cambria Math" w:cs="Cambria Math"/>
+        <w:t>Le</w:t>
+      </w:r>
+      <w:r>
+        <w:rPr>
+          <w:rFonts w:cs="Arial"/>
+          <w:lang w:val="fr-CA"/>
+        </w:rPr>
+        <w:t>s</w:t>
+      </w:r>
+      <w:r>
+        <w:rPr>
+          <w:rFonts w:cs="Arial"/>
+          <w:lang w:val="fr-CA"/>
+        </w:rPr>
+        <w:t xml:space="preserve"> moments d’inertie des</w:t>
+      </w:r>
+      <w:r>
+        <w:rPr>
+          <w:rFonts w:cs="Arial"/>
+          <w:lang w:val="fr-CA"/>
+        </w:rPr>
+        <w:t xml:space="preserve"> cylindres </w:t>
+      </w:r>
+      <w:r>
+        <w:rPr>
+          <w:rFonts w:cs="Arial"/>
+          <w:lang w:val="fr-CA"/>
+        </w:rPr>
+        <w:t xml:space="preserve">sont déterminés à partir du rayon (r), de la hauteur (h) et de la masse </w:t>
+      </w:r>
+      <w:r>
+        <w:rPr>
+          <w:rFonts w:cs="Arial"/>
+          <w:lang w:val="fr-CA"/>
+        </w:rPr>
+        <w:t xml:space="preserve">(m) </w:t>
+      </w:r>
+      <w:bookmarkStart w:id="2" w:name="_GoBack"/>
+      <w:bookmarkEnd w:id="2"/>
+      <w:r>
+        <w:rPr>
+          <w:rFonts w:cs="Arial"/>
+          <w:lang w:val="fr-CA"/>
+        </w:rPr>
+        <w:t>du cylindre.</w:t>
+      </w:r>
+      <w:r>
+        <w:rPr>
+          <w:rFonts w:cs="Arial"/>
+          <w:lang w:val="fr-CA"/>
+        </w:rPr>
+        <w:t xml:space="preserve"> </w:t>
+      </w:r>
+      <w:r>
+        <w:rPr>
+          <w:rFonts w:cs="Arial"/>
+          <w:lang w:val="fr-CA"/>
+        </w:rPr>
+        <w:t xml:space="preserve">En ce qui concerne les cylindres orientés en z, la distribution de la masse autour du centre de masse est la même sur l’axe des x </w:t>
+      </w:r>
+      <w:r>
+        <w:rPr>
+          <w:rFonts w:cs="Arial"/>
+          <w:lang w:val="fr-CA"/>
+        </w:rPr>
+        <w:t xml:space="preserve">que </w:t>
+      </w:r>
+      <w:r>
+        <w:rPr>
+          <w:rFonts w:cs="Arial"/>
+          <w:lang w:val="fr-CA"/>
+        </w:rPr>
+        <w:t>sur l’axe des y. Alors, l</w:t>
+      </w:r>
+      <w:r>
+        <w:rPr>
+          <w:rFonts w:cs="Arial"/>
+          <w:lang w:val="fr-CA"/>
+        </w:rPr>
+        <w:t>es équations des moments d’inertie par rapport à l’axe x et à l’axe y sont les mêmes.</w:t>
+      </w:r>
+    </w:p>
+    <w:p>
+      <w:pPr>
+        <w:rPr>
+          <w:rFonts w:eastAsiaTheme="minorEastAsia" w:cs="Arial"/>
+          <w:color w:val="000000"/>
+          <w:lang w:val="fr-CA"/>
+        </w:rPr>
+      </w:pPr>
+      <m:oMathPara>
+        <m:oMath>
+          <m:sSub>
+            <m:sSubPr>
+              <m:ctrlPr>
+                <w:rPr>
+                  <w:rFonts w:ascii="Cambria Math" w:hAnsi="Cambria Math" w:cs="Arial"/>
+                  <w:color w:val="000000"/>
+                  <w:lang w:val="fr-CA"/>
+                </w:rPr>
+              </m:ctrlPr>
+            </m:sSubPr>
+            <m:e>
+              <m:r>
+                <m:rPr>
+                  <m:sty m:val="bi"/>
+                </m:rPr>
+                <w:rPr>
+                  <w:rFonts w:ascii="Cambria Math" w:hAnsi="Cambria Math" w:cs="Arial"/>
+                  <w:color w:val="000000"/>
+                  <w:lang w:val="fr-CA"/>
+                </w:rPr>
+                <m:t>I</m:t>
+              </m:r>
+            </m:e>
+            <m:sub>
+              <m:r>
+                <m:rPr>
+                  <m:sty m:val="p"/>
+                </m:rPr>
+                <w:rPr>
+                  <w:rFonts w:ascii="Cambria Math" w:hAnsi="Cambria Math" w:cs="Arial"/>
+                  <w:color w:val="000000"/>
+                  <w:lang w:val="fr-CA"/>
+                </w:rPr>
+                <m:t>c,zz</m:t>
+              </m:r>
+            </m:sub>
+          </m:sSub>
+          <m:r>
+            <m:rPr>
+              <m:sty m:val="p"/>
+            </m:rPr>
+            <w:rPr>
+              <w:rFonts w:ascii="Cambria Math" w:hAnsi="Cambria Math" w:cs="Arial"/>
+              <w:color w:val="000000"/>
+              <w:lang w:val="fr-CA"/>
+            </w:rPr>
+            <m:t>=</m:t>
+          </m:r>
+          <m:f>
+            <m:fPr>
+              <m:ctrlPr>
+                <w:rPr>
+                  <w:rFonts w:ascii="Cambria Math" w:hAnsi="Cambria Math" w:cs="Arial"/>
+                  <w:color w:val="000000"/>
+                  <w:lang w:val="fr-CA"/>
+                </w:rPr>
+              </m:ctrlPr>
+            </m:fPr>
+            <m:num>
+              <m:sSup>
+                <m:sSupPr>
+                  <m:ctrlPr>
+                    <w:rPr>
+                      <w:rFonts w:ascii="Cambria Math" w:hAnsi="Cambria Math" w:cs="Arial"/>
+                      <w:color w:val="000000"/>
+                      <w:lang w:val="fr-CA"/>
+                    </w:rPr>
+                  </m:ctrlPr>
+                </m:sSupPr>
+                <m:e>
+                  <m:r>
+                    <m:rPr>
+                      <m:sty m:val="p"/>
+                    </m:rPr>
+                    <w:rPr>
+                      <w:rFonts w:ascii="Cambria Math" w:hAnsi="Cambria Math" w:cs="Arial"/>
+                      <w:color w:val="000000"/>
+                      <w:lang w:val="fr-CA"/>
+                    </w:rPr>
+                    <m:t>mr</m:t>
+                  </m:r>
+                </m:e>
+                <m:sup>
+                  <m:r>
+                    <m:rPr>
+                      <m:sty m:val="p"/>
+                    </m:rPr>
+                    <w:rPr>
+                      <w:rFonts w:ascii="Cambria Math" w:hAnsi="Cambria Math" w:cs="Arial"/>
+                      <w:color w:val="000000"/>
+                      <w:lang w:val="fr-CA"/>
+                    </w:rPr>
+                    <m:t>2</m:t>
+                  </m:r>
+                </m:sup>
+              </m:sSup>
+            </m:num>
+            <m:den>
+              <m:r>
+                <w:rPr>
+                  <w:rFonts w:ascii="Cambria Math" w:hAnsi="Cambria Math" w:cs="Arial"/>
+                  <w:color w:val="000000"/>
+                  <w:lang w:val="fr-CA"/>
+                </w:rPr>
+                <m:t>2</m:t>
+              </m:r>
+            </m:den>
+          </m:f>
+        </m:oMath>
+      </m:oMathPara>
+    </w:p>
+    <w:p>
+      <w:pPr>
+        <w:pStyle w:val="Lgende"/>
+        <w:jc w:val="center"/>
+        <w:rPr>
+          <w:rFonts w:eastAsiaTheme="minorEastAsia" w:cs="Arial"/>
+          <w:color w:val="000000"/>
+          <w:sz w:val="22"/>
+          <w:szCs w:val="22"/>
+          <w:lang w:val="fr-CA"/>
+        </w:rPr>
+      </w:pPr>
+      <w:proofErr w:type="spellStart"/>
+      <w:r>
+        <w:rPr>
+          <w:sz w:val="22"/>
+          <w:szCs w:val="22"/>
+        </w:rPr>
+        <w:t>É</w:t>
+      </w:r>
+      <w:r>
+        <w:rPr>
+          <w:sz w:val="22"/>
+          <w:szCs w:val="22"/>
+        </w:rPr>
+        <w:t>quation</w:t>
+      </w:r>
+      <w:proofErr w:type="spellEnd"/>
+      <w:r>
+        <w:rPr>
+          <w:sz w:val="22"/>
+          <w:szCs w:val="22"/>
+        </w:rPr>
+        <w:t xml:space="preserve"> </w:t>
+      </w:r>
+      <w:r>
+        <w:rPr>
+          <w:sz w:val="22"/>
+          <w:szCs w:val="22"/>
+        </w:rPr>
+        <w:fldChar w:fldCharType="begin"/>
+      </w:r>
+      <w:r>
+        <w:rPr>
+          <w:sz w:val="22"/>
+          <w:szCs w:val="22"/>
+        </w:rPr>
+        <w:instrText xml:space="preserve"> SEQ Equation \* ARABIC </w:instrText>
+      </w:r>
+      <w:r>
+        <w:rPr>
+          <w:sz w:val="22"/>
+          <w:szCs w:val="22"/>
+        </w:rPr>
+        <w:fldChar w:fldCharType="separate"/>
+      </w:r>
+      <w:r>
+        <w:rPr>
+          <w:noProof/>
+          <w:sz w:val="22"/>
+          <w:szCs w:val="22"/>
+        </w:rPr>
+        <w:t>5</w:t>
+      </w:r>
+      <w:r>
+        <w:rPr>
+          <w:sz w:val="22"/>
+          <w:szCs w:val="22"/>
+        </w:rPr>
+        <w:fldChar w:fldCharType="end"/>
+      </w:r>
+    </w:p>
+    <w:p>
+      <w:pPr>
+        <w:rPr>
+          <w:rFonts w:cs="Arial"/>
+          <w:lang w:val="fr-CA"/>
+        </w:rPr>
+      </w:pPr>
+      <m:oMathPara>
+        <m:oMath>
+          <m:sSub>
+            <m:sSubPr>
+              <m:ctrlPr>
+                <w:rPr>
+                  <w:rFonts w:ascii="Cambria Math" w:hAnsi="Cambria Math" w:cs="Arial"/>
+                  <w:color w:val="000000"/>
+                  <w:lang w:val="fr-CA"/>
+                </w:rPr>
+              </m:ctrlPr>
+            </m:sSubPr>
+            <m:e>
+              <m:sSub>
+                <m:sSubPr>
+                  <m:ctrlPr>
+                    <w:rPr>
+                      <w:rFonts w:ascii="Cambria Math" w:hAnsi="Cambria Math" w:cs="Arial"/>
+                      <w:color w:val="000000"/>
+                      <w:lang w:val="fr-CA"/>
+                    </w:rPr>
+                  </m:ctrlPr>
+                </m:sSubPr>
+                <m:e>
+                  <m:r>
+                    <m:rPr>
+                      <m:sty m:val="bi"/>
+                    </m:rPr>
+                    <w:rPr>
+                      <w:rFonts w:ascii="Cambria Math" w:hAnsi="Cambria Math" w:cs="Arial"/>
+                      <w:color w:val="000000"/>
+                      <w:lang w:val="fr-CA"/>
+                    </w:rPr>
+                    <m:t>I</m:t>
+                  </m:r>
+                </m:e>
+                <m:sub>
+                  <m:r>
+                    <m:rPr>
+                      <m:sty m:val="p"/>
+                    </m:rPr>
+                    <w:rPr>
+                      <w:rFonts w:ascii="Cambria Math" w:hAnsi="Cambria Math" w:cs="Arial"/>
+                      <w:color w:val="000000"/>
+                      <w:lang w:val="fr-CA"/>
+                    </w:rPr>
+                    <m:t>c,xx</m:t>
+                  </m:r>
+                </m:sub>
+              </m:sSub>
+              <m:r>
+                <m:rPr>
+                  <m:sty m:val="p"/>
+                </m:rPr>
+                <w:rPr>
+                  <w:rFonts w:ascii="Cambria Math" w:hAnsi="Cambria Math" w:cs="Arial"/>
+                  <w:color w:val="000000"/>
+                  <w:lang w:val="fr-CA"/>
+                </w:rPr>
+                <m:t>=</m:t>
+              </m:r>
+              <m:r>
+                <m:rPr>
+                  <m:sty m:val="bi"/>
+                </m:rPr>
+                <w:rPr>
+                  <w:rFonts w:ascii="Cambria Math" w:hAnsi="Cambria Math" w:cs="Arial"/>
+                  <w:color w:val="000000"/>
+                  <w:lang w:val="fr-CA"/>
+                </w:rPr>
+                <m:t>I</m:t>
+              </m:r>
+            </m:e>
+            <m:sub>
+              <m:r>
+                <m:rPr>
+                  <m:sty m:val="p"/>
+                </m:rPr>
+                <w:rPr>
+                  <w:rFonts w:ascii="Cambria Math" w:hAnsi="Cambria Math" w:cs="Arial"/>
+                  <w:color w:val="000000"/>
+                  <w:lang w:val="fr-CA"/>
+                </w:rPr>
+                <m:t>c,yy</m:t>
+              </m:r>
+            </m:sub>
+          </m:sSub>
+          <m:r>
+            <m:rPr>
+              <m:sty m:val="p"/>
+            </m:rPr>
+            <w:rPr>
+              <w:rFonts w:ascii="Cambria Math" w:hAnsi="Cambria Math" w:cs="Arial"/>
+              <w:color w:val="000000"/>
+              <w:lang w:val="fr-CA"/>
+            </w:rPr>
+            <m:t>=</m:t>
+          </m:r>
+          <m:f>
+            <m:fPr>
+              <m:ctrlPr>
+                <w:rPr>
+                  <w:rFonts w:ascii="Cambria Math" w:hAnsi="Cambria Math" w:cs="Arial"/>
+                  <w:color w:val="000000"/>
+                  <w:lang w:val="fr-CA"/>
+                </w:rPr>
+              </m:ctrlPr>
+            </m:fPr>
+            <m:num>
+              <m:sSup>
+                <m:sSupPr>
+                  <m:ctrlPr>
+                    <w:rPr>
+                      <w:rFonts w:ascii="Cambria Math" w:hAnsi="Cambria Math" w:cs="Arial"/>
+                      <w:color w:val="000000"/>
+                      <w:lang w:val="fr-CA"/>
+                    </w:rPr>
+                  </m:ctrlPr>
+                </m:sSupPr>
+                <m:e>
+                  <m:r>
+                    <m:rPr>
+                      <m:sty m:val="p"/>
+                    </m:rPr>
+                    <w:rPr>
+                      <w:rFonts w:ascii="Cambria Math" w:hAnsi="Cambria Math" w:cs="Arial"/>
+                      <w:color w:val="000000"/>
+                      <w:lang w:val="fr-CA"/>
+                    </w:rPr>
+                    <m:t>mr</m:t>
+                  </m:r>
+                </m:e>
+                <m:sup>
+                  <m:r>
+                    <m:rPr>
+                      <m:sty m:val="p"/>
+                    </m:rPr>
+                    <w:rPr>
+                      <w:rFonts w:ascii="Cambria Math" w:hAnsi="Cambria Math" w:cs="Arial"/>
+                      <w:color w:val="000000"/>
+                      <w:lang w:val="fr-CA"/>
+                    </w:rPr>
+                    <m:t>2</m:t>
+                  </m:r>
+                </m:sup>
+              </m:sSup>
+            </m:num>
+            <m:den>
+              <m:r>
+                <m:rPr>
+                  <m:sty m:val="p"/>
+                </m:rPr>
+                <w:rPr>
+                  <w:rFonts w:ascii="Cambria Math" w:hAnsi="Cambria Math" w:cs="Arial"/>
+                  <w:color w:val="000000"/>
+                  <w:lang w:val="fr-CA"/>
+                </w:rPr>
+                <m:t>4</m:t>
+              </m:r>
+            </m:den>
+          </m:f>
+          <m:r>
+            <w:rPr>
+              <w:rFonts w:ascii="Cambria Math" w:hAnsi="Cambria Math" w:cs="Arial"/>
+              <w:color w:val="000000"/>
+              <w:lang w:val="fr-CA"/>
+            </w:rPr>
+            <m:t>+</m:t>
+          </m:r>
+          <m:f>
+            <m:fPr>
+              <m:ctrlPr>
+                <w:rPr>
+                  <w:rFonts w:ascii="Cambria Math" w:hAnsi="Cambria Math" w:cs="Arial"/>
+                  <w:i/>
+                  <w:color w:val="000000"/>
+                  <w:lang w:val="fr-CA"/>
+                </w:rPr>
+              </m:ctrlPr>
+            </m:fPr>
+            <m:num>
+              <m:r>
+                <w:rPr>
+                  <w:rFonts w:ascii="Cambria Math" w:hAnsi="Cambria Math" w:cs="Arial"/>
+                  <w:color w:val="000000"/>
+                  <w:lang w:val="fr-CA"/>
+                </w:rPr>
+                <m:t>m</m:t>
+              </m:r>
+              <m:sSup>
+                <m:sSupPr>
+                  <m:ctrlPr>
+                    <w:rPr>
+                      <w:rFonts w:ascii="Cambria Math" w:hAnsi="Cambria Math" w:cs="Arial"/>
+                      <w:i/>
+                      <w:color w:val="000000"/>
+                      <w:lang w:val="fr-CA"/>
+                    </w:rPr>
+                  </m:ctrlPr>
+                </m:sSupPr>
+                <m:e>
+                  <m:r>
+                    <w:rPr>
+                      <w:rFonts w:ascii="Cambria Math" w:hAnsi="Cambria Math" w:cs="Arial"/>
+                      <w:color w:val="000000"/>
+                      <w:lang w:val="fr-CA"/>
+                    </w:rPr>
+                    <m:t>l</m:t>
+                  </m:r>
+                </m:e>
+                <m:sup>
+                  <m:r>
+                    <w:rPr>
+                      <w:rFonts w:ascii="Cambria Math" w:hAnsi="Cambria Math" w:cs="Arial"/>
+                      <w:color w:val="000000"/>
+                      <w:lang w:val="fr-CA"/>
+                    </w:rPr>
+                    <m:t>2</m:t>
+                  </m:r>
+                </m:sup>
+              </m:sSup>
+            </m:num>
+            <m:den>
+              <m:r>
+                <w:rPr>
+                  <w:rFonts w:ascii="Cambria Math" w:hAnsi="Cambria Math" w:cs="Arial"/>
+                  <w:color w:val="000000"/>
+                  <w:lang w:val="fr-CA"/>
+                </w:rPr>
+                <m:t>12</m:t>
+              </m:r>
+            </m:den>
+          </m:f>
+        </m:oMath>
+      </m:oMathPara>
+    </w:p>
+    <w:p>
+      <w:pPr>
+        <w:pStyle w:val="Lgende"/>
+        <w:jc w:val="center"/>
+        <w:rPr>
+          <w:sz w:val="22"/>
+          <w:szCs w:val="22"/>
+          <w:lang w:val="fr-CA"/>
+        </w:rPr>
+      </w:pPr>
+      <w:r>
+        <w:rPr>
+          <w:sz w:val="22"/>
+          <w:szCs w:val="22"/>
+          <w:lang w:val="fr-CA"/>
+        </w:rPr>
+        <w:t>Équation</w:t>
+      </w:r>
+      <w:r>
+        <w:rPr>
+          <w:sz w:val="22"/>
+          <w:szCs w:val="22"/>
+          <w:lang w:val="fr-CA"/>
+        </w:rPr>
+        <w:t xml:space="preserve"> </w:t>
+      </w:r>
+      <w:r>
+        <w:rPr>
+          <w:sz w:val="22"/>
+          <w:szCs w:val="22"/>
+        </w:rPr>
+        <w:fldChar w:fldCharType="begin"/>
+      </w:r>
+      <w:r>
+        <w:rPr>
+          <w:sz w:val="22"/>
+          <w:szCs w:val="22"/>
+          <w:lang w:val="fr-CA"/>
+        </w:rPr>
+        <w:instrText xml:space="preserve"> SEQ Equation \* ARABIC </w:instrText>
+      </w:r>
+      <w:r>
+        <w:rPr>
+          <w:sz w:val="22"/>
+          <w:szCs w:val="22"/>
+        </w:rPr>
+        <w:fldChar w:fldCharType="separate"/>
+      </w:r>
+      <w:r>
+        <w:rPr>
+          <w:noProof/>
+          <w:sz w:val="22"/>
+          <w:szCs w:val="22"/>
+          <w:lang w:val="fr-CA"/>
+        </w:rPr>
+        <w:t>6</w:t>
+      </w:r>
+      <w:r>
+        <w:rPr>
+          <w:sz w:val="22"/>
+          <w:szCs w:val="22"/>
+        </w:rPr>
+        <w:fldChar w:fldCharType="end"/>
+      </w:r>
+    </w:p>
+    <w:p>
+      <w:pPr>
+        <w:rPr>
+          <w:lang w:val="fr-CA"/>
+        </w:rPr>
+      </w:pPr>
+      <w:r>
+        <w:rPr>
+          <w:lang w:val="fr-CA"/>
+        </w:rPr>
+        <w:t>Les cônes du laboratoire ont une orientation z. Encore une fois, la masse est répartie de la même façon autour du centre de masse, donc la formule des moments d’inertie est la même pour les axes x et y.</w:t>
+      </w:r>
+    </w:p>
+    <w:p>
+      <w:pPr>
+        <w:widowControl/>
+        <w:autoSpaceDE w:val="0"/>
+        <w:autoSpaceDN w:val="0"/>
+        <w:adjustRightInd w:val="0"/>
+        <w:spacing w:line="240" w:lineRule="auto"/>
+        <w:jc w:val="left"/>
+        <w:rPr>
+          <w:rFonts w:eastAsiaTheme="minorEastAsia" w:cs="Arial"/>
+          <w:color w:val="000000"/>
+          <w:lang w:val="fr-CA"/>
+        </w:rPr>
+      </w:pPr>
+      <m:oMathPara>
+        <m:oMath>
+          <m:sSub>
+            <m:sSubPr>
+              <m:ctrlPr>
+                <w:rPr>
+                  <w:rFonts w:ascii="Cambria Math" w:hAnsi="Cambria Math" w:cs="Arial"/>
+                  <w:color w:val="000000"/>
+                  <w:lang w:val="fr-CA"/>
+                </w:rPr>
+              </m:ctrlPr>
+            </m:sSubPr>
+            <m:e>
+              <m:r>
+                <m:rPr>
+                  <m:sty m:val="bi"/>
+                </m:rPr>
+                <w:rPr>
+                  <w:rFonts w:ascii="Cambria Math" w:hAnsi="Cambria Math" w:cs="Arial"/>
+                  <w:color w:val="000000"/>
+                  <w:lang w:val="fr-CA"/>
+                </w:rPr>
+                <m:t>I</m:t>
+              </m:r>
+            </m:e>
+            <m:sub>
+              <m:r>
+                <m:rPr>
+                  <m:sty m:val="p"/>
+                </m:rPr>
+                <w:rPr>
+                  <w:rFonts w:ascii="Cambria Math" w:hAnsi="Cambria Math" w:cs="Arial"/>
+                  <w:color w:val="000000"/>
+                  <w:lang w:val="fr-CA"/>
+                </w:rPr>
+                <m:t>c,zz</m:t>
+              </m:r>
+            </m:sub>
+          </m:sSub>
+          <m:r>
+            <m:rPr>
+              <m:sty m:val="p"/>
+            </m:rPr>
+            <w:rPr>
+              <w:rFonts w:ascii="Cambria Math" w:hAnsi="Cambria Math" w:cs="Arial"/>
+              <w:color w:val="000000"/>
+              <w:lang w:val="fr-CA"/>
+            </w:rPr>
+            <m:t>= m*</m:t>
+          </m:r>
+          <m:f>
+            <m:fPr>
+              <m:ctrlPr>
+                <w:rPr>
+                  <w:rFonts w:ascii="Cambria Math" w:hAnsi="Cambria Math" w:cs="Arial"/>
+                  <w:color w:val="000000"/>
+                  <w:lang w:val="fr-CA"/>
+                </w:rPr>
+              </m:ctrlPr>
+            </m:fPr>
+            <m:num>
+              <m:r>
+                <m:rPr>
+                  <m:sty m:val="p"/>
+                </m:rPr>
+                <w:rPr>
+                  <w:rFonts w:ascii="Cambria Math" w:hAnsi="Cambria Math" w:cs="Arial"/>
+                  <w:color w:val="000000"/>
+                  <w:lang w:val="fr-CA"/>
+                </w:rPr>
+                <m:t>3</m:t>
+              </m:r>
+              <m:sSup>
+                <m:sSupPr>
+                  <m:ctrlPr>
+                    <w:rPr>
+                      <w:rFonts w:ascii="Cambria Math" w:hAnsi="Cambria Math" w:cs="Arial"/>
+                      <w:color w:val="000000"/>
+                      <w:lang w:val="fr-CA"/>
+                    </w:rPr>
+                  </m:ctrlPr>
+                </m:sSupPr>
+                <m:e>
+                  <m:r>
+                    <m:rPr>
+                      <m:sty m:val="p"/>
+                    </m:rPr>
+                    <w:rPr>
+                      <w:rFonts w:ascii="Cambria Math" w:hAnsi="Cambria Math" w:cs="Arial"/>
+                      <w:color w:val="000000"/>
+                      <w:lang w:val="fr-CA"/>
+                    </w:rPr>
+                    <m:t>r</m:t>
+                  </m:r>
+                </m:e>
+                <m:sup>
+                  <m:r>
+                    <m:rPr>
+                      <m:sty m:val="p"/>
+                    </m:rPr>
+                    <w:rPr>
+                      <w:rFonts w:ascii="Cambria Math" w:hAnsi="Cambria Math" w:cs="Arial"/>
+                      <w:color w:val="000000"/>
+                      <w:lang w:val="fr-CA"/>
+                    </w:rPr>
+                    <m:t>2</m:t>
+                  </m:r>
+                </m:sup>
+              </m:sSup>
+            </m:num>
+            <m:den>
+              <m:r>
+                <w:rPr>
+                  <w:rFonts w:ascii="Cambria Math" w:hAnsi="Cambria Math" w:cs="Arial"/>
+                  <w:color w:val="000000"/>
+                  <w:lang w:val="fr-CA"/>
+                </w:rPr>
+                <m:t>10</m:t>
+              </m:r>
+            </m:den>
+          </m:f>
+        </m:oMath>
+      </m:oMathPara>
+    </w:p>
+    <w:p>
+      <w:pPr>
+        <w:pStyle w:val="Lgende"/>
+        <w:jc w:val="center"/>
+        <w:rPr>
+          <w:sz w:val="22"/>
+          <w:szCs w:val="22"/>
+        </w:rPr>
+      </w:pPr>
+      <w:proofErr w:type="spellStart"/>
+      <w:r>
+        <w:rPr>
+          <w:sz w:val="22"/>
+          <w:szCs w:val="22"/>
+        </w:rPr>
+        <w:t>É</w:t>
+      </w:r>
+      <w:r>
+        <w:rPr>
+          <w:sz w:val="22"/>
+          <w:szCs w:val="22"/>
+        </w:rPr>
+        <w:t>quation</w:t>
+      </w:r>
+      <w:proofErr w:type="spellEnd"/>
+      <w:r>
+        <w:rPr>
+          <w:sz w:val="22"/>
+          <w:szCs w:val="22"/>
+        </w:rPr>
+        <w:t xml:space="preserve"> </w:t>
+      </w:r>
+      <w:r>
+        <w:rPr>
+          <w:sz w:val="22"/>
+          <w:szCs w:val="22"/>
+        </w:rPr>
+        <w:fldChar w:fldCharType="begin"/>
+      </w:r>
+      <w:r>
+        <w:rPr>
+          <w:sz w:val="22"/>
+          <w:szCs w:val="22"/>
+        </w:rPr>
+        <w:instrText xml:space="preserve"> SEQ Equation \* ARABIC </w:instrText>
+      </w:r>
+      <w:r>
+        <w:rPr>
+          <w:sz w:val="22"/>
+          <w:szCs w:val="22"/>
+        </w:rPr>
+        <w:fldChar w:fldCharType="separate"/>
+      </w:r>
+      <w:r>
+        <w:rPr>
+          <w:noProof/>
+          <w:sz w:val="22"/>
+          <w:szCs w:val="22"/>
+        </w:rPr>
+        <w:t>7</w:t>
+      </w:r>
+      <w:r>
+        <w:rPr>
+          <w:sz w:val="22"/>
+          <w:szCs w:val="22"/>
+        </w:rPr>
+        <w:fldChar w:fldCharType="end"/>
+      </w:r>
+    </w:p>
+    <w:p>
+      <w:pPr>
+        <w:widowControl/>
+        <w:autoSpaceDE w:val="0"/>
+        <w:autoSpaceDN w:val="0"/>
+        <w:adjustRightInd w:val="0"/>
+        <w:spacing w:line="240" w:lineRule="auto"/>
+        <w:jc w:val="left"/>
+        <w:rPr>
+          <w:rFonts w:eastAsiaTheme="minorEastAsia" w:cs="Arial"/>
+          <w:color w:val="000000"/>
+          <w:lang w:val="fr-CA"/>
+        </w:rPr>
+      </w:pPr>
+      <m:oMathPara>
+        <m:oMath>
+          <m:sSub>
+            <m:sSubPr>
+              <m:ctrlPr>
+                <w:rPr>
+                  <w:rFonts w:ascii="Cambria Math" w:hAnsi="Cambria Math" w:cs="Arial"/>
+                  <w:color w:val="000000"/>
+                  <w:lang w:val="fr-CA"/>
+                </w:rPr>
+              </m:ctrlPr>
+            </m:sSubPr>
+            <m:e>
+              <m:r>
+                <m:rPr>
+                  <m:sty m:val="bi"/>
+                </m:rPr>
+                <w:rPr>
+                  <w:rFonts w:ascii="Cambria Math" w:hAnsi="Cambria Math" w:cs="Arial"/>
+                  <w:color w:val="000000"/>
+                  <w:lang w:val="fr-CA"/>
+                </w:rPr>
+                <m:t>I</m:t>
+              </m:r>
+            </m:e>
+            <m:sub>
+              <m:r>
+                <m:rPr>
+                  <m:sty m:val="p"/>
+                </m:rPr>
+                <w:rPr>
+                  <w:rFonts w:ascii="Cambria Math" w:hAnsi="Cambria Math" w:cs="Arial"/>
+                  <w:color w:val="000000"/>
+                  <w:lang w:val="fr-CA"/>
+                </w:rPr>
+                <m:t>c,xx</m:t>
+              </m:r>
+            </m:sub>
+          </m:sSub>
+          <m:r>
+            <m:rPr>
+              <m:sty m:val="p"/>
+            </m:rPr>
+            <w:rPr>
+              <w:rFonts w:ascii="Cambria Math" w:hAnsi="Cambria Math" w:cs="Arial"/>
+              <w:color w:val="000000"/>
+              <w:lang w:val="fr-CA"/>
+            </w:rPr>
+            <m:t>=</m:t>
+          </m:r>
+          <m:sSub>
+            <m:sSubPr>
+              <m:ctrlPr>
+                <w:rPr>
+                  <w:rFonts w:ascii="Cambria Math" w:hAnsi="Cambria Math" w:cs="Arial"/>
+                  <w:color w:val="000000"/>
+                  <w:lang w:val="fr-CA"/>
+                </w:rPr>
+              </m:ctrlPr>
+            </m:sSubPr>
+            <m:e>
+              <m:r>
+                <m:rPr>
+                  <m:sty m:val="bi"/>
+                </m:rPr>
+                <w:rPr>
+                  <w:rFonts w:ascii="Cambria Math" w:hAnsi="Cambria Math" w:cs="Arial"/>
+                  <w:color w:val="000000"/>
+                  <w:lang w:val="fr-CA"/>
+                </w:rPr>
+                <m:t>I</m:t>
+              </m:r>
+            </m:e>
+            <m:sub>
+              <m:r>
+                <m:rPr>
+                  <m:sty m:val="p"/>
+                </m:rPr>
+                <w:rPr>
+                  <w:rFonts w:ascii="Cambria Math" w:hAnsi="Cambria Math" w:cs="Arial"/>
+                  <w:color w:val="000000"/>
+                  <w:lang w:val="fr-CA"/>
+                </w:rPr>
+                <m:t>c,yy</m:t>
+              </m:r>
+            </m:sub>
+          </m:sSub>
+          <m:r>
+            <m:rPr>
+              <m:sty m:val="p"/>
+            </m:rPr>
+            <w:rPr>
+              <w:rFonts w:ascii="Cambria Math" w:hAnsi="Cambria Math" w:cs="Arial"/>
+              <w:color w:val="000000"/>
+              <w:lang w:val="fr-CA"/>
+            </w:rPr>
+            <m:t>= m*</m:t>
+          </m:r>
+          <m:f>
+            <m:fPr>
+              <m:ctrlPr>
+                <w:rPr>
+                  <w:rFonts w:ascii="Cambria Math" w:hAnsi="Cambria Math" w:cs="Arial"/>
+                  <w:color w:val="000000"/>
+                  <w:lang w:val="fr-CA"/>
+                </w:rPr>
+              </m:ctrlPr>
+            </m:fPr>
+            <m:num>
+              <m:r>
+                <m:rPr>
+                  <m:sty m:val="p"/>
+                </m:rPr>
+                <w:rPr>
+                  <w:rFonts w:ascii="Cambria Math" w:hAnsi="Cambria Math" w:cs="Arial"/>
+                  <w:color w:val="000000"/>
+                  <w:lang w:val="fr-CA"/>
+                </w:rPr>
+                <m:t>12</m:t>
+              </m:r>
+              <m:sSup>
+                <m:sSupPr>
+                  <m:ctrlPr>
+                    <w:rPr>
+                      <w:rFonts w:ascii="Cambria Math" w:hAnsi="Cambria Math" w:cs="Arial"/>
+                      <w:color w:val="000000"/>
+                      <w:lang w:val="fr-CA"/>
+                    </w:rPr>
+                  </m:ctrlPr>
+                </m:sSupPr>
+                <m:e>
+                  <m:r>
+                    <m:rPr>
+                      <m:sty m:val="p"/>
+                    </m:rPr>
+                    <w:rPr>
+                      <w:rFonts w:ascii="Cambria Math" w:hAnsi="Cambria Math" w:cs="Arial"/>
+                      <w:color w:val="000000"/>
+                      <w:lang w:val="fr-CA"/>
+                    </w:rPr>
+                    <m:t>r</m:t>
+                  </m:r>
+                </m:e>
+                <m:sup>
+                  <m:r>
+                    <m:rPr>
+                      <m:sty m:val="p"/>
+                    </m:rPr>
+                    <w:rPr>
+                      <w:rFonts w:ascii="Cambria Math" w:hAnsi="Cambria Math" w:cs="Arial"/>
+                      <w:color w:val="000000"/>
+                      <w:lang w:val="fr-CA"/>
+                    </w:rPr>
+                    <m:t>2</m:t>
+                  </m:r>
+                </m:sup>
+              </m:sSup>
+              <m:r>
+                <m:rPr>
+                  <m:sty m:val="p"/>
+                </m:rPr>
+                <w:rPr>
+                  <w:rFonts w:ascii="Cambria Math" w:hAnsi="Cambria Math" w:cs="Arial"/>
+                  <w:color w:val="000000"/>
+                  <w:lang w:val="fr-CA"/>
+                </w:rPr>
+                <m:t>+ 3</m:t>
+              </m:r>
+              <m:sSup>
+                <m:sSupPr>
+                  <m:ctrlPr>
+                    <w:rPr>
+                      <w:rFonts w:ascii="Cambria Math" w:hAnsi="Cambria Math" w:cs="Arial"/>
+                      <w:color w:val="000000"/>
+                      <w:lang w:val="fr-CA"/>
+                    </w:rPr>
+                  </m:ctrlPr>
+                </m:sSupPr>
+                <m:e>
+                  <m:r>
+                    <m:rPr>
+                      <m:sty m:val="p"/>
+                    </m:rPr>
+                    <w:rPr>
+                      <w:rFonts w:ascii="Cambria Math" w:hAnsi="Cambria Math" w:cs="Arial"/>
+                      <w:color w:val="000000"/>
+                      <w:lang w:val="fr-CA"/>
+                    </w:rPr>
+                    <m:t>h</m:t>
+                  </m:r>
+                </m:e>
+                <m:sup>
+                  <m:r>
+                    <m:rPr>
+                      <m:sty m:val="p"/>
+                    </m:rPr>
+                    <w:rPr>
+                      <w:rFonts w:ascii="Cambria Math" w:hAnsi="Cambria Math" w:cs="Arial"/>
+                      <w:color w:val="000000"/>
+                      <w:lang w:val="fr-CA"/>
+                    </w:rPr>
+                    <m:t>2</m:t>
+                  </m:r>
+                </m:sup>
+              </m:sSup>
+            </m:num>
+            <m:den>
+              <m:r>
+                <w:rPr>
+                  <w:rFonts w:ascii="Cambria Math" w:hAnsi="Cambria Math" w:cs="Arial"/>
+                  <w:color w:val="000000"/>
+                  <w:lang w:val="fr-CA"/>
+                </w:rPr>
+                <m:t>80</m:t>
+              </m:r>
+            </m:den>
+          </m:f>
+        </m:oMath>
+      </m:oMathPara>
+    </w:p>
+    <w:p>
+      <w:pPr>
+        <w:pStyle w:val="Lgende"/>
+        <w:jc w:val="center"/>
+        <w:rPr>
+          <w:rFonts w:cs="Arial"/>
+          <w:sz w:val="22"/>
+          <w:szCs w:val="22"/>
+          <w:lang w:val="fr-CA"/>
+        </w:rPr>
+      </w:pPr>
+      <w:r>
+        <w:rPr>
+          <w:sz w:val="22"/>
+          <w:szCs w:val="22"/>
+          <w:lang w:val="fr-CA"/>
+        </w:rPr>
+        <w:t>É</w:t>
+      </w:r>
+      <w:r>
+        <w:rPr>
+          <w:sz w:val="22"/>
+          <w:szCs w:val="22"/>
+          <w:lang w:val="fr-CA"/>
+        </w:rPr>
+        <w:t xml:space="preserve">quation </w:t>
+      </w:r>
+      <w:r>
+        <w:rPr>
+          <w:sz w:val="22"/>
+          <w:szCs w:val="22"/>
+        </w:rPr>
+        <w:fldChar w:fldCharType="begin"/>
+      </w:r>
+      <w:r>
+        <w:rPr>
+          <w:sz w:val="22"/>
+          <w:szCs w:val="22"/>
+          <w:lang w:val="fr-CA"/>
+        </w:rPr>
+        <w:instrText xml:space="preserve"> SEQ Equation \* ARABIC </w:instrText>
+      </w:r>
+      <w:r>
+        <w:rPr>
+          <w:sz w:val="22"/>
+          <w:szCs w:val="22"/>
+        </w:rPr>
+        <w:fldChar w:fldCharType="separate"/>
+      </w:r>
+      <w:r>
+        <w:rPr>
+          <w:noProof/>
+          <w:sz w:val="22"/>
+          <w:szCs w:val="22"/>
+          <w:lang w:val="fr-CA"/>
+        </w:rPr>
+        <w:t>8</w:t>
+      </w:r>
+      <w:r>
+        <w:rPr>
+          <w:sz w:val="22"/>
+          <w:szCs w:val="22"/>
+        </w:rPr>
+        <w:fldChar w:fldCharType="end"/>
+      </w:r>
+    </w:p>
+    <w:p>
+      <w:pPr>
+        <w:keepNext/>
+        <w:rPr>
+          <w:rFonts w:cs="Arial"/>
+          <w:lang w:val="fr-CA"/>
+        </w:rPr>
+      </w:pPr>
+      <w:r>
+        <w:rPr>
+          <w:rFonts w:cs="Arial"/>
+          <w:lang w:val="fr-CA"/>
+        </w:rPr>
+        <w:t>Les équations précédentes des moments d’inertie donnent le m</w:t>
+      </w:r>
+      <w:r>
+        <w:rPr>
+          <w:rFonts w:cs="Arial"/>
+          <w:lang w:val="fr-CA"/>
+        </w:rPr>
+        <w:t xml:space="preserve">oment d’inertie de </w:t>
+      </w:r>
+      <w:r>
+        <w:rPr>
+          <w:rFonts w:cs="Arial"/>
+          <w:lang w:val="fr-CA"/>
+        </w:rPr>
+        <w:t>corps</w:t>
+      </w:r>
+      <w:r>
+        <w:rPr>
+          <w:rFonts w:cs="Arial"/>
+          <w:lang w:val="fr-CA"/>
+        </w:rPr>
+        <w:t xml:space="preserve"> simples (d</w:t>
+      </w:r>
+      <w:r>
+        <w:rPr>
+          <w:rFonts w:ascii="Cambria Math" w:hAnsi="Cambria Math" w:cs="Arial"/>
           <w:lang w:val="fr-CA"/>
         </w:rPr>
         <w:t>⃗</w:t>
@@ -3348,64 +4551,6 @@
           <w:rFonts w:cs="Arial"/>
           <w:lang w:val="fr-CA"/>
         </w:rPr>
-        <w:t>(t)</w:t>
-      </w:r>
-      <w:r>
-        <w:rPr>
-          <w:rFonts w:cs="Arial"/>
-          <w:lang w:val="fr-CA"/>
-        </w:rPr>
-        <w:t xml:space="preserve">) d’un corps </w:t>
-      </w:r>
-      <w:r>
-        <w:rPr>
-          <w:rFonts w:cs="Arial"/>
-          <w:lang w:val="fr-CA"/>
-        </w:rPr>
-        <w:t>en fonction</w:t>
-      </w:r>
-      <w:r>
-        <w:rPr>
-          <w:rFonts w:cs="Arial"/>
-          <w:lang w:val="fr-CA"/>
-        </w:rPr>
-        <w:t xml:space="preserve"> du</w:t>
-      </w:r>
-      <w:r>
-        <w:rPr>
-          <w:rFonts w:cs="Arial"/>
-          <w:lang w:val="fr-CA"/>
-        </w:rPr>
-        <w:t xml:space="preserve"> moment d’inertie</w:t>
-      </w:r>
-      <w:r>
-        <w:rPr>
-          <w:rFonts w:cs="Arial"/>
-          <w:lang w:val="fr-CA"/>
-        </w:rPr>
-        <w:t xml:space="preserve"> (</w:t>
-      </w:r>
-      <w:r>
-        <w:rPr>
-          <w:rFonts w:cs="Arial"/>
-          <w:b/>
-          <w:i/>
-          <w:lang w:val="fr-CA"/>
-        </w:rPr>
-        <w:t>I</w:t>
-      </w:r>
-      <w:r>
-        <w:rPr>
-          <w:rFonts w:cs="Arial"/>
-          <w:lang w:val="fr-CA"/>
-        </w:rPr>
-        <w:t>(t)</w:t>
-      </w:r>
-      <w:r>
-        <w:rPr>
-          <w:rFonts w:cs="Arial"/>
-          <w:lang w:val="fr-CA"/>
-        </w:rPr>
         <w:t>)</w:t>
       </w:r>
       <w:r>
@@ -3413,62 +4558,76 @@
           <w:rFonts w:cs="Arial"/>
           <w:lang w:val="fr-CA"/>
         </w:rPr>
-        <w:t xml:space="preserve"> et </w:t>
-      </w:r>
-      <w:r>
-        <w:rPr>
-          <w:rFonts w:cs="Arial"/>
-          <w:lang w:val="fr-CA"/>
-        </w:rPr>
-        <w:t xml:space="preserve">de </w:t>
-      </w:r>
-      <w:r>
-        <w:rPr>
-          <w:rFonts w:cs="Arial"/>
-          <w:lang w:val="fr-CA"/>
-        </w:rPr>
-        <w:t>la vitesse angulaire</w:t>
-      </w:r>
-      <w:r>
-        <w:rPr>
-          <w:rFonts w:cs="Arial"/>
-          <w:lang w:val="fr-CA"/>
-        </w:rPr>
-        <w:t xml:space="preserve"> (</w:t>
-      </w:r>
-      <w:r>
-        <w:rPr>
-          <w:rFonts w:ascii="Cambria Math" w:hAnsi="Cambria Math" w:cs="Cambria Math"/>
-        </w:rPr>
-        <w:t>𝜔</w:t>
-      </w:r>
-      <w:r>
-        <w:rPr>
-          <w:rFonts w:ascii="Cambria Math" w:hAnsi="Cambria Math" w:cs="Cambria Math"/>
+        <w:t>.</w:t>
+      </w:r>
+      <w:r>
+        <w:rPr>
+          <w:rFonts w:cs="Arial"/>
+          <w:lang w:val="fr-CA"/>
+        </w:rPr>
+        <w:t xml:space="preserve"> Dans le but de ramener les moments d’inertie au corps complexe, on mesure dans un premier temps la distance (</w:t>
+      </w:r>
+      <w:proofErr w:type="spellStart"/>
+      <w:r>
+        <w:rPr>
+          <w:rFonts w:cs="Arial"/>
+          <w:lang w:val="fr-CA"/>
+        </w:rPr>
+        <w:t>d</w:t>
+      </w:r>
+      <w:r>
+        <w:rPr>
+          <w:rFonts w:ascii="Cambria Math" w:hAnsi="Cambria Math" w:cs="Arial"/>
           <w:lang w:val="fr-CA"/>
         </w:rPr>
         <w:t>⃗</w:t>
       </w:r>
       <w:r>
         <w:rPr>
-          <w:rFonts w:cs="Arial"/>
-          <w:lang w:val="fr-CA"/>
-        </w:rPr>
-        <w:t>(t)</w:t>
-      </w:r>
-      <w:r>
-        <w:rPr>
-          <w:rFonts w:cs="Arial"/>
-          <w:lang w:val="fr-CA"/>
-        </w:rPr>
-        <w:t>) du corps</w:t>
-      </w:r>
-      <w:r>
-        <w:rPr>
-          <w:rFonts w:cs="Arial"/>
-          <w:lang w:val="fr-CA"/>
-        </w:rPr>
-        <w:t xml:space="preserve"> peut s’exprimer ainsi</w:t>
+          <w:rFonts w:ascii="Cambria Math" w:hAnsi="Cambria Math" w:cs="Arial"/>
+          <w:vertAlign w:val="subscript"/>
+          <w:lang w:val="fr-CA"/>
+        </w:rPr>
+        <w:t>c</w:t>
+      </w:r>
+      <w:proofErr w:type="spellEnd"/>
+      <w:r>
+        <w:rPr>
+          <w:rFonts w:cs="Arial"/>
+          <w:lang w:val="fr-CA"/>
+        </w:rPr>
+        <w:t>) avec le centre de masse du corps complexe (</w:t>
+      </w:r>
+      <w:proofErr w:type="spellStart"/>
+      <w:r>
+        <w:rPr>
+          <w:rFonts w:cs="Arial"/>
+          <w:lang w:val="fr-CA"/>
+        </w:rPr>
+        <w:t>r</w:t>
+      </w:r>
+      <w:r>
+        <w:rPr>
+          <w:rFonts w:ascii="Cambria Math" w:hAnsi="Cambria Math" w:cs="Arial"/>
+          <w:lang w:val="fr-CA"/>
+        </w:rPr>
+        <w:t>⃗</w:t>
+      </w:r>
+      <w:r>
+        <w:rPr>
+          <w:rFonts w:ascii="Cambria Math" w:hAnsi="Cambria Math" w:cs="Arial"/>
+          <w:vertAlign w:val="subscript"/>
+          <w:lang w:val="fr-CA"/>
+        </w:rPr>
+        <w:t>c</w:t>
+      </w:r>
+      <w:proofErr w:type="spellEnd"/>
+      <w:r>
+        <w:rPr>
+          <w:rFonts w:cs="Arial"/>
+          <w:lang w:val="fr-CA"/>
+        </w:rPr>
+        <w:t>)</w:t>
       </w:r>
       <w:r>
         <w:rPr>
@@ -3482,20 +4641,16 @@
       <w:pPr>
         <w:keepNext/>
         <w:jc w:val="center"/>
-        <w:rPr>
-          <w:rFonts w:cs="Arial"/>
-        </w:rPr>
-      </w:pPr>
-      <w:r>
-        <w:rPr>
-          <w:rFonts w:cs="Arial"/>
+      </w:pPr>
+      <w:r>
+        <w:rPr>
           <w:noProof/>
         </w:rPr>
         <w:drawing>
-          <wp:inline distT="0" distB="0" distL="0" distR="0" wp14:anchorId="61FF8401" wp14:editId="1A21DD62">
-            <wp:extent cx="1129350" cy="190718"/>
+          <wp:inline distT="0" distB="0" distL="0" distR="0" wp14:anchorId="28AB3561" wp14:editId="11801D9C">
+            <wp:extent cx="2325119" cy="285612"/>
             <wp:effectExtent l="0" t="0" r="0" b="0"/>
-            <wp:docPr id="7" name="Image 7"/>
+            <wp:docPr id="13" name="Image 13"/>
             <wp:cNvGraphicFramePr>
               <a:graphicFrameLocks xmlns:a="http://schemas.openxmlformats.org/drawingml/2006/main" noChangeAspect="1"/>
             </wp:cNvGraphicFramePr>
@@ -3515,7 +4670,7 @@
                   <pic:spPr>
                     <a:xfrm>
                       <a:off x="0" y="0"/>
-                      <a:ext cx="1166325" cy="196962"/>
+                      <a:ext cx="2379709" cy="292318"/>
                     </a:xfrm>
                     <a:prstGeom prst="rect">
                       <a:avLst/>
@@ -3533,24 +4688,31 @@
         <w:pStyle w:val="Lgende"/>
         <w:jc w:val="center"/>
         <w:rPr>
-          <w:rFonts w:cs="Arial"/>
-          <w:sz w:val="22"/>
-          <w:szCs w:val="22"/>
-          <w:lang w:val="fr-CA"/>
-        </w:rPr>
-      </w:pPr>
-      <w:r>
-        <w:rPr>
-          <w:rFonts w:cs="Arial"/>
-          <w:sz w:val="22"/>
-          <w:szCs w:val="22"/>
-          <w:lang w:val="fr-CA"/>
-        </w:rPr>
-        <w:t xml:space="preserve">Équation </w:t>
-      </w:r>
-      <w:r>
-        <w:rPr>
-          <w:rFonts w:cs="Arial"/>
+          <w:sz w:val="22"/>
+          <w:szCs w:val="22"/>
+          <w:lang w:val="fr-CA"/>
+        </w:rPr>
+      </w:pPr>
+      <w:proofErr w:type="spellStart"/>
+      <w:r>
+        <w:rPr>
+          <w:sz w:val="22"/>
+          <w:szCs w:val="22"/>
+          <w:lang w:val="fr-CA"/>
+        </w:rPr>
+        <w:t>Equation</w:t>
+      </w:r>
+      <w:proofErr w:type="spellEnd"/>
+      <w:r>
+        <w:rPr>
+          <w:sz w:val="22"/>
+          <w:szCs w:val="22"/>
+          <w:lang w:val="fr-CA"/>
+        </w:rPr>
+        <w:t xml:space="preserve"> </w:t>
+      </w:r>
+      <w:r>
+        <w:rPr>
           <w:sz w:val="22"/>
           <w:szCs w:val="22"/>
         </w:rPr>
@@ -3558,7 +4720,6 @@
       </w:r>
       <w:r>
         <w:rPr>
-          <w:rFonts w:cs="Arial"/>
           <w:sz w:val="22"/>
           <w:szCs w:val="22"/>
           <w:lang w:val="fr-CA"/>
@@ -3567,7 +4728,6 @@
       </w:r>
       <w:r>
         <w:rPr>
-          <w:rFonts w:cs="Arial"/>
           <w:sz w:val="22"/>
           <w:szCs w:val="22"/>
         </w:rPr>
@@ -3575,17 +4735,15 @@
       </w:r>
       <w:r>
         <w:rPr>
-          <w:rFonts w:cs="Arial"/>
           <w:noProof/>
           <w:sz w:val="22"/>
           <w:szCs w:val="22"/>
           <w:lang w:val="fr-CA"/>
         </w:rPr>
-        <w:t>5</w:t>
-      </w:r>
-      <w:r>
-        <w:rPr>
-          <w:rFonts w:cs="Arial"/>
+        <w:t>9</w:t>
+      </w:r>
+      <w:r>
+        <w:rPr>
           <w:sz w:val="22"/>
           <w:szCs w:val="22"/>
         </w:rPr>
@@ -3595,165 +4753,42 @@
     <w:p>
       <w:pPr>
         <w:rPr>
-          <w:rFonts w:cs="Arial"/>
-          <w:lang w:val="fr-CA"/>
-        </w:rPr>
-      </w:pPr>
-      <w:r>
-        <w:rPr>
-          <w:rFonts w:cs="Arial"/>
-          <w:lang w:val="fr-CA"/>
-        </w:rPr>
-        <w:t xml:space="preserve">À </w:t>
-      </w:r>
-      <w:r>
-        <w:rPr>
-          <w:rFonts w:cs="Arial"/>
-          <w:lang w:val="fr-CA"/>
-        </w:rPr>
-        <w:t>la suite de calcul</w:t>
-      </w:r>
-      <w:r>
-        <w:rPr>
-          <w:rFonts w:cs="Arial"/>
-          <w:lang w:val="fr-CA"/>
-        </w:rPr>
-        <w:t>s</w:t>
-      </w:r>
-      <w:r>
-        <w:rPr>
-          <w:rFonts w:cs="Arial"/>
-          <w:lang w:val="fr-CA"/>
-        </w:rPr>
-        <w:t xml:space="preserve"> découlant</w:t>
-      </w:r>
-      <w:bookmarkStart w:id="2" w:name="_GoBack"/>
-      <w:bookmarkEnd w:id="2"/>
-      <w:r>
-        <w:rPr>
-          <w:rFonts w:cs="Arial"/>
-          <w:lang w:val="fr-CA"/>
-        </w:rPr>
-        <w:t xml:space="preserve"> de</w:t>
-      </w:r>
-      <w:r>
-        <w:rPr>
-          <w:rFonts w:cs="Arial"/>
-          <w:lang w:val="fr-CA"/>
-        </w:rPr>
-        <w:t xml:space="preserve"> l’équation précédente, o</w:t>
-      </w:r>
-      <w:r>
-        <w:rPr>
-          <w:rFonts w:cs="Arial"/>
-          <w:lang w:val="fr-CA"/>
-        </w:rPr>
-        <w:t>n obtient une formule de l</w:t>
-      </w:r>
-      <w:r>
-        <w:rPr>
-          <w:rFonts w:cs="Arial"/>
-          <w:lang w:val="fr-CA"/>
-        </w:rPr>
-        <w:t>’accélér</w:t>
-      </w:r>
-      <w:r>
-        <w:rPr>
-          <w:rFonts w:cs="Arial"/>
-          <w:lang w:val="fr-CA"/>
-        </w:rPr>
-        <w:t>ation angulaire</w:t>
-      </w:r>
-      <w:r>
-        <w:rPr>
-          <w:rFonts w:cs="Arial"/>
-          <w:lang w:val="fr-CA"/>
-        </w:rPr>
-        <w:t xml:space="preserve"> (α</w:t>
-      </w:r>
-      <w:r>
-        <w:rPr>
-          <w:rFonts w:ascii="Cambria Math" w:hAnsi="Cambria Math" w:cs="Cambria Math"/>
-          <w:lang w:val="fr-CA"/>
-        </w:rPr>
-        <w:t>⃗</w:t>
-      </w:r>
-      <w:r>
-        <w:rPr>
-          <w:rFonts w:cs="Arial"/>
-          <w:lang w:val="fr-CA"/>
-        </w:rPr>
-        <w:t>(</w:t>
-      </w:r>
-      <w:r>
-        <w:rPr>
-          <w:rFonts w:cs="Arial"/>
-          <w:lang w:val="fr-CA"/>
-        </w:rPr>
-        <w:t xml:space="preserve">t)) </w:t>
-      </w:r>
-      <w:r>
-        <w:rPr>
-          <w:rFonts w:cs="Arial"/>
-          <w:lang w:val="fr-CA"/>
-        </w:rPr>
-        <w:t>d’un corps</w:t>
-      </w:r>
-      <w:r>
-        <w:rPr>
-          <w:rFonts w:cs="Arial"/>
-          <w:lang w:val="fr-CA"/>
-        </w:rPr>
-        <w:t>.</w:t>
-      </w:r>
-      <w:r>
-        <w:rPr>
-          <w:rFonts w:cs="Arial"/>
-          <w:lang w:val="fr-CA"/>
-        </w:rPr>
-        <w:t xml:space="preserve"> </w:t>
-      </w:r>
-      <w:r>
-        <w:rPr>
-          <w:rFonts w:cs="Arial"/>
-          <w:lang w:val="fr-CA"/>
-        </w:rPr>
-        <w:t>La formule dépend d</w:t>
-      </w:r>
-      <w:r>
-        <w:rPr>
-          <w:rFonts w:cs="Arial"/>
-          <w:lang w:val="fr-CA"/>
-        </w:rPr>
-        <w:t xml:space="preserve">u moment d’inertie, du moment </w:t>
-      </w:r>
-      <w:r>
-        <w:rPr>
-          <w:rFonts w:cs="Arial"/>
-          <w:lang w:val="fr-CA"/>
-        </w:rPr>
-        <w:lastRenderedPageBreak/>
-        <w:t>de force, du moment cinétique et de la vitesse angulaire du corps étudié.</w:t>
+          <w:lang w:val="fr-CA"/>
+        </w:rPr>
+      </w:pPr>
+      <w:r>
+        <w:rPr>
+          <w:lang w:val="fr-CA"/>
+        </w:rPr>
+        <w:t xml:space="preserve">Dans un second temps, on calcule à l’aide de l’équation 9, on calcule le moment d’inertie </w:t>
+      </w:r>
+      <w:r>
+        <w:rPr>
+          <w:lang w:val="fr-CA"/>
+        </w:rPr>
+        <w:t xml:space="preserve">par rapport au </w:t>
+      </w:r>
+      <w:r>
+        <w:rPr>
+          <w:lang w:val="fr-CA"/>
+        </w:rPr>
+        <w:t xml:space="preserve">centre de masse du corps complexe. </w:t>
       </w:r>
     </w:p>
     <w:p>
       <w:pPr>
         <w:keepNext/>
         <w:jc w:val="center"/>
-        <w:rPr>
-          <w:rFonts w:cs="Arial"/>
-        </w:rPr>
-      </w:pPr>
-      <w:r>
-        <w:rPr>
-          <w:rFonts w:cs="Arial"/>
+      </w:pPr>
+      <w:r>
+        <w:rPr>
           <w:noProof/>
         </w:rPr>
         <w:drawing>
-          <wp:inline distT="0" distB="0" distL="0" distR="0" wp14:anchorId="2748043C" wp14:editId="7C7BAC2B">
-            <wp:extent cx="2474105" cy="519139"/>
+          <wp:inline distT="0" distB="0" distL="0" distR="0" wp14:anchorId="3FC105E3" wp14:editId="636F9BD8">
+            <wp:extent cx="3892312" cy="567629"/>
             <wp:effectExtent l="0" t="0" r="0" b="0"/>
-            <wp:docPr id="8" name="Image 8"/>
+            <wp:docPr id="12" name="Image 12"/>
             <wp:cNvGraphicFramePr>
               <a:graphicFrameLocks xmlns:a="http://schemas.openxmlformats.org/drawingml/2006/main" noChangeAspect="1"/>
             </wp:cNvGraphicFramePr>
@@ -3773,6 +4808,721 @@
                   <pic:spPr>
                     <a:xfrm>
                       <a:off x="0" y="0"/>
+                      <a:ext cx="3931465" cy="573339"/>
+                    </a:xfrm>
+                    <a:prstGeom prst="rect">
+                      <a:avLst/>
+                    </a:prstGeom>
+                  </pic:spPr>
+                </pic:pic>
+              </a:graphicData>
+            </a:graphic>
+          </wp:inline>
+        </w:drawing>
+      </w:r>
+    </w:p>
+    <w:p>
+      <w:pPr>
+        <w:pStyle w:val="Lgende"/>
+        <w:jc w:val="center"/>
+        <w:rPr>
+          <w:sz w:val="22"/>
+          <w:szCs w:val="22"/>
+          <w:lang w:val="fr-CA"/>
+        </w:rPr>
+      </w:pPr>
+      <w:proofErr w:type="spellStart"/>
+      <w:r>
+        <w:rPr>
+          <w:sz w:val="22"/>
+          <w:szCs w:val="22"/>
+          <w:lang w:val="fr-CA"/>
+        </w:rPr>
+        <w:t>Equation</w:t>
+      </w:r>
+      <w:proofErr w:type="spellEnd"/>
+      <w:r>
+        <w:rPr>
+          <w:sz w:val="22"/>
+          <w:szCs w:val="22"/>
+          <w:lang w:val="fr-CA"/>
+        </w:rPr>
+        <w:t xml:space="preserve"> </w:t>
+      </w:r>
+      <w:r>
+        <w:rPr>
+          <w:sz w:val="22"/>
+          <w:szCs w:val="22"/>
+        </w:rPr>
+        <w:fldChar w:fldCharType="begin"/>
+      </w:r>
+      <w:r>
+        <w:rPr>
+          <w:sz w:val="22"/>
+          <w:szCs w:val="22"/>
+          <w:lang w:val="fr-CA"/>
+        </w:rPr>
+        <w:instrText xml:space="preserve"> SEQ Equation \* ARABIC </w:instrText>
+      </w:r>
+      <w:r>
+        <w:rPr>
+          <w:sz w:val="22"/>
+          <w:szCs w:val="22"/>
+        </w:rPr>
+        <w:fldChar w:fldCharType="separate"/>
+      </w:r>
+      <w:r>
+        <w:rPr>
+          <w:noProof/>
+          <w:sz w:val="22"/>
+          <w:szCs w:val="22"/>
+          <w:lang w:val="fr-CA"/>
+        </w:rPr>
+        <w:t>10</w:t>
+      </w:r>
+      <w:r>
+        <w:rPr>
+          <w:sz w:val="22"/>
+          <w:szCs w:val="22"/>
+        </w:rPr>
+        <w:fldChar w:fldCharType="end"/>
+      </w:r>
+    </w:p>
+    <w:p>
+      <w:pPr>
+        <w:rPr>
+          <w:lang w:val="fr-CA"/>
+        </w:rPr>
+      </w:pPr>
+      <w:r>
+        <w:rPr>
+          <w:lang w:val="fr-CA"/>
+        </w:rPr>
+        <w:t xml:space="preserve">La rotation des centres de </w:t>
+      </w:r>
+      <w:r>
+        <w:rPr>
+          <w:lang w:val="fr-CA"/>
+        </w:rPr>
+        <w:t xml:space="preserve">masse et des axes des moments d’inertie s’accomplit grâce aux matrices de rotation. Dans ce laboratoire, </w:t>
+      </w:r>
+      <w:r>
+        <w:rPr>
+          <w:lang w:val="fr-CA"/>
+        </w:rPr>
+        <w:t xml:space="preserve">uniquement </w:t>
+      </w:r>
+      <w:r>
+        <w:rPr>
+          <w:lang w:val="fr-CA"/>
+        </w:rPr>
+        <w:t>la rotation autour de l’axe x</w:t>
+      </w:r>
+      <w:r>
+        <w:rPr>
+          <w:lang w:val="fr-CA"/>
+        </w:rPr>
+        <w:t xml:space="preserve"> est prise en compte.</w:t>
+      </w:r>
+      <w:r>
+        <w:rPr>
+          <w:lang w:val="fr-CA"/>
+        </w:rPr>
+        <w:t xml:space="preserve"> </w:t>
+      </w:r>
+      <w:r>
+        <w:rPr>
+          <w:lang w:val="fr-CA"/>
+        </w:rPr>
+        <w:t>L</w:t>
+      </w:r>
+      <w:r>
+        <w:rPr>
+          <w:lang w:val="fr-CA"/>
+        </w:rPr>
+        <w:t xml:space="preserve">a matrice de rotation x est la seule à être employée. </w:t>
+      </w:r>
+    </w:p>
+    <w:p>
+      <w:pPr>
+        <w:keepNext/>
+        <w:jc w:val="center"/>
+      </w:pPr>
+      <w:r>
+        <w:rPr>
+          <w:noProof/>
+        </w:rPr>
+        <w:drawing>
+          <wp:inline distT="0" distB="0" distL="0" distR="0" wp14:anchorId="5A07DF9C" wp14:editId="50191B73">
+            <wp:extent cx="2205318" cy="591159"/>
+            <wp:effectExtent l="0" t="0" r="0" b="0"/>
+            <wp:docPr id="14" name="Image 14"/>
+            <wp:cNvGraphicFramePr>
+              <a:graphicFrameLocks xmlns:a="http://schemas.openxmlformats.org/drawingml/2006/main" noChangeAspect="1"/>
+            </wp:cNvGraphicFramePr>
+            <a:graphic xmlns:a="http://schemas.openxmlformats.org/drawingml/2006/main">
+              <a:graphicData uri="http://schemas.openxmlformats.org/drawingml/2006/picture">
+                <pic:pic xmlns:pic="http://schemas.openxmlformats.org/drawingml/2006/picture">
+                  <pic:nvPicPr>
+                    <pic:cNvPr id="1" name=""/>
+                    <pic:cNvPicPr/>
+                  </pic:nvPicPr>
+                  <pic:blipFill>
+                    <a:blip r:embed="rId17"/>
+                    <a:stretch>
+                      <a:fillRect/>
+                    </a:stretch>
+                  </pic:blipFill>
+                  <pic:spPr>
+                    <a:xfrm>
+                      <a:off x="0" y="0"/>
+                      <a:ext cx="2218750" cy="594760"/>
+                    </a:xfrm>
+                    <a:prstGeom prst="rect">
+                      <a:avLst/>
+                    </a:prstGeom>
+                  </pic:spPr>
+                </pic:pic>
+              </a:graphicData>
+            </a:graphic>
+          </wp:inline>
+        </w:drawing>
+      </w:r>
+    </w:p>
+    <w:p>
+      <w:pPr>
+        <w:pStyle w:val="Lgende"/>
+        <w:jc w:val="center"/>
+        <w:rPr>
+          <w:rFonts w:cs="Arial"/>
+          <w:sz w:val="22"/>
+          <w:szCs w:val="22"/>
+          <w:lang w:val="fr-CA"/>
+        </w:rPr>
+      </w:pPr>
+      <w:proofErr w:type="spellStart"/>
+      <w:r>
+        <w:rPr>
+          <w:sz w:val="22"/>
+          <w:szCs w:val="22"/>
+          <w:lang w:val="fr-CA"/>
+        </w:rPr>
+        <w:t>Equation</w:t>
+      </w:r>
+      <w:proofErr w:type="spellEnd"/>
+      <w:r>
+        <w:rPr>
+          <w:sz w:val="22"/>
+          <w:szCs w:val="22"/>
+          <w:lang w:val="fr-CA"/>
+        </w:rPr>
+        <w:t xml:space="preserve"> </w:t>
+      </w:r>
+      <w:r>
+        <w:rPr>
+          <w:sz w:val="22"/>
+          <w:szCs w:val="22"/>
+        </w:rPr>
+        <w:fldChar w:fldCharType="begin"/>
+      </w:r>
+      <w:r>
+        <w:rPr>
+          <w:sz w:val="22"/>
+          <w:szCs w:val="22"/>
+          <w:lang w:val="fr-CA"/>
+        </w:rPr>
+        <w:instrText xml:space="preserve"> SEQ Equation \* ARABIC </w:instrText>
+      </w:r>
+      <w:r>
+        <w:rPr>
+          <w:sz w:val="22"/>
+          <w:szCs w:val="22"/>
+        </w:rPr>
+        <w:fldChar w:fldCharType="separate"/>
+      </w:r>
+      <w:r>
+        <w:rPr>
+          <w:noProof/>
+          <w:sz w:val="22"/>
+          <w:szCs w:val="22"/>
+          <w:lang w:val="fr-CA"/>
+        </w:rPr>
+        <w:t>11</w:t>
+      </w:r>
+      <w:r>
+        <w:rPr>
+          <w:sz w:val="22"/>
+          <w:szCs w:val="22"/>
+        </w:rPr>
+        <w:fldChar w:fldCharType="end"/>
+      </w:r>
+    </w:p>
+    <w:p>
+      <w:pPr>
+        <w:rPr>
+          <w:rFonts w:cs="Arial"/>
+          <w:lang w:val="fr-CA"/>
+        </w:rPr>
+      </w:pPr>
+      <w:r>
+        <w:rPr>
+          <w:rFonts w:cs="Arial"/>
+          <w:lang w:val="fr-CA"/>
+        </w:rPr>
+        <w:t>L’équation du</w:t>
+      </w:r>
+      <w:r>
+        <w:rPr>
+          <w:rFonts w:cs="Arial"/>
+          <w:lang w:val="fr-CA"/>
+        </w:rPr>
+        <w:t xml:space="preserve"> moment cinétique </w:t>
+      </w:r>
+      <w:r>
+        <w:rPr>
+          <w:rFonts w:cs="Arial"/>
+          <w:lang w:val="fr-CA"/>
+        </w:rPr>
+        <w:t>(</w:t>
+      </w:r>
+      <w:r>
+        <w:rPr>
+          <w:rFonts w:cs="Arial"/>
+          <w:lang w:val="fr-CA"/>
+        </w:rPr>
+        <w:t>L</w:t>
+      </w:r>
+      <w:r>
+        <w:rPr>
+          <w:rFonts w:ascii="Cambria Math" w:hAnsi="Cambria Math" w:cs="Cambria Math"/>
+          <w:lang w:val="fr-CA"/>
+        </w:rPr>
+        <w:t>⃗</w:t>
+      </w:r>
+      <w:r>
+        <w:rPr>
+          <w:rFonts w:cs="Arial"/>
+          <w:lang w:val="fr-CA"/>
+        </w:rPr>
+        <w:t>(t)</w:t>
+      </w:r>
+      <w:r>
+        <w:rPr>
+          <w:rFonts w:cs="Arial"/>
+          <w:lang w:val="fr-CA"/>
+        </w:rPr>
+        <w:t xml:space="preserve">) d’un corps </w:t>
+      </w:r>
+      <w:r>
+        <w:rPr>
+          <w:rFonts w:cs="Arial"/>
+          <w:lang w:val="fr-CA"/>
+        </w:rPr>
+        <w:t>en fonction</w:t>
+      </w:r>
+      <w:r>
+        <w:rPr>
+          <w:rFonts w:cs="Arial"/>
+          <w:lang w:val="fr-CA"/>
+        </w:rPr>
+        <w:t xml:space="preserve"> du</w:t>
+      </w:r>
+      <w:r>
+        <w:rPr>
+          <w:rFonts w:cs="Arial"/>
+          <w:lang w:val="fr-CA"/>
+        </w:rPr>
+        <w:t xml:space="preserve"> moment d’inertie</w:t>
+      </w:r>
+      <w:r>
+        <w:rPr>
+          <w:rFonts w:cs="Arial"/>
+          <w:lang w:val="fr-CA"/>
+        </w:rPr>
+        <w:t xml:space="preserve"> (</w:t>
+      </w:r>
+      <w:r>
+        <w:rPr>
+          <w:rFonts w:cs="Arial"/>
+          <w:b/>
+          <w:i/>
+          <w:lang w:val="fr-CA"/>
+        </w:rPr>
+        <w:t>I</w:t>
+      </w:r>
+      <w:r>
+        <w:rPr>
+          <w:rFonts w:cs="Arial"/>
+          <w:lang w:val="fr-CA"/>
+        </w:rPr>
+        <w:t>(t)</w:t>
+      </w:r>
+      <w:r>
+        <w:rPr>
+          <w:rFonts w:cs="Arial"/>
+          <w:lang w:val="fr-CA"/>
+        </w:rPr>
+        <w:t>)</w:t>
+      </w:r>
+      <w:r>
+        <w:rPr>
+          <w:rFonts w:cs="Arial"/>
+          <w:lang w:val="fr-CA"/>
+        </w:rPr>
+        <w:t xml:space="preserve"> et </w:t>
+      </w:r>
+      <w:r>
+        <w:rPr>
+          <w:rFonts w:cs="Arial"/>
+          <w:lang w:val="fr-CA"/>
+        </w:rPr>
+        <w:t xml:space="preserve">de </w:t>
+      </w:r>
+      <w:r>
+        <w:rPr>
+          <w:rFonts w:cs="Arial"/>
+          <w:lang w:val="fr-CA"/>
+        </w:rPr>
+        <w:t xml:space="preserve">la </w:t>
+      </w:r>
+      <w:r>
+        <w:rPr>
+          <w:rFonts w:cs="Arial"/>
+          <w:lang w:val="fr-CA"/>
+        </w:rPr>
+        <w:lastRenderedPageBreak/>
+        <w:t>vitesse angulaire</w:t>
+      </w:r>
+      <w:r>
+        <w:rPr>
+          <w:rFonts w:cs="Arial"/>
+          <w:lang w:val="fr-CA"/>
+        </w:rPr>
+        <w:t xml:space="preserve"> (</w:t>
+      </w:r>
+      <w:r>
+        <w:rPr>
+          <w:rFonts w:ascii="Cambria Math" w:hAnsi="Cambria Math" w:cs="Cambria Math"/>
+        </w:rPr>
+        <w:t>𝜔</w:t>
+      </w:r>
+      <w:r>
+        <w:rPr>
+          <w:rFonts w:ascii="Cambria Math" w:hAnsi="Cambria Math" w:cs="Cambria Math"/>
+          <w:lang w:val="fr-CA"/>
+        </w:rPr>
+        <w:t>⃗</w:t>
+      </w:r>
+      <w:r>
+        <w:rPr>
+          <w:rFonts w:cs="Arial"/>
+          <w:lang w:val="fr-CA"/>
+        </w:rPr>
+        <w:t>(t)</w:t>
+      </w:r>
+      <w:r>
+        <w:rPr>
+          <w:rFonts w:cs="Arial"/>
+          <w:lang w:val="fr-CA"/>
+        </w:rPr>
+        <w:t>) du corps</w:t>
+      </w:r>
+      <w:r>
+        <w:rPr>
+          <w:rFonts w:cs="Arial"/>
+          <w:lang w:val="fr-CA"/>
+        </w:rPr>
+        <w:t xml:space="preserve"> peut s’exprimer ainsi</w:t>
+      </w:r>
+      <w:r>
+        <w:rPr>
+          <w:rFonts w:cs="Arial"/>
+          <w:lang w:val="fr-CA"/>
+        </w:rPr>
+        <w:t> :</w:t>
+      </w:r>
+    </w:p>
+    <w:p>
+      <w:pPr>
+        <w:keepNext/>
+        <w:jc w:val="center"/>
+        <w:rPr>
+          <w:rFonts w:cs="Arial"/>
+        </w:rPr>
+      </w:pPr>
+      <w:r>
+        <w:rPr>
+          <w:rFonts w:cs="Arial"/>
+          <w:noProof/>
+        </w:rPr>
+        <w:drawing>
+          <wp:inline distT="0" distB="0" distL="0" distR="0" wp14:anchorId="61FF8401" wp14:editId="1A21DD62">
+            <wp:extent cx="1129350" cy="190718"/>
+            <wp:effectExtent l="0" t="0" r="0" b="0"/>
+            <wp:docPr id="7" name="Image 7"/>
+            <wp:cNvGraphicFramePr>
+              <a:graphicFrameLocks xmlns:a="http://schemas.openxmlformats.org/drawingml/2006/main" noChangeAspect="1"/>
+            </wp:cNvGraphicFramePr>
+            <a:graphic xmlns:a="http://schemas.openxmlformats.org/drawingml/2006/main">
+              <a:graphicData uri="http://schemas.openxmlformats.org/drawingml/2006/picture">
+                <pic:pic xmlns:pic="http://schemas.openxmlformats.org/drawingml/2006/picture">
+                  <pic:nvPicPr>
+                    <pic:cNvPr id="1" name=""/>
+                    <pic:cNvPicPr/>
+                  </pic:nvPicPr>
+                  <pic:blipFill>
+                    <a:blip r:embed="rId18"/>
+                    <a:stretch>
+                      <a:fillRect/>
+                    </a:stretch>
+                  </pic:blipFill>
+                  <pic:spPr>
+                    <a:xfrm>
+                      <a:off x="0" y="0"/>
+                      <a:ext cx="1166325" cy="196962"/>
+                    </a:xfrm>
+                    <a:prstGeom prst="rect">
+                      <a:avLst/>
+                    </a:prstGeom>
+                  </pic:spPr>
+                </pic:pic>
+              </a:graphicData>
+            </a:graphic>
+          </wp:inline>
+        </w:drawing>
+      </w:r>
+    </w:p>
+    <w:p>
+      <w:pPr>
+        <w:pStyle w:val="Lgende"/>
+        <w:jc w:val="center"/>
+        <w:rPr>
+          <w:rFonts w:cs="Arial"/>
+          <w:sz w:val="22"/>
+          <w:szCs w:val="22"/>
+          <w:lang w:val="fr-CA"/>
+        </w:rPr>
+      </w:pPr>
+      <w:r>
+        <w:rPr>
+          <w:rFonts w:cs="Arial"/>
+          <w:sz w:val="22"/>
+          <w:szCs w:val="22"/>
+          <w:lang w:val="fr-CA"/>
+        </w:rPr>
+        <w:t xml:space="preserve">Équation </w:t>
+      </w:r>
+      <w:r>
+        <w:rPr>
+          <w:rFonts w:cs="Arial"/>
+          <w:sz w:val="22"/>
+          <w:szCs w:val="22"/>
+          <w:lang w:val="fr-CA"/>
+        </w:rPr>
+        <w:fldChar w:fldCharType="begin"/>
+      </w:r>
+      <w:r>
+        <w:rPr>
+          <w:rFonts w:cs="Arial"/>
+          <w:sz w:val="22"/>
+          <w:szCs w:val="22"/>
+          <w:lang w:val="fr-CA"/>
+        </w:rPr>
+        <w:instrText xml:space="preserve"> SEQ Equation \* ARABIC </w:instrText>
+      </w:r>
+      <w:r>
+        <w:rPr>
+          <w:rFonts w:cs="Arial"/>
+          <w:sz w:val="22"/>
+          <w:szCs w:val="22"/>
+          <w:lang w:val="fr-CA"/>
+        </w:rPr>
+        <w:fldChar w:fldCharType="separate"/>
+      </w:r>
+      <w:r>
+        <w:rPr>
+          <w:rFonts w:cs="Arial"/>
+          <w:noProof/>
+          <w:sz w:val="22"/>
+          <w:szCs w:val="22"/>
+          <w:lang w:val="fr-CA"/>
+        </w:rPr>
+        <w:t>12</w:t>
+      </w:r>
+      <w:r>
+        <w:rPr>
+          <w:rFonts w:cs="Arial"/>
+          <w:sz w:val="22"/>
+          <w:szCs w:val="22"/>
+          <w:lang w:val="fr-CA"/>
+        </w:rPr>
+        <w:fldChar w:fldCharType="end"/>
+      </w:r>
+    </w:p>
+    <w:p>
+      <w:pPr>
+        <w:rPr>
+          <w:rFonts w:cs="Arial"/>
+          <w:lang w:val="fr-CA"/>
+        </w:rPr>
+      </w:pPr>
+      <w:r>
+        <w:rPr>
+          <w:rFonts w:cs="Arial"/>
+          <w:lang w:val="fr-CA"/>
+        </w:rPr>
+        <w:t xml:space="preserve">À </w:t>
+      </w:r>
+      <w:r>
+        <w:rPr>
+          <w:rFonts w:cs="Arial"/>
+          <w:lang w:val="fr-CA"/>
+        </w:rPr>
+        <w:t>la suite de calcul</w:t>
+      </w:r>
+      <w:r>
+        <w:rPr>
+          <w:rFonts w:cs="Arial"/>
+          <w:lang w:val="fr-CA"/>
+        </w:rPr>
+        <w:t>s</w:t>
+      </w:r>
+      <w:r>
+        <w:rPr>
+          <w:rFonts w:cs="Arial"/>
+          <w:lang w:val="fr-CA"/>
+        </w:rPr>
+        <w:t xml:space="preserve"> découlant de</w:t>
+      </w:r>
+      <w:r>
+        <w:rPr>
+          <w:rFonts w:cs="Arial"/>
+          <w:lang w:val="fr-CA"/>
+        </w:rPr>
+        <w:t xml:space="preserve"> l’équation précédente, o</w:t>
+      </w:r>
+      <w:r>
+        <w:rPr>
+          <w:rFonts w:cs="Arial"/>
+          <w:lang w:val="fr-CA"/>
+        </w:rPr>
+        <w:t>n obtient une formule de l</w:t>
+      </w:r>
+      <w:r>
+        <w:rPr>
+          <w:rFonts w:cs="Arial"/>
+          <w:lang w:val="fr-CA"/>
+        </w:rPr>
+        <w:t>’accélér</w:t>
+      </w:r>
+      <w:r>
+        <w:rPr>
+          <w:rFonts w:cs="Arial"/>
+          <w:lang w:val="fr-CA"/>
+        </w:rPr>
+        <w:t>ation angulaire</w:t>
+      </w:r>
+      <w:r>
+        <w:rPr>
+          <w:rFonts w:cs="Arial"/>
+          <w:lang w:val="fr-CA"/>
+        </w:rPr>
+        <w:t xml:space="preserve"> (α</w:t>
+      </w:r>
+      <w:r>
+        <w:rPr>
+          <w:rFonts w:ascii="Cambria Math" w:hAnsi="Cambria Math" w:cs="Cambria Math"/>
+          <w:lang w:val="fr-CA"/>
+        </w:rPr>
+        <w:t>⃗</w:t>
+      </w:r>
+      <w:r>
+        <w:rPr>
+          <w:rFonts w:cs="Arial"/>
+          <w:lang w:val="fr-CA"/>
+        </w:rPr>
+        <w:t>(</w:t>
+      </w:r>
+      <w:r>
+        <w:rPr>
+          <w:rFonts w:cs="Arial"/>
+          <w:lang w:val="fr-CA"/>
+        </w:rPr>
+        <w:t xml:space="preserve">t)) </w:t>
+      </w:r>
+      <w:r>
+        <w:rPr>
+          <w:rFonts w:cs="Arial"/>
+          <w:lang w:val="fr-CA"/>
+        </w:rPr>
+        <w:t>d’un corps</w:t>
+      </w:r>
+      <w:r>
+        <w:rPr>
+          <w:rFonts w:cs="Arial"/>
+          <w:lang w:val="fr-CA"/>
+        </w:rPr>
+        <w:t>.</w:t>
+      </w:r>
+      <w:r>
+        <w:rPr>
+          <w:rFonts w:cs="Arial"/>
+          <w:lang w:val="fr-CA"/>
+        </w:rPr>
+        <w:t xml:space="preserve"> </w:t>
+      </w:r>
+      <w:r>
+        <w:rPr>
+          <w:rFonts w:cs="Arial"/>
+          <w:lang w:val="fr-CA"/>
+        </w:rPr>
+        <w:t>La formule dépend d</w:t>
+      </w:r>
+      <w:r>
+        <w:rPr>
+          <w:rFonts w:cs="Arial"/>
+          <w:lang w:val="fr-CA"/>
+        </w:rPr>
+        <w:t>u moment d’inertie, du moment de force, du moment cinétique et de la vitesse angulaire du corps étudié.</w:t>
+      </w:r>
+    </w:p>
+    <w:p>
+      <w:pPr>
+        <w:keepNext/>
+        <w:jc w:val="center"/>
+        <w:rPr>
+          <w:rFonts w:cs="Arial"/>
+        </w:rPr>
+      </w:pPr>
+      <w:r>
+        <w:rPr>
+          <w:rFonts w:cs="Arial"/>
+          <w:noProof/>
+        </w:rPr>
+        <w:drawing>
+          <wp:inline distT="0" distB="0" distL="0" distR="0" wp14:anchorId="2748043C" wp14:editId="7C7BAC2B">
+            <wp:extent cx="2474105" cy="519139"/>
+            <wp:effectExtent l="0" t="0" r="0" b="0"/>
+            <wp:docPr id="8" name="Image 8"/>
+            <wp:cNvGraphicFramePr>
+              <a:graphicFrameLocks xmlns:a="http://schemas.openxmlformats.org/drawingml/2006/main" noChangeAspect="1"/>
+            </wp:cNvGraphicFramePr>
+            <a:graphic xmlns:a="http://schemas.openxmlformats.org/drawingml/2006/main">
+              <a:graphicData uri="http://schemas.openxmlformats.org/drawingml/2006/picture">
+                <pic:pic xmlns:pic="http://schemas.openxmlformats.org/drawingml/2006/picture">
+                  <pic:nvPicPr>
+                    <pic:cNvPr id="1" name=""/>
+                    <pic:cNvPicPr/>
+                  </pic:nvPicPr>
+                  <pic:blipFill>
+                    <a:blip r:embed="rId19"/>
+                    <a:stretch>
+                      <a:fillRect/>
+                    </a:stretch>
+                  </pic:blipFill>
+                  <pic:spPr>
+                    <a:xfrm>
+                      <a:off x="0" y="0"/>
                       <a:ext cx="2504035" cy="525419"/>
                     </a:xfrm>
                     <a:prstGeom prst="rect">
@@ -3811,6 +5561,7 @@
           <w:rFonts w:cs="Arial"/>
           <w:sz w:val="22"/>
           <w:szCs w:val="22"/>
+          <w:lang w:val="fr-CA"/>
         </w:rPr>
         <w:fldChar w:fldCharType="begin"/>
       </w:r>
@@ -3828,6 +5579,7 @@
           <w:rFonts w:cs="Arial"/>
           <w:sz w:val="22"/>
           <w:szCs w:val="22"/>
+          <w:lang w:val="fr-CA"/>
         </w:rPr>
         <w:fldChar w:fldCharType="separate"/>
       </w:r>
@@ -3839,13 +5591,14 @@
           <w:szCs w:val="22"/>
           <w:lang w:val="fr-CA"/>
         </w:rPr>
-        <w:t>6</w:t>
-      </w:r>
-      <w:r>
-        <w:rPr>
-          <w:rFonts w:cs="Arial"/>
-          <w:sz w:val="22"/>
-          <w:szCs w:val="22"/>
+        <w:t>13</w:t>
+      </w:r>
+      <w:r>
+        <w:rPr>
+          <w:rFonts w:cs="Arial"/>
+          <w:sz w:val="22"/>
+          <w:szCs w:val="22"/>
+          <w:lang w:val="fr-CA"/>
         </w:rPr>
         <w:fldChar w:fldCharType="end"/>
       </w:r>
@@ -4824,6 +6577,16 @@
       <w:szCs w:val="18"/>
     </w:rPr>
   </w:style>
+  <w:style w:type="character" w:styleId="Textedelespacerserv">
+    <w:name w:val="Placeholder Text"/>
+    <w:basedOn w:val="Policepardfaut"/>
+    <w:uiPriority w:val="99"/>
+    <w:semiHidden/>
+    <w:rsid w:val="00704D5E"/>
+    <w:rPr>
+      <w:color w:val="808080"/>
+    </w:rPr>
+  </w:style>
 </w:styles>
 </file>
 
@@ -5115,7 +6878,7 @@
 </file>
 
 <file path=customXml/itemProps1.xml><?xml version="1.0" encoding="utf-8"?>
-<ds:datastoreItem xmlns:ds="http://schemas.openxmlformats.org/officeDocument/2006/customXml" ds:itemID="{23569616-7103-4731-95FE-8C18A2FDF75D}">
+<ds:datastoreItem xmlns:ds="http://schemas.openxmlformats.org/officeDocument/2006/customXml" ds:itemID="{CD0BD27E-0CB5-4ED6-BD2B-AB0B2C732295}">
   <ds:schemaRefs>
     <ds:schemaRef ds:uri="http://schemas.openxmlformats.org/officeDocument/2006/bibliography"/>
   </ds:schemaRefs>

</xml_diff>

<commit_message>
ajout de precisions sur le nom des variables dans les formules
</commit_message>
<xml_diff>
--- a/TP1/rapport/phs4700_devoir1_rapport.docx
+++ b/TP1/rapport/phs4700_devoir1_rapport.docx
@@ -3348,23 +3348,7 @@
           <w:rFonts w:cs="Arial"/>
           <w:lang w:val="fr-CA"/>
         </w:rPr>
-        <w:t xml:space="preserve"> est en fait le bras de levier, c’est-à-dire </w:t>
-      </w:r>
-      <w:proofErr w:type="gramStart"/>
-      <w:r>
-        <w:rPr>
-          <w:rFonts w:cs="Arial"/>
-          <w:lang w:val="fr-CA"/>
-        </w:rPr>
-        <w:t>la</w:t>
-      </w:r>
-      <w:proofErr w:type="gramEnd"/>
-      <w:r>
-        <w:rPr>
-          <w:rFonts w:cs="Arial"/>
-          <w:lang w:val="fr-CA"/>
-        </w:rPr>
-        <w:t xml:space="preserve"> distance entre le point d’application </w:t>
+        <w:t xml:space="preserve"> est en fait le bras de levier, c’est-à-dire la distance entre le point d’application </w:t>
       </w:r>
       <w:r>
         <w:rPr>
@@ -3437,8 +3421,6 @@
         </w:rPr>
         <w:t xml:space="preserve">(m) </w:t>
       </w:r>
-      <w:bookmarkStart w:id="2" w:name="_GoBack"/>
-      <w:bookmarkEnd w:id="2"/>
       <w:r>
         <w:rPr>
           <w:rFonts w:cs="Arial"/>
@@ -4516,7 +4498,7 @@
           <w:rFonts w:cs="Arial"/>
           <w:lang w:val="fr-CA"/>
         </w:rPr>
-        <w:t>Les équations précédentes des moments d’inertie donnent le m</w:t>
+        <w:t>Les équations précédentes donnent le m</w:t>
       </w:r>
       <w:r>
         <w:rPr>
@@ -4537,7 +4519,36 @@
           <w:rFonts w:cs="Arial"/>
           <w:lang w:val="fr-CA"/>
         </w:rPr>
-        <w:t xml:space="preserve"> simples (d</w:t>
+        <w:t xml:space="preserve"> simples </w:t>
+      </w:r>
+      <w:r>
+        <w:rPr>
+          <w:rFonts w:cs="Arial"/>
+          <w:lang w:val="fr-CA"/>
+        </w:rPr>
+        <w:t>(I</w:t>
+      </w:r>
+      <w:r>
+        <w:rPr>
+          <w:rFonts w:cs="Arial"/>
+          <w:vertAlign w:val="subscript"/>
+          <w:lang w:val="fr-CA"/>
+        </w:rPr>
+        <w:t>d</w:t>
+      </w:r>
+      <w:r>
+        <w:rPr>
+          <w:rFonts w:cs="Arial"/>
+          <w:lang w:val="fr-CA"/>
+        </w:rPr>
+        <w:t xml:space="preserve">) par rapport à leur centre de masse </w:t>
+      </w:r>
+      <w:r>
+        <w:rPr>
+          <w:rFonts w:cs="Arial"/>
+          <w:lang w:val="fr-CA"/>
+        </w:rPr>
+        <w:t>(d</w:t>
       </w:r>
       <w:r>
         <w:rPr>
@@ -4760,7 +4771,13 @@
         <w:rPr>
           <w:lang w:val="fr-CA"/>
         </w:rPr>
-        <w:t xml:space="preserve">Dans un second temps, on calcule à l’aide de l’équation 9, on calcule le moment d’inertie </w:t>
+        <w:t>Dans un second temps, on calcule à l’aide de l’équation 9, on calcule le moment d’inertie</w:t>
+      </w:r>
+      <w:r>
+        <w:rPr>
+          <w:lang w:val="fr-CA"/>
+        </w:rPr>
+        <w:t xml:space="preserve"> </w:t>
       </w:r>
       <w:r>
         <w:rPr>
@@ -4772,7 +4789,38 @@
         <w:rPr>
           <w:lang w:val="fr-CA"/>
         </w:rPr>
-        <w:t xml:space="preserve">centre de masse du corps complexe. </w:t>
+        <w:t>centre de masse du corps complexe</w:t>
+      </w:r>
+      <w:r>
+        <w:rPr>
+          <w:lang w:val="fr-CA"/>
+        </w:rPr>
+        <w:t xml:space="preserve"> </w:t>
+      </w:r>
+      <w:r>
+        <w:rPr>
+          <w:lang w:val="fr-CA"/>
+        </w:rPr>
+        <w:t>(I</w:t>
+      </w:r>
+      <w:r>
+        <w:rPr>
+          <w:vertAlign w:val="subscript"/>
+          <w:lang w:val="fr-CA"/>
+        </w:rPr>
+        <w:t>d</w:t>
+      </w:r>
+      <w:r>
+        <w:rPr>
+          <w:lang w:val="fr-CA"/>
+        </w:rPr>
+        <w:t>)</w:t>
+      </w:r>
+      <w:r>
+        <w:rPr>
+          <w:lang w:val="fr-CA"/>
+        </w:rPr>
+        <w:t xml:space="preserve">. </w:t>
       </w:r>
     </w:p>
     <w:p>
@@ -4898,13 +4946,13 @@
         <w:rPr>
           <w:lang w:val="fr-CA"/>
         </w:rPr>
-        <w:t xml:space="preserve">La rotation des centres de </w:t>
-      </w:r>
-      <w:r>
-        <w:rPr>
-          <w:lang w:val="fr-CA"/>
-        </w:rPr>
-        <w:t xml:space="preserve">masse et des axes des moments d’inertie s’accomplit grâce aux matrices de rotation. Dans ce laboratoire, </w:t>
+        <w:t xml:space="preserve">Les matrices de rotation servent à déplacer la position du centre de masse et le système du laboratoire selon un angle de rotation. </w:t>
+      </w:r>
+      <w:r>
+        <w:rPr>
+          <w:lang w:val="fr-CA"/>
+        </w:rPr>
+        <w:t xml:space="preserve">Dans ce laboratoire, </w:t>
       </w:r>
       <w:r>
         <w:rPr>
@@ -4922,25 +4970,82 @@
         <w:rPr>
           <w:lang w:val="fr-CA"/>
         </w:rPr>
-        <w:t xml:space="preserve"> est prise en compte.</w:t>
-      </w:r>
-      <w:r>
-        <w:rPr>
-          <w:lang w:val="fr-CA"/>
-        </w:rPr>
-        <w:t xml:space="preserve"> </w:t>
-      </w:r>
-      <w:r>
-        <w:rPr>
-          <w:lang w:val="fr-CA"/>
-        </w:rPr>
-        <w:t>L</w:t>
-      </w:r>
-      <w:r>
-        <w:rPr>
-          <w:lang w:val="fr-CA"/>
-        </w:rPr>
-        <w:t xml:space="preserve">a matrice de rotation x est la seule à être employée. </w:t>
+        <w:t xml:space="preserve"> (</w:t>
+      </w:r>
+      <w:proofErr w:type="spellStart"/>
+      <w:r>
+        <w:rPr>
+          <w:rFonts w:ascii="Cambria Math" w:hAnsi="Cambria Math"/>
+          <w:lang w:val="fr-CA"/>
+        </w:rPr>
+        <w:t>θ</w:t>
+      </w:r>
+      <w:r>
+        <w:rPr>
+          <w:vertAlign w:val="subscript"/>
+          <w:lang w:val="fr-CA"/>
+        </w:rPr>
+        <w:t>x</w:t>
+      </w:r>
+      <w:proofErr w:type="spellEnd"/>
+      <w:r>
+        <w:rPr>
+          <w:lang w:val="fr-CA"/>
+        </w:rPr>
+        <w:t>)</w:t>
+      </w:r>
+      <w:r>
+        <w:rPr>
+          <w:lang w:val="fr-CA"/>
+        </w:rPr>
+        <w:t xml:space="preserve"> est prise en compte, donc l</w:t>
+      </w:r>
+      <w:r>
+        <w:rPr>
+          <w:lang w:val="fr-CA"/>
+        </w:rPr>
+        <w:t>a matrice de rota</w:t>
+      </w:r>
+      <w:bookmarkStart w:id="2" w:name="_GoBack"/>
+      <w:bookmarkEnd w:id="2"/>
+      <w:r>
+        <w:rPr>
+          <w:lang w:val="fr-CA"/>
+        </w:rPr>
+        <w:t>tion x</w:t>
+      </w:r>
+      <w:r>
+        <w:rPr>
+          <w:lang w:val="fr-CA"/>
+        </w:rPr>
+        <w:t xml:space="preserve"> (</w:t>
+      </w:r>
+      <w:proofErr w:type="spellStart"/>
+      <w:r>
+        <w:rPr>
+          <w:lang w:val="fr-CA"/>
+        </w:rPr>
+        <w:t>R</w:t>
+      </w:r>
+      <w:r>
+        <w:rPr>
+          <w:vertAlign w:val="subscript"/>
+          <w:lang w:val="fr-CA"/>
+        </w:rPr>
+        <w:t>x</w:t>
+      </w:r>
+      <w:proofErr w:type="spellEnd"/>
+      <w:r>
+        <w:rPr>
+          <w:lang w:val="fr-CA"/>
+        </w:rPr>
+        <w:t>)</w:t>
+      </w:r>
+      <w:r>
+        <w:rPr>
+          <w:lang w:val="fr-CA"/>
+        </w:rPr>
+        <w:t xml:space="preserve"> est la seule à être employée. </w:t>
       </w:r>
     </w:p>
     <w:p>
@@ -5069,6 +5174,7 @@
           <w:rFonts w:cs="Arial"/>
           <w:lang w:val="fr-CA"/>
         </w:rPr>
+        <w:lastRenderedPageBreak/>
         <w:t>L’équation du</w:t>
       </w:r>
       <w:r>
@@ -5183,15 +5289,7 @@
           <w:rFonts w:cs="Arial"/>
           <w:lang w:val="fr-CA"/>
         </w:rPr>
-        <w:t xml:space="preserve">la </w:t>
-      </w:r>
-      <w:r>
-        <w:rPr>
-          <w:rFonts w:cs="Arial"/>
-          <w:lang w:val="fr-CA"/>
-        </w:rPr>
-        <w:lastRenderedPageBreak/>
-        <w:t>vitesse angulaire</w:t>
+        <w:t>la vitesse angulaire</w:t>
       </w:r>
       <w:r>
         <w:rPr>
@@ -5846,7 +5944,7 @@
                         <w:noProof/>
                         <w:color w:val="C0504D" w:themeColor="accent2"/>
                       </w:rPr>
-                      <w:t>4</w:t>
+                      <w:t>7</w:t>
                     </w:r>
                     <w:r>
                       <w:rPr>
@@ -6878,7 +6976,7 @@
 </file>
 
 <file path=customXml/itemProps1.xml><?xml version="1.0" encoding="utf-8"?>
-<ds:datastoreItem xmlns:ds="http://schemas.openxmlformats.org/officeDocument/2006/customXml" ds:itemID="{CD0BD27E-0CB5-4ED6-BD2B-AB0B2C732295}">
+<ds:datastoreItem xmlns:ds="http://schemas.openxmlformats.org/officeDocument/2006/customXml" ds:itemID="{7FC21854-EDE9-4F35-9BAD-6C45233A9B81}">
   <ds:schemaRefs>
     <ds:schemaRef ds:uri="http://schemas.openxmlformats.org/officeDocument/2006/bibliography"/>
   </ds:schemaRefs>

</xml_diff>

<commit_message>
Ajout analyse centre de masse
</commit_message>
<xml_diff>
--- a/TP1/rapport/phs4700_devoir1_rapport.docx
+++ b/TP1/rapport/phs4700_devoir1_rapport.docx
@@ -656,7 +656,6 @@
               </w:rPr>
               <w:t xml:space="preserve"> </w:t>
             </w:r>
-            <w:proofErr w:type="spellStart"/>
             <w:r>
               <w:rPr>
                 <w:rFonts w:ascii="Cambria"/>
@@ -664,7 +663,6 @@
               </w:rPr>
               <w:t>Bourgault</w:t>
             </w:r>
-            <w:proofErr w:type="spellEnd"/>
           </w:p>
         </w:tc>
         <w:tc>
@@ -688,8 +686,6 @@
                 <w:szCs w:val="24"/>
               </w:rPr>
             </w:pPr>
-            <w:proofErr w:type="spellStart"/>
-            <w:proofErr w:type="gramStart"/>
             <w:r>
               <w:rPr>
                 <w:rFonts w:ascii="Cambria" w:hAnsi="Cambria"/>
@@ -697,7 +693,6 @@
               </w:rPr>
               <w:t>Prénom</w:t>
             </w:r>
-            <w:proofErr w:type="spellEnd"/>
             <w:r>
               <w:rPr>
                 <w:rFonts w:ascii="Cambria" w:hAnsi="Cambria"/>
@@ -713,7 +708,6 @@
               </w:rPr>
               <w:t>:</w:t>
             </w:r>
-            <w:proofErr w:type="gramEnd"/>
             <w:r>
               <w:rPr>
                 <w:rFonts w:ascii="Cambria" w:hAnsi="Cambria"/>
@@ -744,21 +738,12 @@
                 <w:szCs w:val="24"/>
               </w:rPr>
             </w:pPr>
-            <w:proofErr w:type="spellStart"/>
             <w:r>
               <w:rPr>
                 <w:rFonts w:ascii="Cambria"/>
                 <w:sz w:val="24"/>
               </w:rPr>
-              <w:t>matricule</w:t>
-            </w:r>
-            <w:proofErr w:type="spellEnd"/>
-            <w:r>
-              <w:rPr>
-                <w:rFonts w:ascii="Cambria"/>
-                <w:sz w:val="24"/>
-              </w:rPr>
-              <w:t>:</w:t>
+              <w:t>matricule:</w:t>
             </w:r>
             <w:r>
               <w:rPr>
@@ -795,7 +780,6 @@
                 <w:szCs w:val="24"/>
               </w:rPr>
             </w:pPr>
-            <w:proofErr w:type="gramStart"/>
             <w:r>
               <w:rPr>
                 <w:rFonts w:ascii="Cambria"/>
@@ -819,7 +803,6 @@
               </w:rPr>
               <w:t>:</w:t>
             </w:r>
-            <w:proofErr w:type="gramEnd"/>
           </w:p>
         </w:tc>
         <w:tc>
@@ -909,8 +892,6 @@
                 <w:szCs w:val="24"/>
               </w:rPr>
             </w:pPr>
-            <w:proofErr w:type="spellStart"/>
-            <w:proofErr w:type="gramStart"/>
             <w:r>
               <w:rPr>
                 <w:rFonts w:ascii="Cambria" w:hAnsi="Cambria"/>
@@ -918,7 +899,6 @@
               </w:rPr>
               <w:t>Prénom</w:t>
             </w:r>
-            <w:proofErr w:type="spellEnd"/>
             <w:r>
               <w:rPr>
                 <w:rFonts w:ascii="Cambria" w:hAnsi="Cambria"/>
@@ -934,7 +914,6 @@
               </w:rPr>
               <w:t>:</w:t>
             </w:r>
-            <w:proofErr w:type="gramEnd"/>
             <w:r>
               <w:rPr>
                 <w:rFonts w:ascii="Cambria" w:hAnsi="Cambria"/>
@@ -965,21 +944,12 @@
                 <w:szCs w:val="24"/>
               </w:rPr>
             </w:pPr>
-            <w:proofErr w:type="spellStart"/>
             <w:r>
               <w:rPr>
                 <w:rFonts w:ascii="Cambria"/>
                 <w:sz w:val="24"/>
               </w:rPr>
-              <w:t>matricule</w:t>
-            </w:r>
-            <w:proofErr w:type="spellEnd"/>
-            <w:r>
-              <w:rPr>
-                <w:rFonts w:ascii="Cambria"/>
-                <w:sz w:val="24"/>
-              </w:rPr>
-              <w:t>:</w:t>
+              <w:t>matricule:</w:t>
             </w:r>
             <w:r>
               <w:rPr>
@@ -1016,7 +986,6 @@
                 <w:szCs w:val="24"/>
               </w:rPr>
             </w:pPr>
-            <w:proofErr w:type="gramStart"/>
             <w:r>
               <w:rPr>
                 <w:rFonts w:ascii="Cambria"/>
@@ -1040,7 +1009,6 @@
               </w:rPr>
               <w:t>:</w:t>
             </w:r>
-            <w:proofErr w:type="gramEnd"/>
           </w:p>
         </w:tc>
         <w:tc>
@@ -1194,8 +1162,6 @@
                 <w:szCs w:val="24"/>
               </w:rPr>
             </w:pPr>
-            <w:proofErr w:type="spellStart"/>
-            <w:proofErr w:type="gramStart"/>
             <w:r>
               <w:rPr>
                 <w:rFonts w:ascii="Cambria" w:hAnsi="Cambria"/>
@@ -1203,7 +1169,6 @@
               </w:rPr>
               <w:t>Prénom</w:t>
             </w:r>
-            <w:proofErr w:type="spellEnd"/>
             <w:r>
               <w:rPr>
                 <w:rFonts w:ascii="Cambria" w:hAnsi="Cambria"/>
@@ -1219,7 +1184,6 @@
               </w:rPr>
               <w:t>:</w:t>
             </w:r>
-            <w:proofErr w:type="gramEnd"/>
             <w:r>
               <w:rPr>
                 <w:rFonts w:ascii="Cambria" w:hAnsi="Cambria"/>
@@ -1250,21 +1214,12 @@
                 <w:szCs w:val="24"/>
               </w:rPr>
             </w:pPr>
-            <w:proofErr w:type="spellStart"/>
             <w:r>
               <w:rPr>
                 <w:rFonts w:ascii="Cambria"/>
                 <w:sz w:val="24"/>
               </w:rPr>
-              <w:t>matricule</w:t>
-            </w:r>
-            <w:proofErr w:type="spellEnd"/>
-            <w:r>
-              <w:rPr>
-                <w:rFonts w:ascii="Cambria"/>
-                <w:sz w:val="24"/>
-              </w:rPr>
-              <w:t>:</w:t>
+              <w:t>matricule:</w:t>
             </w:r>
             <w:r>
               <w:rPr>
@@ -1301,7 +1256,6 @@
                 <w:szCs w:val="24"/>
               </w:rPr>
             </w:pPr>
-            <w:proofErr w:type="gramStart"/>
             <w:r>
               <w:rPr>
                 <w:rFonts w:ascii="Cambria"/>
@@ -1325,7 +1279,6 @@
               </w:rPr>
               <w:t>:</w:t>
             </w:r>
-            <w:proofErr w:type="gramEnd"/>
           </w:p>
         </w:tc>
         <w:tc>
@@ -1415,8 +1368,6 @@
                 <w:szCs w:val="24"/>
               </w:rPr>
             </w:pPr>
-            <w:proofErr w:type="spellStart"/>
-            <w:proofErr w:type="gramStart"/>
             <w:r>
               <w:rPr>
                 <w:rFonts w:ascii="Cambria" w:hAnsi="Cambria"/>
@@ -1424,7 +1375,6 @@
               </w:rPr>
               <w:t>Prénom</w:t>
             </w:r>
-            <w:proofErr w:type="spellEnd"/>
             <w:r>
               <w:rPr>
                 <w:rFonts w:ascii="Cambria" w:hAnsi="Cambria"/>
@@ -1440,7 +1390,6 @@
               </w:rPr>
               <w:t>:</w:t>
             </w:r>
-            <w:proofErr w:type="gramEnd"/>
             <w:r>
               <w:rPr>
                 <w:rFonts w:ascii="Cambria" w:hAnsi="Cambria"/>
@@ -1471,21 +1420,12 @@
                 <w:szCs w:val="24"/>
               </w:rPr>
             </w:pPr>
-            <w:proofErr w:type="spellStart"/>
             <w:r>
               <w:rPr>
                 <w:rFonts w:ascii="Cambria"/>
                 <w:sz w:val="24"/>
               </w:rPr>
-              <w:t>matricule</w:t>
-            </w:r>
-            <w:proofErr w:type="spellEnd"/>
-            <w:r>
-              <w:rPr>
-                <w:rFonts w:ascii="Cambria"/>
-                <w:sz w:val="24"/>
-              </w:rPr>
-              <w:t>:</w:t>
+              <w:t>matricule:</w:t>
             </w:r>
             <w:r>
               <w:rPr>
@@ -1522,7 +1462,6 @@
                 <w:szCs w:val="24"/>
               </w:rPr>
             </w:pPr>
-            <w:proofErr w:type="gramStart"/>
             <w:r>
               <w:rPr>
                 <w:rFonts w:ascii="Cambria"/>
@@ -1546,7 +1485,6 @@
               </w:rPr>
               <w:t>:</w:t>
             </w:r>
-            <w:proofErr w:type="gramEnd"/>
           </w:p>
         </w:tc>
         <w:tc>
@@ -1613,13 +1551,8 @@
             <w:pStyle w:val="En-ttedetabledesmatires"/>
           </w:pPr>
           <w:r>
-            <w:t xml:space="preserve">Table des </w:t>
+            <w:t>Table des matières</w:t>
           </w:r>
-          <w:proofErr w:type="spellStart"/>
-          <w:r>
-            <w:t>matières</w:t>
-          </w:r>
-          <w:proofErr w:type="spellEnd"/>
         </w:p>
         <w:p>
           <w:pPr>
@@ -2102,28 +2035,13 @@
           <w:u w:val="single"/>
           <w:lang w:val="fr-CA"/>
         </w:rPr>
-        <w:t>Devoir</w:t>
-      </w:r>
-      <w:proofErr w:type="gramStart"/>
-      <w:r>
-        <w:rPr>
-          <w:u w:val="single"/>
-          <w:lang w:val="fr-CA"/>
-        </w:rPr>
-        <w:t>1.m</w:t>
-      </w:r>
-      <w:r>
-        <w:rPr>
-          <w:lang w:val="fr-CA"/>
-        </w:rPr>
-        <w:t>.</w:t>
-      </w:r>
-      <w:proofErr w:type="gramEnd"/>
-      <w:r>
-        <w:rPr>
-          <w:lang w:val="fr-CA"/>
-        </w:rPr>
-        <w:t xml:space="preserve"> Cette section sera par la suite appuyée par la présentation ainsi que l’analyse des résultats que nous avons obtenus. Finalement, une brève discussion des problèmes rencontrés servira de conclusion à ce devoir. </w:t>
+        <w:t>Devoir1.m</w:t>
+      </w:r>
+      <w:r>
+        <w:rPr>
+          <w:lang w:val="fr-CA"/>
+        </w:rPr>
+        <w:t xml:space="preserve">. Cette section sera par la suite appuyée par la présentation ainsi que l’analyse des résultats que nous avons obtenus. Finalement, une brève discussion des problèmes rencontrés servira de conclusion à ce devoir. </w:t>
       </w:r>
     </w:p>
     <w:p>
@@ -2665,8 +2583,6 @@
         </w:rPr>
         <w:t>⃗</w:t>
       </w:r>
-      <w:proofErr w:type="spellStart"/>
-      <w:proofErr w:type="gramStart"/>
       <w:r>
         <w:rPr>
           <w:rFonts w:ascii="Cambria Math" w:hAnsi="Cambria Math" w:cs="Cambria Math"/>
@@ -2683,8 +2599,6 @@
         </w:rPr>
         <w:t>,n</w:t>
       </w:r>
-      <w:proofErr w:type="spellEnd"/>
-      <w:proofErr w:type="gramEnd"/>
       <w:r>
         <w:rPr>
           <w:rFonts w:ascii="Cambria Math" w:hAnsi="Cambria Math" w:cs="Cambria Math"/>
@@ -2938,7 +2852,6 @@
         </w:rPr>
         <w:t>(</w:t>
       </w:r>
-      <w:proofErr w:type="gramStart"/>
       <w:r>
         <w:rPr>
           <w:rFonts w:eastAsia="Fourier-Math-Letters-Italic" w:cs="Arial"/>
@@ -2964,7 +2877,6 @@
         </w:rPr>
         <w:t>(</w:t>
       </w:r>
-      <w:proofErr w:type="gramEnd"/>
       <w:r>
         <w:rPr>
           <w:rFonts w:cs="Arial"/>
@@ -3597,7 +3509,6 @@
           <w:lang w:val="fr-CA"/>
         </w:rPr>
       </w:pPr>
-      <w:proofErr w:type="spellStart"/>
       <w:r>
         <w:rPr>
           <w:sz w:val="22"/>
@@ -3610,15 +3521,7 @@
           <w:sz w:val="22"/>
           <w:szCs w:val="22"/>
         </w:rPr>
-        <w:t>quation</w:t>
-      </w:r>
-      <w:proofErr w:type="spellEnd"/>
-      <w:r>
-        <w:rPr>
-          <w:sz w:val="22"/>
-          <w:szCs w:val="22"/>
-        </w:rPr>
-        <w:t xml:space="preserve"> </w:t>
+        <w:t xml:space="preserve">quation </w:t>
       </w:r>
       <w:r>
         <w:rPr>
@@ -4125,7 +4028,6 @@
           <w:szCs w:val="22"/>
         </w:rPr>
       </w:pPr>
-      <w:proofErr w:type="spellStart"/>
       <w:r>
         <w:rPr>
           <w:sz w:val="22"/>
@@ -4138,15 +4040,7 @@
           <w:sz w:val="22"/>
           <w:szCs w:val="22"/>
         </w:rPr>
-        <w:t>quation</w:t>
-      </w:r>
-      <w:proofErr w:type="spellEnd"/>
-      <w:r>
-        <w:rPr>
-          <w:sz w:val="22"/>
-          <w:szCs w:val="22"/>
-        </w:rPr>
-        <w:t xml:space="preserve"> </w:t>
+        <w:t xml:space="preserve">quation </w:t>
       </w:r>
       <w:r>
         <w:rPr>
@@ -4576,15 +4470,7 @@
           <w:rFonts w:cs="Arial"/>
           <w:lang w:val="fr-CA"/>
         </w:rPr>
-        <w:t xml:space="preserve"> Dans le but de ramener les moments d’inertie au corps complexe, on mesure dans un premier temps la distance (</w:t>
-      </w:r>
-      <w:proofErr w:type="spellStart"/>
-      <w:r>
-        <w:rPr>
-          <w:rFonts w:cs="Arial"/>
-          <w:lang w:val="fr-CA"/>
-        </w:rPr>
-        <w:t>d</w:t>
+        <w:t xml:space="preserve"> Dans le but de ramener les moments d’inertie au corps complexe, on mesure dans un premier temps la distance (d</w:t>
       </w:r>
       <w:r>
         <w:rPr>
@@ -4601,21 +4487,12 @@
         </w:rPr>
         <w:t>c</w:t>
       </w:r>
-      <w:proofErr w:type="spellEnd"/>
-      <w:r>
-        <w:rPr>
-          <w:rFonts w:cs="Arial"/>
-          <w:lang w:val="fr-CA"/>
-        </w:rPr>
-        <w:t>) avec le centre de masse du corps complexe (</w:t>
-      </w:r>
-      <w:proofErr w:type="spellStart"/>
-      <w:r>
-        <w:rPr>
-          <w:rFonts w:cs="Arial"/>
-          <w:lang w:val="fr-CA"/>
-        </w:rPr>
-        <w:t>r</w:t>
+      <w:r>
+        <w:rPr>
+          <w:rFonts w:cs="Arial"/>
+          <w:lang w:val="fr-CA"/>
+        </w:rPr>
+        <w:t>) avec le centre de masse du corps complexe (r</w:t>
       </w:r>
       <w:r>
         <w:rPr>
@@ -4632,7 +4509,6 @@
         </w:rPr>
         <w:t>c</w:t>
       </w:r>
-      <w:proofErr w:type="spellEnd"/>
       <w:r>
         <w:rPr>
           <w:rFonts w:cs="Arial"/>
@@ -4704,83 +4580,73 @@
           <w:lang w:val="fr-CA"/>
         </w:rPr>
       </w:pPr>
-      <w:proofErr w:type="spellStart"/>
-      <w:r>
-        <w:rPr>
-          <w:sz w:val="22"/>
-          <w:szCs w:val="22"/>
-          <w:lang w:val="fr-CA"/>
-        </w:rPr>
-        <w:t>Equation</w:t>
-      </w:r>
-      <w:proofErr w:type="spellEnd"/>
-      <w:r>
-        <w:rPr>
-          <w:sz w:val="22"/>
-          <w:szCs w:val="22"/>
+      <w:r>
+        <w:rPr>
+          <w:sz w:val="22"/>
+          <w:szCs w:val="22"/>
+          <w:lang w:val="fr-CA"/>
+        </w:rPr>
+        <w:t xml:space="preserve">Equation </w:t>
+      </w:r>
+      <w:r>
+        <w:rPr>
+          <w:sz w:val="22"/>
+          <w:szCs w:val="22"/>
+        </w:rPr>
+        <w:fldChar w:fldCharType="begin"/>
+      </w:r>
+      <w:r>
+        <w:rPr>
+          <w:sz w:val="22"/>
+          <w:szCs w:val="22"/>
+          <w:lang w:val="fr-CA"/>
+        </w:rPr>
+        <w:instrText xml:space="preserve"> SEQ Equation \* ARABIC </w:instrText>
+      </w:r>
+      <w:r>
+        <w:rPr>
+          <w:sz w:val="22"/>
+          <w:szCs w:val="22"/>
+        </w:rPr>
+        <w:fldChar w:fldCharType="separate"/>
+      </w:r>
+      <w:r>
+        <w:rPr>
+          <w:noProof/>
+          <w:sz w:val="22"/>
+          <w:szCs w:val="22"/>
+          <w:lang w:val="fr-CA"/>
+        </w:rPr>
+        <w:t>9</w:t>
+      </w:r>
+      <w:r>
+        <w:rPr>
+          <w:sz w:val="22"/>
+          <w:szCs w:val="22"/>
+        </w:rPr>
+        <w:fldChar w:fldCharType="end"/>
+      </w:r>
+    </w:p>
+    <w:p>
+      <w:pPr>
+        <w:rPr>
+          <w:lang w:val="fr-CA"/>
+        </w:rPr>
+      </w:pPr>
+      <w:r>
+        <w:rPr>
+          <w:lang w:val="fr-CA"/>
+        </w:rPr>
+        <w:t>Dans un second temps, on calcule à l’aide de l’équation 9, on calcule le moment d’inertie</w:t>
+      </w:r>
+      <w:r>
+        <w:rPr>
           <w:lang w:val="fr-CA"/>
         </w:rPr>
         <w:t xml:space="preserve"> </w:t>
       </w:r>
       <w:r>
         <w:rPr>
-          <w:sz w:val="22"/>
-          <w:szCs w:val="22"/>
-        </w:rPr>
-        <w:fldChar w:fldCharType="begin"/>
-      </w:r>
-      <w:r>
-        <w:rPr>
-          <w:sz w:val="22"/>
-          <w:szCs w:val="22"/>
-          <w:lang w:val="fr-CA"/>
-        </w:rPr>
-        <w:instrText xml:space="preserve"> SEQ Equation \* ARABIC </w:instrText>
-      </w:r>
-      <w:r>
-        <w:rPr>
-          <w:sz w:val="22"/>
-          <w:szCs w:val="22"/>
-        </w:rPr>
-        <w:fldChar w:fldCharType="separate"/>
-      </w:r>
-      <w:r>
-        <w:rPr>
-          <w:noProof/>
-          <w:sz w:val="22"/>
-          <w:szCs w:val="22"/>
-          <w:lang w:val="fr-CA"/>
-        </w:rPr>
-        <w:t>9</w:t>
-      </w:r>
-      <w:r>
-        <w:rPr>
-          <w:sz w:val="22"/>
-          <w:szCs w:val="22"/>
-        </w:rPr>
-        <w:fldChar w:fldCharType="end"/>
-      </w:r>
-    </w:p>
-    <w:p>
-      <w:pPr>
-        <w:rPr>
-          <w:lang w:val="fr-CA"/>
-        </w:rPr>
-      </w:pPr>
-      <w:r>
-        <w:rPr>
-          <w:lang w:val="fr-CA"/>
-        </w:rPr>
-        <w:t>Dans un second temps, on calcule à l’aide de l’équation 9, on calcule le moment d’inertie</w:t>
-      </w:r>
-      <w:r>
-        <w:rPr>
-          <w:lang w:val="fr-CA"/>
-        </w:rPr>
-        <w:t xml:space="preserve"> </w:t>
-      </w:r>
-      <w:r>
-        <w:rPr>
           <w:lang w:val="fr-CA"/>
         </w:rPr>
         <w:t xml:space="preserve">par rapport au </w:t>
@@ -4795,13 +4661,7 @@
         <w:rPr>
           <w:lang w:val="fr-CA"/>
         </w:rPr>
-        <w:t xml:space="preserve"> </w:t>
-      </w:r>
-      <w:r>
-        <w:rPr>
-          <w:lang w:val="fr-CA"/>
-        </w:rPr>
-        <w:t>(I</w:t>
+        <w:t xml:space="preserve"> (I</w:t>
       </w:r>
       <w:r>
         <w:rPr>
@@ -4879,23 +4739,13 @@
           <w:lang w:val="fr-CA"/>
         </w:rPr>
       </w:pPr>
-      <w:proofErr w:type="spellStart"/>
-      <w:r>
-        <w:rPr>
-          <w:sz w:val="22"/>
-          <w:szCs w:val="22"/>
-          <w:lang w:val="fr-CA"/>
-        </w:rPr>
-        <w:t>Equation</w:t>
-      </w:r>
-      <w:proofErr w:type="spellEnd"/>
-      <w:r>
-        <w:rPr>
-          <w:sz w:val="22"/>
-          <w:szCs w:val="22"/>
-          <w:lang w:val="fr-CA"/>
-        </w:rPr>
-        <w:t xml:space="preserve"> </w:t>
+      <w:r>
+        <w:rPr>
+          <w:sz w:val="22"/>
+          <w:szCs w:val="22"/>
+          <w:lang w:val="fr-CA"/>
+        </w:rPr>
+        <w:t xml:space="preserve">Equation </w:t>
       </w:r>
       <w:r>
         <w:rPr>
@@ -4972,7 +4822,6 @@
         </w:rPr>
         <w:t xml:space="preserve"> (</w:t>
       </w:r>
-      <w:proofErr w:type="spellStart"/>
       <w:r>
         <w:rPr>
           <w:rFonts w:ascii="Cambria Math" w:hAnsi="Cambria Math"/>
@@ -4987,7 +4836,6 @@
         </w:rPr>
         <w:t>x</w:t>
       </w:r>
-      <w:proofErr w:type="spellEnd"/>
       <w:r>
         <w:rPr>
           <w:lang w:val="fr-CA"/>
@@ -5004,28 +4852,13 @@
         <w:rPr>
           <w:lang w:val="fr-CA"/>
         </w:rPr>
-        <w:t>a matrice de rota</w:t>
-      </w:r>
-      <w:bookmarkStart w:id="2" w:name="_GoBack"/>
-      <w:bookmarkEnd w:id="2"/>
-      <w:r>
-        <w:rPr>
-          <w:lang w:val="fr-CA"/>
-        </w:rPr>
-        <w:t>tion x</w:t>
-      </w:r>
-      <w:r>
-        <w:rPr>
-          <w:lang w:val="fr-CA"/>
-        </w:rPr>
-        <w:t xml:space="preserve"> (</w:t>
-      </w:r>
-      <w:proofErr w:type="spellStart"/>
-      <w:r>
-        <w:rPr>
-          <w:lang w:val="fr-CA"/>
-        </w:rPr>
-        <w:t>R</w:t>
+        <w:t>a matrice de rotation x</w:t>
+      </w:r>
+      <w:r>
+        <w:rPr>
+          <w:lang w:val="fr-CA"/>
+        </w:rPr>
+        <w:t xml:space="preserve"> (R</w:t>
       </w:r>
       <w:r>
         <w:rPr>
@@ -5034,7 +4867,6 @@
         </w:rPr>
         <w:t>x</w:t>
       </w:r>
-      <w:proofErr w:type="spellEnd"/>
       <w:r>
         <w:rPr>
           <w:lang w:val="fr-CA"/>
@@ -5105,23 +4937,13 @@
           <w:lang w:val="fr-CA"/>
         </w:rPr>
       </w:pPr>
-      <w:proofErr w:type="spellStart"/>
-      <w:r>
-        <w:rPr>
-          <w:sz w:val="22"/>
-          <w:szCs w:val="22"/>
-          <w:lang w:val="fr-CA"/>
-        </w:rPr>
-        <w:t>Equation</w:t>
-      </w:r>
-      <w:proofErr w:type="spellEnd"/>
-      <w:r>
-        <w:rPr>
-          <w:sz w:val="22"/>
-          <w:szCs w:val="22"/>
-          <w:lang w:val="fr-CA"/>
-        </w:rPr>
-        <w:t xml:space="preserve"> </w:t>
+      <w:r>
+        <w:rPr>
+          <w:sz w:val="22"/>
+          <w:szCs w:val="22"/>
+          <w:lang w:val="fr-CA"/>
+        </w:rPr>
+        <w:t xml:space="preserve">Equation </w:t>
       </w:r>
       <w:r>
         <w:rPr>
@@ -5736,7 +5558,7 @@
           <w:lang w:val="fr-CA"/>
         </w:rPr>
       </w:pPr>
-      <w:bookmarkStart w:id="3" w:name="_Toc493874151"/>
+      <w:bookmarkStart w:id="2" w:name="_Toc493874151"/>
       <w:r>
         <w:rPr>
           <w:lang w:val="fr-CA"/>
@@ -5744,7 +5566,440 @@
         <w:lastRenderedPageBreak/>
         <w:t>Présentation et analyse des résultats</w:t>
       </w:r>
+      <w:bookmarkEnd w:id="2"/>
+    </w:p>
+    <w:p>
+      <w:pPr>
+        <w:pStyle w:val="Titre2"/>
+        <w:rPr>
+          <w:lang w:val="fr-CA"/>
+        </w:rPr>
+      </w:pPr>
+      <w:r>
+        <w:rPr>
+          <w:lang w:val="fr-CA"/>
+        </w:rPr>
+        <w:t>Centre de masse</w:t>
+      </w:r>
+    </w:p>
+    <w:p>
+      <w:pPr>
+        <w:rPr>
+          <w:lang w:val="fr-CA"/>
+        </w:rPr>
+      </w:pPr>
+      <w:r>
+        <w:rPr>
+          <w:lang w:val="fr-CA"/>
+        </w:rPr>
+        <w:t>Cas 1</w:t>
+      </w:r>
+    </w:p>
+    <w:p>
+      <w:pPr>
+        <w:rPr>
+          <w:lang w:val="fr-CA"/>
+        </w:rPr>
+      </w:pPr>
+      <w:r>
+        <w:rPr>
+          <w:lang w:val="fr-CA"/>
+        </w:rPr>
+        <w:t xml:space="preserve">Le centre de masse du système navette-lanceur = (0, 7.2301, 25.8228). Ce résultat semble cohérent avec les données du problème. En effet, le système est symétrique sur l’axe X, ce qui explique que le centre de masse soit aligné sur l’axe X. Par ailleurs, le système est nécessairement légèrement éloigné sur l’axe Y, car les propulseurs ainsi que le réservoir sont tous dans les Y positifs. Pour ce qui est de la position du centre de masse en Z, qui a été la plus complexe à évaluer, il faut prendre en compte les masses de chacun des cylindres et des cônes, mais aussi de la masse variable du réservoir entre la portion oxygène et hydrogène. </w:t>
+      </w:r>
+    </w:p>
+    <w:p>
+      <w:pPr>
+        <w:rPr>
+          <w:lang w:val="fr-CA"/>
+        </w:rPr>
+      </w:pPr>
+    </w:p>
+    <w:p>
+      <w:pPr>
+        <w:rPr>
+          <w:lang w:val="fr-CA"/>
+        </w:rPr>
+      </w:pPr>
+      <w:r>
+        <w:rPr>
+          <w:lang w:val="fr-CA"/>
+        </w:rPr>
+        <w:t>Cas 2</w:t>
+      </w:r>
+    </w:p>
+    <w:p>
+      <w:pPr>
+        <w:rPr>
+          <w:lang w:val="fr-CA"/>
+        </w:rPr>
+      </w:pPr>
+      <w:r>
+        <w:rPr>
+          <w:lang w:val="fr-CA"/>
+        </w:rPr>
+        <w:t xml:space="preserve">Le centre de masse du système navette-lanceur = </w:t>
+      </w:r>
+      <w:r>
+        <w:rPr>
+          <w:lang w:val="fr-CA"/>
+        </w:rPr>
+        <w:t>(</w:t>
+      </w:r>
+      <w:r>
+        <w:rPr>
+          <w:lang w:val="fr-CA"/>
+        </w:rPr>
+        <w:t xml:space="preserve">0, 6.3707, 56.6500). Pour obtenir ce résultat, nous avons assumé que la donnée du problème </w:t>
+      </w:r>
+      <w:r>
+        <w:rPr>
+          <w:lang w:val="fr-CA"/>
+        </w:rPr>
+        <w:t>(r</w:t>
+      </w:r>
+      <w:r>
+        <w:rPr>
+          <w:vertAlign w:val="subscript"/>
+          <w:lang w:val="fr-CA"/>
+        </w:rPr>
+        <w:t>c</w:t>
+      </w:r>
+      <w:r>
+        <w:rPr>
+          <w:lang w:val="fr-CA"/>
+        </w:rPr>
+        <w:t xml:space="preserve"> = (0, −19.6075,50) m) indiquait la position du bas de la navette. </w:t>
+      </w:r>
+      <w:r>
+        <w:rPr>
+          <w:lang w:val="fr-CA"/>
+        </w:rPr>
+        <w:t>Avec cette hypothèse, notre résultat obtenu semble plausible. En X, on retrouve toujours 0, car la navette n’a fait aucune rotation par rapport aux autres axes, et le bas de la navette est aussi à 0. On déduit ensuite que le système est incliné de sorte que la navette est au-dessus du réservoir et le système complet pointe dans la direction de l’axe Y</w:t>
+      </w:r>
+      <w:r>
+        <w:rPr>
+          <w:lang w:val="fr-CA"/>
+        </w:rPr>
+        <w:t>, comme on peut le voir à la figure 1</w:t>
+      </w:r>
+      <w:bookmarkStart w:id="3" w:name="_GoBack"/>
       <w:bookmarkEnd w:id="3"/>
+      <w:r>
+        <w:rPr>
+          <w:lang w:val="fr-CA"/>
+        </w:rPr>
+        <w:t>. De cette façon, le bas de la navette se trouve dans les Y négatifs, mais le centre de masse global se trouve légèrement dans les Y positifs. Cette inclinaison permet également d’expliquer que la composante Z du centre de masse soit à peine plus haute que la position du bas de la navette.</w:t>
+      </w:r>
+    </w:p>
+    <w:p>
+      <w:pPr>
+        <w:rPr>
+          <w:lang w:val="fr-CA"/>
+        </w:rPr>
+      </w:pPr>
+      <w:r>
+        <w:rPr>
+          <w:noProof/>
+          <w:lang w:val="fr-CA"/>
+        </w:rPr>
+        <w:pict w14:anchorId="7232170A">
+          <v:group id="_x0000_s1041" style="position:absolute;left:0;text-align:left;margin-left:201.75pt;margin-top:9.15pt;width:66.3pt;height:84.25pt;z-index:251670528" coordorigin="1995,10096" coordsize="1326,1685">
+            <v:group id="_x0000_s1036" style="position:absolute;left:2255;top:10170;width:585;height:1005;rotation:20270191fd" coordorigin="2145,9825" coordsize="585,1005">
+              <v:group id="_x0000_s1028" style="position:absolute;left:2145;top:9825;width:375;height:1005" coordorigin="1485,9765" coordsize="255,795">
+                <v:rect id="_x0000_s1026" style="position:absolute;left:1485;top:10020;width:255;height:540" fillcolor="yellow"/>
+                <v:shapetype id="_x0000_t5" coordsize="21600,21600" o:spt="5" adj="10800" path="m@0,l,21600r21600,xe">
+                  <v:stroke joinstyle="miter"/>
+                  <v:formulas>
+                    <v:f eqn="val #0"/>
+                    <v:f eqn="prod #0 1 2"/>
+                    <v:f eqn="sum @1 10800 0"/>
+                  </v:formulas>
+                  <v:path gradientshapeok="t" o:connecttype="custom" o:connectlocs="@0,0;@1,10800;0,21600;10800,21600;21600,21600;@2,10800" textboxrect="0,10800,10800,18000;5400,10800,16200,18000;10800,10800,21600,18000;0,7200,7200,21600;7200,7200,14400,21600;14400,7200,21600,21600"/>
+                  <v:handles>
+                    <v:h position="#0,topLeft" xrange="0,21600"/>
+                  </v:handles>
+                </v:shapetype>
+                <v:shape id="_x0000_s1027" type="#_x0000_t5" style="position:absolute;left:1485;top:9765;width:255;height:255" fillcolor="yellow"/>
+              </v:group>
+              <v:group id="_x0000_s1029" style="position:absolute;left:2520;top:10275;width:210;height:555" coordorigin="1485,9765" coordsize="255,795">
+                <v:rect id="_x0000_s1030" style="position:absolute;left:1485;top:10020;width:255;height:540"/>
+                <v:shape id="_x0000_s1031" type="#_x0000_t5" style="position:absolute;left:1485;top:9765;width:255;height:255"/>
+              </v:group>
+              <v:group id="_x0000_s1032" style="position:absolute;left:2235;top:10245;width:195;height:570" coordorigin="1485,9765" coordsize="255,795">
+                <v:rect id="_x0000_s1033" style="position:absolute;left:1485;top:10020;width:255;height:540" fillcolor="#ffc000"/>
+                <v:shape id="_x0000_s1034" type="#_x0000_t5" style="position:absolute;left:1485;top:9765;width:255;height:255" fillcolor="#ffc000"/>
+              </v:group>
+            </v:group>
+            <v:group id="_x0000_s1040" style="position:absolute;left:1995;top:10096;width:1326;height:1685" coordorigin="1995,10096" coordsize="1326,1685">
+              <v:shapetype id="_x0000_t32" coordsize="21600,21600" o:spt="32" o:oned="t" path="m,l21600,21600e" filled="f">
+                <v:path arrowok="t" fillok="f" o:connecttype="none"/>
+                <o:lock v:ext="edit" shapetype="t"/>
+              </v:shapetype>
+              <v:shape id="_x0000_s1035" type="#_x0000_t32" style="position:absolute;left:1995;top:11270;width:810;height:0;flip:x" o:connectortype="straight">
+                <v:stroke endarrow="block"/>
+              </v:shape>
+              <v:shape id="_x0000_s1037" type="#_x0000_t32" style="position:absolute;left:2790;top:10333;width:1;height:937;flip:x y" o:connectortype="straight">
+                <v:stroke endarrow="block"/>
+              </v:shape>
+              <v:shapetype id="_x0000_t202" coordsize="21600,21600" o:spt="202" path="m,l,21600r21600,l21600,xe">
+                <v:stroke joinstyle="miter"/>
+                <v:path gradientshapeok="t" o:connecttype="rect"/>
+              </v:shapetype>
+              <v:shape id="Zone de texte 2" o:spid="_x0000_s1038" type="#_x0000_t202" style="position:absolute;left:2123;top:11408;width:365;height:373;visibility:visible;mso-wrap-distance-left:9pt;mso-wrap-distance-top:3.6pt;mso-wrap-distance-right:9pt;mso-wrap-distance-bottom:3.6pt;mso-position-horizontal-relative:text;mso-position-vertical-relative:text;mso-width-relative:margin;mso-height-relative:margin;v-text-anchor:top" stroked="f">
+                <v:textbox style="mso-next-textbox:#Zone de texte 2">
+                  <w:txbxContent>
+                    <w:p>
+                      <w:pPr>
+                        <w:rPr>
+                          <w:lang w:val="fr-CA"/>
+                        </w:rPr>
+                      </w:pPr>
+                      <w:r>
+                        <w:t>Y</w:t>
+                      </w:r>
+                      <w:r>
+                        <w:rPr>
+                          <w:noProof/>
+                        </w:rPr>
+                        <w:drawing>
+                          <wp:inline distT="0" distB="0" distL="0" distR="0" wp14:anchorId="40CB6EEE" wp14:editId="0918FF63">
+                            <wp:extent cx="48895" cy="136289"/>
+                            <wp:effectExtent l="0" t="0" r="0" b="0"/>
+                            <wp:docPr id="10" name="Image 10"/>
+                            <wp:cNvGraphicFramePr>
+                              <a:graphicFrameLocks xmlns:a="http://schemas.openxmlformats.org/drawingml/2006/main" noChangeAspect="1"/>
+                            </wp:cNvGraphicFramePr>
+                            <a:graphic xmlns:a="http://schemas.openxmlformats.org/drawingml/2006/main">
+                              <a:graphicData uri="http://schemas.openxmlformats.org/drawingml/2006/picture">
+                                <pic:pic xmlns:pic="http://schemas.openxmlformats.org/drawingml/2006/picture">
+                                  <pic:nvPicPr>
+                                    <pic:cNvPr id="0" name="Picture 1"/>
+                                    <pic:cNvPicPr>
+                                      <a:picLocks noChangeAspect="1" noChangeArrowheads="1"/>
+                                    </pic:cNvPicPr>
+                                  </pic:nvPicPr>
+                                  <pic:blipFill>
+                                    <a:blip r:embed="rId20">
+                                      <a:extLst>
+                                        <a:ext uri="{28A0092B-C50C-407E-A947-70E740481C1C}">
+                                          <a14:useLocalDpi xmlns:a14="http://schemas.microsoft.com/office/drawing/2010/main" val="0"/>
+                                        </a:ext>
+                                      </a:extLst>
+                                    </a:blip>
+                                    <a:srcRect/>
+                                    <a:stretch>
+                                      <a:fillRect/>
+                                    </a:stretch>
+                                  </pic:blipFill>
+                                  <pic:spPr bwMode="auto">
+                                    <a:xfrm>
+                                      <a:off x="0" y="0"/>
+                                      <a:ext cx="48895" cy="136289"/>
+                                    </a:xfrm>
+                                    <a:prstGeom prst="rect">
+                                      <a:avLst/>
+                                    </a:prstGeom>
+                                    <a:noFill/>
+                                    <a:ln>
+                                      <a:noFill/>
+                                    </a:ln>
+                                  </pic:spPr>
+                                </pic:pic>
+                              </a:graphicData>
+                            </a:graphic>
+                          </wp:inline>
+                        </w:drawing>
+                      </w:r>
+                    </w:p>
+                  </w:txbxContent>
+                </v:textbox>
+              </v:shape>
+              <v:shape id="Zone de texte 2" o:spid="_x0000_s1039" type="#_x0000_t202" style="position:absolute;left:2956;top:10096;width:365;height:373;visibility:visible;mso-wrap-distance-left:9pt;mso-wrap-distance-top:3.6pt;mso-wrap-distance-right:9pt;mso-wrap-distance-bottom:3.6pt;mso-position-horizontal-relative:text;mso-position-vertical-relative:text;mso-width-relative:margin;mso-height-relative:margin;v-text-anchor:top" stroked="f">
+                <v:textbox style="mso-next-textbox:#Zone de texte 2">
+                  <w:txbxContent>
+                    <w:p>
+                      <w:pPr>
+                        <w:rPr>
+                          <w:lang w:val="fr-CA"/>
+                        </w:rPr>
+                      </w:pPr>
+                      <w:r>
+                        <w:t>Z</w:t>
+                      </w:r>
+                      <w:r>
+                        <w:rPr>
+                          <w:noProof/>
+                        </w:rPr>
+                        <w:drawing>
+                          <wp:inline distT="0" distB="0" distL="0" distR="0" wp14:anchorId="70FD2535" wp14:editId="3A895D49">
+                            <wp:extent cx="48895" cy="136289"/>
+                            <wp:effectExtent l="0" t="0" r="0" b="0"/>
+                            <wp:docPr id="15" name="Image 15"/>
+                            <wp:cNvGraphicFramePr>
+                              <a:graphicFrameLocks xmlns:a="http://schemas.openxmlformats.org/drawingml/2006/main" noChangeAspect="1"/>
+                            </wp:cNvGraphicFramePr>
+                            <a:graphic xmlns:a="http://schemas.openxmlformats.org/drawingml/2006/main">
+                              <a:graphicData uri="http://schemas.openxmlformats.org/drawingml/2006/picture">
+                                <pic:pic xmlns:pic="http://schemas.openxmlformats.org/drawingml/2006/picture">
+                                  <pic:nvPicPr>
+                                    <pic:cNvPr id="0" name="Picture 1"/>
+                                    <pic:cNvPicPr>
+                                      <a:picLocks noChangeAspect="1" noChangeArrowheads="1"/>
+                                    </pic:cNvPicPr>
+                                  </pic:nvPicPr>
+                                  <pic:blipFill>
+                                    <a:blip r:embed="rId20">
+                                      <a:extLst>
+                                        <a:ext uri="{28A0092B-C50C-407E-A947-70E740481C1C}">
+                                          <a14:useLocalDpi xmlns:a14="http://schemas.microsoft.com/office/drawing/2010/main" val="0"/>
+                                        </a:ext>
+                                      </a:extLst>
+                                    </a:blip>
+                                    <a:srcRect/>
+                                    <a:stretch>
+                                      <a:fillRect/>
+                                    </a:stretch>
+                                  </pic:blipFill>
+                                  <pic:spPr bwMode="auto">
+                                    <a:xfrm>
+                                      <a:off x="0" y="0"/>
+                                      <a:ext cx="48895" cy="136289"/>
+                                    </a:xfrm>
+                                    <a:prstGeom prst="rect">
+                                      <a:avLst/>
+                                    </a:prstGeom>
+                                    <a:noFill/>
+                                    <a:ln>
+                                      <a:noFill/>
+                                    </a:ln>
+                                  </pic:spPr>
+                                </pic:pic>
+                              </a:graphicData>
+                            </a:graphic>
+                          </wp:inline>
+                        </w:drawing>
+                      </w:r>
+                    </w:p>
+                  </w:txbxContent>
+                </v:textbox>
+              </v:shape>
+            </v:group>
+            <w10:wrap type="square"/>
+          </v:group>
+        </w:pict>
+      </w:r>
+    </w:p>
+    <w:p>
+      <w:pPr>
+        <w:rPr>
+          <w:lang w:val="fr-CA"/>
+        </w:rPr>
+      </w:pPr>
+    </w:p>
+    <w:p>
+      <w:pPr>
+        <w:rPr>
+          <w:lang w:val="fr-CA"/>
+        </w:rPr>
+      </w:pPr>
+    </w:p>
+    <w:p>
+      <w:pPr>
+        <w:rPr>
+          <w:lang w:val="fr-CA"/>
+        </w:rPr>
+      </w:pPr>
+    </w:p>
+    <w:p>
+      <w:pPr>
+        <w:rPr>
+          <w:lang w:val="fr-CA"/>
+        </w:rPr>
+      </w:pPr>
+    </w:p>
+    <w:p>
+      <w:pPr>
+        <w:pStyle w:val="Lgende"/>
+        <w:jc w:val="center"/>
+        <w:rPr>
+          <w:rFonts w:cs="Arial"/>
+          <w:sz w:val="22"/>
+          <w:szCs w:val="22"/>
+          <w:lang w:val="fr-CA"/>
+        </w:rPr>
+      </w:pPr>
+      <w:r>
+        <w:rPr>
+          <w:rFonts w:cs="Arial"/>
+          <w:sz w:val="22"/>
+          <w:szCs w:val="22"/>
+          <w:lang w:val="fr-CA"/>
+        </w:rPr>
+        <w:t>Figure</w:t>
+      </w:r>
+      <w:r>
+        <w:rPr>
+          <w:rFonts w:cs="Arial"/>
+          <w:sz w:val="22"/>
+          <w:szCs w:val="22"/>
+          <w:lang w:val="fr-CA"/>
+        </w:rPr>
+        <w:t xml:space="preserve"> </w:t>
+      </w:r>
+      <w:r>
+        <w:rPr>
+          <w:rFonts w:cs="Arial"/>
+          <w:sz w:val="22"/>
+          <w:szCs w:val="22"/>
+          <w:lang w:val="fr-CA"/>
+        </w:rPr>
+        <w:fldChar w:fldCharType="begin"/>
+      </w:r>
+      <w:r>
+        <w:rPr>
+          <w:rFonts w:cs="Arial"/>
+          <w:sz w:val="22"/>
+          <w:szCs w:val="22"/>
+          <w:lang w:val="fr-CA"/>
+        </w:rPr>
+        <w:instrText xml:space="preserve"> SEQ Equation \* ARABIC </w:instrText>
+      </w:r>
+      <w:r>
+        <w:rPr>
+          <w:rFonts w:cs="Arial"/>
+          <w:sz w:val="22"/>
+          <w:szCs w:val="22"/>
+          <w:lang w:val="fr-CA"/>
+        </w:rPr>
+        <w:fldChar w:fldCharType="separate"/>
+      </w:r>
+      <w:r>
+        <w:rPr>
+          <w:rFonts w:cs="Arial"/>
+          <w:noProof/>
+          <w:sz w:val="22"/>
+          <w:szCs w:val="22"/>
+          <w:lang w:val="fr-CA"/>
+        </w:rPr>
+        <w:t>1</w:t>
+      </w:r>
+      <w:r>
+        <w:rPr>
+          <w:rFonts w:cs="Arial"/>
+          <w:sz w:val="22"/>
+          <w:szCs w:val="22"/>
+          <w:lang w:val="fr-CA"/>
+        </w:rPr>
+        <w:fldChar w:fldCharType="end"/>
+      </w:r>
+    </w:p>
+    <w:p>
+      <w:pPr>
+        <w:rPr>
+          <w:lang w:val="fr-CA"/>
+        </w:rPr>
+      </w:pPr>
     </w:p>
     <w:p>
       <w:pPr>
@@ -5757,7 +6012,7 @@
         <w:rPr>
           <w:lang w:val="fr-CA"/>
         </w:rPr>
-        <w:t>Centre de masse</w:t>
+        <w:t>Moment d’inertie</w:t>
       </w:r>
     </w:p>
     <w:p>
@@ -5778,27 +6033,7 @@
         <w:rPr>
           <w:lang w:val="fr-CA"/>
         </w:rPr>
-        <w:t>Moment d’inertie</w:t>
-      </w:r>
-    </w:p>
-    <w:p>
-      <w:pPr>
-        <w:rPr>
-          <w:lang w:val="fr-CA"/>
-        </w:rPr>
-      </w:pPr>
-    </w:p>
-    <w:p>
-      <w:pPr>
-        <w:pStyle w:val="Titre2"/>
-        <w:rPr>
-          <w:lang w:val="fr-CA"/>
-        </w:rPr>
-      </w:pPr>
-      <w:r>
-        <w:rPr>
-          <w:lang w:val="fr-CA"/>
-        </w:rPr>
+        <w:lastRenderedPageBreak/>
         <w:t>Accélération angulaire</w:t>
       </w:r>
     </w:p>
@@ -5916,7 +6151,7 @@
           <w:rPr>
             <w:noProof/>
           </w:rPr>
-          <w:pict>
+          <w:pict w14:anchorId="295F7B99">
             <v:rect id="Rectangle 650" o:spid="_x0000_s2049" style="position:absolute;left:0;text-align:left;margin-left:0;margin-top:0;width:44.55pt;height:15.1pt;rotation:180;flip:x;z-index:251659264;visibility:visible;mso-wrap-style:square;mso-width-percent:0;mso-height-percent:0;mso-wrap-distance-left:9pt;mso-wrap-distance-top:0;mso-wrap-distance-right:9pt;mso-wrap-distance-bottom:0;mso-position-horizontal:center;mso-position-horizontal-relative:right-margin-area;mso-position-vertical:center;mso-position-vertical-relative:bottom-margin-area;mso-width-percent:0;mso-height-percent:0;mso-width-relative:page;mso-height-relative:bottom-margin-area;v-text-anchor:top" o:gfxdata="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" filled="f" fillcolor="#c0504d" stroked="f" strokecolor="#5c83b4" strokeweight="2.25pt">
               <v:textbox inset=",0,,0">
                 <w:txbxContent>
@@ -5944,7 +6179,7 @@
                         <w:noProof/>
                         <w:color w:val="C0504D" w:themeColor="accent2"/>
                       </w:rPr>
-                      <w:t>7</w:t>
+                      <w:t>8</w:t>
                     </w:r>
                     <w:r>
                       <w:rPr>
@@ -6976,7 +7211,7 @@
 </file>
 
 <file path=customXml/itemProps1.xml><?xml version="1.0" encoding="utf-8"?>
-<ds:datastoreItem xmlns:ds="http://schemas.openxmlformats.org/officeDocument/2006/customXml" ds:itemID="{7FC21854-EDE9-4F35-9BAD-6C45233A9B81}">
+<ds:datastoreItem xmlns:ds="http://schemas.openxmlformats.org/officeDocument/2006/customXml" ds:itemID="{D4384DAF-5A76-4F76-9C25-676AB9E58FC2}">
   <ds:schemaRefs>
     <ds:schemaRef ds:uri="http://schemas.openxmlformats.org/officeDocument/2006/bibliography"/>
   </ds:schemaRefs>

</xml_diff>

<commit_message>
Correction de la table des matières
</commit_message>
<xml_diff>
--- a/TP1/rapport/phs4700_devoir1_rapport.docx
+++ b/TP1/rapport/phs4700_devoir1_rapport.docx
@@ -451,8 +451,6 @@
         </w:rPr>
         <w:t xml:space="preserve"> 01</w:t>
       </w:r>
-      <w:bookmarkStart w:id="0" w:name="_GoBack"/>
-      <w:bookmarkEnd w:id="0"/>
     </w:p>
     <w:p>
       <w:pPr>
@@ -1669,11 +1667,12 @@
           <w:r>
             <w:fldChar w:fldCharType="separate"/>
           </w:r>
-          <w:hyperlink w:anchor="_Toc493874149" w:history="1">
+          <w:hyperlink w:anchor="_Toc494112537" w:history="1">
             <w:r>
               <w:rPr>
                 <w:rStyle w:val="Hyperlink"/>
                 <w:noProof/>
+                <w:lang w:val="fr-CA"/>
               </w:rPr>
               <w:t>Introduction</w:t>
             </w:r>
@@ -1696,7 +1695,7 @@
                 <w:noProof/>
                 <w:webHidden/>
               </w:rPr>
-              <w:instrText xml:space="preserve"> PAGEREF _Toc493874149 \h </w:instrText>
+              <w:instrText xml:space="preserve"> PAGEREF _Toc494112537 \h </w:instrText>
             </w:r>
             <w:r>
               <w:rPr>
@@ -1739,11 +1738,12 @@
               <w:lang w:val="en-CA" w:eastAsia="en-CA"/>
             </w:rPr>
           </w:pPr>
-          <w:hyperlink w:anchor="_Toc493874150" w:history="1">
+          <w:hyperlink w:anchor="_Toc494112538" w:history="1">
             <w:r>
               <w:rPr>
                 <w:rStyle w:val="Hyperlink"/>
                 <w:noProof/>
+                <w:lang w:val="fr-CA"/>
               </w:rPr>
               <w:t>Théorie et équations</w:t>
             </w:r>
@@ -1766,7 +1766,7 @@
                 <w:noProof/>
                 <w:webHidden/>
               </w:rPr>
-              <w:instrText xml:space="preserve"> PAGEREF _Toc493874150 \h </w:instrText>
+              <w:instrText xml:space="preserve"> PAGEREF _Toc494112538 \h </w:instrText>
             </w:r>
             <w:r>
               <w:rPr>
@@ -1809,11 +1809,12 @@
               <w:lang w:val="en-CA" w:eastAsia="en-CA"/>
             </w:rPr>
           </w:pPr>
-          <w:hyperlink w:anchor="_Toc493874151" w:history="1">
+          <w:hyperlink w:anchor="_Toc494112539" w:history="1">
             <w:r>
               <w:rPr>
                 <w:rStyle w:val="Hyperlink"/>
                 <w:noProof/>
+                <w:lang w:val="fr-CA"/>
               </w:rPr>
               <w:t>Présentation et analyse des résultats</w:t>
             </w:r>
@@ -1836,7 +1837,7 @@
                 <w:noProof/>
                 <w:webHidden/>
               </w:rPr>
-              <w:instrText xml:space="preserve"> PAGEREF _Toc493874151 \h </w:instrText>
+              <w:instrText xml:space="preserve"> PAGEREF _Toc494112539 \h </w:instrText>
             </w:r>
             <w:r>
               <w:rPr>
@@ -1856,7 +1857,214 @@
                 <w:noProof/>
                 <w:webHidden/>
               </w:rPr>
-              <w:t>4</w:t>
+              <w:t>6</w:t>
+            </w:r>
+            <w:r>
+              <w:rPr>
+                <w:noProof/>
+                <w:webHidden/>
+              </w:rPr>
+              <w:fldChar w:fldCharType="end"/>
+            </w:r>
+          </w:hyperlink>
+        </w:p>
+        <w:p>
+          <w:pPr>
+            <w:pStyle w:val="TOC2"/>
+            <w:tabs>
+              <w:tab w:val="right" w:leader="dot" w:pos="9350"/>
+            </w:tabs>
+            <w:rPr>
+              <w:noProof/>
+            </w:rPr>
+          </w:pPr>
+          <w:hyperlink w:anchor="_Toc494112540" w:history="1">
+            <w:r>
+              <w:rPr>
+                <w:rStyle w:val="Hyperlink"/>
+                <w:noProof/>
+                <w:lang w:val="fr-CA"/>
+              </w:rPr>
+              <w:t>Centre de masse</w:t>
+            </w:r>
+            <w:r>
+              <w:rPr>
+                <w:noProof/>
+                <w:webHidden/>
+              </w:rPr>
+              <w:tab/>
+            </w:r>
+            <w:r>
+              <w:rPr>
+                <w:noProof/>
+                <w:webHidden/>
+              </w:rPr>
+              <w:fldChar w:fldCharType="begin"/>
+            </w:r>
+            <w:r>
+              <w:rPr>
+                <w:noProof/>
+                <w:webHidden/>
+              </w:rPr>
+              <w:instrText xml:space="preserve"> PAGEREF _Toc494112540 \h </w:instrText>
+            </w:r>
+            <w:r>
+              <w:rPr>
+                <w:noProof/>
+                <w:webHidden/>
+              </w:rPr>
+            </w:r>
+            <w:r>
+              <w:rPr>
+                <w:noProof/>
+                <w:webHidden/>
+              </w:rPr>
+              <w:fldChar w:fldCharType="separate"/>
+            </w:r>
+            <w:r>
+              <w:rPr>
+                <w:noProof/>
+                <w:webHidden/>
+              </w:rPr>
+              <w:t>6</w:t>
+            </w:r>
+            <w:r>
+              <w:rPr>
+                <w:noProof/>
+                <w:webHidden/>
+              </w:rPr>
+              <w:fldChar w:fldCharType="end"/>
+            </w:r>
+          </w:hyperlink>
+        </w:p>
+        <w:p>
+          <w:pPr>
+            <w:pStyle w:val="TOC2"/>
+            <w:tabs>
+              <w:tab w:val="right" w:leader="dot" w:pos="9350"/>
+            </w:tabs>
+            <w:rPr>
+              <w:noProof/>
+            </w:rPr>
+          </w:pPr>
+          <w:hyperlink w:anchor="_Toc494112541" w:history="1">
+            <w:r>
+              <w:rPr>
+                <w:rStyle w:val="Hyperlink"/>
+                <w:noProof/>
+                <w:lang w:val="fr-CA"/>
+              </w:rPr>
+              <w:t>Moment d’inertie</w:t>
+            </w:r>
+            <w:r>
+              <w:rPr>
+                <w:noProof/>
+                <w:webHidden/>
+              </w:rPr>
+              <w:tab/>
+            </w:r>
+            <w:r>
+              <w:rPr>
+                <w:noProof/>
+                <w:webHidden/>
+              </w:rPr>
+              <w:fldChar w:fldCharType="begin"/>
+            </w:r>
+            <w:r>
+              <w:rPr>
+                <w:noProof/>
+                <w:webHidden/>
+              </w:rPr>
+              <w:instrText xml:space="preserve"> PAGEREF _Toc494112541 \h </w:instrText>
+            </w:r>
+            <w:r>
+              <w:rPr>
+                <w:noProof/>
+                <w:webHidden/>
+              </w:rPr>
+            </w:r>
+            <w:r>
+              <w:rPr>
+                <w:noProof/>
+                <w:webHidden/>
+              </w:rPr>
+              <w:fldChar w:fldCharType="separate"/>
+            </w:r>
+            <w:r>
+              <w:rPr>
+                <w:noProof/>
+                <w:webHidden/>
+              </w:rPr>
+              <w:t>7</w:t>
+            </w:r>
+            <w:r>
+              <w:rPr>
+                <w:noProof/>
+                <w:webHidden/>
+              </w:rPr>
+              <w:fldChar w:fldCharType="end"/>
+            </w:r>
+          </w:hyperlink>
+        </w:p>
+        <w:p>
+          <w:pPr>
+            <w:pStyle w:val="TOC2"/>
+            <w:tabs>
+              <w:tab w:val="right" w:leader="dot" w:pos="9350"/>
+            </w:tabs>
+            <w:rPr>
+              <w:noProof/>
+            </w:rPr>
+          </w:pPr>
+          <w:hyperlink w:anchor="_Toc494112542" w:history="1">
+            <w:r>
+              <w:rPr>
+                <w:rStyle w:val="Hyperlink"/>
+                <w:noProof/>
+                <w:lang w:val="fr-CA"/>
+              </w:rPr>
+              <w:t>Accélération angulaire</w:t>
+            </w:r>
+            <w:r>
+              <w:rPr>
+                <w:noProof/>
+                <w:webHidden/>
+              </w:rPr>
+              <w:tab/>
+            </w:r>
+            <w:r>
+              <w:rPr>
+                <w:noProof/>
+                <w:webHidden/>
+              </w:rPr>
+              <w:fldChar w:fldCharType="begin"/>
+            </w:r>
+            <w:r>
+              <w:rPr>
+                <w:noProof/>
+                <w:webHidden/>
+              </w:rPr>
+              <w:instrText xml:space="preserve"> PAGEREF _Toc494112542 \h </w:instrText>
+            </w:r>
+            <w:r>
+              <w:rPr>
+                <w:noProof/>
+                <w:webHidden/>
+              </w:rPr>
+            </w:r>
+            <w:r>
+              <w:rPr>
+                <w:noProof/>
+                <w:webHidden/>
+              </w:rPr>
+              <w:fldChar w:fldCharType="separate"/>
+            </w:r>
+            <w:r>
+              <w:rPr>
+                <w:noProof/>
+                <w:webHidden/>
+              </w:rPr>
+              <w:t>8</w:t>
             </w:r>
             <w:r>
               <w:rPr>
@@ -1879,11 +2087,12 @@
               <w:lang w:val="en-CA" w:eastAsia="en-CA"/>
             </w:rPr>
           </w:pPr>
-          <w:hyperlink w:anchor="_Toc493874152" w:history="1">
+          <w:hyperlink w:anchor="_Toc494112543" w:history="1">
             <w:r>
               <w:rPr>
                 <w:rStyle w:val="Hyperlink"/>
                 <w:noProof/>
+                <w:lang w:val="fr-CA"/>
               </w:rPr>
               <w:t>Conclusion</w:t>
             </w:r>
@@ -1906,7 +2115,7 @@
                 <w:noProof/>
                 <w:webHidden/>
               </w:rPr>
-              <w:instrText xml:space="preserve"> PAGEREF _Toc493874152 \h </w:instrText>
+              <w:instrText xml:space="preserve"> PAGEREF _Toc494112543 \h </w:instrText>
             </w:r>
             <w:r>
               <w:rPr>
@@ -1926,7 +2135,7 @@
                 <w:noProof/>
                 <w:webHidden/>
               </w:rPr>
-              <w:t>5</w:t>
+              <w:t>9</w:t>
             </w:r>
             <w:r>
               <w:rPr>
@@ -1961,6 +2170,8 @@
           <w:docGrid w:linePitch="299"/>
         </w:sectPr>
       </w:pPr>
+      <w:bookmarkStart w:id="0" w:name="_GoBack"/>
+      <w:bookmarkEnd w:id="0"/>
     </w:p>
     <w:p>
       <w:pPr>
@@ -1970,7 +2181,7 @@
           <w:lang w:val="fr-CA"/>
         </w:rPr>
       </w:pPr>
-      <w:bookmarkStart w:id="1" w:name="_Toc493874149"/>
+      <w:bookmarkStart w:id="1" w:name="_Toc494112537"/>
       <w:r>
         <w:rPr>
           <w:lang w:val="fr-CA"/>
@@ -2178,7 +2389,7 @@
           <w:lang w:val="fr-CA"/>
         </w:rPr>
       </w:pPr>
-      <w:bookmarkStart w:id="2" w:name="_Toc493874150"/>
+      <w:bookmarkStart w:id="2" w:name="_Toc494112538"/>
       <w:r>
         <w:rPr>
           <w:lang w:val="fr-CA"/>
@@ -5819,7 +6030,7 @@
           <w:lang w:val="fr-CA"/>
         </w:rPr>
       </w:pPr>
-      <w:bookmarkStart w:id="3" w:name="_Toc493874151"/>
+      <w:bookmarkStart w:id="3" w:name="_Toc494112539"/>
       <w:r>
         <w:rPr>
           <w:lang w:val="fr-CA"/>
@@ -5836,12 +6047,14 @@
           <w:lang w:val="fr-CA"/>
         </w:rPr>
       </w:pPr>
+      <w:bookmarkStart w:id="4" w:name="_Toc494112540"/>
       <w:r>
         <w:rPr>
           <w:lang w:val="fr-CA"/>
         </w:rPr>
         <w:t>Centre de masse</w:t>
       </w:r>
+      <w:bookmarkEnd w:id="4"/>
     </w:p>
     <w:p>
       <w:pPr>
@@ -6323,6 +6536,7 @@
           <w:lang w:val="fr-CA"/>
         </w:rPr>
       </w:pPr>
+      <w:bookmarkStart w:id="5" w:name="_Toc494112541"/>
       <w:r>
         <w:rPr>
           <w:lang w:val="fr-CA"/>
@@ -6330,6 +6544,7 @@
         <w:lastRenderedPageBreak/>
         <w:t>Moment d’inertie</w:t>
       </w:r>
+      <w:bookmarkEnd w:id="5"/>
     </w:p>
     <w:p>
       <w:pPr>
@@ -6627,6 +6842,7 @@
           <w:lang w:val="fr-CA"/>
         </w:rPr>
       </w:pPr>
+      <w:bookmarkStart w:id="6" w:name="_Toc494112542"/>
       <w:r>
         <w:rPr>
           <w:lang w:val="fr-CA"/>
@@ -6634,6 +6850,7 @@
         <w:lastRenderedPageBreak/>
         <w:t>Accélération angulaire</w:t>
       </w:r>
+      <w:bookmarkEnd w:id="6"/>
     </w:p>
     <w:p>
       <w:pPr>
@@ -6930,7 +7147,7 @@
           <w:lang w:val="fr-CA"/>
         </w:rPr>
       </w:pPr>
-      <w:bookmarkStart w:id="4" w:name="_Toc493874152"/>
+      <w:bookmarkStart w:id="7" w:name="_Toc494112543"/>
       <w:r>
         <w:rPr>
           <w:lang w:val="fr-CA"/>
@@ -6938,7 +7155,7 @@
         <w:lastRenderedPageBreak/>
         <w:t>Conclusion</w:t>
       </w:r>
-      <w:bookmarkEnd w:id="4"/>
+      <w:bookmarkEnd w:id="7"/>
     </w:p>
     <w:p>
       <w:pPr>
@@ -7071,7 +7288,7 @@
                         <w:noProof/>
                         <w:color w:val="C0504D" w:themeColor="accent2"/>
                       </w:rPr>
-                      <w:t>3</w:t>
+                      <w:t>1</w:t>
                     </w:r>
                     <w:r>
                       <w:rPr>
@@ -7573,6 +7790,19 @@
     <w:rPr>
       <w:color w:val="808080"/>
     </w:rPr>
+  </w:style>
+  <w:style w:type="paragraph" w:styleId="TOC2">
+    <w:name w:val="toc 2"/>
+    <w:basedOn w:val="Normal"/>
+    <w:next w:val="Normal"/>
+    <w:autoRedefine/>
+    <w:uiPriority w:val="39"/>
+    <w:unhideWhenUsed/>
+    <w:rsid w:val="002A483C"/>
+    <w:pPr>
+      <w:spacing w:after="100"/>
+      <w:ind w:left="220"/>
+    </w:pPr>
   </w:style>
 </w:styles>
 </file>
@@ -8055,7 +8285,7 @@
 </file>
 
 <file path=customXml/itemProps1.xml><?xml version="1.0" encoding="utf-8"?>
-<ds:datastoreItem xmlns:ds="http://schemas.openxmlformats.org/officeDocument/2006/customXml" ds:itemID="{2320843D-19E9-44B6-98A3-AD7CDB8BF314}">
+<ds:datastoreItem xmlns:ds="http://schemas.openxmlformats.org/officeDocument/2006/customXml" ds:itemID="{52DB0922-D369-4D14-874E-F6D71A09011B}">
   <ds:schemaRefs>
     <ds:schemaRef ds:uri="http://schemas.openxmlformats.org/officeDocument/2006/bibliography"/>
   </ds:schemaRefs>

</xml_diff>

<commit_message>
Fix du rapport suite à discussion avec team.
</commit_message>
<xml_diff>
--- a/TP1/rapport/phs4700_devoir1_rapport.docx
+++ b/TP1/rapport/phs4700_devoir1_rapport.docx
@@ -2170,8 +2170,6 @@
           <w:docGrid w:linePitch="299"/>
         </w:sectPr>
       </w:pPr>
-      <w:bookmarkStart w:id="0" w:name="_GoBack"/>
-      <w:bookmarkEnd w:id="0"/>
     </w:p>
     <w:p>
       <w:pPr>
@@ -2181,7 +2179,7 @@
           <w:lang w:val="fr-CA"/>
         </w:rPr>
       </w:pPr>
-      <w:bookmarkStart w:id="1" w:name="_Toc494112537"/>
+      <w:bookmarkStart w:id="0" w:name="_Toc494112537"/>
       <w:r>
         <w:rPr>
           <w:lang w:val="fr-CA"/>
@@ -2189,7 +2187,7 @@
         <w:lastRenderedPageBreak/>
         <w:t>Introduction</w:t>
       </w:r>
-      <w:bookmarkEnd w:id="1"/>
+      <w:bookmarkEnd w:id="0"/>
     </w:p>
     <w:p>
       <w:pPr>
@@ -2389,7 +2387,7 @@
           <w:lang w:val="fr-CA"/>
         </w:rPr>
       </w:pPr>
-      <w:bookmarkStart w:id="2" w:name="_Toc494112538"/>
+      <w:bookmarkStart w:id="1" w:name="_Toc494112538"/>
       <w:r>
         <w:rPr>
           <w:lang w:val="fr-CA"/>
@@ -2397,7 +2395,7 @@
         <w:lastRenderedPageBreak/>
         <w:t>Théorie et équations</w:t>
       </w:r>
-      <w:bookmarkEnd w:id="2"/>
+      <w:bookmarkEnd w:id="1"/>
     </w:p>
     <w:p>
       <w:pPr>
@@ -6030,7 +6028,7 @@
           <w:lang w:val="fr-CA"/>
         </w:rPr>
       </w:pPr>
-      <w:bookmarkStart w:id="3" w:name="_Toc494112539"/>
+      <w:bookmarkStart w:id="2" w:name="_Toc494112539"/>
       <w:r>
         <w:rPr>
           <w:lang w:val="fr-CA"/>
@@ -6038,23 +6036,23 @@
         <w:lastRenderedPageBreak/>
         <w:t>Présentation et analyse des résultats</w:t>
       </w:r>
+      <w:bookmarkEnd w:id="2"/>
+    </w:p>
+    <w:p>
+      <w:pPr>
+        <w:pStyle w:val="Heading2"/>
+        <w:rPr>
+          <w:lang w:val="fr-CA"/>
+        </w:rPr>
+      </w:pPr>
+      <w:bookmarkStart w:id="3" w:name="_Toc494112540"/>
+      <w:r>
+        <w:rPr>
+          <w:lang w:val="fr-CA"/>
+        </w:rPr>
+        <w:t>Centre de masse</w:t>
+      </w:r>
       <w:bookmarkEnd w:id="3"/>
-    </w:p>
-    <w:p>
-      <w:pPr>
-        <w:pStyle w:val="Heading2"/>
-        <w:rPr>
-          <w:lang w:val="fr-CA"/>
-        </w:rPr>
-      </w:pPr>
-      <w:bookmarkStart w:id="4" w:name="_Toc494112540"/>
-      <w:r>
-        <w:rPr>
-          <w:lang w:val="fr-CA"/>
-        </w:rPr>
-        <w:t>Centre de masse</w:t>
-      </w:r>
-      <w:bookmarkEnd w:id="4"/>
     </w:p>
     <w:p>
       <w:pPr>
@@ -6536,7 +6534,7 @@
           <w:lang w:val="fr-CA"/>
         </w:rPr>
       </w:pPr>
-      <w:bookmarkStart w:id="5" w:name="_Toc494112541"/>
+      <w:bookmarkStart w:id="4" w:name="_Toc494112541"/>
       <w:r>
         <w:rPr>
           <w:lang w:val="fr-CA"/>
@@ -6544,221 +6542,251 @@
         <w:lastRenderedPageBreak/>
         <w:t>Moment d’inertie</w:t>
       </w:r>
+      <w:bookmarkEnd w:id="4"/>
+    </w:p>
+    <w:p>
+      <w:pPr>
+        <w:rPr>
+          <w:b/>
+          <w:lang w:val="fr-CA"/>
+        </w:rPr>
+      </w:pPr>
+      <w:r>
+        <w:rPr>
+          <w:b/>
+          <w:lang w:val="fr-CA"/>
+        </w:rPr>
+        <w:t>Cas 1</w:t>
+      </w:r>
+    </w:p>
+    <w:p>
+      <w:pPr>
+        <w:ind w:firstLine="720"/>
+        <w:rPr>
+          <w:vertAlign w:val="superscript"/>
+          <w:lang w:val="fr-CA"/>
+        </w:rPr>
+      </w:pPr>
+      <w:r>
+        <w:rPr>
+          <w:lang w:val="fr-CA"/>
+        </w:rPr>
+        <w:t>L’ordre de grandeur du moment d’</w:t>
+      </w:r>
+      <w:r>
+        <w:rPr>
+          <w:lang w:val="fr-CA"/>
+        </w:rPr>
+        <w:t>inertie est à peu près de 10</w:t>
+      </w:r>
+      <w:r>
+        <w:rPr>
+          <w:vertAlign w:val="superscript"/>
+          <w:lang w:val="fr-CA"/>
+        </w:rPr>
+        <w:t>8</w:t>
+      </w:r>
+      <w:r>
+        <w:rPr>
+          <w:lang w:val="fr-CA"/>
+        </w:rPr>
+        <w:t>. La masse d’une composante était de l’ordre d’à peu près 10</w:t>
+      </w:r>
+      <w:r>
+        <w:rPr>
+          <w:vertAlign w:val="superscript"/>
+          <w:lang w:val="fr-CA"/>
+        </w:rPr>
+        <w:t>5</w:t>
+      </w:r>
+      <w:r>
+        <w:rPr>
+          <w:lang w:val="fr-CA"/>
+        </w:rPr>
+        <w:t>.</w:t>
+      </w:r>
+      <w:r>
+        <w:rPr>
+          <w:lang w:val="fr-CA"/>
+        </w:rPr>
+        <w:t xml:space="preserve"> </w:t>
+      </w:r>
+      <w:r>
+        <w:rPr>
+          <w:lang w:val="fr-CA"/>
+        </w:rPr>
+        <w:t>L</w:t>
+      </w:r>
+      <w:r>
+        <w:rPr>
+          <w:lang w:val="fr-CA"/>
+        </w:rPr>
+        <w:t xml:space="preserve">es dimensions d’une composante </w:t>
+      </w:r>
+      <w:r>
+        <w:rPr>
+          <w:lang w:val="fr-CA"/>
+        </w:rPr>
+        <w:t>étaient</w:t>
+      </w:r>
+      <w:r>
+        <w:rPr>
+          <w:lang w:val="fr-CA"/>
+        </w:rPr>
+        <w:t xml:space="preserve"> de l’ordre d’environ 10</w:t>
+      </w:r>
+      <w:r>
+        <w:rPr>
+          <w:vertAlign w:val="superscript"/>
+          <w:lang w:val="fr-CA"/>
+        </w:rPr>
+        <w:t>1</w:t>
+      </w:r>
+      <w:r>
+        <w:rPr>
+          <w:lang w:val="fr-CA"/>
+        </w:rPr>
+        <w:t xml:space="preserve"> et elles devaient être élevées au carré pour le calcul de la composante x de l’inertie pour le cône et le cylindre. Ainsi, nous avions (10</w:t>
+      </w:r>
+      <w:r>
+        <w:rPr>
+          <w:vertAlign w:val="superscript"/>
+          <w:lang w:val="fr-CA"/>
+        </w:rPr>
+        <w:t>5</w:t>
+      </w:r>
+      <w:r>
+        <w:rPr>
+          <w:lang w:val="fr-CA"/>
+        </w:rPr>
+        <w:t xml:space="preserve"> * (10</w:t>
+      </w:r>
+      <w:r>
+        <w:rPr>
+          <w:vertAlign w:val="superscript"/>
+          <w:lang w:val="fr-CA"/>
+        </w:rPr>
+        <w:t>1</w:t>
+      </w:r>
+      <w:r>
+        <w:rPr>
+          <w:lang w:val="fr-CA"/>
+        </w:rPr>
+        <w:t>)</w:t>
+      </w:r>
+      <w:r>
+        <w:rPr>
+          <w:vertAlign w:val="superscript"/>
+          <w:lang w:val="fr-CA"/>
+        </w:rPr>
+        <w:t>2</w:t>
+      </w:r>
+      <w:r>
+        <w:rPr>
+          <w:lang w:val="fr-CA"/>
+        </w:rPr>
+        <w:t xml:space="preserve"> ce qui donne environ un ordre de grandeur de 10</w:t>
+      </w:r>
+      <w:r>
+        <w:rPr>
+          <w:vertAlign w:val="superscript"/>
+          <w:lang w:val="fr-CA"/>
+        </w:rPr>
+        <w:t>7</w:t>
+      </w:r>
+      <w:r>
+        <w:rPr>
+          <w:lang w:val="fr-CA"/>
+        </w:rPr>
+        <w:t xml:space="preserve">.  Au niveau de l’ordre de grandeur du résultat obtenu, cela semble cohérent. </w:t>
+      </w:r>
+    </w:p>
+    <w:p>
+      <w:pPr>
+        <w:rPr>
+          <w:lang w:val="fr-CA"/>
+        </w:rPr>
+      </w:pPr>
+      <w:r>
+        <w:rPr>
+          <w:lang w:val="fr-CA"/>
+        </w:rPr>
+        <w:t>Le moment d’</w:t>
+      </w:r>
+      <w:r>
+        <w:rPr>
+          <w:lang w:val="fr-CA"/>
+        </w:rPr>
+        <w:t>inertie, donné à l’aide des vecteurs (3</w:t>
+      </w:r>
+      <w:r>
+        <w:rPr>
+          <w:lang w:val="fr-CA"/>
+        </w:rPr>
+        <w:t>.2050</w:t>
+      </w:r>
+      <w:r>
+        <w:rPr>
+          <w:lang w:val="fr-CA"/>
+        </w:rPr>
+        <w:t>, 0, 0); (0, 3.4883, -0.0858); (0, -0.0858, 0.4865)</w:t>
+      </w:r>
+      <w:r>
+        <w:rPr>
+          <w:lang w:val="fr-CA"/>
+        </w:rPr>
+        <w:t>. La somme des composantes en y donne la valeur la plus élevée et indique qu’il est très difficile de faire tourner le système autour de l’axe des y. Ce résultat est cohérent avec le système navette-lanceur : en effet, la masse et</w:t>
+      </w:r>
+      <w:r>
+        <w:rPr>
+          <w:lang w:val="fr-CA"/>
+        </w:rPr>
+        <w:t xml:space="preserve"> le rayon des composantes </w:t>
+      </w:r>
+      <w:r>
+        <w:rPr>
+          <w:lang w:val="fr-CA"/>
+        </w:rPr>
+        <w:t>(</w:t>
+      </w:r>
+      <w:r>
+        <w:rPr>
+          <w:lang w:val="fr-CA"/>
+        </w:rPr>
+        <w:t>en y</w:t>
+      </w:r>
+      <w:r>
+        <w:rPr>
+          <w:lang w:val="fr-CA"/>
+        </w:rPr>
+        <w:t>) y</w:t>
+      </w:r>
+      <w:r>
+        <w:rPr>
+          <w:lang w:val="fr-CA"/>
+        </w:rPr>
+        <w:t xml:space="preserve"> sont le</w:t>
+      </w:r>
+      <w:r>
+        <w:rPr>
+          <w:lang w:val="fr-CA"/>
+        </w:rPr>
+        <w:t>s</w:t>
+      </w:r>
+      <w:r>
+        <w:rPr>
+          <w:lang w:val="fr-CA"/>
+        </w:rPr>
+        <w:t xml:space="preserve"> plus imposantes.</w:t>
+      </w:r>
+      <w:r>
+        <w:rPr>
+          <w:lang w:val="fr-CA"/>
+        </w:rPr>
+        <w:t xml:space="preserve"> Le moment d’inertie en z est le plus faible : il est donc facile de faire tourner le système autour de cet axe.</w:t>
+      </w:r>
+      <w:bookmarkStart w:id="5" w:name="_GoBack"/>
       <w:bookmarkEnd w:id="5"/>
-    </w:p>
-    <w:p>
-      <w:pPr>
-        <w:rPr>
-          <w:b/>
-          <w:lang w:val="fr-CA"/>
-        </w:rPr>
-      </w:pPr>
-      <w:r>
-        <w:rPr>
-          <w:b/>
-          <w:lang w:val="fr-CA"/>
-        </w:rPr>
-        <w:t>Cas 1</w:t>
-      </w:r>
-    </w:p>
-    <w:p>
-      <w:pPr>
-        <w:ind w:firstLine="720"/>
-        <w:rPr>
-          <w:vertAlign w:val="superscript"/>
-          <w:lang w:val="fr-CA"/>
-        </w:rPr>
-      </w:pPr>
-      <w:r>
-        <w:rPr>
-          <w:lang w:val="fr-CA"/>
-        </w:rPr>
-        <w:t>L’ordre de grandeur du moment d’</w:t>
-      </w:r>
-      <w:r>
-        <w:rPr>
-          <w:lang w:val="fr-CA"/>
-        </w:rPr>
-        <w:t>inertie est à peu près de 10</w:t>
-      </w:r>
-      <w:r>
-        <w:rPr>
-          <w:vertAlign w:val="superscript"/>
-          <w:lang w:val="fr-CA"/>
-        </w:rPr>
-        <w:t>8</w:t>
-      </w:r>
-      <w:r>
-        <w:rPr>
-          <w:lang w:val="fr-CA"/>
-        </w:rPr>
-        <w:t>. La masse d’une composante était de l’ordre d’à peu près 10</w:t>
-      </w:r>
-      <w:r>
-        <w:rPr>
-          <w:vertAlign w:val="superscript"/>
-          <w:lang w:val="fr-CA"/>
-        </w:rPr>
-        <w:t>5</w:t>
-      </w:r>
-      <w:r>
-        <w:rPr>
-          <w:lang w:val="fr-CA"/>
-        </w:rPr>
-        <w:t>.</w:t>
-      </w:r>
-      <w:r>
-        <w:rPr>
-          <w:lang w:val="fr-CA"/>
-        </w:rPr>
-        <w:t xml:space="preserve"> </w:t>
-      </w:r>
-      <w:r>
-        <w:rPr>
-          <w:lang w:val="fr-CA"/>
-        </w:rPr>
-        <w:t>L</w:t>
-      </w:r>
-      <w:r>
-        <w:rPr>
-          <w:lang w:val="fr-CA"/>
-        </w:rPr>
-        <w:t xml:space="preserve">es dimensions d’une composante </w:t>
-      </w:r>
-      <w:r>
-        <w:rPr>
-          <w:lang w:val="fr-CA"/>
-        </w:rPr>
-        <w:t>étaient</w:t>
-      </w:r>
-      <w:r>
-        <w:rPr>
-          <w:lang w:val="fr-CA"/>
-        </w:rPr>
-        <w:t xml:space="preserve"> de l’ordre d’environ 10</w:t>
-      </w:r>
-      <w:r>
-        <w:rPr>
-          <w:vertAlign w:val="superscript"/>
-          <w:lang w:val="fr-CA"/>
-        </w:rPr>
-        <w:t>1</w:t>
-      </w:r>
-      <w:r>
-        <w:rPr>
-          <w:lang w:val="fr-CA"/>
-        </w:rPr>
-        <w:t xml:space="preserve"> et elles devaient être élevées au carré pour le calcul de la composante x de l’inertie pour le cône et le cylindre. Ainsi, nous avions (10</w:t>
-      </w:r>
-      <w:r>
-        <w:rPr>
-          <w:vertAlign w:val="superscript"/>
-          <w:lang w:val="fr-CA"/>
-        </w:rPr>
-        <w:t>5</w:t>
-      </w:r>
-      <w:r>
-        <w:rPr>
-          <w:lang w:val="fr-CA"/>
-        </w:rPr>
-        <w:t xml:space="preserve"> * (10</w:t>
-      </w:r>
-      <w:r>
-        <w:rPr>
-          <w:vertAlign w:val="superscript"/>
-          <w:lang w:val="fr-CA"/>
-        </w:rPr>
-        <w:t>1</w:t>
-      </w:r>
-      <w:r>
-        <w:rPr>
-          <w:lang w:val="fr-CA"/>
-        </w:rPr>
-        <w:t>)</w:t>
-      </w:r>
-      <w:r>
-        <w:rPr>
-          <w:vertAlign w:val="superscript"/>
-          <w:lang w:val="fr-CA"/>
-        </w:rPr>
-        <w:t>2</w:t>
-      </w:r>
-      <w:r>
-        <w:rPr>
-          <w:lang w:val="fr-CA"/>
-        </w:rPr>
-        <w:t xml:space="preserve"> ce qui donne environ un ordre de grandeur de 10</w:t>
-      </w:r>
-      <w:r>
-        <w:rPr>
-          <w:vertAlign w:val="superscript"/>
-          <w:lang w:val="fr-CA"/>
-        </w:rPr>
-        <w:t>7</w:t>
-      </w:r>
-      <w:r>
-        <w:rPr>
-          <w:lang w:val="fr-CA"/>
-        </w:rPr>
-        <w:t xml:space="preserve">.  Au niveau de l’ordre de grandeur du résultat obtenu, cela semble cohérent. </w:t>
-      </w:r>
-    </w:p>
-    <w:p>
-      <w:pPr>
-        <w:rPr>
-          <w:lang w:val="fr-CA"/>
-        </w:rPr>
-      </w:pPr>
-      <w:r>
-        <w:rPr>
-          <w:lang w:val="fr-CA"/>
-        </w:rPr>
-        <w:t>Le moment d’</w:t>
-      </w:r>
-      <w:r>
-        <w:rPr>
-          <w:lang w:val="fr-CA"/>
-        </w:rPr>
-        <w:t>inertie, donné à l’aide des vecteurs (3</w:t>
-      </w:r>
-      <w:r>
-        <w:rPr>
-          <w:lang w:val="fr-CA"/>
-        </w:rPr>
-        <w:t>.2050</w:t>
-      </w:r>
-      <w:r>
-        <w:rPr>
-          <w:lang w:val="fr-CA"/>
-        </w:rPr>
-        <w:t>, 0, 0); (0, 3.4883, -0.0858); (0, -0.0858, 0.4865)</w:t>
-      </w:r>
-      <w:r>
-        <w:rPr>
-          <w:lang w:val="fr-CA"/>
-        </w:rPr>
-        <w:t xml:space="preserve">. La somme des composantes en y donne la valeur la plus élevée et indique qu’il est très difficile de faire tourner le système autour de l’axe des y. Ce résultat est cohérent avec le système navette-lanceur : en effet, la masse et le rayon des composantes en y </w:t>
-      </w:r>
-      <w:proofErr w:type="spellStart"/>
-      <w:r>
-        <w:rPr>
-          <w:lang w:val="fr-CA"/>
-        </w:rPr>
-        <w:t>y</w:t>
-      </w:r>
-      <w:proofErr w:type="spellEnd"/>
-      <w:r>
-        <w:rPr>
-          <w:lang w:val="fr-CA"/>
-        </w:rPr>
-        <w:t xml:space="preserve"> sont le plus imposantes.</w:t>
-      </w:r>
-      <w:r>
-        <w:rPr>
-          <w:lang w:val="fr-CA"/>
-        </w:rPr>
-        <w:t xml:space="preserve"> Le moment d’inertie en z est le plus faible : il est donc facile de faire tourner le système autour de cet axe.</w:t>
-      </w:r>
     </w:p>
     <w:p>
       <w:pPr>
@@ -6944,7 +6972,19 @@
         <w:rPr>
           <w:lang w:val="fr-CA"/>
         </w:rPr>
-        <w:t xml:space="preserve"> dans vers les y négatif autour de </w:t>
+        <w:t xml:space="preserve"> vers les y </w:t>
+      </w:r>
+      <w:r>
+        <w:rPr>
+          <w:lang w:val="fr-CA"/>
+        </w:rPr>
+        <w:t>positifs</w:t>
+      </w:r>
+      <w:r>
+        <w:rPr>
+          <w:lang w:val="fr-CA"/>
+        </w:rPr>
+        <w:t xml:space="preserve"> autour de </w:t>
       </w:r>
       <w:r>
         <w:rPr>
@@ -6968,37 +7008,37 @@
         <w:rPr>
           <w:lang w:val="fr-CA"/>
         </w:rPr>
-        <w:t xml:space="preserve"> Ainsi, la majeure partie du poids du système </w:t>
-      </w:r>
-      <w:r>
-        <w:rPr>
-          <w:lang w:val="fr-CA"/>
-        </w:rPr>
-        <w:t xml:space="preserve">en y se trouve en bas du centre de masse. Le poids du système </w:t>
-      </w:r>
-      <w:r>
-        <w:rPr>
-          <w:lang w:val="fr-CA"/>
-        </w:rPr>
-        <w:t>crée</w:t>
-      </w:r>
-      <w:r>
-        <w:rPr>
-          <w:lang w:val="fr-CA"/>
-        </w:rPr>
-        <w:t xml:space="preserve"> alors un moment de force vers les z négatif, ce qui induit une accélération angulaire vers les y négatif</w:t>
-      </w:r>
-      <w:r>
-        <w:rPr>
-          <w:lang w:val="fr-CA"/>
-        </w:rPr>
-        <w:t>s</w:t>
-      </w:r>
-      <w:r>
-        <w:rPr>
-          <w:lang w:val="fr-CA"/>
-        </w:rPr>
-        <w:t>, autour de l’axe des x. La figure 2 montre en bleue la position approximative du centre de masse en y.</w:t>
+        <w:t xml:space="preserve"> </w:t>
+      </w:r>
+      <w:r>
+        <w:rPr>
+          <w:lang w:val="fr-CA"/>
+        </w:rPr>
+        <w:t>La force exercée par les moteurs de la navette est nettement plus forte que celle des propulseurs.</w:t>
+      </w:r>
+      <w:r>
+        <w:rPr>
+          <w:lang w:val="fr-CA"/>
+        </w:rPr>
+        <w:t xml:space="preserve"> La distance en y (le bras de levier) entre la centre de masse (en y) de la navette et le centre de masse (en y) du système est plus grande que celle des propulseurs. Son moment de force sera alors lui aussi le plus grand et influencera beaucoup plus le mouvement de rotation.</w:t>
+      </w:r>
+      <w:r>
+        <w:rPr>
+          <w:lang w:val="fr-CA"/>
+        </w:rPr>
+        <w:t xml:space="preserve"> Ainsi,</w:t>
+      </w:r>
+      <w:r>
+        <w:rPr>
+          <w:lang w:val="fr-CA"/>
+        </w:rPr>
+        <w:t xml:space="preserve"> le système finira par pencher à un angle tel que la navette se trouve au-dessus de son réservoir ainsi que de ses propulseurs.</w:t>
+      </w:r>
+      <w:r>
+        <w:rPr>
+          <w:lang w:val="fr-CA"/>
+        </w:rPr>
+        <w:t xml:space="preserve"> La figure 2 montre en bleue la position approximative du centre de masse en y.</w:t>
       </w:r>
     </w:p>
     <w:p>
@@ -7014,10 +7054,10 @@
           <w:lang w:val="en-CA" w:eastAsia="en-CA"/>
         </w:rPr>
         <w:drawing>
-          <wp:inline distT="0" distB="0" distL="0" distR="0" wp14:anchorId="41F043C2" wp14:editId="31B4F992">
-            <wp:extent cx="1994721" cy="2009775"/>
+          <wp:inline distT="0" distB="0" distL="0" distR="0" wp14:anchorId="721F6E61" wp14:editId="3ADA7A59">
+            <wp:extent cx="2362200" cy="2400300"/>
             <wp:effectExtent l="0" t="0" r="0" b="0"/>
-            <wp:docPr id="9" name="Picture 9"/>
+            <wp:docPr id="11" name="Picture 11"/>
             <wp:cNvGraphicFramePr>
               <a:graphicFrameLocks xmlns:a="http://schemas.openxmlformats.org/drawingml/2006/main" noChangeAspect="1"/>
             </wp:cNvGraphicFramePr>
@@ -7037,7 +7077,7 @@
                   <pic:spPr>
                     <a:xfrm>
                       <a:off x="0" y="0"/>
-                      <a:ext cx="1994721" cy="2009775"/>
+                      <a:ext cx="2362200" cy="2400300"/>
                     </a:xfrm>
                     <a:prstGeom prst="rect">
                       <a:avLst/>
@@ -7288,7 +7328,7 @@
                         <w:noProof/>
                         <w:color w:val="C0504D" w:themeColor="accent2"/>
                       </w:rPr>
-                      <w:t>1</w:t>
+                      <w:t>7</w:t>
                     </w:r>
                     <w:r>
                       <w:rPr>
@@ -8285,7 +8325,7 @@
 </file>
 
 <file path=customXml/itemProps1.xml><?xml version="1.0" encoding="utf-8"?>
-<ds:datastoreItem xmlns:ds="http://schemas.openxmlformats.org/officeDocument/2006/customXml" ds:itemID="{52DB0922-D369-4D14-874E-F6D71A09011B}">
+<ds:datastoreItem xmlns:ds="http://schemas.openxmlformats.org/officeDocument/2006/customXml" ds:itemID="{9BAFC6DC-ED1B-4008-90F9-1823E990E4BF}">
   <ds:schemaRefs>
     <ds:schemaRef ds:uri="http://schemas.openxmlformats.org/officeDocument/2006/bibliography"/>
   </ds:schemaRefs>

</xml_diff>

<commit_message>
Ajout du lien avec la figure 1.
</commit_message>
<xml_diff>
--- a/TP1/rapport/phs4700_devoir1_rapport.docx
+++ b/TP1/rapport/phs4700_devoir1_rapport.docx
@@ -6785,8 +6785,6 @@
         </w:rPr>
         <w:t xml:space="preserve"> Le moment d’inertie en z est le plus faible : il est donc facile de faire tourner le système autour de cet axe.</w:t>
       </w:r>
-      <w:bookmarkStart w:id="5" w:name="_GoBack"/>
-      <w:bookmarkEnd w:id="5"/>
     </w:p>
     <w:p>
       <w:pPr>
@@ -6870,7 +6868,7 @@
           <w:lang w:val="fr-CA"/>
         </w:rPr>
       </w:pPr>
-      <w:bookmarkStart w:id="6" w:name="_Toc494112542"/>
+      <w:bookmarkStart w:id="5" w:name="_Toc494112542"/>
       <w:r>
         <w:rPr>
           <w:lang w:val="fr-CA"/>
@@ -6878,7 +6876,7 @@
         <w:lastRenderedPageBreak/>
         <w:t>Accélération angulaire</w:t>
       </w:r>
-      <w:bookmarkEnd w:id="6"/>
+      <w:bookmarkEnd w:id="5"/>
     </w:p>
     <w:p>
       <w:pPr>
@@ -7032,7 +7030,19 @@
         <w:rPr>
           <w:lang w:val="fr-CA"/>
         </w:rPr>
-        <w:t xml:space="preserve"> le système finira par pencher à un angle tel que la navette se trouve au-dessus de son réservoir ainsi que de ses propulseurs.</w:t>
+        <w:t xml:space="preserve"> le système finira par pencher à un angle tel que la navette se trouve au-dessus de son réservoir ainsi que de ses propulseurs</w:t>
+      </w:r>
+      <w:r>
+        <w:rPr>
+          <w:lang w:val="fr-CA"/>
+        </w:rPr>
+        <w:t xml:space="preserve"> comme à la figure 1</w:t>
+      </w:r>
+      <w:r>
+        <w:rPr>
+          <w:lang w:val="fr-CA"/>
+        </w:rPr>
+        <w:t>.</w:t>
       </w:r>
       <w:r>
         <w:rPr>
@@ -7158,13 +7168,8 @@
         </w:rPr>
         <w:t xml:space="preserve"> ne concorde pas avec ce que l’on prévoyait. En effet, si le propulseur droit lâche, on s’attend à ce qu’il y ait une rotation autour de l’axe des y vers les x positifs. Ainsi, l’accélération angulaire en y devrait être positive. L’accélération angulaire en x ici est moins grande qu’au cas 1, ce qui est normal puisque nous avons une force (propulseur droit) en moins.</w:t>
       </w:r>
-    </w:p>
-    <w:p>
-      <w:pPr>
-        <w:rPr>
-          <w:lang w:val="fr-CA"/>
-        </w:rPr>
-      </w:pPr>
+      <w:bookmarkStart w:id="6" w:name="_GoBack"/>
+      <w:bookmarkEnd w:id="6"/>
     </w:p>
     <w:p>
       <w:pPr>
@@ -7328,7 +7333,7 @@
                         <w:noProof/>
                         <w:color w:val="C0504D" w:themeColor="accent2"/>
                       </w:rPr>
-                      <w:t>7</w:t>
+                      <w:t>9</w:t>
                     </w:r>
                     <w:r>
                       <w:rPr>
@@ -8325,7 +8330,7 @@
 </file>
 
 <file path=customXml/itemProps1.xml><?xml version="1.0" encoding="utf-8"?>
-<ds:datastoreItem xmlns:ds="http://schemas.openxmlformats.org/officeDocument/2006/customXml" ds:itemID="{9BAFC6DC-ED1B-4008-90F9-1823E990E4BF}">
+<ds:datastoreItem xmlns:ds="http://schemas.openxmlformats.org/officeDocument/2006/customXml" ds:itemID="{C45A9158-0DF4-456B-9AA5-04A9899F7C25}">
   <ds:schemaRefs>
     <ds:schemaRef ds:uri="http://schemas.openxmlformats.org/officeDocument/2006/bibliography"/>
   </ds:schemaRefs>

</xml_diff>

<commit_message>
Correction pour le centre de masse en y dans le rapport.
</commit_message>
<xml_diff>
--- a/TP1/rapport/phs4700_devoir1_rapport.docx
+++ b/TP1/rapport/phs4700_devoir1_rapport.docx
@@ -656,7 +656,6 @@
               </w:rPr>
               <w:t xml:space="preserve"> </w:t>
             </w:r>
-            <w:proofErr w:type="spellStart"/>
             <w:r>
               <w:rPr>
                 <w:rFonts w:ascii="Cambria"/>
@@ -664,7 +663,6 @@
               </w:rPr>
               <w:t>Bourgault</w:t>
             </w:r>
-            <w:proofErr w:type="spellEnd"/>
           </w:p>
         </w:tc>
         <w:tc>
@@ -688,7 +686,6 @@
                 <w:szCs w:val="24"/>
               </w:rPr>
             </w:pPr>
-            <w:proofErr w:type="spellStart"/>
             <w:r>
               <w:rPr>
                 <w:rFonts w:ascii="Cambria" w:hAnsi="Cambria"/>
@@ -696,7 +693,6 @@
               </w:rPr>
               <w:t>Prénom</w:t>
             </w:r>
-            <w:proofErr w:type="spellEnd"/>
             <w:r>
               <w:rPr>
                 <w:rFonts w:ascii="Cambria" w:hAnsi="Cambria"/>
@@ -742,21 +738,12 @@
                 <w:szCs w:val="24"/>
               </w:rPr>
             </w:pPr>
-            <w:proofErr w:type="spellStart"/>
             <w:r>
               <w:rPr>
                 <w:rFonts w:ascii="Cambria"/>
                 <w:sz w:val="24"/>
               </w:rPr>
-              <w:t>matricule</w:t>
-            </w:r>
-            <w:proofErr w:type="spellEnd"/>
-            <w:r>
-              <w:rPr>
-                <w:rFonts w:ascii="Cambria"/>
-                <w:sz w:val="24"/>
-              </w:rPr>
-              <w:t>:</w:t>
+              <w:t>matricule:</w:t>
             </w:r>
             <w:r>
               <w:rPr>
@@ -905,7 +892,6 @@
                 <w:szCs w:val="24"/>
               </w:rPr>
             </w:pPr>
-            <w:proofErr w:type="spellStart"/>
             <w:r>
               <w:rPr>
                 <w:rFonts w:ascii="Cambria" w:hAnsi="Cambria"/>
@@ -913,7 +899,6 @@
               </w:rPr>
               <w:t>Prénom</w:t>
             </w:r>
-            <w:proofErr w:type="spellEnd"/>
             <w:r>
               <w:rPr>
                 <w:rFonts w:ascii="Cambria" w:hAnsi="Cambria"/>
@@ -934,39 +919,7 @@
                 <w:rFonts w:ascii="Cambria" w:hAnsi="Cambria"/>
                 <w:sz w:val="24"/>
               </w:rPr>
-              <w:t xml:space="preserve"> Kevin </w:t>
-            </w:r>
-            <w:proofErr w:type="spellStart"/>
-            <w:r>
-              <w:rPr>
-                <w:rFonts w:ascii="Cambria" w:hAnsi="Cambria"/>
-                <w:sz w:val="24"/>
-              </w:rPr>
-              <w:t>Ka</w:t>
-            </w:r>
-            <w:proofErr w:type="spellEnd"/>
-            <w:r>
-              <w:rPr>
-                <w:rFonts w:ascii="Cambria" w:hAnsi="Cambria"/>
-                <w:sz w:val="24"/>
-              </w:rPr>
-              <w:t xml:space="preserve"> </w:t>
-            </w:r>
-            <w:proofErr w:type="spellStart"/>
-            <w:r>
-              <w:rPr>
-                <w:rFonts w:ascii="Cambria" w:hAnsi="Cambria"/>
-                <w:sz w:val="24"/>
-              </w:rPr>
-              <w:t>Hin</w:t>
-            </w:r>
-            <w:proofErr w:type="spellEnd"/>
-            <w:r>
-              <w:rPr>
-                <w:rFonts w:ascii="Cambria" w:hAnsi="Cambria"/>
-                <w:sz w:val="24"/>
-              </w:rPr>
-              <w:t xml:space="preserve"> </w:t>
+              <w:t xml:space="preserve"> Kevin Ka Hin </w:t>
             </w:r>
           </w:p>
         </w:tc>
@@ -991,21 +944,12 @@
                 <w:szCs w:val="24"/>
               </w:rPr>
             </w:pPr>
-            <w:proofErr w:type="spellStart"/>
             <w:r>
               <w:rPr>
                 <w:rFonts w:ascii="Cambria"/>
                 <w:sz w:val="24"/>
               </w:rPr>
-              <w:t>matricule</w:t>
-            </w:r>
-            <w:proofErr w:type="spellEnd"/>
-            <w:r>
-              <w:rPr>
-                <w:rFonts w:ascii="Cambria"/>
-                <w:sz w:val="24"/>
-              </w:rPr>
-              <w:t>:</w:t>
+              <w:t>matricule:</w:t>
             </w:r>
             <w:r>
               <w:rPr>
@@ -1218,7 +1162,6 @@
                 <w:szCs w:val="24"/>
               </w:rPr>
             </w:pPr>
-            <w:proofErr w:type="spellStart"/>
             <w:r>
               <w:rPr>
                 <w:rFonts w:ascii="Cambria" w:hAnsi="Cambria"/>
@@ -1226,7 +1169,6 @@
               </w:rPr>
               <w:t>Prénom</w:t>
             </w:r>
-            <w:proofErr w:type="spellEnd"/>
             <w:r>
               <w:rPr>
                 <w:rFonts w:ascii="Cambria" w:hAnsi="Cambria"/>
@@ -1272,21 +1214,12 @@
                 <w:szCs w:val="24"/>
               </w:rPr>
             </w:pPr>
-            <w:proofErr w:type="spellStart"/>
             <w:r>
               <w:rPr>
                 <w:rFonts w:ascii="Cambria"/>
                 <w:sz w:val="24"/>
               </w:rPr>
-              <w:t>matricule</w:t>
-            </w:r>
-            <w:proofErr w:type="spellEnd"/>
-            <w:r>
-              <w:rPr>
-                <w:rFonts w:ascii="Cambria"/>
-                <w:sz w:val="24"/>
-              </w:rPr>
-              <w:t>:</w:t>
+              <w:t>matricule:</w:t>
             </w:r>
             <w:r>
               <w:rPr>
@@ -1435,7 +1368,6 @@
                 <w:szCs w:val="24"/>
               </w:rPr>
             </w:pPr>
-            <w:proofErr w:type="spellStart"/>
             <w:r>
               <w:rPr>
                 <w:rFonts w:ascii="Cambria" w:hAnsi="Cambria"/>
@@ -1443,7 +1375,6 @@
               </w:rPr>
               <w:t>Prénom</w:t>
             </w:r>
-            <w:proofErr w:type="spellEnd"/>
             <w:r>
               <w:rPr>
                 <w:rFonts w:ascii="Cambria" w:hAnsi="Cambria"/>
@@ -1464,17 +1395,8 @@
                 <w:rFonts w:ascii="Cambria" w:hAnsi="Cambria"/>
                 <w:sz w:val="24"/>
               </w:rPr>
-              <w:t xml:space="preserve"> </w:t>
-            </w:r>
-            <w:proofErr w:type="spellStart"/>
-            <w:r>
-              <w:rPr>
-                <w:rFonts w:ascii="Cambria" w:hAnsi="Cambria"/>
-                <w:sz w:val="24"/>
-              </w:rPr>
-              <w:t>Nuno</w:t>
-            </w:r>
-            <w:proofErr w:type="spellEnd"/>
+              <w:t xml:space="preserve"> Nuno</w:t>
+            </w:r>
           </w:p>
         </w:tc>
         <w:tc>
@@ -1498,21 +1420,12 @@
                 <w:szCs w:val="24"/>
               </w:rPr>
             </w:pPr>
-            <w:proofErr w:type="spellStart"/>
             <w:r>
               <w:rPr>
                 <w:rFonts w:ascii="Cambria"/>
                 <w:sz w:val="24"/>
               </w:rPr>
-              <w:t>matricule</w:t>
-            </w:r>
-            <w:proofErr w:type="spellEnd"/>
-            <w:r>
-              <w:rPr>
-                <w:rFonts w:ascii="Cambria"/>
-                <w:sz w:val="24"/>
-              </w:rPr>
-              <w:t>:</w:t>
+              <w:t>matricule:</w:t>
             </w:r>
             <w:r>
               <w:rPr>
@@ -1638,13 +1551,8 @@
             <w:pStyle w:val="TOCHeading"/>
           </w:pPr>
           <w:r>
-            <w:t xml:space="preserve">Table des </w:t>
+            <w:t>Table des matières</w:t>
           </w:r>
-          <w:proofErr w:type="spellStart"/>
-          <w:r>
-            <w:t>matières</w:t>
-          </w:r>
-          <w:proofErr w:type="spellEnd"/>
         </w:p>
         <w:p>
           <w:pPr>
@@ -2922,7 +2830,6 @@
         </w:rPr>
         <w:t>⃗</w:t>
       </w:r>
-      <w:proofErr w:type="spellStart"/>
       <w:r>
         <w:rPr>
           <w:rFonts w:ascii="Cambria Math" w:hAnsi="Cambria Math" w:cs="Cambria Math"/>
@@ -2931,7 +2838,6 @@
         </w:rPr>
         <w:t>c</w:t>
       </w:r>
-      <w:proofErr w:type="gramStart"/>
       <w:r>
         <w:rPr>
           <w:rFonts w:ascii="Cambria Math" w:hAnsi="Cambria Math" w:cs="Cambria Math"/>
@@ -2940,8 +2846,6 @@
         </w:rPr>
         <w:t>,n</w:t>
       </w:r>
-      <w:proofErr w:type="spellEnd"/>
-      <w:proofErr w:type="gramEnd"/>
       <w:r>
         <w:rPr>
           <w:rFonts w:ascii="Cambria Math" w:hAnsi="Cambria Math" w:cs="Cambria Math"/>
@@ -3235,7 +3139,6 @@
         </w:rPr>
         <w:t>(</w:t>
       </w:r>
-      <w:proofErr w:type="gramStart"/>
       <w:r>
         <w:rPr>
           <w:rFonts w:cs="Arial"/>
@@ -3252,7 +3155,6 @@
         </w:rPr>
         <w:t>)</w:t>
       </w:r>
-      <w:proofErr w:type="gramEnd"/>
       <w:r>
         <w:rPr>
           <w:rFonts w:cs="Arial"/>
@@ -3584,7 +3486,6 @@
         </w:rPr>
         <w:t>𝑟</w:t>
       </w:r>
-      <w:proofErr w:type="gramStart"/>
       <w:r>
         <w:rPr>
           <w:rFonts w:ascii="Cambria Math" w:hAnsi="Cambria Math" w:cs="Cambria Math"/>
@@ -3599,7 +3500,6 @@
         </w:rPr>
         <w:t>(</w:t>
       </w:r>
-      <w:proofErr w:type="gramEnd"/>
       <w:r>
         <w:rPr>
           <w:rFonts w:ascii="Cambria Math" w:hAnsi="Cambria Math" w:cs="Cambria Math"/>
@@ -3886,7 +3786,6 @@
           <w:lang w:val="fr-CA"/>
         </w:rPr>
       </w:pPr>
-      <w:proofErr w:type="spellStart"/>
       <w:r>
         <w:rPr>
           <w:sz w:val="22"/>
@@ -3899,15 +3798,7 @@
           <w:sz w:val="22"/>
           <w:szCs w:val="22"/>
         </w:rPr>
-        <w:t>quation</w:t>
-      </w:r>
-      <w:proofErr w:type="spellEnd"/>
-      <w:r>
-        <w:rPr>
-          <w:sz w:val="22"/>
-          <w:szCs w:val="22"/>
-        </w:rPr>
-        <w:t xml:space="preserve"> </w:t>
+        <w:t xml:space="preserve">quation </w:t>
       </w:r>
       <w:r>
         <w:rPr>
@@ -4426,7 +4317,6 @@
           <w:szCs w:val="22"/>
         </w:rPr>
       </w:pPr>
-      <w:proofErr w:type="spellStart"/>
       <w:r>
         <w:rPr>
           <w:sz w:val="22"/>
@@ -4439,15 +4329,7 @@
           <w:sz w:val="22"/>
           <w:szCs w:val="22"/>
         </w:rPr>
-        <w:t>quation</w:t>
-      </w:r>
-      <w:proofErr w:type="spellEnd"/>
-      <w:r>
-        <w:rPr>
-          <w:sz w:val="22"/>
-          <w:szCs w:val="22"/>
-        </w:rPr>
-        <w:t xml:space="preserve"> </w:t>
+        <w:t xml:space="preserve">quation </w:t>
       </w:r>
       <w:r>
         <w:rPr>
@@ -4877,15 +4759,7 @@
           <w:rFonts w:cs="Arial"/>
           <w:lang w:val="fr-CA"/>
         </w:rPr>
-        <w:t xml:space="preserve"> Dans le but de ramener les moments d’inertie au corps complexe, on mesure dans un premier temps la distance (</w:t>
-      </w:r>
-      <w:proofErr w:type="spellStart"/>
-      <w:r>
-        <w:rPr>
-          <w:rFonts w:cs="Arial"/>
-          <w:lang w:val="fr-CA"/>
-        </w:rPr>
-        <w:t>d</w:t>
+        <w:t xml:space="preserve"> Dans le but de ramener les moments d’inertie au corps complexe, on mesure dans un premier temps la distance (d</w:t>
       </w:r>
       <w:r>
         <w:rPr>
@@ -4902,21 +4776,12 @@
         </w:rPr>
         <w:t>c</w:t>
       </w:r>
-      <w:proofErr w:type="spellEnd"/>
-      <w:r>
-        <w:rPr>
-          <w:rFonts w:cs="Arial"/>
-          <w:lang w:val="fr-CA"/>
-        </w:rPr>
-        <w:t>) avec le centre de masse du corps complexe (</w:t>
-      </w:r>
-      <w:proofErr w:type="spellStart"/>
-      <w:r>
-        <w:rPr>
-          <w:rFonts w:cs="Arial"/>
-          <w:lang w:val="fr-CA"/>
-        </w:rPr>
-        <w:t>r</w:t>
+      <w:r>
+        <w:rPr>
+          <w:rFonts w:cs="Arial"/>
+          <w:lang w:val="fr-CA"/>
+        </w:rPr>
+        <w:t>) avec le centre de masse du corps complexe (r</w:t>
       </w:r>
       <w:r>
         <w:rPr>
@@ -4933,7 +4798,6 @@
         </w:rPr>
         <w:t>c</w:t>
       </w:r>
-      <w:proofErr w:type="spellEnd"/>
       <w:r>
         <w:rPr>
           <w:rFonts w:cs="Arial"/>
@@ -5006,23 +4870,13 @@
           <w:lang w:val="fr-CA"/>
         </w:rPr>
       </w:pPr>
-      <w:proofErr w:type="spellStart"/>
-      <w:r>
-        <w:rPr>
-          <w:sz w:val="22"/>
-          <w:szCs w:val="22"/>
-          <w:lang w:val="fr-CA"/>
-        </w:rPr>
-        <w:t>Equation</w:t>
-      </w:r>
-      <w:proofErr w:type="spellEnd"/>
-      <w:r>
-        <w:rPr>
-          <w:sz w:val="22"/>
-          <w:szCs w:val="22"/>
-          <w:lang w:val="fr-CA"/>
-        </w:rPr>
-        <w:t xml:space="preserve"> </w:t>
+      <w:r>
+        <w:rPr>
+          <w:sz w:val="22"/>
+          <w:szCs w:val="22"/>
+          <w:lang w:val="fr-CA"/>
+        </w:rPr>
+        <w:t xml:space="preserve">Equation </w:t>
       </w:r>
       <w:r>
         <w:rPr>
@@ -5176,23 +5030,13 @@
           <w:lang w:val="fr-CA"/>
         </w:rPr>
       </w:pPr>
-      <w:proofErr w:type="spellStart"/>
-      <w:r>
-        <w:rPr>
-          <w:sz w:val="22"/>
-          <w:szCs w:val="22"/>
-          <w:lang w:val="fr-CA"/>
-        </w:rPr>
-        <w:t>Equation</w:t>
-      </w:r>
-      <w:proofErr w:type="spellEnd"/>
-      <w:r>
-        <w:rPr>
-          <w:sz w:val="22"/>
-          <w:szCs w:val="22"/>
-          <w:lang w:val="fr-CA"/>
-        </w:rPr>
-        <w:t xml:space="preserve"> </w:t>
+      <w:r>
+        <w:rPr>
+          <w:sz w:val="22"/>
+          <w:szCs w:val="22"/>
+          <w:lang w:val="fr-CA"/>
+        </w:rPr>
+        <w:t xml:space="preserve">Equation </w:t>
       </w:r>
       <w:r>
         <w:rPr>
@@ -5269,7 +5113,6 @@
         </w:rPr>
         <w:t xml:space="preserve"> (</w:t>
       </w:r>
-      <w:proofErr w:type="spellStart"/>
       <w:r>
         <w:rPr>
           <w:rFonts w:ascii="Cambria Math" w:hAnsi="Cambria Math"/>
@@ -5284,7 +5127,6 @@
         </w:rPr>
         <w:t>x</w:t>
       </w:r>
-      <w:proofErr w:type="spellEnd"/>
       <w:r>
         <w:rPr>
           <w:lang w:val="fr-CA"/>
@@ -5307,14 +5149,7 @@
         <w:rPr>
           <w:lang w:val="fr-CA"/>
         </w:rPr>
-        <w:t xml:space="preserve"> (</w:t>
-      </w:r>
-      <w:proofErr w:type="spellStart"/>
-      <w:r>
-        <w:rPr>
-          <w:lang w:val="fr-CA"/>
-        </w:rPr>
-        <w:t>R</w:t>
+        <w:t xml:space="preserve"> (R</w:t>
       </w:r>
       <w:r>
         <w:rPr>
@@ -5323,7 +5158,6 @@
         </w:rPr>
         <w:t>x</w:t>
       </w:r>
-      <w:proofErr w:type="spellEnd"/>
       <w:r>
         <w:rPr>
           <w:lang w:val="fr-CA"/>
@@ -5395,23 +5229,13 @@
           <w:lang w:val="fr-CA"/>
         </w:rPr>
       </w:pPr>
-      <w:proofErr w:type="spellStart"/>
-      <w:r>
-        <w:rPr>
-          <w:sz w:val="22"/>
-          <w:szCs w:val="22"/>
-          <w:lang w:val="fr-CA"/>
-        </w:rPr>
-        <w:t>Equation</w:t>
-      </w:r>
-      <w:proofErr w:type="spellEnd"/>
-      <w:r>
-        <w:rPr>
-          <w:sz w:val="22"/>
-          <w:szCs w:val="22"/>
-          <w:lang w:val="fr-CA"/>
-        </w:rPr>
-        <w:t xml:space="preserve"> </w:t>
+      <w:r>
+        <w:rPr>
+          <w:sz w:val="22"/>
+          <w:szCs w:val="22"/>
+          <w:lang w:val="fr-CA"/>
+        </w:rPr>
+        <w:t xml:space="preserve">Equation </w:t>
       </w:r>
       <w:r>
         <w:rPr>
@@ -6146,14 +5970,7 @@
         <w:rPr>
           <w:lang w:val="fr-CA"/>
         </w:rPr>
-        <w:t>(</w:t>
-      </w:r>
-      <w:proofErr w:type="spellStart"/>
-      <w:r>
-        <w:rPr>
-          <w:lang w:val="fr-CA"/>
-        </w:rPr>
-        <w:t>r</w:t>
+        <w:t>(r</w:t>
       </w:r>
       <w:r>
         <w:rPr>
@@ -6162,26 +5979,11 @@
         </w:rPr>
         <w:t>c</w:t>
       </w:r>
-      <w:proofErr w:type="spellEnd"/>
-      <w:r>
-        <w:rPr>
-          <w:lang w:val="fr-CA"/>
-        </w:rPr>
-        <w:t xml:space="preserve"> = (0, −19.6075</w:t>
-      </w:r>
-      <w:proofErr w:type="gramStart"/>
-      <w:r>
-        <w:rPr>
-          <w:lang w:val="fr-CA"/>
-        </w:rPr>
-        <w:t>,50</w:t>
-      </w:r>
-      <w:proofErr w:type="gramEnd"/>
-      <w:r>
-        <w:rPr>
-          <w:lang w:val="fr-CA"/>
-        </w:rPr>
-        <w:t xml:space="preserve">) m) indiquait la position du bas de la navette. </w:t>
+      <w:r>
+        <w:rPr>
+          <w:lang w:val="fr-CA"/>
+        </w:rPr>
+        <w:t xml:space="preserve"> = (0, −19.6075,50) m) indiquait la position du bas de la navette. </w:t>
       </w:r>
       <w:r>
         <w:rPr>
@@ -6994,7 +6796,27 @@
         <w:rPr>
           <w:lang w:val="fr-CA"/>
         </w:rPr>
-        <w:t xml:space="preserve"> Le centre de masse du système en y se trouve un peu avant l’extrémité en y du réservoir (7</w:t>
+        <w:t xml:space="preserve"> Le centre de masse du système en y se trouve un peu avant </w:t>
+      </w:r>
+      <w:r>
+        <w:rPr>
+          <w:lang w:val="fr-CA"/>
+        </w:rPr>
+        <w:t>le centre</w:t>
+      </w:r>
+      <w:bookmarkStart w:id="6" w:name="_GoBack"/>
+      <w:bookmarkEnd w:id="6"/>
+      <w:r>
+        <w:rPr>
+          <w:lang w:val="fr-CA"/>
+        </w:rPr>
+        <w:t xml:space="preserve"> du</w:t>
+      </w:r>
+      <w:r>
+        <w:rPr>
+          <w:lang w:val="fr-CA"/>
+        </w:rPr>
+        <w:t xml:space="preserve"> réservoir (7</w:t>
       </w:r>
       <w:r>
         <w:rPr>
@@ -7168,8 +6990,6 @@
         </w:rPr>
         <w:t xml:space="preserve"> ne concorde pas avec ce que l’on prévoyait. En effet, si le propulseur droit lâche, on s’attend à ce qu’il y ait une rotation autour de l’axe des y vers les x positifs. Ainsi, l’accélération angulaire en y devrait être positive. L’accélération angulaire en x ici est moins grande qu’au cas 1, ce qui est normal puisque nous avons une force (propulseur droit) en moins.</w:t>
       </w:r>
-      <w:bookmarkStart w:id="6" w:name="_GoBack"/>
-      <w:bookmarkEnd w:id="6"/>
     </w:p>
     <w:p>
       <w:pPr>
@@ -7333,7 +7153,7 @@
                         <w:noProof/>
                         <w:color w:val="C0504D" w:themeColor="accent2"/>
                       </w:rPr>
-                      <w:t>9</w:t>
+                      <w:t>8</w:t>
                     </w:r>
                     <w:r>
                       <w:rPr>
@@ -8330,7 +8150,7 @@
 </file>
 
 <file path=customXml/itemProps1.xml><?xml version="1.0" encoding="utf-8"?>
-<ds:datastoreItem xmlns:ds="http://schemas.openxmlformats.org/officeDocument/2006/customXml" ds:itemID="{C45A9158-0DF4-456B-9AA5-04A9899F7C25}">
+<ds:datastoreItem xmlns:ds="http://schemas.openxmlformats.org/officeDocument/2006/customXml" ds:itemID="{EC559657-459B-4EEA-AF3B-4110271C67B1}">
   <ds:schemaRefs>
     <ds:schemaRef ds:uri="http://schemas.openxmlformats.org/officeDocument/2006/bibliography"/>
   </ds:schemaRefs>

</xml_diff>